<commit_message>
Barron's Let's Review Regents, Algebra I, Chapter 2: Polynomic Arithmetic 2.1 Classifying Monomials, Binomials, and Trinomials 2.2 Multiplying and Dividing Monomials
</commit_message>
<xml_diff>
--- a/Algebra-1/ch02/Barrons Lets Review Regents - Albebra 1 - Chapter 2.docx
+++ b/Algebra-1/ch02/Barrons Lets Review Regents - Albebra 1 - Chapter 2.docx
@@ -33,6 +33,2438 @@
       </w:r>
       <w:r>
         <w:t>2: Polynomic Arithmetic</w:t>
+      </w:r>
+    </w:p>
+    <w:p>
+      <w:pPr>
+        <w:pStyle w:val="Heading2"/>
+      </w:pPr>
+      <w:r>
+        <w:t xml:space="preserve">2.1 Classifying Monomials, </w:t>
+      </w:r>
+      <w:r>
+        <w:t>Binomials</w:t>
+      </w:r>
+      <w:r>
+        <w:t>, and Trinomials</w:t>
+      </w:r>
+    </w:p>
+    <w:p>
+      <w:pPr>
+        <w:rPr>
+          <w:rFonts w:eastAsiaTheme="minorEastAsia"/>
+        </w:rPr>
+      </w:pPr>
+      <w:r>
+        <w:t xml:space="preserve">An expression like </w:t>
+      </w:r>
+      <m:oMath>
+        <m:r>
+          <w:rPr>
+            <w:rFonts w:ascii="Cambria Math" w:hAnsi="Cambria Math"/>
+          </w:rPr>
+          <m:t>2x+5</m:t>
+        </m:r>
+      </m:oMath>
+      <w:r>
+        <w:rPr>
+          <w:rFonts w:eastAsiaTheme="minorEastAsia"/>
+        </w:rPr>
+        <w:t xml:space="preserve"> has two terms while </w:t>
+      </w:r>
+      <m:oMath>
+        <m:sSup>
+          <m:sSupPr>
+            <m:ctrlPr>
+              <w:rPr>
+                <w:rFonts w:ascii="Cambria Math" w:eastAsiaTheme="minorEastAsia" w:hAnsi="Cambria Math"/>
+                <w:i/>
+              </w:rPr>
+            </m:ctrlPr>
+          </m:sSupPr>
+          <m:e>
+            <m:r>
+              <w:rPr>
+                <w:rFonts w:ascii="Cambria Math" w:eastAsiaTheme="minorEastAsia" w:hAnsi="Cambria Math"/>
+              </w:rPr>
+              <m:t>x</m:t>
+            </m:r>
+          </m:e>
+          <m:sup>
+            <m:r>
+              <w:rPr>
+                <w:rFonts w:ascii="Cambria Math" w:eastAsiaTheme="minorEastAsia" w:hAnsi="Cambria Math"/>
+              </w:rPr>
+              <m:t>2</m:t>
+            </m:r>
+          </m:sup>
+        </m:sSup>
+        <m:r>
+          <w:rPr>
+            <w:rFonts w:ascii="Cambria Math" w:eastAsiaTheme="minorEastAsia" w:hAnsi="Cambria Math"/>
+          </w:rPr>
+          <m:t>+2x+5</m:t>
+        </m:r>
+      </m:oMath>
+      <w:r>
+        <w:rPr>
+          <w:rFonts w:eastAsiaTheme="minorEastAsia"/>
+        </w:rPr>
+        <w:t xml:space="preserve"> has three terms. Expressions with only one term are called </w:t>
+      </w:r>
+      <w:r>
+        <w:rPr>
+          <w:rFonts w:eastAsiaTheme="minorEastAsia"/>
+          <w:i/>
+          <w:iCs/>
+        </w:rPr>
+        <w:t>monomials</w:t>
+      </w:r>
+      <w:r>
+        <w:rPr>
+          <w:rFonts w:eastAsiaTheme="minorEastAsia"/>
+        </w:rPr>
+        <w:t xml:space="preserve">. Expressions with two terms are called </w:t>
+      </w:r>
+      <w:r>
+        <w:rPr>
+          <w:rFonts w:eastAsiaTheme="minorEastAsia"/>
+          <w:i/>
+          <w:iCs/>
+        </w:rPr>
+        <w:t>binomials</w:t>
+      </w:r>
+      <w:r>
+        <w:rPr>
+          <w:rFonts w:eastAsiaTheme="minorEastAsia"/>
+        </w:rPr>
+        <w:t xml:space="preserve">. Expressions with three terms are called </w:t>
+      </w:r>
+      <w:r>
+        <w:rPr>
+          <w:rFonts w:eastAsiaTheme="minorEastAsia"/>
+          <w:i/>
+          <w:iCs/>
+        </w:rPr>
+        <w:t>trinomials</w:t>
+      </w:r>
+      <w:r>
+        <w:rPr>
+          <w:rFonts w:eastAsiaTheme="minorEastAsia"/>
+        </w:rPr>
+        <w:t xml:space="preserve">. They are all special types of </w:t>
+      </w:r>
+      <w:r>
+        <w:rPr>
+          <w:rFonts w:eastAsiaTheme="minorEastAsia"/>
+          <w:i/>
+          <w:iCs/>
+        </w:rPr>
+        <w:t>polynomials</w:t>
+      </w:r>
+      <w:r>
+        <w:rPr>
+          <w:rFonts w:eastAsiaTheme="minorEastAsia"/>
+        </w:rPr>
+        <w:t>.</w:t>
+      </w:r>
+    </w:p>
+    <w:p>
+      <w:pPr>
+        <w:pStyle w:val="Heading3"/>
+        <w:rPr>
+          <w:rFonts w:eastAsiaTheme="minorEastAsia"/>
+        </w:rPr>
+      </w:pPr>
+      <w:r>
+        <w:rPr>
+          <w:rFonts w:eastAsiaTheme="minorEastAsia"/>
+        </w:rPr>
+        <w:t>Determining the Type of a Polynomial by the number of terms</w:t>
+      </w:r>
+    </w:p>
+    <w:p>
+      <w:r>
+        <w:t>Example 1</w:t>
+      </w:r>
+    </w:p>
+    <w:p>
+      <w:r>
+        <w:t>6x -</w:t>
+      </w:r>
+      <w:r>
+        <w:t xml:space="preserve"> </w:t>
+      </w:r>
+      <w:r>
+        <w:t xml:space="preserve">2 has two terms and is a </w:t>
+      </w:r>
+      <w:r>
+        <w:rPr>
+          <w:i/>
+          <w:iCs/>
+        </w:rPr>
+        <w:t>binomial</w:t>
+      </w:r>
+      <w:r>
+        <w:t>.</w:t>
+      </w:r>
+    </w:p>
+    <w:p>
+      <w:r>
+        <w:t>Example 2</w:t>
+      </w:r>
+    </w:p>
+    <w:p>
+      <w:r>
+        <w:t>5x</w:t>
+      </w:r>
+      <w:r>
+        <w:rPr>
+          <w:vertAlign w:val="superscript"/>
+        </w:rPr>
+        <w:t>2</w:t>
+      </w:r>
+      <w:r>
+        <w:rPr>
+          <w:vertAlign w:val="superscript"/>
+        </w:rPr>
+        <w:t xml:space="preserve"> </w:t>
+      </w:r>
+      <w:r>
+        <w:t xml:space="preserve">has </w:t>
+      </w:r>
+      <w:proofErr w:type="gramStart"/>
+      <w:r>
+        <w:t>no</w:t>
+      </w:r>
+      <w:proofErr w:type="gramEnd"/>
+      <w:r>
+        <w:t xml:space="preserve"> plus or minus signs, and is one term. It is </w:t>
+      </w:r>
+      <w:proofErr w:type="gramStart"/>
+      <w:r>
+        <w:t xml:space="preserve">a </w:t>
+      </w:r>
+      <w:r>
+        <w:rPr>
+          <w:i/>
+          <w:iCs/>
+        </w:rPr>
+        <w:t>monomial</w:t>
+      </w:r>
+      <w:proofErr w:type="gramEnd"/>
+      <w:r>
+        <w:t>.</w:t>
+      </w:r>
+    </w:p>
+    <w:p>
+      <w:pPr>
+        <w:pStyle w:val="Heading3"/>
+      </w:pPr>
+      <w:r>
+        <w:t>The Degree of a Polynomial</w:t>
+      </w:r>
+    </w:p>
+    <w:p>
+      <w:r>
+        <w:t xml:space="preserve">When the terms of a polynomial have exponents on the variables, the </w:t>
+      </w:r>
+      <w:r>
+        <w:rPr>
+          <w:i/>
+          <w:iCs/>
+        </w:rPr>
+        <w:t>degree</w:t>
+      </w:r>
+      <w:r>
+        <w:t xml:space="preserve"> of a polynomial is the largest exponent that a variable is raised to. The binomial 2x</w:t>
+      </w:r>
+      <w:r>
+        <w:rPr>
+          <w:vertAlign w:val="superscript"/>
+        </w:rPr>
+        <w:t>5</w:t>
+      </w:r>
+      <w:r>
+        <w:t xml:space="preserve"> + 3x is degree 5 since the largest exponent is 5. The trinomial 3x</w:t>
+      </w:r>
+      <w:r>
+        <w:rPr>
+          <w:vertAlign w:val="superscript"/>
+        </w:rPr>
+        <w:t>2</w:t>
+      </w:r>
+      <w:r>
+        <w:t xml:space="preserve"> -7x + 3 is degree 2. A monomial like 7 is degree 0, since it </w:t>
+      </w:r>
+      <w:proofErr w:type="gramStart"/>
+      <w:r>
+        <w:t>is  the</w:t>
+      </w:r>
+      <w:proofErr w:type="gramEnd"/>
+      <w:r>
+        <w:t xml:space="preserve"> equivalent of 7x</w:t>
+      </w:r>
+      <w:r>
+        <w:rPr>
+          <w:vertAlign w:val="superscript"/>
+        </w:rPr>
+        <w:t>0</w:t>
+      </w:r>
+      <w:r>
+        <w:t>.</w:t>
+      </w:r>
+    </w:p>
+    <w:p>
+      <w:pPr>
+        <w:pStyle w:val="Heading4"/>
+      </w:pPr>
+      <w:r>
+        <w:t>Math Facts</w:t>
+      </w:r>
+    </w:p>
+    <w:p>
+      <w:pPr>
+        <w:pStyle w:val="ListParagraph"/>
+        <w:numPr>
+          <w:ilvl w:val="0"/>
+          <w:numId w:val="14"/>
+        </w:numPr>
+      </w:pPr>
+      <w:r>
+        <w:t xml:space="preserve">A polynomial with a degree of 0 is called a </w:t>
+      </w:r>
+      <w:r>
+        <w:rPr>
+          <w:i/>
+          <w:iCs/>
+        </w:rPr>
+        <w:t>constant polynomial</w:t>
+      </w:r>
+      <w:r>
+        <w:t>.</w:t>
+      </w:r>
+    </w:p>
+    <w:p>
+      <w:pPr>
+        <w:pStyle w:val="ListParagraph"/>
+        <w:numPr>
+          <w:ilvl w:val="0"/>
+          <w:numId w:val="14"/>
+        </w:numPr>
+      </w:pPr>
+      <w:r>
+        <w:t xml:space="preserve">A polynomial with a degree of 1 is called a </w:t>
+      </w:r>
+      <w:r>
+        <w:rPr>
+          <w:i/>
+          <w:iCs/>
+        </w:rPr>
+        <w:t>linear polynomial</w:t>
+      </w:r>
+      <w:r>
+        <w:t>.</w:t>
+      </w:r>
+    </w:p>
+    <w:p>
+      <w:pPr>
+        <w:pStyle w:val="ListParagraph"/>
+        <w:numPr>
+          <w:ilvl w:val="0"/>
+          <w:numId w:val="14"/>
+        </w:numPr>
+      </w:pPr>
+      <w:r>
+        <w:t xml:space="preserve">A polynomial with a degree of 2 is called a </w:t>
+      </w:r>
+      <w:r>
+        <w:rPr>
+          <w:i/>
+          <w:iCs/>
+        </w:rPr>
+        <w:t>quadratic polynomial</w:t>
+      </w:r>
+      <w:r>
+        <w:t>.</w:t>
+      </w:r>
+    </w:p>
+    <w:p>
+      <w:pPr>
+        <w:pStyle w:val="ListParagraph"/>
+        <w:numPr>
+          <w:ilvl w:val="0"/>
+          <w:numId w:val="14"/>
+        </w:numPr>
+      </w:pPr>
+      <w:r>
+        <w:t xml:space="preserve">A polynomial with a degree of 3 is called a </w:t>
+      </w:r>
+      <w:r>
+        <w:rPr>
+          <w:i/>
+          <w:iCs/>
+        </w:rPr>
+        <w:t>cubic polynomial</w:t>
+      </w:r>
+      <w:r>
+        <w:t>.</w:t>
+      </w:r>
+    </w:p>
+    <w:p>
+      <w:pPr>
+        <w:pStyle w:val="Heading3"/>
+      </w:pPr>
+      <w:r>
+        <w:br w:type="column"/>
+      </w:r>
+      <w:r>
+        <w:t>Check Your Understanding of Section 2.1</w:t>
+      </w:r>
+    </w:p>
+    <w:p>
+      <w:pPr>
+        <w:pStyle w:val="ListParagraph"/>
+        <w:numPr>
+          <w:ilvl w:val="0"/>
+          <w:numId w:val="15"/>
+        </w:numPr>
+      </w:pPr>
+      <w:r>
+        <w:t>Multiple Choice</w:t>
+      </w:r>
+    </w:p>
+    <w:p>
+      <w:pPr>
+        <w:pStyle w:val="ListParagraph"/>
+        <w:numPr>
+          <w:ilvl w:val="0"/>
+          <w:numId w:val="16"/>
+        </w:numPr>
+      </w:pPr>
+      <w:r>
+        <w:t>Classify the polynomial 5x</w:t>
+      </w:r>
+      <w:r>
+        <w:rPr>
+          <w:vertAlign w:val="superscript"/>
+        </w:rPr>
+        <w:t>2</w:t>
+      </w:r>
+      <w:r>
+        <w:t xml:space="preserve"> + 3.</w:t>
+      </w:r>
+      <w:r>
+        <w:br/>
+        <w:t>(2) Binomial</w:t>
+      </w:r>
+    </w:p>
+    <w:p>
+      <w:pPr>
+        <w:pStyle w:val="ListParagraph"/>
+        <w:numPr>
+          <w:ilvl w:val="0"/>
+          <w:numId w:val="16"/>
+        </w:numPr>
+      </w:pPr>
+      <w:r>
+        <w:t>Classify the polynomial 7x</w:t>
+      </w:r>
+      <w:r>
+        <w:rPr>
+          <w:vertAlign w:val="superscript"/>
+        </w:rPr>
+        <w:t>2</w:t>
+      </w:r>
+      <w:r>
+        <w:t xml:space="preserve"> -3 + 2.</w:t>
+      </w:r>
+      <w:r>
+        <w:br/>
+        <w:t>(3) Trinomial</w:t>
+      </w:r>
+    </w:p>
+    <w:p>
+      <w:pPr>
+        <w:pStyle w:val="ListParagraph"/>
+        <w:numPr>
+          <w:ilvl w:val="0"/>
+          <w:numId w:val="16"/>
+        </w:numPr>
+      </w:pPr>
+      <w:r>
+        <w:t>Classify the polynomial 3x</w:t>
+      </w:r>
+      <w:r>
+        <w:rPr>
+          <w:vertAlign w:val="superscript"/>
+        </w:rPr>
+        <w:t>3</w:t>
+      </w:r>
+      <w:r>
+        <w:t>.</w:t>
+      </w:r>
+      <w:r>
+        <w:br/>
+        <w:t>(1) Monomial</w:t>
+      </w:r>
+    </w:p>
+    <w:p>
+      <w:pPr>
+        <w:pStyle w:val="ListParagraph"/>
+        <w:numPr>
+          <w:ilvl w:val="0"/>
+          <w:numId w:val="16"/>
+        </w:numPr>
+      </w:pPr>
+      <w:r>
+        <w:t>Classify the polynomial 3x</w:t>
+      </w:r>
+      <w:r>
+        <w:rPr>
+          <w:vertAlign w:val="superscript"/>
+        </w:rPr>
+        <w:t>2</w:t>
+      </w:r>
+      <w:r>
+        <w:t>y + 5xy</w:t>
+      </w:r>
+      <w:r>
+        <w:rPr>
+          <w:vertAlign w:val="superscript"/>
+        </w:rPr>
+        <w:t>2</w:t>
+      </w:r>
+      <w:r>
+        <w:t>.</w:t>
+      </w:r>
+    </w:p>
+    <w:p>
+      <w:pPr>
+        <w:pStyle w:val="ListParagraph"/>
+        <w:numPr>
+          <w:ilvl w:val="0"/>
+          <w:numId w:val="16"/>
+        </w:numPr>
+      </w:pPr>
+      <w:r>
+        <w:t>Classify the polynomial 3x</w:t>
+      </w:r>
+      <w:r>
+        <w:rPr>
+          <w:vertAlign w:val="superscript"/>
+        </w:rPr>
+        <w:t>3</w:t>
+      </w:r>
+      <w:r>
+        <w:t xml:space="preserve"> + 5x</w:t>
+      </w:r>
+      <w:r>
+        <w:rPr>
+          <w:vertAlign w:val="superscript"/>
+        </w:rPr>
+        <w:t>2</w:t>
+      </w:r>
+      <w:r>
+        <w:t xml:space="preserve"> + 7x -3.</w:t>
+      </w:r>
+      <w:r>
+        <w:br/>
+        <w:t>(4) None of the above.</w:t>
+      </w:r>
+    </w:p>
+    <w:p>
+      <w:pPr>
+        <w:pStyle w:val="ListParagraph"/>
+        <w:numPr>
+          <w:ilvl w:val="0"/>
+          <w:numId w:val="16"/>
+        </w:numPr>
+      </w:pPr>
+      <w:r>
+        <w:t>Classify the polynomial 3x</w:t>
+      </w:r>
+      <w:r>
+        <w:rPr>
+          <w:vertAlign w:val="superscript"/>
+        </w:rPr>
+        <w:t>2</w:t>
+      </w:r>
+      <w:r>
+        <w:t xml:space="preserve"> -7x + 5.</w:t>
+      </w:r>
+      <w:r>
+        <w:br/>
+      </w:r>
+      <w:r>
+        <w:t>(3) Trinomial</w:t>
+      </w:r>
+    </w:p>
+    <w:p>
+      <w:pPr>
+        <w:pStyle w:val="ListParagraph"/>
+        <w:numPr>
+          <w:ilvl w:val="0"/>
+          <w:numId w:val="16"/>
+        </w:numPr>
+      </w:pPr>
+      <w:r>
+        <w:t>Which of the following is a binomial?</w:t>
+      </w:r>
+      <w:r>
+        <w:br/>
+        <w:t>(3) 5x</w:t>
+      </w:r>
+      <w:r>
+        <w:rPr>
+          <w:vertAlign w:val="superscript"/>
+        </w:rPr>
+        <w:t>2</w:t>
+      </w:r>
+      <w:r>
+        <w:t xml:space="preserve"> + 2</w:t>
+      </w:r>
+    </w:p>
+    <w:p>
+      <w:pPr>
+        <w:pStyle w:val="ListParagraph"/>
+        <w:numPr>
+          <w:ilvl w:val="0"/>
+          <w:numId w:val="16"/>
+        </w:numPr>
+      </w:pPr>
+      <w:r>
+        <w:t>Which of the following is a trinomial?</w:t>
+      </w:r>
+      <w:r>
+        <w:br/>
+        <w:t>(3) 2x</w:t>
+      </w:r>
+      <w:r>
+        <w:rPr>
+          <w:vertAlign w:val="superscript"/>
+        </w:rPr>
+        <w:t>2</w:t>
+      </w:r>
+      <w:r>
+        <w:t xml:space="preserve"> + 5x + 3</w:t>
+      </w:r>
+    </w:p>
+    <w:p>
+      <w:pPr>
+        <w:pStyle w:val="ListParagraph"/>
+        <w:numPr>
+          <w:ilvl w:val="0"/>
+          <w:numId w:val="16"/>
+        </w:numPr>
+      </w:pPr>
+      <w:r>
+        <w:t>What is the degree of the polynomial 5x</w:t>
+      </w:r>
+      <w:r>
+        <w:rPr>
+          <w:vertAlign w:val="superscript"/>
+        </w:rPr>
+        <w:t>2</w:t>
+      </w:r>
+      <w:r>
+        <w:t xml:space="preserve"> + 7x</w:t>
+      </w:r>
+      <w:r>
+        <w:rPr>
+          <w:vertAlign w:val="superscript"/>
+        </w:rPr>
+        <w:t>3</w:t>
+      </w:r>
+      <w:r>
+        <w:t xml:space="preserve"> -2x?</w:t>
+      </w:r>
+      <w:r>
+        <w:br/>
+        <w:t>(4) 3</w:t>
+      </w:r>
+    </w:p>
+    <w:p>
+      <w:pPr>
+        <w:pStyle w:val="ListParagraph"/>
+        <w:numPr>
+          <w:ilvl w:val="0"/>
+          <w:numId w:val="16"/>
+        </w:numPr>
+      </w:pPr>
+      <w:r>
+        <w:t>Which of the following is a quadratic trinomial?</w:t>
+      </w:r>
+      <w:r>
+        <w:br/>
+        <w:t>(3) 5x</w:t>
+      </w:r>
+      <w:r>
+        <w:rPr>
+          <w:vertAlign w:val="superscript"/>
+        </w:rPr>
+        <w:t>2</w:t>
+      </w:r>
+      <w:r>
+        <w:t xml:space="preserve"> -3x + 8</w:t>
+      </w:r>
+    </w:p>
+    <w:p>
+      <w:pPr>
+        <w:pStyle w:val="ListParagraph"/>
+        <w:numPr>
+          <w:ilvl w:val="0"/>
+          <w:numId w:val="15"/>
+        </w:numPr>
+      </w:pPr>
+      <w:r>
+        <w:t>Show how you arrived at your answers.</w:t>
+      </w:r>
+    </w:p>
+    <w:p>
+      <w:pPr>
+        <w:pStyle w:val="ListParagraph"/>
+        <w:numPr>
+          <w:ilvl w:val="0"/>
+          <w:numId w:val="17"/>
+        </w:numPr>
+      </w:pPr>
+      <w:r>
+        <w:t xml:space="preserve">An expression for the height of a projectile is </w:t>
+      </w:r>
+      <w:r>
+        <w:br/>
+        <w:t>-16t</w:t>
+      </w:r>
+      <w:r>
+        <w:rPr>
+          <w:vertAlign w:val="superscript"/>
+        </w:rPr>
+        <w:t>2</w:t>
+      </w:r>
+      <w:r>
+        <w:t xml:space="preserve"> + 72t + 5. What kind of polynomial is this and what is its degree?</w:t>
+      </w:r>
+      <w:r>
+        <w:br/>
+      </w:r>
+      <w:r>
+        <w:br/>
+        <w:t>This has three terms and is a trinomial.</w:t>
+      </w:r>
+      <w:r>
+        <w:br/>
+        <w:t xml:space="preserve">The highest exponent is 2. </w:t>
+      </w:r>
+      <w:proofErr w:type="gramStart"/>
+      <w:r>
+        <w:t>Therefore</w:t>
+      </w:r>
+      <w:proofErr w:type="gramEnd"/>
+      <w:r>
+        <w:t xml:space="preserve"> the degree is 2 and it is called a quadratic polynomial.</w:t>
+      </w:r>
+    </w:p>
+    <w:p>
+      <w:pPr>
+        <w:pStyle w:val="ListParagraph"/>
+        <w:numPr>
+          <w:ilvl w:val="0"/>
+          <w:numId w:val="17"/>
+        </w:numPr>
+      </w:pPr>
+      <w:r>
+        <w:t xml:space="preserve">An equation </w:t>
+      </w:r>
+      <w:proofErr w:type="gramStart"/>
+      <w:r>
+        <w:t>for the amount of</w:t>
+      </w:r>
+      <w:proofErr w:type="gramEnd"/>
+      <w:r>
+        <w:t xml:space="preserve"> profit a company makes is 5q – 800. What kind of polynomial is that and what is its degree?</w:t>
+      </w:r>
+      <w:r>
+        <w:br/>
+      </w:r>
+      <w:r>
+        <w:br/>
+        <w:t>This is a binomial since it has two terms. The degree is one because its largest exponent is 1</w:t>
+      </w:r>
+      <w:r>
+        <w:t xml:space="preserve"> (x</w:t>
+      </w:r>
+      <w:r>
+        <w:rPr>
+          <w:vertAlign w:val="superscript"/>
+        </w:rPr>
+        <w:t>1</w:t>
+      </w:r>
+      <w:r>
+        <w:t>) it is called a linear polynomial.</w:t>
+      </w:r>
+    </w:p>
+    <w:p>
+      <w:pPr>
+        <w:pStyle w:val="ListParagraph"/>
+        <w:numPr>
+          <w:ilvl w:val="0"/>
+          <w:numId w:val="17"/>
+        </w:numPr>
+      </w:pPr>
+      <w:r>
+        <w:t xml:space="preserve">Coss out one of the terms in this polynomial to make it into a third-degree trinomial: </w:t>
+      </w:r>
+      <w:r>
+        <w:br/>
+        <w:t>5x</w:t>
+      </w:r>
+      <w:r>
+        <w:rPr>
+          <w:vertAlign w:val="superscript"/>
+        </w:rPr>
+        <w:t>3</w:t>
+      </w:r>
+      <w:r>
+        <w:t xml:space="preserve"> + 2x</w:t>
+      </w:r>
+      <w:r>
+        <w:rPr>
+          <w:vertAlign w:val="superscript"/>
+        </w:rPr>
+        <w:t>2</w:t>
+      </w:r>
+      <w:r>
+        <w:t xml:space="preserve"> -7x + 9.</w:t>
+      </w:r>
+      <w:r>
+        <w:br/>
+      </w:r>
+      <w:r>
+        <w:br/>
+      </w:r>
+      <w:r>
+        <w:t>5x</w:t>
+      </w:r>
+      <w:r>
+        <w:rPr>
+          <w:vertAlign w:val="superscript"/>
+        </w:rPr>
+        <w:t>3</w:t>
+      </w:r>
+      <w:r>
+        <w:t xml:space="preserve"> + 2x</w:t>
+      </w:r>
+      <w:r>
+        <w:rPr>
+          <w:vertAlign w:val="superscript"/>
+        </w:rPr>
+        <w:t>2</w:t>
+      </w:r>
+      <w:r>
+        <w:t xml:space="preserve"> -7x </w:t>
+      </w:r>
+      <w:r>
+        <w:rPr>
+          <w:strike/>
+        </w:rPr>
+        <w:t>+ 9</w:t>
+      </w:r>
+    </w:p>
+    <w:p>
+      <w:pPr>
+        <w:pStyle w:val="ListParagraph"/>
+        <w:numPr>
+          <w:ilvl w:val="0"/>
+          <w:numId w:val="17"/>
+        </w:numPr>
+      </w:pPr>
+      <w:r>
+        <w:t>Create a fourth-degree monomial.</w:t>
+      </w:r>
+      <w:r>
+        <w:br/>
+      </w:r>
+      <w:r>
+        <w:br/>
+        <w:t>5x</w:t>
+      </w:r>
+      <w:r>
+        <w:rPr>
+          <w:vertAlign w:val="superscript"/>
+        </w:rPr>
+        <w:t>4</w:t>
+      </w:r>
+    </w:p>
+    <w:p>
+      <w:pPr>
+        <w:pStyle w:val="ListParagraph"/>
+        <w:numPr>
+          <w:ilvl w:val="0"/>
+          <w:numId w:val="17"/>
+        </w:numPr>
+      </w:pPr>
+      <w:r>
+        <w:lastRenderedPageBreak/>
+        <w:t xml:space="preserve">Mark says that the expression 2 + 3 is a binomial since it has two terms. Layla says that it is </w:t>
+      </w:r>
+      <w:proofErr w:type="gramStart"/>
+      <w:r>
+        <w:t>a monomial</w:t>
+      </w:r>
+      <w:proofErr w:type="gramEnd"/>
+      <w:r>
+        <w:t xml:space="preserve"> since 2 + 3 = 5, and 5 is just one term. Who is correct?</w:t>
+      </w:r>
+      <w:r>
+        <w:br/>
+      </w:r>
+      <w:r>
+        <w:br/>
+        <w:t xml:space="preserve">Technically 2 + 3 is a binomial since it has two terms. 5 is a monomial since it has only one term. Layla is slightly incorrect when disputing </w:t>
+      </w:r>
+      <w:proofErr w:type="gramStart"/>
+      <w:r>
+        <w:t>it</w:t>
+      </w:r>
+      <w:proofErr w:type="gramEnd"/>
+      <w:r>
+        <w:t xml:space="preserve"> being a binomial.</w:t>
+      </w:r>
+    </w:p>
+    <w:p>
+      <w:pPr>
+        <w:pStyle w:val="Heading2"/>
+      </w:pPr>
+      <w:r>
+        <w:t>2.2 Multiplying and Dividing Monomials</w:t>
+      </w:r>
+    </w:p>
+    <w:p>
+      <w:r>
+        <w:t>A monomial, like 5x</w:t>
+      </w:r>
+      <w:r>
+        <w:rPr>
+          <w:vertAlign w:val="superscript"/>
+        </w:rPr>
+        <w:t>3</w:t>
+      </w:r>
+      <w:r>
+        <w:t>, has a coefficient of 5 and a variable part of x</w:t>
+      </w:r>
+      <w:r>
+        <w:rPr>
+          <w:vertAlign w:val="superscript"/>
+        </w:rPr>
+        <w:t>3</w:t>
+      </w:r>
+      <w:r>
+        <w:t xml:space="preserve">. Just as numbers can be multiplied together, monomials can be multiplied. When multiplying monomials, you </w:t>
+      </w:r>
+      <w:proofErr w:type="gramStart"/>
+      <w:r>
+        <w:t>have to</w:t>
+      </w:r>
+      <w:proofErr w:type="gramEnd"/>
+      <w:r>
+        <w:t xml:space="preserve"> use the rules for exponents.</w:t>
+      </w:r>
+    </w:p>
+    <w:p>
+      <w:r>
+        <w:t xml:space="preserve">What is </w:t>
+      </w:r>
+      <w:proofErr w:type="gramStart"/>
+      <w:r>
+        <w:t>a coefficient</w:t>
+      </w:r>
+      <w:proofErr w:type="gramEnd"/>
+      <w:r>
+        <w:t>? A coefficient is a number that is multiplied by a variable. </w:t>
+      </w:r>
+    </w:p>
+    <w:p>
+      <w:pPr>
+        <w:pStyle w:val="Heading3"/>
+      </w:pPr>
+      <w:r>
+        <w:t>Multiplying Expressions Involving Exponents</w:t>
+      </w:r>
+    </w:p>
+    <w:p>
+      <w:r>
+        <w:t>To multiply two monomials, multiply the two coefficients, and multiply the variable parts using the exponent multiplication shortcut of adding the exponents.</w:t>
+      </w:r>
+    </w:p>
+    <w:p>
+      <w:pPr>
+        <w:rPr>
+          <w:b/>
+          <w:bCs/>
+        </w:rPr>
+      </w:pPr>
+      <w:r>
+        <w:rPr>
+          <w:b/>
+          <w:bCs/>
+        </w:rPr>
+        <w:t>Example 1</w:t>
+      </w:r>
+    </w:p>
+    <w:p>
+      <w:pPr>
+        <w:rPr>
+          <w:vertAlign w:val="superscript"/>
+        </w:rPr>
+      </w:pPr>
+      <w:r>
+        <w:t>Simplify x</w:t>
+      </w:r>
+      <w:r>
+        <w:rPr>
+          <w:vertAlign w:val="superscript"/>
+        </w:rPr>
+        <w:t>2</w:t>
+      </w:r>
+      <w:r>
+        <w:t xml:space="preserve"> * x</w:t>
+      </w:r>
+      <w:proofErr w:type="gramStart"/>
+      <w:r>
+        <w:rPr>
+          <w:vertAlign w:val="superscript"/>
+        </w:rPr>
+        <w:t>3</w:t>
+      </w:r>
+      <w:r>
+        <w:rPr>
+          <w:vertAlign w:val="superscript"/>
+        </w:rPr>
+        <w:t xml:space="preserve"> </w:t>
+      </w:r>
+      <w:r>
+        <w:t>:</w:t>
+      </w:r>
+      <w:proofErr w:type="gramEnd"/>
+      <w:r>
+        <w:t xml:space="preserve"> x</w:t>
+      </w:r>
+      <w:r>
+        <w:rPr>
+          <w:vertAlign w:val="superscript"/>
+        </w:rPr>
+        <w:t>5</w:t>
+      </w:r>
+    </w:p>
+    <w:p>
+      <w:pPr>
+        <w:pStyle w:val="Heading3"/>
+      </w:pPr>
+      <w:r>
+        <w:t>Multiplying Monomials That Have Coefficients and Variable Parts</w:t>
+      </w:r>
+    </w:p>
+    <w:p>
+      <w:pPr>
+        <w:rPr>
+          <w:b/>
+          <w:bCs/>
+        </w:rPr>
+      </w:pPr>
+      <w:r>
+        <w:rPr>
+          <w:b/>
+          <w:bCs/>
+        </w:rPr>
+        <w:t>Example 2</w:t>
+      </w:r>
+    </w:p>
+    <w:p>
+      <w:r>
+        <w:t>Simply 3x</w:t>
+      </w:r>
+      <w:r>
+        <w:rPr>
+          <w:vertAlign w:val="superscript"/>
+        </w:rPr>
+        <w:t>2</w:t>
+      </w:r>
+      <w:r>
+        <w:t xml:space="preserve"> * 5x</w:t>
+      </w:r>
+      <w:r>
+        <w:rPr>
+          <w:vertAlign w:val="superscript"/>
+        </w:rPr>
+        <w:t>3</w:t>
+      </w:r>
+      <w:r>
+        <w:rPr>
+          <w:vertAlign w:val="superscript"/>
+        </w:rPr>
+        <w:t xml:space="preserve"> </w:t>
+      </w:r>
+      <w:r>
+        <w:br/>
+      </w:r>
+      <w:r>
+        <w:t>(3*5) * x</w:t>
+      </w:r>
+      <w:r>
+        <w:rPr>
+          <w:vertAlign w:val="superscript"/>
+        </w:rPr>
+        <w:t>2</w:t>
+      </w:r>
+      <w:r>
+        <w:t xml:space="preserve"> * x</w:t>
+      </w:r>
+      <w:proofErr w:type="gramStart"/>
+      <w:r>
+        <w:rPr>
+          <w:vertAlign w:val="superscript"/>
+        </w:rPr>
+        <w:t>3</w:t>
+      </w:r>
+      <w:r>
+        <w:rPr>
+          <w:vertAlign w:val="superscript"/>
+        </w:rPr>
+        <w:t xml:space="preserve">  </w:t>
+      </w:r>
+      <w:r>
+        <w:t>=</w:t>
+      </w:r>
+      <w:proofErr w:type="gramEnd"/>
+      <w:r>
+        <w:t xml:space="preserve"> 15x</w:t>
+      </w:r>
+      <w:r>
+        <w:rPr>
+          <w:vertAlign w:val="superscript"/>
+        </w:rPr>
+        <w:t>5</w:t>
+      </w:r>
+    </w:p>
+    <w:p>
+      <w:pPr>
+        <w:rPr>
+          <w:b/>
+          <w:bCs/>
+        </w:rPr>
+      </w:pPr>
+      <w:r>
+        <w:rPr>
+          <w:b/>
+          <w:bCs/>
+        </w:rPr>
+        <w:t>Example 3</w:t>
+      </w:r>
+    </w:p>
+    <w:p>
+      <w:pPr>
+        <w:rPr>
+          <w:vertAlign w:val="superscript"/>
+        </w:rPr>
+      </w:pPr>
+      <w:r>
+        <w:t>Simplify 3x</w:t>
+      </w:r>
+      <w:r>
+        <w:rPr>
+          <w:vertAlign w:val="superscript"/>
+        </w:rPr>
+        <w:t>4</w:t>
+      </w:r>
+      <w:r>
+        <w:t xml:space="preserve"> * 4x = (3 * 4) * x</w:t>
+      </w:r>
+      <w:r>
+        <w:rPr>
+          <w:vertAlign w:val="superscript"/>
+        </w:rPr>
+        <w:t>4</w:t>
+      </w:r>
+      <w:r>
+        <w:t xml:space="preserve"> *x = 12x</w:t>
+      </w:r>
+      <w:r>
+        <w:rPr>
+          <w:vertAlign w:val="superscript"/>
+        </w:rPr>
+        <w:t>5</w:t>
+      </w:r>
+    </w:p>
+    <w:p>
+      <w:pPr>
+        <w:rPr>
+          <w:b/>
+          <w:bCs/>
+        </w:rPr>
+      </w:pPr>
+      <w:r>
+        <w:rPr>
+          <w:b/>
+          <w:bCs/>
+        </w:rPr>
+        <w:t>Example 4</w:t>
+      </w:r>
+    </w:p>
+    <w:p>
+      <w:pPr>
+        <w:rPr>
+          <w:vertAlign w:val="superscript"/>
+        </w:rPr>
+      </w:pPr>
+      <w:r>
+        <w:t>Simplify 2x</w:t>
+      </w:r>
+      <w:r>
+        <w:rPr>
+          <w:vertAlign w:val="superscript"/>
+        </w:rPr>
+        <w:t>5</w:t>
+      </w:r>
+      <w:r>
+        <w:t xml:space="preserve"> * 3x</w:t>
+      </w:r>
+      <w:r>
+        <w:rPr>
+          <w:vertAlign w:val="superscript"/>
+        </w:rPr>
+        <w:t>4</w:t>
+      </w:r>
+      <w:r>
+        <w:t xml:space="preserve"> * 5x</w:t>
+      </w:r>
+      <w:r>
+        <w:rPr>
+          <w:vertAlign w:val="superscript"/>
+        </w:rPr>
+        <w:t>3</w:t>
+      </w:r>
+      <w:r>
+        <w:rPr>
+          <w:vertAlign w:val="superscript"/>
+        </w:rPr>
+        <w:t xml:space="preserve"> </w:t>
+      </w:r>
+      <w:r>
+        <w:t>= (2*3*5) * x</w:t>
+      </w:r>
+      <w:r>
+        <w:rPr>
+          <w:vertAlign w:val="superscript"/>
+        </w:rPr>
+        <w:t xml:space="preserve">5+4+3 </w:t>
+      </w:r>
+      <w:r>
+        <w:t>= 30x</w:t>
+      </w:r>
+      <w:r>
+        <w:rPr>
+          <w:vertAlign w:val="superscript"/>
+        </w:rPr>
+        <w:t>12</w:t>
+      </w:r>
+    </w:p>
+    <w:p>
+      <w:pPr>
+        <w:rPr>
+          <w:b/>
+          <w:bCs/>
+        </w:rPr>
+      </w:pPr>
+      <w:r>
+        <w:rPr>
+          <w:b/>
+          <w:bCs/>
+        </w:rPr>
+        <w:t>Example 5</w:t>
+      </w:r>
+    </w:p>
+    <w:p>
+      <w:pPr>
+        <w:rPr>
+          <w:vertAlign w:val="superscript"/>
+        </w:rPr>
+      </w:pPr>
+      <w:r>
+        <w:t>Simplify 4x</w:t>
+      </w:r>
+      <w:r>
+        <w:rPr>
+          <w:vertAlign w:val="superscript"/>
+        </w:rPr>
+        <w:t>2</w:t>
+      </w:r>
+      <w:r>
+        <w:t>y * 7xy</w:t>
+      </w:r>
+      <w:r>
+        <w:rPr>
+          <w:vertAlign w:val="superscript"/>
+        </w:rPr>
+        <w:t>3</w:t>
+      </w:r>
+      <w:r>
+        <w:rPr>
+          <w:vertAlign w:val="superscript"/>
+        </w:rPr>
+        <w:t xml:space="preserve"> </w:t>
+      </w:r>
+      <w:r>
+        <w:t>= (4*7) * (x</w:t>
+      </w:r>
+      <w:r>
+        <w:rPr>
+          <w:vertAlign w:val="superscript"/>
+        </w:rPr>
+        <w:t>2</w:t>
+      </w:r>
+      <w:r>
+        <w:t xml:space="preserve"> * x) * (y * y</w:t>
+      </w:r>
+      <w:r>
+        <w:rPr>
+          <w:vertAlign w:val="superscript"/>
+        </w:rPr>
+        <w:t>3</w:t>
+      </w:r>
+      <w:r>
+        <w:t>) =</w:t>
+      </w:r>
+      <w:r>
+        <w:br/>
+        <w:t>28x</w:t>
+      </w:r>
+      <w:r>
+        <w:rPr>
+          <w:vertAlign w:val="superscript"/>
+        </w:rPr>
+        <w:t>3</w:t>
+      </w:r>
+      <w:r>
+        <w:t>y</w:t>
+      </w:r>
+      <w:r>
+        <w:rPr>
+          <w:vertAlign w:val="superscript"/>
+        </w:rPr>
+        <w:t>4</w:t>
+      </w:r>
+    </w:p>
+    <w:p>
+      <w:pPr>
+        <w:rPr>
+          <w:b/>
+          <w:bCs/>
+        </w:rPr>
+      </w:pPr>
+      <w:r>
+        <w:rPr>
+          <w:b/>
+          <w:bCs/>
+        </w:rPr>
+        <w:t>Math Facts</w:t>
+      </w:r>
+    </w:p>
+    <w:p>
+      <w:pPr>
+        <w:rPr>
+          <w:rFonts w:eastAsiaTheme="minorEastAsia"/>
+        </w:rPr>
+      </w:pPr>
+      <m:oMathPara>
+        <m:oMath>
+          <m:sSup>
+            <m:sSupPr>
+              <m:ctrlPr>
+                <w:rPr>
+                  <w:rFonts w:ascii="Cambria Math" w:hAnsi="Cambria Math"/>
+                  <w:i/>
+                </w:rPr>
+              </m:ctrlPr>
+            </m:sSupPr>
+            <m:e>
+              <m:r>
+                <w:rPr>
+                  <w:rFonts w:ascii="Cambria Math" w:hAnsi="Cambria Math"/>
+                </w:rPr>
+                <m:t>x</m:t>
+              </m:r>
+            </m:e>
+            <m:sup>
+              <m:r>
+                <w:rPr>
+                  <w:rFonts w:ascii="Cambria Math" w:hAnsi="Cambria Math"/>
+                </w:rPr>
+                <m:t>-a</m:t>
+              </m:r>
+            </m:sup>
+          </m:sSup>
+          <m:r>
+            <w:rPr>
+              <w:rFonts w:ascii="Cambria Math" w:hAnsi="Cambria Math"/>
+            </w:rPr>
+            <m:t>=1/</m:t>
+          </m:r>
+          <m:sSup>
+            <m:sSupPr>
+              <m:ctrlPr>
+                <w:rPr>
+                  <w:rFonts w:ascii="Cambria Math" w:hAnsi="Cambria Math"/>
+                  <w:i/>
+                </w:rPr>
+              </m:ctrlPr>
+            </m:sSupPr>
+            <m:e>
+              <m:r>
+                <w:rPr>
+                  <w:rFonts w:ascii="Cambria Math" w:hAnsi="Cambria Math"/>
+                </w:rPr>
+                <m:t>x</m:t>
+              </m:r>
+            </m:e>
+            <m:sup>
+              <m:r>
+                <w:rPr>
+                  <w:rFonts w:ascii="Cambria Math" w:hAnsi="Cambria Math"/>
+                </w:rPr>
+                <m:t>a</m:t>
+              </m:r>
+            </m:sup>
+          </m:sSup>
+        </m:oMath>
+      </m:oMathPara>
+    </w:p>
+    <w:p>
+      <w:pPr>
+        <w:pStyle w:val="Heading3"/>
+        <w:rPr>
+          <w:rFonts w:eastAsiaTheme="minorEastAsia"/>
+        </w:rPr>
+      </w:pPr>
+      <w:r>
+        <w:rPr>
+          <w:rFonts w:eastAsiaTheme="minorEastAsia"/>
+        </w:rPr>
+        <w:t>Dividing Monomials</w:t>
+      </w:r>
+    </w:p>
+    <w:p>
+      <w:r>
+        <w:t>To divide two monomials</w:t>
+      </w:r>
+      <w:r>
+        <w:t>, divide the two coefficients and subtract the exponent of the divisor from the exponent of the dividend.</w:t>
+      </w:r>
+    </w:p>
+    <w:p>
+      <w:r>
+        <w:t>Example 6</w:t>
+      </w:r>
+    </w:p>
+    <w:p>
+      <w:pPr>
+        <w:rPr>
+          <w:rFonts w:eastAsiaTheme="minorEastAsia"/>
+        </w:rPr>
+      </w:pPr>
+      <w:r>
+        <w:t xml:space="preserve">Simplify </w:t>
+      </w:r>
+      <m:oMath>
+        <m:r>
+          <w:rPr>
+            <w:rFonts w:ascii="Cambria Math" w:hAnsi="Cambria Math"/>
+          </w:rPr>
+          <m:t>18</m:t>
+        </m:r>
+        <m:sSup>
+          <m:sSupPr>
+            <m:ctrlPr>
+              <w:rPr>
+                <w:rFonts w:ascii="Cambria Math" w:hAnsi="Cambria Math"/>
+                <w:i/>
+              </w:rPr>
+            </m:ctrlPr>
+          </m:sSupPr>
+          <m:e>
+            <m:r>
+              <w:rPr>
+                <w:rFonts w:ascii="Cambria Math" w:hAnsi="Cambria Math"/>
+              </w:rPr>
+              <m:t>x</m:t>
+            </m:r>
+          </m:e>
+          <m:sup>
+            <m:r>
+              <w:rPr>
+                <w:rFonts w:ascii="Cambria Math" w:hAnsi="Cambria Math"/>
+              </w:rPr>
+              <m:t>8</m:t>
+            </m:r>
+          </m:sup>
+        </m:sSup>
+        <m:r>
+          <w:rPr>
+            <w:rFonts w:ascii="Cambria Math" w:hAnsi="Cambria Math"/>
+          </w:rPr>
+          <m:t>÷2</m:t>
+        </m:r>
+        <m:sSup>
+          <m:sSupPr>
+            <m:ctrlPr>
+              <w:rPr>
+                <w:rFonts w:ascii="Cambria Math" w:hAnsi="Cambria Math"/>
+                <w:i/>
+              </w:rPr>
+            </m:ctrlPr>
+          </m:sSupPr>
+          <m:e>
+            <m:r>
+              <w:rPr>
+                <w:rFonts w:ascii="Cambria Math" w:hAnsi="Cambria Math"/>
+              </w:rPr>
+              <m:t>x</m:t>
+            </m:r>
+          </m:e>
+          <m:sup>
+            <m:r>
+              <w:rPr>
+                <w:rFonts w:ascii="Cambria Math" w:hAnsi="Cambria Math"/>
+              </w:rPr>
+              <m:t>2</m:t>
+            </m:r>
+          </m:sup>
+        </m:sSup>
+        <m:r>
+          <w:rPr>
+            <w:rFonts w:ascii="Cambria Math" w:hAnsi="Cambria Math"/>
+          </w:rPr>
+          <m:t>=</m:t>
+        </m:r>
+        <m:d>
+          <m:dPr>
+            <m:ctrlPr>
+              <w:rPr>
+                <w:rFonts w:ascii="Cambria Math" w:hAnsi="Cambria Math"/>
+                <w:i/>
+              </w:rPr>
+            </m:ctrlPr>
+          </m:dPr>
+          <m:e>
+            <m:r>
+              <w:rPr>
+                <w:rFonts w:ascii="Cambria Math" w:hAnsi="Cambria Math"/>
+              </w:rPr>
+              <m:t>18÷2</m:t>
+            </m:r>
+          </m:e>
+        </m:d>
+        <m:r>
+          <w:rPr>
+            <w:rFonts w:ascii="Cambria Math" w:hAnsi="Cambria Math"/>
+          </w:rPr>
+          <m:t xml:space="preserve">  * </m:t>
+        </m:r>
+        <m:d>
+          <m:dPr>
+            <m:ctrlPr>
+              <w:rPr>
+                <w:rFonts w:ascii="Cambria Math" w:hAnsi="Cambria Math"/>
+                <w:i/>
+              </w:rPr>
+            </m:ctrlPr>
+          </m:dPr>
+          <m:e>
+            <m:sSup>
+              <m:sSupPr>
+                <m:ctrlPr>
+                  <w:rPr>
+                    <w:rFonts w:ascii="Cambria Math" w:hAnsi="Cambria Math"/>
+                    <w:i/>
+                  </w:rPr>
+                </m:ctrlPr>
+              </m:sSupPr>
+              <m:e>
+                <m:r>
+                  <w:rPr>
+                    <w:rFonts w:ascii="Cambria Math" w:hAnsi="Cambria Math"/>
+                  </w:rPr>
+                  <m:t>x</m:t>
+                </m:r>
+              </m:e>
+              <m:sup>
+                <m:r>
+                  <w:rPr>
+                    <w:rFonts w:ascii="Cambria Math" w:hAnsi="Cambria Math"/>
+                  </w:rPr>
+                  <m:t>8</m:t>
+                </m:r>
+              </m:sup>
+            </m:sSup>
+            <m:r>
+              <w:rPr>
+                <w:rFonts w:ascii="Cambria Math" w:hAnsi="Cambria Math"/>
+              </w:rPr>
+              <m:t>÷</m:t>
+            </m:r>
+            <m:sSup>
+              <m:sSupPr>
+                <m:ctrlPr>
+                  <w:rPr>
+                    <w:rFonts w:ascii="Cambria Math" w:hAnsi="Cambria Math"/>
+                    <w:i/>
+                  </w:rPr>
+                </m:ctrlPr>
+              </m:sSupPr>
+              <m:e>
+                <m:r>
+                  <w:rPr>
+                    <w:rFonts w:ascii="Cambria Math" w:hAnsi="Cambria Math"/>
+                  </w:rPr>
+                  <m:t>x</m:t>
+                </m:r>
+              </m:e>
+              <m:sup>
+                <m:r>
+                  <w:rPr>
+                    <w:rFonts w:ascii="Cambria Math" w:hAnsi="Cambria Math"/>
+                  </w:rPr>
+                  <m:t xml:space="preserve">2 </m:t>
+                </m:r>
+              </m:sup>
+            </m:sSup>
+          </m:e>
+        </m:d>
+        <m:r>
+          <w:rPr>
+            <w:rFonts w:ascii="Cambria Math" w:hAnsi="Cambria Math"/>
+          </w:rPr>
+          <w:br/>
+        </m:r>
+      </m:oMath>
+      <m:oMathPara>
+        <m:oMath>
+          <m:r>
+            <w:rPr>
+              <w:rFonts w:ascii="Cambria Math" w:eastAsiaTheme="minorEastAsia" w:hAnsi="Cambria Math"/>
+            </w:rPr>
+            <m:t>9</m:t>
+          </m:r>
+          <m:sSup>
+            <m:sSupPr>
+              <m:ctrlPr>
+                <w:rPr>
+                  <w:rFonts w:ascii="Cambria Math" w:eastAsiaTheme="minorEastAsia" w:hAnsi="Cambria Math"/>
+                  <w:i/>
+                </w:rPr>
+              </m:ctrlPr>
+            </m:sSupPr>
+            <m:e>
+              <m:r>
+                <w:rPr>
+                  <w:rFonts w:ascii="Cambria Math" w:eastAsiaTheme="minorEastAsia" w:hAnsi="Cambria Math"/>
+                </w:rPr>
+                <m:t>x</m:t>
+              </m:r>
+            </m:e>
+            <m:sup>
+              <m:r>
+                <w:rPr>
+                  <w:rFonts w:ascii="Cambria Math" w:eastAsiaTheme="minorEastAsia" w:hAnsi="Cambria Math"/>
+                </w:rPr>
+                <m:t>8-2</m:t>
+              </m:r>
+            </m:sup>
+          </m:sSup>
+          <m:r>
+            <w:rPr>
+              <w:rFonts w:ascii="Cambria Math" w:eastAsiaTheme="minorEastAsia" w:hAnsi="Cambria Math"/>
+            </w:rPr>
+            <m:t>=9</m:t>
+          </m:r>
+          <m:sSup>
+            <m:sSupPr>
+              <m:ctrlPr>
+                <w:rPr>
+                  <w:rFonts w:ascii="Cambria Math" w:eastAsiaTheme="minorEastAsia" w:hAnsi="Cambria Math"/>
+                  <w:i/>
+                </w:rPr>
+              </m:ctrlPr>
+            </m:sSupPr>
+            <m:e>
+              <m:r>
+                <w:rPr>
+                  <w:rFonts w:ascii="Cambria Math" w:eastAsiaTheme="minorEastAsia" w:hAnsi="Cambria Math"/>
+                </w:rPr>
+                <m:t>x</m:t>
+              </m:r>
+            </m:e>
+            <m:sup>
+              <m:r>
+                <w:rPr>
+                  <w:rFonts w:ascii="Cambria Math" w:eastAsiaTheme="minorEastAsia" w:hAnsi="Cambria Math"/>
+                </w:rPr>
+                <m:t>6</m:t>
+              </m:r>
+            </m:sup>
+          </m:sSup>
+        </m:oMath>
+      </m:oMathPara>
+    </w:p>
+    <w:p>
+      <w:pPr>
+        <w:pStyle w:val="Heading3"/>
+        <w:rPr>
+          <w:rFonts w:eastAsiaTheme="minorEastAsia"/>
+        </w:rPr>
+      </w:pPr>
+      <w:r>
+        <w:rPr>
+          <w:rFonts w:eastAsiaTheme="minorEastAsia"/>
+        </w:rPr>
+        <w:t>Check Your Understanding of Section 2.2</w:t>
+      </w:r>
+    </w:p>
+    <w:p>
+      <w:pPr>
+        <w:pStyle w:val="ListParagraph"/>
+        <w:numPr>
+          <w:ilvl w:val="0"/>
+          <w:numId w:val="18"/>
+        </w:numPr>
+      </w:pPr>
+      <w:r>
+        <w:t>Multiple Choice</w:t>
+      </w:r>
+    </w:p>
+    <w:p>
+      <w:pPr>
+        <w:pStyle w:val="ListParagraph"/>
+        <w:numPr>
+          <w:ilvl w:val="0"/>
+          <w:numId w:val="19"/>
+        </w:numPr>
+      </w:pPr>
+      <w:r>
+        <w:t>Multiply 3x</w:t>
+      </w:r>
+      <w:r>
+        <w:rPr>
+          <w:vertAlign w:val="superscript"/>
+        </w:rPr>
+        <w:t>3</w:t>
+      </w:r>
+      <w:r>
+        <w:t xml:space="preserve"> * 4x</w:t>
+      </w:r>
+      <w:r>
+        <w:rPr>
+          <w:vertAlign w:val="superscript"/>
+        </w:rPr>
+        <w:t>5</w:t>
+      </w:r>
+      <w:r>
+        <w:rPr>
+          <w:vertAlign w:val="superscript"/>
+        </w:rPr>
+        <w:br/>
+      </w:r>
+      <w:r>
+        <w:t>(3) 12x</w:t>
+      </w:r>
+      <w:r>
+        <w:rPr>
+          <w:vertAlign w:val="superscript"/>
+        </w:rPr>
+        <w:t>8</w:t>
+      </w:r>
+    </w:p>
+    <w:p>
+      <w:pPr>
+        <w:pStyle w:val="ListParagraph"/>
+        <w:numPr>
+          <w:ilvl w:val="0"/>
+          <w:numId w:val="19"/>
+        </w:numPr>
+      </w:pPr>
+      <w:r>
+        <w:t>Multiply 2x</w:t>
+      </w:r>
+      <w:r>
+        <w:rPr>
+          <w:vertAlign w:val="superscript"/>
+        </w:rPr>
+        <w:t>5</w:t>
+      </w:r>
+      <w:r>
+        <w:t xml:space="preserve"> * 5x</w:t>
+      </w:r>
+      <w:r>
+        <w:br/>
+        <w:t>(1) 10x</w:t>
+      </w:r>
+      <w:r>
+        <w:rPr>
+          <w:vertAlign w:val="superscript"/>
+        </w:rPr>
+        <w:t>6</w:t>
+      </w:r>
+    </w:p>
+    <w:p>
+      <w:pPr>
+        <w:pStyle w:val="ListParagraph"/>
+        <w:numPr>
+          <w:ilvl w:val="0"/>
+          <w:numId w:val="19"/>
+        </w:numPr>
+      </w:pPr>
+      <w:r>
+        <w:t>Which of the following would not simplify to 12x</w:t>
+      </w:r>
+      <w:r>
+        <w:rPr>
+          <w:vertAlign w:val="superscript"/>
+        </w:rPr>
+        <w:t>6</w:t>
+      </w:r>
+      <w:r>
+        <w:t>?</w:t>
+      </w:r>
+      <w:r>
+        <w:br/>
+        <w:t>(4) 4x</w:t>
+      </w:r>
+      <w:r>
+        <w:rPr>
+          <w:vertAlign w:val="superscript"/>
+        </w:rPr>
+        <w:t>3</w:t>
+      </w:r>
+      <w:r>
+        <w:t xml:space="preserve"> * 3x</w:t>
+      </w:r>
+      <w:r>
+        <w:rPr>
+          <w:vertAlign w:val="superscript"/>
+        </w:rPr>
+        <w:t>2</w:t>
+      </w:r>
+    </w:p>
+    <w:p>
+      <w:pPr>
+        <w:pStyle w:val="ListParagraph"/>
+        <w:numPr>
+          <w:ilvl w:val="0"/>
+          <w:numId w:val="19"/>
+        </w:numPr>
+      </w:pPr>
+      <w:r>
+        <w:t>Which of the following would not simplify to 24x</w:t>
+      </w:r>
+      <w:r>
+        <w:rPr>
+          <w:vertAlign w:val="superscript"/>
+        </w:rPr>
+        <w:t>5</w:t>
+      </w:r>
+      <w:r>
+        <w:t>?</w:t>
+      </w:r>
+      <w:r>
+        <w:br/>
+        <w:t>(4) 6x</w:t>
+      </w:r>
+      <w:r>
+        <w:rPr>
+          <w:vertAlign w:val="superscript"/>
+        </w:rPr>
+        <w:t>5</w:t>
+      </w:r>
+      <w:r>
+        <w:t xml:space="preserve"> * 4x</w:t>
+      </w:r>
+    </w:p>
+    <w:p>
+      <w:pPr>
+        <w:pStyle w:val="ListParagraph"/>
+        <w:numPr>
+          <w:ilvl w:val="0"/>
+          <w:numId w:val="19"/>
+        </w:numPr>
+      </w:pPr>
+      <w:r>
+        <w:t>Multiply x</w:t>
+      </w:r>
+      <w:r>
+        <w:rPr>
+          <w:vertAlign w:val="superscript"/>
+        </w:rPr>
+        <w:t>6</w:t>
+      </w:r>
+      <w:r>
+        <w:t xml:space="preserve"> * x.</w:t>
+      </w:r>
+      <w:r>
+        <w:br/>
+        <w:t>(3) x</w:t>
+      </w:r>
+      <w:r>
+        <w:rPr>
+          <w:vertAlign w:val="superscript"/>
+        </w:rPr>
+        <w:t>7</w:t>
+      </w:r>
+    </w:p>
+    <w:p>
+      <w:pPr>
+        <w:pStyle w:val="ListParagraph"/>
+        <w:numPr>
+          <w:ilvl w:val="0"/>
+          <w:numId w:val="19"/>
+        </w:numPr>
+      </w:pPr>
+      <w:r>
+        <w:t>Multiply 5 * 3x</w:t>
+      </w:r>
+      <w:r>
+        <w:rPr>
+          <w:vertAlign w:val="superscript"/>
+        </w:rPr>
+        <w:t>5</w:t>
+      </w:r>
+      <w:r>
+        <w:t>.</w:t>
+      </w:r>
+      <w:r>
+        <w:br/>
+        <w:t>(2) 15x</w:t>
+      </w:r>
+      <w:r>
+        <w:rPr>
+          <w:vertAlign w:val="superscript"/>
+        </w:rPr>
+        <w:t>5</w:t>
+      </w:r>
+      <w:r>
+        <w:rPr>
+          <w:vertAlign w:val="superscript"/>
+        </w:rPr>
+        <w:t xml:space="preserve"> </w:t>
+      </w:r>
+    </w:p>
+    <w:p>
+      <w:pPr>
+        <w:pStyle w:val="ListParagraph"/>
+        <w:numPr>
+          <w:ilvl w:val="0"/>
+          <w:numId w:val="19"/>
+        </w:numPr>
+      </w:pPr>
+      <w:r>
+        <w:t>If 2x</w:t>
+      </w:r>
+      <w:r>
+        <w:rPr>
+          <w:vertAlign w:val="superscript"/>
+        </w:rPr>
+        <w:t>3</w:t>
+      </w:r>
+      <w:r>
+        <w:t>y = 10x</w:t>
+      </w:r>
+      <w:r>
+        <w:rPr>
+          <w:vertAlign w:val="superscript"/>
+        </w:rPr>
+        <w:t>6</w:t>
+      </w:r>
+      <w:r>
+        <w:t>, which expression is equivalent to y?</w:t>
+      </w:r>
+      <w:r>
+        <w:br/>
+        <w:t>(2) 5x</w:t>
+      </w:r>
+      <w:r>
+        <w:rPr>
+          <w:vertAlign w:val="superscript"/>
+        </w:rPr>
+        <w:t>3</w:t>
+      </w:r>
+    </w:p>
+    <w:p>
+      <w:pPr>
+        <w:pStyle w:val="ListParagraph"/>
+        <w:numPr>
+          <w:ilvl w:val="0"/>
+          <w:numId w:val="19"/>
+        </w:numPr>
+      </w:pPr>
+      <w:r>
+        <w:t>Multiply 3x</w:t>
+      </w:r>
+      <w:r>
+        <w:rPr>
+          <w:vertAlign w:val="superscript"/>
+        </w:rPr>
+        <w:t>5</w:t>
+      </w:r>
+      <w:r>
+        <w:t xml:space="preserve"> * 2x</w:t>
+      </w:r>
+      <w:r>
+        <w:rPr>
+          <w:vertAlign w:val="superscript"/>
+        </w:rPr>
+        <w:t>-2</w:t>
+      </w:r>
+      <w:r>
+        <w:t>.</w:t>
+      </w:r>
+      <w:r>
+        <w:br/>
+        <w:t>(3) 6x</w:t>
+      </w:r>
+      <w:r>
+        <w:rPr>
+          <w:vertAlign w:val="superscript"/>
+        </w:rPr>
+        <w:t>3</w:t>
+      </w:r>
+    </w:p>
+    <w:p>
+      <w:pPr>
+        <w:pStyle w:val="ListParagraph"/>
+        <w:numPr>
+          <w:ilvl w:val="0"/>
+          <w:numId w:val="19"/>
+        </w:numPr>
+      </w:pPr>
+      <w:r>
+        <w:t>If 5x</w:t>
+      </w:r>
+      <w:r>
+        <w:rPr>
+          <w:vertAlign w:val="superscript"/>
+        </w:rPr>
+        <w:t>7</w:t>
+      </w:r>
+      <w:r>
+        <w:t>z = 20x</w:t>
+      </w:r>
+      <w:r>
+        <w:rPr>
+          <w:vertAlign w:val="superscript"/>
+        </w:rPr>
+        <w:t>4</w:t>
+      </w:r>
+      <w:r>
+        <w:t>, which expression is equivalent to z?</w:t>
+      </w:r>
+      <w:r>
+        <w:br/>
+        <w:t>(4) 4x</w:t>
+      </w:r>
+      <w:r>
+        <w:rPr>
+          <w:vertAlign w:val="superscript"/>
+        </w:rPr>
+        <w:t>-3</w:t>
+      </w:r>
+    </w:p>
+    <w:p>
+      <w:pPr>
+        <w:pStyle w:val="ListParagraph"/>
+        <w:numPr>
+          <w:ilvl w:val="0"/>
+          <w:numId w:val="19"/>
+        </w:numPr>
+      </w:pPr>
+      <w:r>
+        <w:t>Simplify (4x</w:t>
+      </w:r>
+      <w:r>
+        <w:rPr>
+          <w:vertAlign w:val="superscript"/>
+        </w:rPr>
+        <w:t>3</w:t>
+      </w:r>
+      <w:r>
+        <w:t>)</w:t>
+      </w:r>
+      <w:r>
+        <w:rPr>
+          <w:vertAlign w:val="superscript"/>
+        </w:rPr>
+        <w:t>2</w:t>
+      </w:r>
+      <w:r>
+        <w:t>.</w:t>
+      </w:r>
+      <w:r>
+        <w:br/>
+        <w:t>(1) 16x</w:t>
+      </w:r>
+      <w:r>
+        <w:rPr>
+          <w:vertAlign w:val="superscript"/>
+        </w:rPr>
+        <w:t>6</w:t>
+      </w:r>
+    </w:p>
+    <w:p>
+      <w:pPr>
+        <w:pStyle w:val="ListParagraph"/>
+        <w:numPr>
+          <w:ilvl w:val="0"/>
+          <w:numId w:val="18"/>
+        </w:numPr>
+      </w:pPr>
+      <w:r>
+        <w:t>Show how you arrived at your answers.</w:t>
+      </w:r>
+    </w:p>
+    <w:p>
+      <w:pPr>
+        <w:pStyle w:val="ListParagraph"/>
+        <w:numPr>
+          <w:ilvl w:val="0"/>
+          <w:numId w:val="20"/>
+        </w:numPr>
+      </w:pPr>
+      <w:r>
+        <w:t>Alexa multiplies 4x</w:t>
+      </w:r>
+      <w:r>
+        <w:rPr>
+          <w:vertAlign w:val="superscript"/>
+        </w:rPr>
+        <w:t>2</w:t>
+      </w:r>
+      <w:r>
+        <w:t xml:space="preserve"> * 5x</w:t>
+      </w:r>
+      <w:r>
+        <w:rPr>
+          <w:vertAlign w:val="superscript"/>
+        </w:rPr>
+        <w:t>3</w:t>
+      </w:r>
+      <w:r>
+        <w:t xml:space="preserve"> and </w:t>
+      </w:r>
+      <w:proofErr w:type="spellStart"/>
+      <w:proofErr w:type="gramStart"/>
+      <w:r>
+        <w:t>saysthe</w:t>
+      </w:r>
+      <w:proofErr w:type="spellEnd"/>
+      <w:proofErr w:type="gramEnd"/>
+      <w:r>
+        <w:t xml:space="preserve"> answer is 20x</w:t>
+      </w:r>
+      <w:r>
+        <w:rPr>
+          <w:vertAlign w:val="superscript"/>
+        </w:rPr>
+        <w:t>6</w:t>
+      </w:r>
+      <w:r>
+        <w:t xml:space="preserve"> since 4 * 5 is 20 and 2 * 3 is 6. Is she correct?</w:t>
+      </w:r>
+      <w:r>
+        <w:br/>
+      </w:r>
+      <w:r>
+        <w:br/>
+        <w:t xml:space="preserve">Coefficients are </w:t>
+      </w:r>
+      <w:proofErr w:type="gramStart"/>
+      <w:r>
+        <w:t>multiplied</w:t>
+      </w:r>
+      <w:proofErr w:type="gramEnd"/>
+      <w:r>
+        <w:t xml:space="preserve"> and exponents are added for the variable x. The correct answer is </w:t>
+      </w:r>
+      <w:r>
+        <w:rPr>
+          <w:b/>
+          <w:bCs/>
+        </w:rPr>
+        <w:t>20x</w:t>
+      </w:r>
+      <w:r>
+        <w:rPr>
+          <w:b/>
+          <w:bCs/>
+          <w:vertAlign w:val="superscript"/>
+        </w:rPr>
+        <w:t>5</w:t>
+      </w:r>
+      <w:r>
+        <w:rPr>
+          <w:b/>
+          <w:bCs/>
+        </w:rPr>
+        <w:t>.</w:t>
+      </w:r>
+    </w:p>
+    <w:p>
+      <w:pPr>
+        <w:pStyle w:val="ListParagraph"/>
+        <w:numPr>
+          <w:ilvl w:val="0"/>
+          <w:numId w:val="20"/>
+        </w:numPr>
+      </w:pPr>
+      <w:r>
+        <w:t>What does 12x</w:t>
+      </w:r>
+      <w:r>
+        <w:rPr>
+          <w:vertAlign w:val="superscript"/>
+        </w:rPr>
+        <w:t>6</w:t>
+      </w:r>
+      <w:r>
+        <w:t xml:space="preserve"> </w:t>
+      </w:r>
+      <m:oMath>
+        <m:r>
+          <w:rPr>
+            <w:rFonts w:ascii="Cambria Math" w:hAnsi="Cambria Math"/>
+          </w:rPr>
+          <m:t>÷</m:t>
+        </m:r>
+      </m:oMath>
+      <w:r>
+        <w:rPr>
+          <w:rFonts w:eastAsiaTheme="minorEastAsia"/>
+        </w:rPr>
+        <w:t xml:space="preserve"> 3x</w:t>
+      </w:r>
+      <w:r>
+        <w:rPr>
+          <w:rFonts w:eastAsiaTheme="minorEastAsia"/>
+          <w:vertAlign w:val="superscript"/>
+        </w:rPr>
+        <w:t>2</w:t>
+      </w:r>
+      <w:r>
+        <w:rPr>
+          <w:rFonts w:eastAsiaTheme="minorEastAsia"/>
+        </w:rPr>
+        <w:t xml:space="preserve"> simplify to?</w:t>
+      </w:r>
+      <w:r>
+        <w:rPr>
+          <w:rFonts w:eastAsiaTheme="minorEastAsia"/>
+        </w:rPr>
+        <w:br/>
+      </w:r>
+      <w:r>
+        <w:t>12x</w:t>
+      </w:r>
+      <w:r>
+        <w:rPr>
+          <w:vertAlign w:val="superscript"/>
+        </w:rPr>
+        <w:t>6</w:t>
+      </w:r>
+      <w:r>
+        <w:t xml:space="preserve"> </w:t>
+      </w:r>
+      <m:oMath>
+        <m:r>
+          <w:rPr>
+            <w:rFonts w:ascii="Cambria Math" w:hAnsi="Cambria Math"/>
+          </w:rPr>
+          <m:t>÷</m:t>
+        </m:r>
+      </m:oMath>
+      <w:r>
+        <w:rPr>
+          <w:rFonts w:eastAsiaTheme="minorEastAsia"/>
+        </w:rPr>
+        <w:t xml:space="preserve"> 3x</w:t>
+      </w:r>
+      <w:r>
+        <w:rPr>
+          <w:rFonts w:eastAsiaTheme="minorEastAsia"/>
+          <w:vertAlign w:val="superscript"/>
+        </w:rPr>
+        <w:t>2</w:t>
+      </w:r>
+      <w:r>
+        <w:rPr>
+          <w:rFonts w:eastAsiaTheme="minorEastAsia"/>
+          <w:vertAlign w:val="superscript"/>
+        </w:rPr>
+        <w:t xml:space="preserve"> </w:t>
+      </w:r>
+      <w:r>
+        <w:rPr>
+          <w:rFonts w:eastAsiaTheme="minorEastAsia"/>
+        </w:rPr>
+        <w:t>= (12 / 3) * x</w:t>
+      </w:r>
+      <w:r>
+        <w:rPr>
+          <w:rFonts w:eastAsiaTheme="minorEastAsia"/>
+          <w:vertAlign w:val="superscript"/>
+        </w:rPr>
+        <w:t xml:space="preserve">6-2 </w:t>
+      </w:r>
+      <w:r>
+        <w:rPr>
+          <w:rFonts w:eastAsiaTheme="minorEastAsia"/>
+        </w:rPr>
+        <w:t xml:space="preserve">= </w:t>
+      </w:r>
+      <w:r>
+        <w:rPr>
+          <w:rFonts w:eastAsiaTheme="minorEastAsia"/>
+          <w:b/>
+          <w:bCs/>
+        </w:rPr>
+        <w:t>4x</w:t>
+      </w:r>
+      <w:r>
+        <w:rPr>
+          <w:rFonts w:eastAsiaTheme="minorEastAsia"/>
+          <w:b/>
+          <w:bCs/>
+          <w:vertAlign w:val="superscript"/>
+        </w:rPr>
+        <w:t>4</w:t>
+      </w:r>
+    </w:p>
+    <w:p>
+      <w:pPr>
+        <w:pStyle w:val="ListParagraph"/>
+        <w:numPr>
+          <w:ilvl w:val="0"/>
+          <w:numId w:val="20"/>
+        </w:numPr>
+      </w:pPr>
+      <w:r>
+        <w:t>Joseph says that x0 = 0 since there are no x’s multiplied together. Sawyer says this is not correct. Who is right?</w:t>
+      </w:r>
+      <w:r>
+        <w:br/>
+      </w:r>
+      <w:r>
+        <w:lastRenderedPageBreak/>
+        <w:br/>
+        <w:t>Sawyer is correct, because according to the “zero exponent rule”, any variable raised to the zeroth power is equal to 1 (one).</w:t>
+      </w:r>
+    </w:p>
+    <w:p>
+      <w:pPr>
+        <w:pStyle w:val="ListParagraph"/>
+        <w:numPr>
+          <w:ilvl w:val="0"/>
+          <w:numId w:val="20"/>
+        </w:numPr>
+        <w:rPr>
+          <w:rFonts w:eastAsiaTheme="minorEastAsia"/>
+        </w:rPr>
+      </w:pPr>
+      <w:r>
+        <w:t>What is 5x</w:t>
+      </w:r>
+      <w:r>
+        <w:rPr>
+          <w:vertAlign w:val="superscript"/>
+        </w:rPr>
+        <w:t>2</w:t>
+      </w:r>
+      <w:r>
+        <w:rPr>
+          <w:vertAlign w:val="superscript"/>
+        </w:rPr>
+        <w:t xml:space="preserve"> </w:t>
+      </w:r>
+      <m:oMath>
+        <m:r>
+          <w:rPr>
+            <w:rFonts w:ascii="Cambria Math" w:hAnsi="Cambria Math"/>
+          </w:rPr>
+          <m:t>⋅</m:t>
+        </m:r>
+      </m:oMath>
+      <w:r>
+        <w:t xml:space="preserve"> 2x</w:t>
+      </w:r>
+      <w:r>
+        <w:rPr>
+          <w:vertAlign w:val="superscript"/>
+        </w:rPr>
+        <w:t>-2</w:t>
+      </w:r>
+      <w:r>
+        <w:t>? Explain your reasoning.</w:t>
+      </w:r>
+      <w:r>
+        <w:br/>
+      </w:r>
+      <w:r>
+        <w:br/>
+        <w:t xml:space="preserve">Coefficients are </w:t>
+      </w:r>
+      <w:proofErr w:type="gramStart"/>
+      <w:r>
+        <w:t>multiplied</w:t>
+      </w:r>
+      <w:proofErr w:type="gramEnd"/>
+      <w:r>
+        <w:t xml:space="preserve"> and exponents are added when simplifying monomials using the same variable.</w:t>
+      </w:r>
+    </w:p>
+    <w:p>
+      <w:pPr>
+        <w:pStyle w:val="ListParagraph"/>
+        <w:numPr>
+          <w:ilvl w:val="0"/>
+          <w:numId w:val="20"/>
+        </w:numPr>
+        <w:rPr>
+          <w:rFonts w:eastAsiaTheme="minorEastAsia"/>
+        </w:rPr>
+      </w:pPr>
+      <w:r>
+        <w:t>When multiplying a quadratic monomial by a cubic monomial, what type of polynomial will result?</w:t>
+      </w:r>
+      <w:r>
+        <w:br/>
+      </w:r>
+      <w:r>
+        <w:br/>
+        <w:t xml:space="preserve">A quadratic monomial has degree 2 and a cubic monomial has degree 3. </w:t>
+      </w:r>
+      <w:proofErr w:type="gramStart"/>
+      <w:r>
+        <w:t>Therefore</w:t>
+      </w:r>
+      <w:proofErr w:type="gramEnd"/>
+      <w:r>
+        <w:t xml:space="preserve"> the multiplication will produce a </w:t>
+      </w:r>
+      <w:r>
+        <w:rPr>
+          <w:b/>
+          <w:bCs/>
+        </w:rPr>
+        <w:t>polynomial of degree 5</w:t>
+      </w:r>
+      <w:r>
+        <w:t>.</w:t>
       </w:r>
     </w:p>
     <w:sectPr>
@@ -227,6 +2659,95 @@
     </w:lvl>
   </w:abstractNum>
   <w:abstractNum w:abstractNumId="2" w15:restartNumberingAfterBreak="0">
+    <w:nsid w:val="0F125AC2"/>
+    <w:multiLevelType w:val="hybridMultilevel"/>
+    <w:tmpl w:val="85FA44E4"/>
+    <w:lvl w:ilvl="0" w:tplc="0409000F">
+      <w:start w:val="1"/>
+      <w:numFmt w:val="decimal"/>
+      <w:lvlText w:val="%1."/>
+      <w:lvlJc w:val="left"/>
+      <w:pPr>
+        <w:ind w:left="720" w:hanging="360"/>
+      </w:pPr>
+      <w:rPr>
+        <w:rFonts w:hint="default"/>
+      </w:rPr>
+    </w:lvl>
+    <w:lvl w:ilvl="1" w:tplc="04090019" w:tentative="1">
+      <w:start w:val="1"/>
+      <w:numFmt w:val="lowerLetter"/>
+      <w:lvlText w:val="%2."/>
+      <w:lvlJc w:val="left"/>
+      <w:pPr>
+        <w:ind w:left="1440" w:hanging="360"/>
+      </w:pPr>
+    </w:lvl>
+    <w:lvl w:ilvl="2" w:tplc="0409001B" w:tentative="1">
+      <w:start w:val="1"/>
+      <w:numFmt w:val="lowerRoman"/>
+      <w:lvlText w:val="%3."/>
+      <w:lvlJc w:val="right"/>
+      <w:pPr>
+        <w:ind w:left="2160" w:hanging="180"/>
+      </w:pPr>
+    </w:lvl>
+    <w:lvl w:ilvl="3" w:tplc="0409000F" w:tentative="1">
+      <w:start w:val="1"/>
+      <w:numFmt w:val="decimal"/>
+      <w:lvlText w:val="%4."/>
+      <w:lvlJc w:val="left"/>
+      <w:pPr>
+        <w:ind w:left="2880" w:hanging="360"/>
+      </w:pPr>
+    </w:lvl>
+    <w:lvl w:ilvl="4" w:tplc="04090019" w:tentative="1">
+      <w:start w:val="1"/>
+      <w:numFmt w:val="lowerLetter"/>
+      <w:lvlText w:val="%5."/>
+      <w:lvlJc w:val="left"/>
+      <w:pPr>
+        <w:ind w:left="3600" w:hanging="360"/>
+      </w:pPr>
+    </w:lvl>
+    <w:lvl w:ilvl="5" w:tplc="0409001B" w:tentative="1">
+      <w:start w:val="1"/>
+      <w:numFmt w:val="lowerRoman"/>
+      <w:lvlText w:val="%6."/>
+      <w:lvlJc w:val="right"/>
+      <w:pPr>
+        <w:ind w:left="4320" w:hanging="180"/>
+      </w:pPr>
+    </w:lvl>
+    <w:lvl w:ilvl="6" w:tplc="0409000F" w:tentative="1">
+      <w:start w:val="1"/>
+      <w:numFmt w:val="decimal"/>
+      <w:lvlText w:val="%7."/>
+      <w:lvlJc w:val="left"/>
+      <w:pPr>
+        <w:ind w:left="5040" w:hanging="360"/>
+      </w:pPr>
+    </w:lvl>
+    <w:lvl w:ilvl="7" w:tplc="04090019" w:tentative="1">
+      <w:start w:val="1"/>
+      <w:numFmt w:val="lowerLetter"/>
+      <w:lvlText w:val="%8."/>
+      <w:lvlJc w:val="left"/>
+      <w:pPr>
+        <w:ind w:left="5760" w:hanging="360"/>
+      </w:pPr>
+    </w:lvl>
+    <w:lvl w:ilvl="8" w:tplc="0409001B" w:tentative="1">
+      <w:start w:val="1"/>
+      <w:numFmt w:val="lowerRoman"/>
+      <w:lvlText w:val="%9."/>
+      <w:lvlJc w:val="right"/>
+      <w:pPr>
+        <w:ind w:left="6480" w:hanging="180"/>
+      </w:pPr>
+    </w:lvl>
+  </w:abstractNum>
+  <w:abstractNum w:abstractNumId="3" w15:restartNumberingAfterBreak="0">
     <w:nsid w:val="21127310"/>
     <w:multiLevelType w:val="hybridMultilevel"/>
     <w:tmpl w:val="5E50AF00"/>
@@ -315,7 +2836,7 @@
       </w:pPr>
     </w:lvl>
   </w:abstractNum>
-  <w:abstractNum w:abstractNumId="3" w15:restartNumberingAfterBreak="0">
+  <w:abstractNum w:abstractNumId="4" w15:restartNumberingAfterBreak="0">
     <w:nsid w:val="319A113D"/>
     <w:multiLevelType w:val="hybridMultilevel"/>
     <w:tmpl w:val="1D26A62C"/>
@@ -404,7 +2925,7 @@
       </w:pPr>
     </w:lvl>
   </w:abstractNum>
-  <w:abstractNum w:abstractNumId="4" w15:restartNumberingAfterBreak="0">
+  <w:abstractNum w:abstractNumId="5" w15:restartNumberingAfterBreak="0">
     <w:nsid w:val="32B2060C"/>
     <w:multiLevelType w:val="hybridMultilevel"/>
     <w:tmpl w:val="5ADAF418"/>
@@ -493,7 +3014,7 @@
       </w:pPr>
     </w:lvl>
   </w:abstractNum>
-  <w:abstractNum w:abstractNumId="5" w15:restartNumberingAfterBreak="0">
+  <w:abstractNum w:abstractNumId="6" w15:restartNumberingAfterBreak="0">
     <w:nsid w:val="37AA283F"/>
     <w:multiLevelType w:val="hybridMultilevel"/>
     <w:tmpl w:val="9E5006EE"/>
@@ -582,7 +3103,7 @@
       </w:pPr>
     </w:lvl>
   </w:abstractNum>
-  <w:abstractNum w:abstractNumId="6" w15:restartNumberingAfterBreak="0">
+  <w:abstractNum w:abstractNumId="7" w15:restartNumberingAfterBreak="0">
     <w:nsid w:val="3E6C01DF"/>
     <w:multiLevelType w:val="multilevel"/>
     <w:tmpl w:val="1B46A5CE"/>
@@ -695,7 +3216,7 @@
       </w:rPr>
     </w:lvl>
   </w:abstractNum>
-  <w:abstractNum w:abstractNumId="7" w15:restartNumberingAfterBreak="0">
+  <w:abstractNum w:abstractNumId="8" w15:restartNumberingAfterBreak="0">
     <w:nsid w:val="486D3880"/>
     <w:multiLevelType w:val="hybridMultilevel"/>
     <w:tmpl w:val="EED4CCFA"/>
@@ -784,7 +3305,387 @@
       </w:pPr>
     </w:lvl>
   </w:abstractNum>
-  <w:abstractNum w:abstractNumId="8" w15:restartNumberingAfterBreak="0">
+  <w:abstractNum w:abstractNumId="9" w15:restartNumberingAfterBreak="0">
+    <w:nsid w:val="4F8E432E"/>
+    <w:multiLevelType w:val="hybridMultilevel"/>
+    <w:tmpl w:val="7806E930"/>
+    <w:lvl w:ilvl="0" w:tplc="0409000F">
+      <w:start w:val="1"/>
+      <w:numFmt w:val="decimal"/>
+      <w:lvlText w:val="%1."/>
+      <w:lvlJc w:val="left"/>
+      <w:pPr>
+        <w:ind w:left="720" w:hanging="360"/>
+      </w:pPr>
+      <w:rPr>
+        <w:rFonts w:hint="default"/>
+      </w:rPr>
+    </w:lvl>
+    <w:lvl w:ilvl="1" w:tplc="04090019" w:tentative="1">
+      <w:start w:val="1"/>
+      <w:numFmt w:val="lowerLetter"/>
+      <w:lvlText w:val="%2."/>
+      <w:lvlJc w:val="left"/>
+      <w:pPr>
+        <w:ind w:left="1440" w:hanging="360"/>
+      </w:pPr>
+    </w:lvl>
+    <w:lvl w:ilvl="2" w:tplc="0409001B" w:tentative="1">
+      <w:start w:val="1"/>
+      <w:numFmt w:val="lowerRoman"/>
+      <w:lvlText w:val="%3."/>
+      <w:lvlJc w:val="right"/>
+      <w:pPr>
+        <w:ind w:left="2160" w:hanging="180"/>
+      </w:pPr>
+    </w:lvl>
+    <w:lvl w:ilvl="3" w:tplc="0409000F" w:tentative="1">
+      <w:start w:val="1"/>
+      <w:numFmt w:val="decimal"/>
+      <w:lvlText w:val="%4."/>
+      <w:lvlJc w:val="left"/>
+      <w:pPr>
+        <w:ind w:left="2880" w:hanging="360"/>
+      </w:pPr>
+    </w:lvl>
+    <w:lvl w:ilvl="4" w:tplc="04090019" w:tentative="1">
+      <w:start w:val="1"/>
+      <w:numFmt w:val="lowerLetter"/>
+      <w:lvlText w:val="%5."/>
+      <w:lvlJc w:val="left"/>
+      <w:pPr>
+        <w:ind w:left="3600" w:hanging="360"/>
+      </w:pPr>
+    </w:lvl>
+    <w:lvl w:ilvl="5" w:tplc="0409001B" w:tentative="1">
+      <w:start w:val="1"/>
+      <w:numFmt w:val="lowerRoman"/>
+      <w:lvlText w:val="%6."/>
+      <w:lvlJc w:val="right"/>
+      <w:pPr>
+        <w:ind w:left="4320" w:hanging="180"/>
+      </w:pPr>
+    </w:lvl>
+    <w:lvl w:ilvl="6" w:tplc="0409000F" w:tentative="1">
+      <w:start w:val="1"/>
+      <w:numFmt w:val="decimal"/>
+      <w:lvlText w:val="%7."/>
+      <w:lvlJc w:val="left"/>
+      <w:pPr>
+        <w:ind w:left="5040" w:hanging="360"/>
+      </w:pPr>
+    </w:lvl>
+    <w:lvl w:ilvl="7" w:tplc="04090019" w:tentative="1">
+      <w:start w:val="1"/>
+      <w:numFmt w:val="lowerLetter"/>
+      <w:lvlText w:val="%8."/>
+      <w:lvlJc w:val="left"/>
+      <w:pPr>
+        <w:ind w:left="5760" w:hanging="360"/>
+      </w:pPr>
+    </w:lvl>
+    <w:lvl w:ilvl="8" w:tplc="0409001B" w:tentative="1">
+      <w:start w:val="1"/>
+      <w:numFmt w:val="lowerRoman"/>
+      <w:lvlText w:val="%9."/>
+      <w:lvlJc w:val="right"/>
+      <w:pPr>
+        <w:ind w:left="6480" w:hanging="180"/>
+      </w:pPr>
+    </w:lvl>
+  </w:abstractNum>
+  <w:abstractNum w:abstractNumId="10" w15:restartNumberingAfterBreak="0">
+    <w:nsid w:val="551431DD"/>
+    <w:multiLevelType w:val="hybridMultilevel"/>
+    <w:tmpl w:val="68B6A684"/>
+    <w:lvl w:ilvl="0" w:tplc="0409000F">
+      <w:start w:val="1"/>
+      <w:numFmt w:val="decimal"/>
+      <w:lvlText w:val="%1."/>
+      <w:lvlJc w:val="left"/>
+      <w:pPr>
+        <w:ind w:left="720" w:hanging="360"/>
+      </w:pPr>
+      <w:rPr>
+        <w:rFonts w:hint="default"/>
+      </w:rPr>
+    </w:lvl>
+    <w:lvl w:ilvl="1" w:tplc="04090019" w:tentative="1">
+      <w:start w:val="1"/>
+      <w:numFmt w:val="lowerLetter"/>
+      <w:lvlText w:val="%2."/>
+      <w:lvlJc w:val="left"/>
+      <w:pPr>
+        <w:ind w:left="1440" w:hanging="360"/>
+      </w:pPr>
+    </w:lvl>
+    <w:lvl w:ilvl="2" w:tplc="0409001B" w:tentative="1">
+      <w:start w:val="1"/>
+      <w:numFmt w:val="lowerRoman"/>
+      <w:lvlText w:val="%3."/>
+      <w:lvlJc w:val="right"/>
+      <w:pPr>
+        <w:ind w:left="2160" w:hanging="180"/>
+      </w:pPr>
+    </w:lvl>
+    <w:lvl w:ilvl="3" w:tplc="0409000F" w:tentative="1">
+      <w:start w:val="1"/>
+      <w:numFmt w:val="decimal"/>
+      <w:lvlText w:val="%4."/>
+      <w:lvlJc w:val="left"/>
+      <w:pPr>
+        <w:ind w:left="2880" w:hanging="360"/>
+      </w:pPr>
+    </w:lvl>
+    <w:lvl w:ilvl="4" w:tplc="04090019" w:tentative="1">
+      <w:start w:val="1"/>
+      <w:numFmt w:val="lowerLetter"/>
+      <w:lvlText w:val="%5."/>
+      <w:lvlJc w:val="left"/>
+      <w:pPr>
+        <w:ind w:left="3600" w:hanging="360"/>
+      </w:pPr>
+    </w:lvl>
+    <w:lvl w:ilvl="5" w:tplc="0409001B" w:tentative="1">
+      <w:start w:val="1"/>
+      <w:numFmt w:val="lowerRoman"/>
+      <w:lvlText w:val="%6."/>
+      <w:lvlJc w:val="right"/>
+      <w:pPr>
+        <w:ind w:left="4320" w:hanging="180"/>
+      </w:pPr>
+    </w:lvl>
+    <w:lvl w:ilvl="6" w:tplc="0409000F" w:tentative="1">
+      <w:start w:val="1"/>
+      <w:numFmt w:val="decimal"/>
+      <w:lvlText w:val="%7."/>
+      <w:lvlJc w:val="left"/>
+      <w:pPr>
+        <w:ind w:left="5040" w:hanging="360"/>
+      </w:pPr>
+    </w:lvl>
+    <w:lvl w:ilvl="7" w:tplc="04090019" w:tentative="1">
+      <w:start w:val="1"/>
+      <w:numFmt w:val="lowerLetter"/>
+      <w:lvlText w:val="%8."/>
+      <w:lvlJc w:val="left"/>
+      <w:pPr>
+        <w:ind w:left="5760" w:hanging="360"/>
+      </w:pPr>
+    </w:lvl>
+    <w:lvl w:ilvl="8" w:tplc="0409001B" w:tentative="1">
+      <w:start w:val="1"/>
+      <w:numFmt w:val="lowerRoman"/>
+      <w:lvlText w:val="%9."/>
+      <w:lvlJc w:val="right"/>
+      <w:pPr>
+        <w:ind w:left="6480" w:hanging="180"/>
+      </w:pPr>
+    </w:lvl>
+  </w:abstractNum>
+  <w:abstractNum w:abstractNumId="11" w15:restartNumberingAfterBreak="0">
+    <w:nsid w:val="5F0214FC"/>
+    <w:multiLevelType w:val="hybridMultilevel"/>
+    <w:tmpl w:val="9CDC146E"/>
+    <w:lvl w:ilvl="0" w:tplc="04090001">
+      <w:start w:val="1"/>
+      <w:numFmt w:val="bullet"/>
+      <w:lvlText w:val=""/>
+      <w:lvlJc w:val="left"/>
+      <w:pPr>
+        <w:ind w:left="720" w:hanging="360"/>
+      </w:pPr>
+      <w:rPr>
+        <w:rFonts w:ascii="Symbol" w:hAnsi="Symbol" w:hint="default"/>
+      </w:rPr>
+    </w:lvl>
+    <w:lvl w:ilvl="1" w:tplc="04090003" w:tentative="1">
+      <w:start w:val="1"/>
+      <w:numFmt w:val="bullet"/>
+      <w:lvlText w:val="o"/>
+      <w:lvlJc w:val="left"/>
+      <w:pPr>
+        <w:ind w:left="1440" w:hanging="360"/>
+      </w:pPr>
+      <w:rPr>
+        <w:rFonts w:ascii="Courier New" w:hAnsi="Courier New" w:cs="Courier New" w:hint="default"/>
+      </w:rPr>
+    </w:lvl>
+    <w:lvl w:ilvl="2" w:tplc="04090005" w:tentative="1">
+      <w:start w:val="1"/>
+      <w:numFmt w:val="bullet"/>
+      <w:lvlText w:val=""/>
+      <w:lvlJc w:val="left"/>
+      <w:pPr>
+        <w:ind w:left="2160" w:hanging="360"/>
+      </w:pPr>
+      <w:rPr>
+        <w:rFonts w:ascii="Wingdings" w:hAnsi="Wingdings" w:hint="default"/>
+      </w:rPr>
+    </w:lvl>
+    <w:lvl w:ilvl="3" w:tplc="04090001" w:tentative="1">
+      <w:start w:val="1"/>
+      <w:numFmt w:val="bullet"/>
+      <w:lvlText w:val=""/>
+      <w:lvlJc w:val="left"/>
+      <w:pPr>
+        <w:ind w:left="2880" w:hanging="360"/>
+      </w:pPr>
+      <w:rPr>
+        <w:rFonts w:ascii="Symbol" w:hAnsi="Symbol" w:hint="default"/>
+      </w:rPr>
+    </w:lvl>
+    <w:lvl w:ilvl="4" w:tplc="04090003" w:tentative="1">
+      <w:start w:val="1"/>
+      <w:numFmt w:val="bullet"/>
+      <w:lvlText w:val="o"/>
+      <w:lvlJc w:val="left"/>
+      <w:pPr>
+        <w:ind w:left="3600" w:hanging="360"/>
+      </w:pPr>
+      <w:rPr>
+        <w:rFonts w:ascii="Courier New" w:hAnsi="Courier New" w:cs="Courier New" w:hint="default"/>
+      </w:rPr>
+    </w:lvl>
+    <w:lvl w:ilvl="5" w:tplc="04090005" w:tentative="1">
+      <w:start w:val="1"/>
+      <w:numFmt w:val="bullet"/>
+      <w:lvlText w:val=""/>
+      <w:lvlJc w:val="left"/>
+      <w:pPr>
+        <w:ind w:left="4320" w:hanging="360"/>
+      </w:pPr>
+      <w:rPr>
+        <w:rFonts w:ascii="Wingdings" w:hAnsi="Wingdings" w:hint="default"/>
+      </w:rPr>
+    </w:lvl>
+    <w:lvl w:ilvl="6" w:tplc="04090001" w:tentative="1">
+      <w:start w:val="1"/>
+      <w:numFmt w:val="bullet"/>
+      <w:lvlText w:val=""/>
+      <w:lvlJc w:val="left"/>
+      <w:pPr>
+        <w:ind w:left="5040" w:hanging="360"/>
+      </w:pPr>
+      <w:rPr>
+        <w:rFonts w:ascii="Symbol" w:hAnsi="Symbol" w:hint="default"/>
+      </w:rPr>
+    </w:lvl>
+    <w:lvl w:ilvl="7" w:tplc="04090003" w:tentative="1">
+      <w:start w:val="1"/>
+      <w:numFmt w:val="bullet"/>
+      <w:lvlText w:val="o"/>
+      <w:lvlJc w:val="left"/>
+      <w:pPr>
+        <w:ind w:left="5760" w:hanging="360"/>
+      </w:pPr>
+      <w:rPr>
+        <w:rFonts w:ascii="Courier New" w:hAnsi="Courier New" w:cs="Courier New" w:hint="default"/>
+      </w:rPr>
+    </w:lvl>
+    <w:lvl w:ilvl="8" w:tplc="04090005" w:tentative="1">
+      <w:start w:val="1"/>
+      <w:numFmt w:val="bullet"/>
+      <w:lvlText w:val=""/>
+      <w:lvlJc w:val="left"/>
+      <w:pPr>
+        <w:ind w:left="6480" w:hanging="360"/>
+      </w:pPr>
+      <w:rPr>
+        <w:rFonts w:ascii="Wingdings" w:hAnsi="Wingdings" w:hint="default"/>
+      </w:rPr>
+    </w:lvl>
+  </w:abstractNum>
+  <w:abstractNum w:abstractNumId="12" w15:restartNumberingAfterBreak="0">
+    <w:nsid w:val="5F4D672A"/>
+    <w:multiLevelType w:val="hybridMultilevel"/>
+    <w:tmpl w:val="35661118"/>
+    <w:lvl w:ilvl="0" w:tplc="0409000F">
+      <w:start w:val="1"/>
+      <w:numFmt w:val="decimal"/>
+      <w:lvlText w:val="%1."/>
+      <w:lvlJc w:val="left"/>
+      <w:pPr>
+        <w:ind w:left="720" w:hanging="360"/>
+      </w:pPr>
+      <w:rPr>
+        <w:rFonts w:hint="default"/>
+      </w:rPr>
+    </w:lvl>
+    <w:lvl w:ilvl="1" w:tplc="04090019" w:tentative="1">
+      <w:start w:val="1"/>
+      <w:numFmt w:val="lowerLetter"/>
+      <w:lvlText w:val="%2."/>
+      <w:lvlJc w:val="left"/>
+      <w:pPr>
+        <w:ind w:left="1440" w:hanging="360"/>
+      </w:pPr>
+    </w:lvl>
+    <w:lvl w:ilvl="2" w:tplc="0409001B" w:tentative="1">
+      <w:start w:val="1"/>
+      <w:numFmt w:val="lowerRoman"/>
+      <w:lvlText w:val="%3."/>
+      <w:lvlJc w:val="right"/>
+      <w:pPr>
+        <w:ind w:left="2160" w:hanging="180"/>
+      </w:pPr>
+    </w:lvl>
+    <w:lvl w:ilvl="3" w:tplc="0409000F" w:tentative="1">
+      <w:start w:val="1"/>
+      <w:numFmt w:val="decimal"/>
+      <w:lvlText w:val="%4."/>
+      <w:lvlJc w:val="left"/>
+      <w:pPr>
+        <w:ind w:left="2880" w:hanging="360"/>
+      </w:pPr>
+    </w:lvl>
+    <w:lvl w:ilvl="4" w:tplc="04090019" w:tentative="1">
+      <w:start w:val="1"/>
+      <w:numFmt w:val="lowerLetter"/>
+      <w:lvlText w:val="%5."/>
+      <w:lvlJc w:val="left"/>
+      <w:pPr>
+        <w:ind w:left="3600" w:hanging="360"/>
+      </w:pPr>
+    </w:lvl>
+    <w:lvl w:ilvl="5" w:tplc="0409001B" w:tentative="1">
+      <w:start w:val="1"/>
+      <w:numFmt w:val="lowerRoman"/>
+      <w:lvlText w:val="%6."/>
+      <w:lvlJc w:val="right"/>
+      <w:pPr>
+        <w:ind w:left="4320" w:hanging="180"/>
+      </w:pPr>
+    </w:lvl>
+    <w:lvl w:ilvl="6" w:tplc="0409000F" w:tentative="1">
+      <w:start w:val="1"/>
+      <w:numFmt w:val="decimal"/>
+      <w:lvlText w:val="%7."/>
+      <w:lvlJc w:val="left"/>
+      <w:pPr>
+        <w:ind w:left="5040" w:hanging="360"/>
+      </w:pPr>
+    </w:lvl>
+    <w:lvl w:ilvl="7" w:tplc="04090019" w:tentative="1">
+      <w:start w:val="1"/>
+      <w:numFmt w:val="lowerLetter"/>
+      <w:lvlText w:val="%8."/>
+      <w:lvlJc w:val="left"/>
+      <w:pPr>
+        <w:ind w:left="5760" w:hanging="360"/>
+      </w:pPr>
+    </w:lvl>
+    <w:lvl w:ilvl="8" w:tplc="0409001B" w:tentative="1">
+      <w:start w:val="1"/>
+      <w:numFmt w:val="lowerRoman"/>
+      <w:lvlText w:val="%9."/>
+      <w:lvlJc w:val="right"/>
+      <w:pPr>
+        <w:ind w:left="6480" w:hanging="180"/>
+      </w:pPr>
+    </w:lvl>
+  </w:abstractNum>
+  <w:abstractNum w:abstractNumId="13" w15:restartNumberingAfterBreak="0">
     <w:nsid w:val="61611601"/>
     <w:multiLevelType w:val="hybridMultilevel"/>
     <w:tmpl w:val="A72A7508"/>
@@ -873,7 +3774,7 @@
       </w:pPr>
     </w:lvl>
   </w:abstractNum>
-  <w:abstractNum w:abstractNumId="9" w15:restartNumberingAfterBreak="0">
+  <w:abstractNum w:abstractNumId="14" w15:restartNumberingAfterBreak="0">
     <w:nsid w:val="64D34789"/>
     <w:multiLevelType w:val="hybridMultilevel"/>
     <w:tmpl w:val="16DC6484"/>
@@ -962,7 +3863,185 @@
       </w:pPr>
     </w:lvl>
   </w:abstractNum>
-  <w:abstractNum w:abstractNumId="10" w15:restartNumberingAfterBreak="0">
+  <w:abstractNum w:abstractNumId="15" w15:restartNumberingAfterBreak="0">
+    <w:nsid w:val="654D045C"/>
+    <w:multiLevelType w:val="hybridMultilevel"/>
+    <w:tmpl w:val="71320066"/>
+    <w:lvl w:ilvl="0" w:tplc="04090015">
+      <w:start w:val="1"/>
+      <w:numFmt w:val="upperLetter"/>
+      <w:lvlText w:val="%1."/>
+      <w:lvlJc w:val="left"/>
+      <w:pPr>
+        <w:ind w:left="360" w:hanging="360"/>
+      </w:pPr>
+      <w:rPr>
+        <w:rFonts w:hint="default"/>
+      </w:rPr>
+    </w:lvl>
+    <w:lvl w:ilvl="1" w:tplc="04090019">
+      <w:start w:val="1"/>
+      <w:numFmt w:val="lowerLetter"/>
+      <w:lvlText w:val="%2."/>
+      <w:lvlJc w:val="left"/>
+      <w:pPr>
+        <w:ind w:left="1080" w:hanging="360"/>
+      </w:pPr>
+    </w:lvl>
+    <w:lvl w:ilvl="2" w:tplc="0409001B" w:tentative="1">
+      <w:start w:val="1"/>
+      <w:numFmt w:val="lowerRoman"/>
+      <w:lvlText w:val="%3."/>
+      <w:lvlJc w:val="right"/>
+      <w:pPr>
+        <w:ind w:left="1800" w:hanging="180"/>
+      </w:pPr>
+    </w:lvl>
+    <w:lvl w:ilvl="3" w:tplc="0409000F" w:tentative="1">
+      <w:start w:val="1"/>
+      <w:numFmt w:val="decimal"/>
+      <w:lvlText w:val="%4."/>
+      <w:lvlJc w:val="left"/>
+      <w:pPr>
+        <w:ind w:left="2520" w:hanging="360"/>
+      </w:pPr>
+    </w:lvl>
+    <w:lvl w:ilvl="4" w:tplc="04090019" w:tentative="1">
+      <w:start w:val="1"/>
+      <w:numFmt w:val="lowerLetter"/>
+      <w:lvlText w:val="%5."/>
+      <w:lvlJc w:val="left"/>
+      <w:pPr>
+        <w:ind w:left="3240" w:hanging="360"/>
+      </w:pPr>
+    </w:lvl>
+    <w:lvl w:ilvl="5" w:tplc="0409001B" w:tentative="1">
+      <w:start w:val="1"/>
+      <w:numFmt w:val="lowerRoman"/>
+      <w:lvlText w:val="%6."/>
+      <w:lvlJc w:val="right"/>
+      <w:pPr>
+        <w:ind w:left="3960" w:hanging="180"/>
+      </w:pPr>
+    </w:lvl>
+    <w:lvl w:ilvl="6" w:tplc="0409000F" w:tentative="1">
+      <w:start w:val="1"/>
+      <w:numFmt w:val="decimal"/>
+      <w:lvlText w:val="%7."/>
+      <w:lvlJc w:val="left"/>
+      <w:pPr>
+        <w:ind w:left="4680" w:hanging="360"/>
+      </w:pPr>
+    </w:lvl>
+    <w:lvl w:ilvl="7" w:tplc="04090019" w:tentative="1">
+      <w:start w:val="1"/>
+      <w:numFmt w:val="lowerLetter"/>
+      <w:lvlText w:val="%8."/>
+      <w:lvlJc w:val="left"/>
+      <w:pPr>
+        <w:ind w:left="5400" w:hanging="360"/>
+      </w:pPr>
+    </w:lvl>
+    <w:lvl w:ilvl="8" w:tplc="0409001B" w:tentative="1">
+      <w:start w:val="1"/>
+      <w:numFmt w:val="lowerRoman"/>
+      <w:lvlText w:val="%9."/>
+      <w:lvlJc w:val="right"/>
+      <w:pPr>
+        <w:ind w:left="6120" w:hanging="180"/>
+      </w:pPr>
+    </w:lvl>
+  </w:abstractNum>
+  <w:abstractNum w:abstractNumId="16" w15:restartNumberingAfterBreak="0">
+    <w:nsid w:val="774F5CFB"/>
+    <w:multiLevelType w:val="hybridMultilevel"/>
+    <w:tmpl w:val="9710B9EE"/>
+    <w:lvl w:ilvl="0" w:tplc="04090015">
+      <w:start w:val="1"/>
+      <w:numFmt w:val="upperLetter"/>
+      <w:lvlText w:val="%1."/>
+      <w:lvlJc w:val="left"/>
+      <w:pPr>
+        <w:ind w:left="360" w:hanging="360"/>
+      </w:pPr>
+      <w:rPr>
+        <w:rFonts w:hint="default"/>
+      </w:rPr>
+    </w:lvl>
+    <w:lvl w:ilvl="1" w:tplc="04090019" w:tentative="1">
+      <w:start w:val="1"/>
+      <w:numFmt w:val="lowerLetter"/>
+      <w:lvlText w:val="%2."/>
+      <w:lvlJc w:val="left"/>
+      <w:pPr>
+        <w:ind w:left="1080" w:hanging="360"/>
+      </w:pPr>
+    </w:lvl>
+    <w:lvl w:ilvl="2" w:tplc="0409001B" w:tentative="1">
+      <w:start w:val="1"/>
+      <w:numFmt w:val="lowerRoman"/>
+      <w:lvlText w:val="%3."/>
+      <w:lvlJc w:val="right"/>
+      <w:pPr>
+        <w:ind w:left="1800" w:hanging="180"/>
+      </w:pPr>
+    </w:lvl>
+    <w:lvl w:ilvl="3" w:tplc="0409000F" w:tentative="1">
+      <w:start w:val="1"/>
+      <w:numFmt w:val="decimal"/>
+      <w:lvlText w:val="%4."/>
+      <w:lvlJc w:val="left"/>
+      <w:pPr>
+        <w:ind w:left="2520" w:hanging="360"/>
+      </w:pPr>
+    </w:lvl>
+    <w:lvl w:ilvl="4" w:tplc="04090019" w:tentative="1">
+      <w:start w:val="1"/>
+      <w:numFmt w:val="lowerLetter"/>
+      <w:lvlText w:val="%5."/>
+      <w:lvlJc w:val="left"/>
+      <w:pPr>
+        <w:ind w:left="3240" w:hanging="360"/>
+      </w:pPr>
+    </w:lvl>
+    <w:lvl w:ilvl="5" w:tplc="0409001B" w:tentative="1">
+      <w:start w:val="1"/>
+      <w:numFmt w:val="lowerRoman"/>
+      <w:lvlText w:val="%6."/>
+      <w:lvlJc w:val="right"/>
+      <w:pPr>
+        <w:ind w:left="3960" w:hanging="180"/>
+      </w:pPr>
+    </w:lvl>
+    <w:lvl w:ilvl="6" w:tplc="0409000F" w:tentative="1">
+      <w:start w:val="1"/>
+      <w:numFmt w:val="decimal"/>
+      <w:lvlText w:val="%7."/>
+      <w:lvlJc w:val="left"/>
+      <w:pPr>
+        <w:ind w:left="4680" w:hanging="360"/>
+      </w:pPr>
+    </w:lvl>
+    <w:lvl w:ilvl="7" w:tplc="04090019" w:tentative="1">
+      <w:start w:val="1"/>
+      <w:numFmt w:val="lowerLetter"/>
+      <w:lvlText w:val="%8."/>
+      <w:lvlJc w:val="left"/>
+      <w:pPr>
+        <w:ind w:left="5400" w:hanging="360"/>
+      </w:pPr>
+    </w:lvl>
+    <w:lvl w:ilvl="8" w:tplc="0409001B" w:tentative="1">
+      <w:start w:val="1"/>
+      <w:numFmt w:val="lowerRoman"/>
+      <w:lvlText w:val="%9."/>
+      <w:lvlJc w:val="right"/>
+      <w:pPr>
+        <w:ind w:left="6120" w:hanging="180"/>
+      </w:pPr>
+    </w:lvl>
+  </w:abstractNum>
+  <w:abstractNum w:abstractNumId="17" w15:restartNumberingAfterBreak="0">
     <w:nsid w:val="7C093E54"/>
     <w:multiLevelType w:val="hybridMultilevel"/>
     <w:tmpl w:val="07E2E3AC"/>
@@ -1051,7 +4130,7 @@
       </w:pPr>
     </w:lvl>
   </w:abstractNum>
-  <w:abstractNum w:abstractNumId="11" w15:restartNumberingAfterBreak="0">
+  <w:abstractNum w:abstractNumId="18" w15:restartNumberingAfterBreak="0">
     <w:nsid w:val="7DBE32CF"/>
     <w:multiLevelType w:val="hybridMultilevel"/>
     <w:tmpl w:val="C92AF380"/>
@@ -1140,7 +4219,7 @@
       </w:pPr>
     </w:lvl>
   </w:abstractNum>
-  <w:abstractNum w:abstractNumId="12" w15:restartNumberingAfterBreak="0">
+  <w:abstractNum w:abstractNumId="19" w15:restartNumberingAfterBreak="0">
     <w:nsid w:val="7F540412"/>
     <w:multiLevelType w:val="hybridMultilevel"/>
     <w:tmpl w:val="E5C674FA"/>
@@ -1230,43 +4309,64 @@
     </w:lvl>
   </w:abstractNum>
   <w:num w:numId="1" w16cid:durableId="851644996">
+    <w:abstractNumId w:val="7"/>
+  </w:num>
+  <w:num w:numId="2" w16cid:durableId="1093429897">
     <w:abstractNumId w:val="6"/>
   </w:num>
-  <w:num w:numId="2" w16cid:durableId="1093429897">
-    <w:abstractNumId w:val="5"/>
-  </w:num>
   <w:num w:numId="3" w16cid:durableId="392241423">
-    <w:abstractNumId w:val="7"/>
+    <w:abstractNumId w:val="8"/>
   </w:num>
   <w:num w:numId="4" w16cid:durableId="2033145947">
-    <w:abstractNumId w:val="12"/>
+    <w:abstractNumId w:val="19"/>
   </w:num>
   <w:num w:numId="5" w16cid:durableId="202055902">
     <w:abstractNumId w:val="0"/>
   </w:num>
   <w:num w:numId="6" w16cid:durableId="1370255834">
-    <w:abstractNumId w:val="9"/>
+    <w:abstractNumId w:val="14"/>
   </w:num>
   <w:num w:numId="7" w16cid:durableId="1398819235">
-    <w:abstractNumId w:val="4"/>
+    <w:abstractNumId w:val="5"/>
   </w:num>
   <w:num w:numId="8" w16cid:durableId="1640839801">
-    <w:abstractNumId w:val="10"/>
+    <w:abstractNumId w:val="17"/>
   </w:num>
   <w:num w:numId="9" w16cid:durableId="1914927308">
     <w:abstractNumId w:val="1"/>
   </w:num>
   <w:num w:numId="10" w16cid:durableId="578298169">
-    <w:abstractNumId w:val="8"/>
+    <w:abstractNumId w:val="13"/>
   </w:num>
   <w:num w:numId="11" w16cid:durableId="1107581818">
+    <w:abstractNumId w:val="3"/>
+  </w:num>
+  <w:num w:numId="12" w16cid:durableId="2062249634">
+    <w:abstractNumId w:val="4"/>
+  </w:num>
+  <w:num w:numId="13" w16cid:durableId="819930803">
+    <w:abstractNumId w:val="18"/>
+  </w:num>
+  <w:num w:numId="14" w16cid:durableId="780105164">
+    <w:abstractNumId w:val="11"/>
+  </w:num>
+  <w:num w:numId="15" w16cid:durableId="1362583393">
+    <w:abstractNumId w:val="16"/>
+  </w:num>
+  <w:num w:numId="16" w16cid:durableId="38942300">
+    <w:abstractNumId w:val="12"/>
+  </w:num>
+  <w:num w:numId="17" w16cid:durableId="1915846612">
     <w:abstractNumId w:val="2"/>
   </w:num>
-  <w:num w:numId="12" w16cid:durableId="2062249634">
-    <w:abstractNumId w:val="3"/>
+  <w:num w:numId="18" w16cid:durableId="836112392">
+    <w:abstractNumId w:val="15"/>
   </w:num>
-  <w:num w:numId="13" w16cid:durableId="819930803">
-    <w:abstractNumId w:val="11"/>
+  <w:num w:numId="19" w16cid:durableId="554505431">
+    <w:abstractNumId w:val="9"/>
+  </w:num>
+  <w:num w:numId="20" w16cid:durableId="189227632">
+    <w:abstractNumId w:val="10"/>
   </w:num>
 </w:numbering>
 </file>
@@ -1741,7 +4841,6 @@
     <w:next w:val="Normal"/>
     <w:link w:val="Heading4Char"/>
     <w:uiPriority w:val="9"/>
-    <w:semiHidden/>
     <w:unhideWhenUsed/>
     <w:qFormat/>
     <w:rsid w:val="000F09CA"/>
@@ -1870,7 +4969,6 @@
   <w:style w:type="character" w:default="1" w:styleId="DefaultParagraphFont">
     <w:name w:val="Default Paragraph Font"/>
     <w:uiPriority w:val="1"/>
-    <w:semiHidden/>
     <w:unhideWhenUsed/>
   </w:style>
   <w:style w:type="table" w:default="1" w:styleId="TableNormal">
@@ -1938,7 +5036,6 @@
     <w:basedOn w:val="DefaultParagraphFont"/>
     <w:link w:val="Heading4"/>
     <w:uiPriority w:val="9"/>
-    <w:semiHidden/>
     <w:rsid w:val="000F09CA"/>
     <w:rPr>
       <w:rFonts w:eastAsiaTheme="majorEastAsia" w:cstheme="majorBidi"/>

</xml_diff>

<commit_message>
Barron's Let's Review Regents, Algebra I, Chapter 2: Polynomic Arithmetic 2.3 Combining Like Terms 2.4 Multiplying Monomials and Polynomials
</commit_message>
<xml_diff>
--- a/Algebra-1/ch02/Barrons Lets Review Regents - Albebra 1 - Chapter 2.docx
+++ b/Algebra-1/ch02/Barrons Lets Review Regents - Albebra 1 - Chapter 2.docx
@@ -842,8 +842,6 @@
       </w:r>
       <w:r>
         <w:br/>
-      </w:r>
-      <w:r>
         <w:t>5x</w:t>
       </w:r>
       <w:r>
@@ -1641,6 +1639,9 @@
           </m:e>
         </m:d>
         <m:r>
+          <m:rPr>
+            <m:sty m:val="p"/>
+          </m:rPr>
           <w:rPr>
             <w:rFonts w:ascii="Cambria Math" w:hAnsi="Cambria Math"/>
           </w:rPr>
@@ -2467,6 +2468,2404 @@
         <w:t>.</w:t>
       </w:r>
     </w:p>
+    <w:p>
+      <w:pPr>
+        <w:pStyle w:val="Heading2"/>
+        <w:rPr>
+          <w:rFonts w:eastAsiaTheme="minorEastAsia"/>
+        </w:rPr>
+      </w:pPr>
+      <w:r>
+        <w:rPr>
+          <w:rFonts w:eastAsiaTheme="minorEastAsia"/>
+        </w:rPr>
+        <w:t>2.3 Combining Like Terms</w:t>
+      </w:r>
+    </w:p>
+    <w:p>
+      <w:r>
+        <w:t xml:space="preserve">Two terms are called </w:t>
+      </w:r>
+      <w:r>
+        <w:rPr>
+          <w:i/>
+          <w:iCs/>
+        </w:rPr>
+        <w:t>like terms</w:t>
+      </w:r>
+      <w:r>
+        <w:t xml:space="preserve"> if they have the same variable part. For </w:t>
+      </w:r>
+      <w:proofErr w:type="gramStart"/>
+      <w:r>
+        <w:t>example</w:t>
+      </w:r>
+      <w:proofErr w:type="gramEnd"/>
+      <w:r>
+        <w:t xml:space="preserve"> 3x</w:t>
+      </w:r>
+      <w:r>
+        <w:rPr>
+          <w:vertAlign w:val="superscript"/>
+        </w:rPr>
+        <w:t>2</w:t>
+      </w:r>
+      <w:r>
+        <w:t xml:space="preserve"> and 5x</w:t>
+      </w:r>
+      <w:r>
+        <w:rPr>
+          <w:vertAlign w:val="subscript"/>
+        </w:rPr>
+        <w:t>2</w:t>
+      </w:r>
+      <w:r>
+        <w:t xml:space="preserve"> are like terms since they both have an x</w:t>
+      </w:r>
+      <w:r>
+        <w:rPr>
+          <w:vertAlign w:val="superscript"/>
+        </w:rPr>
+        <w:t>2</w:t>
+      </w:r>
+      <w:r>
+        <w:t xml:space="preserve"> as the variable part. 3x</w:t>
+      </w:r>
+      <w:r>
+        <w:rPr>
+          <w:vertAlign w:val="superscript"/>
+        </w:rPr>
+        <w:t>2</w:t>
+      </w:r>
+      <w:r>
+        <w:t xml:space="preserve"> and 5x</w:t>
+      </w:r>
+      <w:r>
+        <w:rPr>
+          <w:vertAlign w:val="superscript"/>
+        </w:rPr>
+        <w:t>3</w:t>
+      </w:r>
+      <w:r>
+        <w:t xml:space="preserve"> are not like terms because </w:t>
+      </w:r>
+      <w:proofErr w:type="gramStart"/>
+      <w:r>
+        <w:t>the x</w:t>
+      </w:r>
+      <w:r>
+        <w:rPr>
+          <w:vertAlign w:val="superscript"/>
+        </w:rPr>
+        <w:t>2</w:t>
+      </w:r>
+      <w:proofErr w:type="gramEnd"/>
+      <w:r>
+        <w:t xml:space="preserve"> is different from the x</w:t>
+      </w:r>
+      <w:r>
+        <w:rPr>
+          <w:vertAlign w:val="superscript"/>
+        </w:rPr>
+        <w:t>3</w:t>
+      </w:r>
+      <w:r>
+        <w:t>.</w:t>
+      </w:r>
+      <w:r>
+        <w:t xml:space="preserve"> Like terms can be combined with addition or subtraction.</w:t>
+      </w:r>
+    </w:p>
+    <w:p>
+      <w:pPr>
+        <w:pStyle w:val="Heading3"/>
+      </w:pPr>
+      <w:r>
+        <w:t>Combining Two Like Terms</w:t>
+      </w:r>
+    </w:p>
+    <w:p>
+      <w:r>
+        <w:t xml:space="preserve">When you add two dogs to three dogs, you get five dogs. </w:t>
+      </w:r>
+      <w:r>
+        <w:t>Likewise,</w:t>
+      </w:r>
+      <w:r>
+        <w:t xml:space="preserve"> 2x + 3x = 5x, 2x</w:t>
+      </w:r>
+      <w:r>
+        <w:rPr>
+          <w:vertAlign w:val="superscript"/>
+        </w:rPr>
+        <w:t>2</w:t>
+      </w:r>
+      <w:r>
+        <w:t xml:space="preserve"> + 3x</w:t>
+      </w:r>
+      <w:r>
+        <w:rPr>
+          <w:vertAlign w:val="superscript"/>
+        </w:rPr>
+        <w:t>2</w:t>
+      </w:r>
+      <w:r>
+        <w:t xml:space="preserve"> = 5x</w:t>
+      </w:r>
+      <w:r>
+        <w:rPr>
+          <w:vertAlign w:val="superscript"/>
+        </w:rPr>
+        <w:t>2</w:t>
+      </w:r>
+      <w:r>
+        <w:t>, and 2x</w:t>
+      </w:r>
+      <w:r>
+        <w:rPr>
+          <w:vertAlign w:val="superscript"/>
+        </w:rPr>
+        <w:t>10</w:t>
+      </w:r>
+      <w:r>
+        <w:t xml:space="preserve"> + 3x</w:t>
+      </w:r>
+      <w:r>
+        <w:rPr>
+          <w:vertAlign w:val="superscript"/>
+        </w:rPr>
+        <w:t>10</w:t>
+      </w:r>
+      <w:r>
+        <w:t xml:space="preserve"> = 5x</w:t>
+      </w:r>
+      <w:r>
+        <w:rPr>
+          <w:vertAlign w:val="superscript"/>
+        </w:rPr>
+        <w:t>10</w:t>
+      </w:r>
+      <w:r>
+        <w:t>.</w:t>
+      </w:r>
+      <w:r>
+        <w:t xml:space="preserve"> For </w:t>
+      </w:r>
+      <w:proofErr w:type="gramStart"/>
+      <w:r>
+        <w:t>example</w:t>
+      </w:r>
+      <w:proofErr w:type="gramEnd"/>
+      <w:r>
+        <w:t xml:space="preserve"> 2x + 3y cannot be simplified any further. </w:t>
+      </w:r>
+      <w:proofErr w:type="gramStart"/>
+      <w:r>
+        <w:t>Event</w:t>
+      </w:r>
+      <w:proofErr w:type="gramEnd"/>
+      <w:r>
+        <w:t xml:space="preserve"> though 2x + 3x</w:t>
+      </w:r>
+      <w:r>
+        <w:rPr>
+          <w:vertAlign w:val="superscript"/>
+        </w:rPr>
+        <w:t>2</w:t>
+      </w:r>
+      <w:r>
+        <w:t xml:space="preserve"> each have a variable part containing x, they are not like terms since the variable part must be identical.</w:t>
+      </w:r>
+    </w:p>
+    <w:p>
+      <w:pPr>
+        <w:pStyle w:val="Heading3"/>
+      </w:pPr>
+      <w:r>
+        <w:t>If There Is No Coefficient, It Is Really a Coefficient of 1</w:t>
+      </w:r>
+    </w:p>
+    <w:p>
+      <w:r>
+        <w:t>5x</w:t>
+      </w:r>
+      <w:r>
+        <w:rPr>
+          <w:vertAlign w:val="superscript"/>
+        </w:rPr>
+        <w:t>2</w:t>
+      </w:r>
+      <w:r>
+        <w:t xml:space="preserve"> + x</w:t>
+      </w:r>
+      <w:r>
+        <w:rPr>
+          <w:vertAlign w:val="superscript"/>
+        </w:rPr>
+        <w:t>2</w:t>
+      </w:r>
+      <w:r>
+        <w:t xml:space="preserve"> is the same as 5x</w:t>
+      </w:r>
+      <w:r>
+        <w:rPr>
+          <w:vertAlign w:val="superscript"/>
+        </w:rPr>
+        <w:t>2</w:t>
+      </w:r>
+      <w:r>
+        <w:t xml:space="preserve"> + 1x</w:t>
+      </w:r>
+      <w:r>
+        <w:rPr>
+          <w:vertAlign w:val="superscript"/>
+        </w:rPr>
+        <w:t>2</w:t>
+      </w:r>
+      <w:r>
+        <w:t>.</w:t>
+      </w:r>
+    </w:p>
+    <w:p>
+      <w:pPr>
+        <w:rPr>
+          <w:b/>
+          <w:bCs/>
+        </w:rPr>
+      </w:pPr>
+      <w:r>
+        <w:rPr>
+          <w:b/>
+          <w:bCs/>
+        </w:rPr>
+        <w:t>Example 1</w:t>
+      </w:r>
+    </w:p>
+    <w:p>
+      <w:pPr>
+        <w:rPr>
+          <w:vertAlign w:val="superscript"/>
+        </w:rPr>
+      </w:pPr>
+      <w:r>
+        <w:t>4x</w:t>
+      </w:r>
+      <w:r>
+        <w:rPr>
+          <w:vertAlign w:val="superscript"/>
+        </w:rPr>
+        <w:t>3</w:t>
+      </w:r>
+      <w:r>
+        <w:t xml:space="preserve"> + 6x</w:t>
+      </w:r>
+      <w:r>
+        <w:rPr>
+          <w:vertAlign w:val="superscript"/>
+        </w:rPr>
+        <w:t>3</w:t>
+      </w:r>
+      <w:r>
+        <w:t xml:space="preserve"> = 10x</w:t>
+      </w:r>
+      <w:r>
+        <w:rPr>
+          <w:vertAlign w:val="superscript"/>
+        </w:rPr>
+        <w:t>3</w:t>
+      </w:r>
+    </w:p>
+    <w:p>
+      <w:pPr>
+        <w:rPr>
+          <w:b/>
+          <w:bCs/>
+        </w:rPr>
+      </w:pPr>
+      <w:r>
+        <w:rPr>
+          <w:b/>
+          <w:bCs/>
+        </w:rPr>
+        <w:t>Example 2</w:t>
+      </w:r>
+    </w:p>
+    <w:p>
+      <w:pPr>
+        <w:rPr>
+          <w:vertAlign w:val="superscript"/>
+        </w:rPr>
+      </w:pPr>
+      <w:r>
+        <w:t>6x</w:t>
+      </w:r>
+      <w:r>
+        <w:rPr>
+          <w:vertAlign w:val="superscript"/>
+        </w:rPr>
+        <w:t>3</w:t>
+      </w:r>
+      <w:r>
+        <w:t xml:space="preserve"> – 2x</w:t>
+      </w:r>
+      <w:r>
+        <w:rPr>
+          <w:vertAlign w:val="superscript"/>
+        </w:rPr>
+        <w:t>2</w:t>
+      </w:r>
+      <w:r>
+        <w:rPr>
+          <w:vertAlign w:val="superscript"/>
+        </w:rPr>
+        <w:t xml:space="preserve"> </w:t>
+      </w:r>
+      <w:r>
+        <w:t xml:space="preserve">= </w:t>
+      </w:r>
+      <w:r>
+        <w:t>6x</w:t>
+      </w:r>
+      <w:r>
+        <w:rPr>
+          <w:vertAlign w:val="superscript"/>
+        </w:rPr>
+        <w:t>3</w:t>
+      </w:r>
+      <w:r>
+        <w:t xml:space="preserve"> – 2x</w:t>
+      </w:r>
+      <w:r>
+        <w:rPr>
+          <w:vertAlign w:val="superscript"/>
+        </w:rPr>
+        <w:t>2</w:t>
+      </w:r>
+    </w:p>
+    <w:p>
+      <w:pPr>
+        <w:rPr>
+          <w:b/>
+          <w:bCs/>
+        </w:rPr>
+      </w:pPr>
+      <w:r>
+        <w:rPr>
+          <w:b/>
+          <w:bCs/>
+        </w:rPr>
+        <w:t>Example 3</w:t>
+      </w:r>
+    </w:p>
+    <w:p>
+      <w:pPr>
+        <w:rPr>
+          <w:vertAlign w:val="superscript"/>
+        </w:rPr>
+      </w:pPr>
+      <w:r>
+        <w:t>5x</w:t>
+      </w:r>
+      <w:r>
+        <w:rPr>
+          <w:vertAlign w:val="superscript"/>
+        </w:rPr>
+        <w:t>2</w:t>
+      </w:r>
+      <w:r>
+        <w:t>y</w:t>
+      </w:r>
+      <w:r>
+        <w:rPr>
+          <w:vertAlign w:val="superscript"/>
+        </w:rPr>
+        <w:t>3</w:t>
+      </w:r>
+      <w:r>
+        <w:t xml:space="preserve"> + 4x</w:t>
+      </w:r>
+      <w:r>
+        <w:rPr>
+          <w:vertAlign w:val="superscript"/>
+        </w:rPr>
+        <w:t>2</w:t>
+      </w:r>
+      <w:r>
+        <w:t>y</w:t>
+      </w:r>
+      <w:r>
+        <w:rPr>
+          <w:vertAlign w:val="superscript"/>
+        </w:rPr>
+        <w:t>3</w:t>
+      </w:r>
+      <w:r>
+        <w:t xml:space="preserve"> = 9x</w:t>
+      </w:r>
+      <w:r>
+        <w:rPr>
+          <w:vertAlign w:val="superscript"/>
+        </w:rPr>
+        <w:t>2</w:t>
+      </w:r>
+      <w:r>
+        <w:t>y</w:t>
+      </w:r>
+      <w:r>
+        <w:rPr>
+          <w:vertAlign w:val="superscript"/>
+        </w:rPr>
+        <w:t>3</w:t>
+      </w:r>
+    </w:p>
+    <w:p>
+      <w:pPr>
+        <w:pStyle w:val="Heading3"/>
+      </w:pPr>
+      <w:r>
+        <w:br w:type="column"/>
+      </w:r>
+      <w:r>
+        <w:t>Check Your Understanding of Section 2.3</w:t>
+      </w:r>
+    </w:p>
+    <w:p>
+      <w:pPr>
+        <w:pStyle w:val="ListParagraph"/>
+        <w:numPr>
+          <w:ilvl w:val="0"/>
+          <w:numId w:val="21"/>
+        </w:numPr>
+        <w:rPr>
+          <w:i/>
+          <w:iCs/>
+        </w:rPr>
+      </w:pPr>
+      <w:r>
+        <w:rPr>
+          <w:i/>
+          <w:iCs/>
+        </w:rPr>
+        <w:t>Multiple Choice</w:t>
+      </w:r>
+    </w:p>
+    <w:p>
+      <w:pPr>
+        <w:pStyle w:val="ListParagraph"/>
+        <w:numPr>
+          <w:ilvl w:val="0"/>
+          <w:numId w:val="22"/>
+        </w:numPr>
+      </w:pPr>
+      <w:r>
+        <w:t>Which expression is equivalent to 2x</w:t>
+      </w:r>
+      <w:r>
+        <w:rPr>
+          <w:vertAlign w:val="superscript"/>
+        </w:rPr>
+        <w:t>2</w:t>
+      </w:r>
+      <w:r>
+        <w:t xml:space="preserve"> + 5x</w:t>
+      </w:r>
+      <w:r>
+        <w:rPr>
+          <w:vertAlign w:val="superscript"/>
+        </w:rPr>
+        <w:t>2</w:t>
+      </w:r>
+      <w:r>
+        <w:t>?</w:t>
+      </w:r>
+      <w:r>
+        <w:br/>
+        <w:t>(2) 7x</w:t>
+      </w:r>
+      <w:r>
+        <w:rPr>
+          <w:vertAlign w:val="superscript"/>
+        </w:rPr>
+        <w:t>2</w:t>
+      </w:r>
+    </w:p>
+    <w:p>
+      <w:pPr>
+        <w:pStyle w:val="ListParagraph"/>
+        <w:numPr>
+          <w:ilvl w:val="0"/>
+          <w:numId w:val="22"/>
+        </w:numPr>
+      </w:pPr>
+      <w:r>
+        <w:t>Which expression is equivalent to 3x</w:t>
+      </w:r>
+      <w:r>
+        <w:rPr>
+          <w:vertAlign w:val="superscript"/>
+        </w:rPr>
+        <w:t>4</w:t>
+      </w:r>
+      <w:r>
+        <w:t xml:space="preserve"> + 5x?</w:t>
+      </w:r>
+      <w:r>
+        <w:br/>
+        <w:t>(4) The expression cannot be simplified any further.</w:t>
+      </w:r>
+    </w:p>
+    <w:p>
+      <w:pPr>
+        <w:pStyle w:val="ListParagraph"/>
+        <w:numPr>
+          <w:ilvl w:val="0"/>
+          <w:numId w:val="22"/>
+        </w:numPr>
+      </w:pPr>
+      <w:r>
+        <w:t>Which expression is equivalent to -5x</w:t>
+      </w:r>
+      <w:r>
+        <w:rPr>
+          <w:vertAlign w:val="superscript"/>
+        </w:rPr>
+        <w:t>3</w:t>
+      </w:r>
+      <w:r>
+        <w:t xml:space="preserve"> + 2x</w:t>
+      </w:r>
+      <w:r>
+        <w:rPr>
+          <w:vertAlign w:val="superscript"/>
+        </w:rPr>
+        <w:t>3</w:t>
+      </w:r>
+      <w:r>
+        <w:t>?</w:t>
+      </w:r>
+      <w:r>
+        <w:br/>
+        <w:t>(3) -3x</w:t>
+      </w:r>
+      <w:r>
+        <w:rPr>
+          <w:vertAlign w:val="superscript"/>
+        </w:rPr>
+        <w:t>3</w:t>
+      </w:r>
+    </w:p>
+    <w:p>
+      <w:pPr>
+        <w:pStyle w:val="ListParagraph"/>
+        <w:numPr>
+          <w:ilvl w:val="0"/>
+          <w:numId w:val="22"/>
+        </w:numPr>
+      </w:pPr>
+      <w:r>
+        <w:t xml:space="preserve">Which expression is equivalent to </w:t>
+      </w:r>
+      <w:r>
+        <w:br/>
+        <w:t>8y</w:t>
+      </w:r>
+      <w:r>
+        <w:rPr>
+          <w:vertAlign w:val="superscript"/>
+        </w:rPr>
+        <w:t>2</w:t>
+      </w:r>
+      <w:r>
+        <w:t xml:space="preserve"> -10y</w:t>
+      </w:r>
+      <w:r>
+        <w:rPr>
+          <w:vertAlign w:val="superscript"/>
+        </w:rPr>
+        <w:t>2</w:t>
+      </w:r>
+      <w:r>
+        <w:t xml:space="preserve"> + 5y</w:t>
+      </w:r>
+      <w:r>
+        <w:rPr>
+          <w:vertAlign w:val="superscript"/>
+        </w:rPr>
+        <w:t>2</w:t>
+      </w:r>
+      <w:r>
+        <w:t>?</w:t>
+      </w:r>
+      <w:r>
+        <w:br/>
+        <w:t>(3) 3y</w:t>
+      </w:r>
+      <w:r>
+        <w:rPr>
+          <w:vertAlign w:val="superscript"/>
+        </w:rPr>
+        <w:t>2</w:t>
+      </w:r>
+    </w:p>
+    <w:p>
+      <w:pPr>
+        <w:pStyle w:val="ListParagraph"/>
+        <w:numPr>
+          <w:ilvl w:val="0"/>
+          <w:numId w:val="22"/>
+        </w:numPr>
+      </w:pPr>
+      <w:r>
+        <w:t>Which expression is equivalent to 5xy</w:t>
+      </w:r>
+      <w:r>
+        <w:rPr>
+          <w:vertAlign w:val="superscript"/>
+        </w:rPr>
+        <w:t>2</w:t>
+      </w:r>
+      <w:r>
+        <w:t xml:space="preserve"> + 3xy</w:t>
+      </w:r>
+      <w:r>
+        <w:rPr>
+          <w:vertAlign w:val="superscript"/>
+        </w:rPr>
+        <w:t>2</w:t>
+      </w:r>
+      <w:r>
+        <w:t xml:space="preserve"> – </w:t>
+      </w:r>
+      <w:r>
+        <w:t>4x</w:t>
+      </w:r>
+      <w:r>
+        <w:rPr>
+          <w:vertAlign w:val="superscript"/>
+        </w:rPr>
+        <w:t>2</w:t>
+      </w:r>
+      <w:r>
+        <w:t>y?</w:t>
+      </w:r>
+      <w:r>
+        <w:br/>
+        <w:t>(4) 8</w:t>
+      </w:r>
+      <w:r>
+        <w:t>xy</w:t>
+      </w:r>
+      <w:r>
+        <w:rPr>
+          <w:vertAlign w:val="superscript"/>
+        </w:rPr>
+        <w:t>2</w:t>
+      </w:r>
+      <w:r>
+        <w:t xml:space="preserve"> – </w:t>
+      </w:r>
+      <w:r>
+        <w:t>4x</w:t>
+      </w:r>
+      <w:r>
+        <w:rPr>
+          <w:vertAlign w:val="superscript"/>
+        </w:rPr>
+        <w:t>2</w:t>
+      </w:r>
+      <w:r>
+        <w:t>y</w:t>
+      </w:r>
+    </w:p>
+    <w:p>
+      <w:pPr>
+        <w:pStyle w:val="ListParagraph"/>
+        <w:numPr>
+          <w:ilvl w:val="0"/>
+          <w:numId w:val="22"/>
+        </w:numPr>
+      </w:pPr>
+      <w:r>
+        <w:t xml:space="preserve">Which expression is </w:t>
+      </w:r>
+      <w:r>
+        <w:rPr>
+          <w:i/>
+          <w:iCs/>
+        </w:rPr>
+        <w:t>not</w:t>
+      </w:r>
+      <w:r>
+        <w:t xml:space="preserve"> equivalent to 7x</w:t>
+      </w:r>
+      <w:r>
+        <w:rPr>
+          <w:vertAlign w:val="superscript"/>
+        </w:rPr>
+        <w:t>5</w:t>
+      </w:r>
+      <w:r>
+        <w:t>?</w:t>
+      </w:r>
+      <w:r>
+        <w:br/>
+        <w:t>(1) 5x</w:t>
+      </w:r>
+      <w:r>
+        <w:rPr>
+          <w:vertAlign w:val="superscript"/>
+        </w:rPr>
+        <w:t>2</w:t>
+      </w:r>
+      <w:r>
+        <w:t xml:space="preserve"> + 2x</w:t>
+      </w:r>
+      <w:r>
+        <w:rPr>
+          <w:vertAlign w:val="superscript"/>
+        </w:rPr>
+        <w:t>3</w:t>
+      </w:r>
+    </w:p>
+    <w:p>
+      <w:pPr>
+        <w:pStyle w:val="ListParagraph"/>
+        <w:numPr>
+          <w:ilvl w:val="0"/>
+          <w:numId w:val="22"/>
+        </w:numPr>
+      </w:pPr>
+      <w:r>
+        <w:t>Which expression is equivalent to 3x</w:t>
+      </w:r>
+      <w:r>
+        <w:rPr>
+          <w:vertAlign w:val="superscript"/>
+        </w:rPr>
+        <w:t>2</w:t>
+      </w:r>
+      <w:r>
+        <w:t>?</w:t>
+      </w:r>
+      <w:r>
+        <w:br/>
+        <w:t>(2) x</w:t>
+      </w:r>
+      <w:r>
+        <w:rPr>
+          <w:vertAlign w:val="superscript"/>
+        </w:rPr>
+        <w:t>2</w:t>
+      </w:r>
+      <w:r>
+        <w:t xml:space="preserve"> + 2x</w:t>
+      </w:r>
+      <w:r>
+        <w:rPr>
+          <w:vertAlign w:val="superscript"/>
+        </w:rPr>
+        <w:t>2</w:t>
+      </w:r>
+    </w:p>
+    <w:p>
+      <w:pPr>
+        <w:pStyle w:val="ListParagraph"/>
+        <w:numPr>
+          <w:ilvl w:val="0"/>
+          <w:numId w:val="22"/>
+        </w:numPr>
+      </w:pPr>
+      <w:r>
+        <w:t xml:space="preserve">Which expression is </w:t>
+      </w:r>
+      <w:r>
+        <w:rPr>
+          <w:i/>
+          <w:iCs/>
+        </w:rPr>
+        <w:t>not</w:t>
+      </w:r>
+      <w:r>
+        <w:t xml:space="preserve"> equivalent to 7x</w:t>
+      </w:r>
+      <w:r>
+        <w:rPr>
+          <w:vertAlign w:val="superscript"/>
+        </w:rPr>
+        <w:t>2</w:t>
+      </w:r>
+      <w:r>
+        <w:t>y?</w:t>
+      </w:r>
+      <w:r>
+        <w:br/>
+        <w:t>(4) 2 + 5x</w:t>
+      </w:r>
+      <w:r>
+        <w:rPr>
+          <w:vertAlign w:val="superscript"/>
+        </w:rPr>
+        <w:t>2</w:t>
+      </w:r>
+      <w:r>
+        <w:t>y</w:t>
+      </w:r>
+    </w:p>
+    <w:p>
+      <w:pPr>
+        <w:pStyle w:val="ListParagraph"/>
+        <w:numPr>
+          <w:ilvl w:val="0"/>
+          <w:numId w:val="22"/>
+        </w:numPr>
+      </w:pPr>
+      <w:r>
+        <w:t>Which expression cannot be simplified any further?</w:t>
+      </w:r>
+      <w:r>
+        <w:br/>
+        <w:t>(3) 5x + 3x</w:t>
+      </w:r>
+      <w:r>
+        <w:rPr>
+          <w:vertAlign w:val="superscript"/>
+        </w:rPr>
+        <w:t>2</w:t>
+      </w:r>
+      <w:r>
+        <w:t xml:space="preserve"> </w:t>
+      </w:r>
+    </w:p>
+    <w:p>
+      <w:pPr>
+        <w:pStyle w:val="ListParagraph"/>
+        <w:numPr>
+          <w:ilvl w:val="0"/>
+          <w:numId w:val="22"/>
+        </w:numPr>
+      </w:pPr>
+      <w:r>
+        <w:t xml:space="preserve">Which expression is equivalent to </w:t>
+      </w:r>
+      <w:r>
+        <w:br/>
+        <w:t>x</w:t>
+      </w:r>
+      <w:r>
+        <w:rPr>
+          <w:vertAlign w:val="superscript"/>
+        </w:rPr>
+        <w:t>2</w:t>
+      </w:r>
+      <w:r>
+        <w:t xml:space="preserve"> + </w:t>
+      </w:r>
+      <w:r>
+        <w:t>x</w:t>
+      </w:r>
+      <w:r>
+        <w:rPr>
+          <w:vertAlign w:val="superscript"/>
+        </w:rPr>
+        <w:t>2</w:t>
+      </w:r>
+      <w:r>
+        <w:t xml:space="preserve"> +</w:t>
+      </w:r>
+      <w:r>
+        <w:t xml:space="preserve"> </w:t>
+      </w:r>
+      <w:r>
+        <w:t>x</w:t>
+      </w:r>
+      <w:r>
+        <w:rPr>
+          <w:vertAlign w:val="superscript"/>
+        </w:rPr>
+        <w:t>2</w:t>
+      </w:r>
+      <w:r>
+        <w:t xml:space="preserve"> +</w:t>
+      </w:r>
+      <w:r>
+        <w:t xml:space="preserve"> </w:t>
+      </w:r>
+      <w:r>
+        <w:t>x</w:t>
+      </w:r>
+      <w:r>
+        <w:rPr>
+          <w:vertAlign w:val="superscript"/>
+        </w:rPr>
+        <w:t>2</w:t>
+      </w:r>
+      <w:r>
+        <w:t>?</w:t>
+      </w:r>
+      <w:r>
+        <w:br/>
+        <w:t>(4) 4x</w:t>
+      </w:r>
+      <w:r>
+        <w:rPr>
+          <w:vertAlign w:val="superscript"/>
+        </w:rPr>
+        <w:t>2</w:t>
+      </w:r>
+      <w:r>
+        <w:t xml:space="preserve"> </w:t>
+      </w:r>
+    </w:p>
+    <w:p>
+      <w:pPr>
+        <w:pStyle w:val="ListParagraph"/>
+        <w:numPr>
+          <w:ilvl w:val="0"/>
+          <w:numId w:val="21"/>
+        </w:numPr>
+      </w:pPr>
+      <w:r>
+        <w:rPr>
+          <w:i/>
+          <w:iCs/>
+        </w:rPr>
+        <w:t>Show how you arrived at your answers</w:t>
+      </w:r>
+      <w:r>
+        <w:t>.</w:t>
+      </w:r>
+    </w:p>
+    <w:p>
+      <w:pPr>
+        <w:pStyle w:val="ListParagraph"/>
+        <w:numPr>
+          <w:ilvl w:val="0"/>
+          <w:numId w:val="23"/>
+        </w:numPr>
+      </w:pPr>
+      <w:r>
+        <w:t>Katherine simplifies the expression 3x</w:t>
+      </w:r>
+      <w:r>
+        <w:rPr>
+          <w:vertAlign w:val="superscript"/>
+        </w:rPr>
+        <w:t>2</w:t>
+      </w:r>
+      <w:r>
+        <w:t xml:space="preserve"> + 5x</w:t>
+      </w:r>
+      <w:r>
+        <w:rPr>
+          <w:vertAlign w:val="superscript"/>
+        </w:rPr>
+        <w:t>2</w:t>
+      </w:r>
+      <w:r>
+        <w:t xml:space="preserve"> by noticing that x</w:t>
+      </w:r>
+      <w:r>
+        <w:rPr>
+          <w:vertAlign w:val="superscript"/>
+        </w:rPr>
+        <w:t>2</w:t>
+      </w:r>
+      <w:r>
+        <w:t xml:space="preserve"> (3 + 5) would become </w:t>
+      </w:r>
+      <w:r>
+        <w:t>3x</w:t>
+      </w:r>
+      <w:r>
+        <w:rPr>
+          <w:vertAlign w:val="superscript"/>
+        </w:rPr>
+        <w:t>2</w:t>
+      </w:r>
+      <w:r>
+        <w:t xml:space="preserve"> + 5x</w:t>
+      </w:r>
+      <w:r>
+        <w:rPr>
+          <w:vertAlign w:val="superscript"/>
+        </w:rPr>
+        <w:t>2</w:t>
+      </w:r>
+      <w:r>
+        <w:t xml:space="preserve"> </w:t>
+      </w:r>
+      <w:r>
+        <w:t xml:space="preserve">if </w:t>
+      </w:r>
+      <w:r>
+        <w:t>she used the distributive property of multiplication over addition but would become x</w:t>
+      </w:r>
+      <w:r>
+        <w:rPr>
+          <w:vertAlign w:val="superscript"/>
+        </w:rPr>
+        <w:t>2</w:t>
+      </w:r>
+      <w:r>
+        <w:t>(8) if she simplified the parentheses first. Was this a valid way to arrive at the correct answer 8x</w:t>
+      </w:r>
+      <w:r>
+        <w:rPr>
+          <w:vertAlign w:val="superscript"/>
+        </w:rPr>
+        <w:t>2</w:t>
+      </w:r>
+      <w:r>
+        <w:t>? Explain your reasons.</w:t>
+      </w:r>
+      <w:r>
+        <w:t xml:space="preserve"> Refactoring using the distributive property of multiplication over </w:t>
+      </w:r>
+      <w:proofErr w:type="gramStart"/>
+      <w:r>
+        <w:t>addition, and</w:t>
+      </w:r>
+      <w:proofErr w:type="gramEnd"/>
+      <w:r>
+        <w:t xml:space="preserve"> then simplifying is a correct way to simplify. Combining Like Terms using addition of coefficients is essentially the same process.</w:t>
+      </w:r>
+    </w:p>
+    <w:p>
+      <w:pPr>
+        <w:pStyle w:val="ListParagraph"/>
+        <w:numPr>
+          <w:ilvl w:val="0"/>
+          <w:numId w:val="23"/>
+        </w:numPr>
+      </w:pPr>
+      <w:r>
+        <w:br w:type="column"/>
+      </w:r>
+      <w:r>
+        <w:lastRenderedPageBreak/>
+        <w:t>Chelsea says the express 3xy</w:t>
+      </w:r>
+      <w:r>
+        <w:rPr>
+          <w:vertAlign w:val="superscript"/>
+        </w:rPr>
+        <w:t>2</w:t>
+      </w:r>
+      <w:r>
+        <w:t xml:space="preserve"> + 5y</w:t>
+      </w:r>
+      <w:r>
+        <w:rPr>
+          <w:vertAlign w:val="superscript"/>
+        </w:rPr>
+        <w:t>2</w:t>
+      </w:r>
+      <w:r>
+        <w:t>x cannot be simplified any further since the terms are not like terms. Her friend says that it’s possible. Who’s right? Explain your reasoning.</w:t>
+      </w:r>
+      <w:r>
+        <w:br/>
+      </w:r>
+      <w:r>
+        <w:br/>
+        <w:t>Her friend is correct. Using the commutative property of multiplication, and using like terms:</w:t>
+      </w:r>
+      <w:r>
+        <w:br/>
+      </w:r>
+      <w:r>
+        <w:t>5y</w:t>
+      </w:r>
+      <w:r>
+        <w:rPr>
+          <w:vertAlign w:val="superscript"/>
+        </w:rPr>
+        <w:t>2</w:t>
+      </w:r>
+      <w:r>
+        <w:t>x</w:t>
+      </w:r>
+      <w:r>
+        <w:t xml:space="preserve"> = </w:t>
+      </w:r>
+      <w:r>
+        <w:t>5xy</w:t>
+      </w:r>
+      <w:r>
+        <w:rPr>
+          <w:vertAlign w:val="superscript"/>
+        </w:rPr>
+        <w:t>2</w:t>
+      </w:r>
+      <w:r>
+        <w:br/>
+      </w:r>
+      <w:r>
+        <w:t>3xy</w:t>
+      </w:r>
+      <w:r>
+        <w:rPr>
+          <w:vertAlign w:val="superscript"/>
+        </w:rPr>
+        <w:t>2</w:t>
+      </w:r>
+      <w:r>
+        <w:t xml:space="preserve"> + 5y</w:t>
+      </w:r>
+      <w:r>
+        <w:rPr>
+          <w:vertAlign w:val="superscript"/>
+        </w:rPr>
+        <w:t>2</w:t>
+      </w:r>
+      <w:r>
+        <w:t>x</w:t>
+      </w:r>
+      <w:r>
+        <w:t xml:space="preserve"> = </w:t>
+      </w:r>
+      <w:r>
+        <w:t>3xy</w:t>
+      </w:r>
+      <w:r>
+        <w:rPr>
+          <w:vertAlign w:val="superscript"/>
+        </w:rPr>
+        <w:t>2</w:t>
+      </w:r>
+      <w:r>
+        <w:t xml:space="preserve"> + 5xy</w:t>
+      </w:r>
+      <w:r>
+        <w:rPr>
+          <w:vertAlign w:val="superscript"/>
+        </w:rPr>
+        <w:t>2</w:t>
+      </w:r>
+      <w:r>
+        <w:t xml:space="preserve"> = 8x</w:t>
+      </w:r>
+      <w:r>
+        <w:t>y</w:t>
+      </w:r>
+      <w:r>
+        <w:rPr>
+          <w:vertAlign w:val="superscript"/>
+        </w:rPr>
+        <w:t>2</w:t>
+      </w:r>
+    </w:p>
+    <w:p>
+      <w:pPr>
+        <w:pStyle w:val="ListParagraph"/>
+      </w:pPr>
+    </w:p>
+    <w:p>
+      <w:pPr>
+        <w:pStyle w:val="ListParagraph"/>
+        <w:numPr>
+          <w:ilvl w:val="0"/>
+          <w:numId w:val="23"/>
+        </w:numPr>
+      </w:pPr>
+      <w:r>
+        <w:t>If 5xy</w:t>
+      </w:r>
+      <w:r>
+        <w:rPr>
+          <w:vertAlign w:val="superscript"/>
+        </w:rPr>
+        <w:t>2</w:t>
+      </w:r>
+      <w:r>
+        <w:t>z + a = 7xy</w:t>
+      </w:r>
+      <w:r>
+        <w:rPr>
+          <w:vertAlign w:val="superscript"/>
+        </w:rPr>
+        <w:t>2</w:t>
+      </w:r>
+      <w:r>
+        <w:t>z, what expression in terms of x, y and z must the variable a be equivalent to?</w:t>
+      </w:r>
+      <w:r>
+        <w:br/>
+      </w:r>
+      <w:r>
+        <w:br/>
+        <w:t>Using the addition property of equality:</w:t>
+      </w:r>
+      <w:r>
+        <w:br/>
+      </w:r>
+      <w:r>
+        <w:t>5xy</w:t>
+      </w:r>
+      <w:r>
+        <w:rPr>
+          <w:vertAlign w:val="superscript"/>
+        </w:rPr>
+        <w:t>2</w:t>
+      </w:r>
+      <w:r>
+        <w:t>z + a = 7xy</w:t>
+      </w:r>
+      <w:r>
+        <w:rPr>
+          <w:vertAlign w:val="superscript"/>
+        </w:rPr>
+        <w:t>2</w:t>
+      </w:r>
+      <w:r>
+        <w:t>z</w:t>
+      </w:r>
+      <w:r>
+        <w:br/>
+        <w:t>-</w:t>
+      </w:r>
+      <w:r>
+        <w:t>5xy</w:t>
+      </w:r>
+      <w:r>
+        <w:rPr>
+          <w:vertAlign w:val="superscript"/>
+        </w:rPr>
+        <w:t>2</w:t>
+      </w:r>
+      <w:r>
+        <w:t>z</w:t>
+      </w:r>
+      <w:r>
+        <w:t xml:space="preserve"> = -</w:t>
+      </w:r>
+      <w:r>
+        <w:t>5xy</w:t>
+      </w:r>
+      <w:r>
+        <w:rPr>
+          <w:vertAlign w:val="superscript"/>
+        </w:rPr>
+        <w:t>2</w:t>
+      </w:r>
+      <w:r>
+        <w:t>z</w:t>
+      </w:r>
+      <w:r>
+        <w:br/>
+        <w:t>a = 2</w:t>
+      </w:r>
+      <w:r>
+        <w:t>xy</w:t>
+      </w:r>
+      <w:r>
+        <w:rPr>
+          <w:vertAlign w:val="superscript"/>
+        </w:rPr>
+        <w:t>2</w:t>
+      </w:r>
+      <w:r>
+        <w:t>z</w:t>
+      </w:r>
+    </w:p>
+    <w:p>
+      <w:pPr>
+        <w:pStyle w:val="ListParagraph"/>
+      </w:pPr>
+    </w:p>
+    <w:p>
+      <w:pPr>
+        <w:pStyle w:val="ListParagraph"/>
+        <w:numPr>
+          <w:ilvl w:val="0"/>
+          <w:numId w:val="23"/>
+        </w:numPr>
+      </w:pPr>
+      <w:r>
+        <w:t>Combine all like terms in the expression below:</w:t>
+      </w:r>
+      <w:r>
+        <w:br/>
+        <w:t>x</w:t>
+      </w:r>
+      <w:r>
+        <w:rPr>
+          <w:vertAlign w:val="superscript"/>
+        </w:rPr>
+        <w:t>3</w:t>
+      </w:r>
+      <w:r>
+        <w:t xml:space="preserve"> +</w:t>
+      </w:r>
+      <w:r>
+        <w:t xml:space="preserve"> </w:t>
+      </w:r>
+      <w:r>
+        <w:rPr>
+          <w:color w:val="FF0000"/>
+        </w:rPr>
+        <w:t>x</w:t>
+      </w:r>
+      <w:r>
+        <w:rPr>
+          <w:color w:val="FF0000"/>
+          <w:vertAlign w:val="superscript"/>
+        </w:rPr>
+        <w:t>2</w:t>
+      </w:r>
+      <w:r>
+        <w:rPr>
+          <w:color w:val="FF0000"/>
+        </w:rPr>
+        <w:t>y</w:t>
+      </w:r>
+      <w:r>
+        <w:t xml:space="preserve"> + </w:t>
+      </w:r>
+      <w:r>
+        <w:rPr>
+          <w:color w:val="4EA72E" w:themeColor="accent6"/>
+        </w:rPr>
+        <w:t>xy</w:t>
+      </w:r>
+      <w:r>
+        <w:rPr>
+          <w:color w:val="4EA72E" w:themeColor="accent6"/>
+          <w:vertAlign w:val="superscript"/>
+        </w:rPr>
+        <w:t>2</w:t>
+      </w:r>
+      <w:r>
+        <w:t xml:space="preserve"> + y</w:t>
+      </w:r>
+      <w:r>
+        <w:rPr>
+          <w:vertAlign w:val="superscript"/>
+        </w:rPr>
+        <w:t>3</w:t>
+      </w:r>
+      <w:r>
+        <w:t xml:space="preserve"> + </w:t>
+      </w:r>
+      <w:r>
+        <w:rPr>
+          <w:color w:val="FF0000"/>
+        </w:rPr>
+        <w:t>x</w:t>
+      </w:r>
+      <w:r>
+        <w:rPr>
+          <w:color w:val="FF0000"/>
+          <w:vertAlign w:val="superscript"/>
+        </w:rPr>
+        <w:t>2</w:t>
+      </w:r>
+      <w:r>
+        <w:rPr>
+          <w:color w:val="FF0000"/>
+        </w:rPr>
+        <w:t>y</w:t>
+      </w:r>
+      <w:r>
+        <w:t xml:space="preserve"> + </w:t>
+      </w:r>
+      <w:r>
+        <w:rPr>
+          <w:color w:val="4EA72E" w:themeColor="accent6"/>
+        </w:rPr>
+        <w:t>xy</w:t>
+      </w:r>
+      <w:r>
+        <w:rPr>
+          <w:color w:val="4EA72E" w:themeColor="accent6"/>
+          <w:vertAlign w:val="superscript"/>
+        </w:rPr>
+        <w:t>2</w:t>
+      </w:r>
+      <w:r>
+        <w:t xml:space="preserve"> + </w:t>
+      </w:r>
+      <w:r>
+        <w:rPr>
+          <w:color w:val="4EA72E" w:themeColor="accent6"/>
+        </w:rPr>
+        <w:t>xy</w:t>
+      </w:r>
+      <w:r>
+        <w:rPr>
+          <w:color w:val="4EA72E" w:themeColor="accent6"/>
+          <w:vertAlign w:val="superscript"/>
+        </w:rPr>
+        <w:t>2</w:t>
+      </w:r>
+      <w:r>
+        <w:t xml:space="preserve"> + </w:t>
+      </w:r>
+      <w:r>
+        <w:rPr>
+          <w:color w:val="FF0000"/>
+        </w:rPr>
+        <w:t>x</w:t>
+      </w:r>
+      <w:r>
+        <w:rPr>
+          <w:color w:val="FF0000"/>
+          <w:vertAlign w:val="superscript"/>
+        </w:rPr>
+        <w:t>2</w:t>
+      </w:r>
+      <w:r>
+        <w:rPr>
+          <w:color w:val="FF0000"/>
+        </w:rPr>
+        <w:t>y</w:t>
+      </w:r>
+    </w:p>
+    <w:p>
+      <w:pPr>
+        <w:pStyle w:val="ListParagraph"/>
+      </w:pPr>
+      <w:r>
+        <w:t>x</w:t>
+      </w:r>
+      <w:r>
+        <w:rPr>
+          <w:vertAlign w:val="superscript"/>
+        </w:rPr>
+        <w:t>3</w:t>
+      </w:r>
+      <w:r>
+        <w:rPr>
+          <w:vertAlign w:val="superscript"/>
+        </w:rPr>
+        <w:t xml:space="preserve"> </w:t>
+      </w:r>
+      <w:r>
+        <w:t>+ y</w:t>
+      </w:r>
+      <w:r>
+        <w:rPr>
+          <w:vertAlign w:val="superscript"/>
+        </w:rPr>
+        <w:t>3</w:t>
+      </w:r>
+      <w:r>
+        <w:rPr>
+          <w:vertAlign w:val="superscript"/>
+        </w:rPr>
+        <w:t xml:space="preserve"> </w:t>
+      </w:r>
+      <w:r>
+        <w:t xml:space="preserve">+ </w:t>
+      </w:r>
+      <w:r>
+        <w:rPr>
+          <w:color w:val="FF0000"/>
+        </w:rPr>
+        <w:t>x</w:t>
+      </w:r>
+      <w:r>
+        <w:rPr>
+          <w:color w:val="FF0000"/>
+          <w:vertAlign w:val="superscript"/>
+        </w:rPr>
+        <w:t>2</w:t>
+      </w:r>
+      <w:r>
+        <w:rPr>
+          <w:color w:val="FF0000"/>
+        </w:rPr>
+        <w:t>y</w:t>
+      </w:r>
+      <w:r>
+        <w:t xml:space="preserve"> +</w:t>
+      </w:r>
+      <w:r>
+        <w:t xml:space="preserve"> </w:t>
+      </w:r>
+      <w:r>
+        <w:rPr>
+          <w:color w:val="FF0000"/>
+        </w:rPr>
+        <w:t>x</w:t>
+      </w:r>
+      <w:r>
+        <w:rPr>
+          <w:color w:val="FF0000"/>
+          <w:vertAlign w:val="superscript"/>
+        </w:rPr>
+        <w:t>2</w:t>
+      </w:r>
+      <w:r>
+        <w:rPr>
+          <w:color w:val="FF0000"/>
+        </w:rPr>
+        <w:t>y</w:t>
+      </w:r>
+      <w:r>
+        <w:t xml:space="preserve"> +</w:t>
+      </w:r>
+      <w:r>
+        <w:t xml:space="preserve"> </w:t>
+      </w:r>
+      <w:r>
+        <w:rPr>
+          <w:color w:val="FF0000"/>
+        </w:rPr>
+        <w:t>x</w:t>
+      </w:r>
+      <w:r>
+        <w:rPr>
+          <w:color w:val="FF0000"/>
+          <w:vertAlign w:val="superscript"/>
+        </w:rPr>
+        <w:t>2</w:t>
+      </w:r>
+      <w:r>
+        <w:rPr>
+          <w:color w:val="FF0000"/>
+        </w:rPr>
+        <w:t>y</w:t>
+      </w:r>
+      <w:r>
+        <w:t xml:space="preserve"> +</w:t>
+      </w:r>
+      <w:r>
+        <w:t xml:space="preserve"> </w:t>
+      </w:r>
+      <w:r>
+        <w:rPr>
+          <w:color w:val="4EA72E" w:themeColor="accent6"/>
+        </w:rPr>
+        <w:t>xy</w:t>
+      </w:r>
+      <w:r>
+        <w:rPr>
+          <w:color w:val="4EA72E" w:themeColor="accent6"/>
+          <w:vertAlign w:val="superscript"/>
+        </w:rPr>
+        <w:t>2</w:t>
+      </w:r>
+      <w:r>
+        <w:t xml:space="preserve"> +</w:t>
+      </w:r>
+      <w:r>
+        <w:t xml:space="preserve"> </w:t>
+      </w:r>
+      <w:r>
+        <w:rPr>
+          <w:color w:val="4EA72E" w:themeColor="accent6"/>
+        </w:rPr>
+        <w:t>xy</w:t>
+      </w:r>
+      <w:r>
+        <w:rPr>
+          <w:color w:val="4EA72E" w:themeColor="accent6"/>
+          <w:vertAlign w:val="superscript"/>
+        </w:rPr>
+        <w:t>2</w:t>
+      </w:r>
+      <w:r>
+        <w:t xml:space="preserve"> +</w:t>
+      </w:r>
+      <w:r>
+        <w:t xml:space="preserve"> </w:t>
+      </w:r>
+      <w:r>
+        <w:rPr>
+          <w:color w:val="4EA72E" w:themeColor="accent6"/>
+        </w:rPr>
+        <w:t>xy</w:t>
+      </w:r>
+      <w:r>
+        <w:rPr>
+          <w:color w:val="4EA72E" w:themeColor="accent6"/>
+          <w:vertAlign w:val="superscript"/>
+        </w:rPr>
+        <w:t>2</w:t>
+      </w:r>
+      <w:r>
+        <w:t xml:space="preserve"> </w:t>
+      </w:r>
+    </w:p>
+    <w:p>
+      <w:pPr>
+        <w:pStyle w:val="ListParagraph"/>
+      </w:pPr>
+      <w:r>
+        <w:t>x</w:t>
+      </w:r>
+      <w:r>
+        <w:rPr>
+          <w:vertAlign w:val="superscript"/>
+        </w:rPr>
+        <w:t xml:space="preserve">3 </w:t>
+      </w:r>
+      <w:r>
+        <w:t>+ y</w:t>
+      </w:r>
+      <w:r>
+        <w:rPr>
+          <w:vertAlign w:val="superscript"/>
+        </w:rPr>
+        <w:t xml:space="preserve">3 </w:t>
+      </w:r>
+      <w:r>
+        <w:t>+</w:t>
+      </w:r>
+      <w:r>
+        <w:t xml:space="preserve"> 3</w:t>
+      </w:r>
+      <w:r>
+        <w:t>x</w:t>
+      </w:r>
+      <w:r>
+        <w:rPr>
+          <w:vertAlign w:val="superscript"/>
+        </w:rPr>
+        <w:t>2</w:t>
+      </w:r>
+      <w:r>
+        <w:t>y</w:t>
+      </w:r>
+      <w:r>
+        <w:t xml:space="preserve"> </w:t>
+      </w:r>
+      <w:r>
+        <w:t xml:space="preserve">+ </w:t>
+      </w:r>
+      <w:r>
+        <w:t>3</w:t>
+      </w:r>
+      <w:r>
+        <w:t>xy</w:t>
+      </w:r>
+      <w:r>
+        <w:rPr>
+          <w:vertAlign w:val="superscript"/>
+        </w:rPr>
+        <w:t>2</w:t>
+      </w:r>
+    </w:p>
+    <w:p>
+      <w:pPr>
+        <w:pStyle w:val="ListParagraph"/>
+        <w:numPr>
+          <w:ilvl w:val="0"/>
+          <w:numId w:val="23"/>
+        </w:numPr>
+      </w:pPr>
+      <w:r>
+        <w:t>Combine all like terms in the expression:</w:t>
+      </w:r>
+      <w:r>
+        <w:br/>
+        <w:t>6 – 3i + 2i – i</w:t>
+      </w:r>
+      <w:r>
+        <w:rPr>
+          <w:vertAlign w:val="superscript"/>
+        </w:rPr>
+        <w:t>2</w:t>
+      </w:r>
+      <w:r>
+        <w:t>.</w:t>
+      </w:r>
+      <w:r>
+        <w:br/>
+      </w:r>
+      <w:r>
+        <w:br/>
+      </w:r>
+      <w:r>
+        <w:t>6 – 3i + 2i – i</w:t>
+      </w:r>
+      <w:r>
+        <w:rPr>
+          <w:vertAlign w:val="superscript"/>
+        </w:rPr>
+        <w:t>2</w:t>
+      </w:r>
+      <w:r>
+        <w:rPr>
+          <w:vertAlign w:val="superscript"/>
+        </w:rPr>
+        <w:br/>
+      </w:r>
+      <w:r>
+        <w:t xml:space="preserve">6 – </w:t>
+      </w:r>
+      <w:proofErr w:type="spellStart"/>
+      <w:r>
+        <w:t>i</w:t>
+      </w:r>
+      <w:proofErr w:type="spellEnd"/>
+      <w:r>
+        <w:t xml:space="preserve"> </w:t>
+      </w:r>
+      <w:r>
+        <w:t>– i</w:t>
+      </w:r>
+      <w:r>
+        <w:rPr>
+          <w:vertAlign w:val="superscript"/>
+        </w:rPr>
+        <w:t>2</w:t>
+      </w:r>
+    </w:p>
+    <w:p>
+      <w:pPr>
+        <w:pStyle w:val="Heading2"/>
+      </w:pPr>
+      <w:r>
+        <w:t>2.4 Multiplying Monomials and Polynomials</w:t>
+      </w:r>
+    </w:p>
+    <w:p>
+      <w:pPr>
+        <w:pStyle w:val="Heading3"/>
+      </w:pPr>
+      <w:r>
+        <w:t>Multiplying Monomials by Binomials</w:t>
+      </w:r>
+    </w:p>
+    <w:p>
+      <w:pPr>
+        <w:rPr>
+          <w:rFonts w:eastAsiaTheme="minorEastAsia"/>
+        </w:rPr>
+      </w:pPr>
+      <w:r>
+        <w:t>To multiply the monomial 2x</w:t>
+      </w:r>
+      <w:r>
+        <w:rPr>
+          <w:vertAlign w:val="superscript"/>
+        </w:rPr>
+        <w:t>2</w:t>
+      </w:r>
+      <w:r>
+        <w:t xml:space="preserve"> by the binomial 3x + 5, put the 3x + 5 in parentheses and write the problem as 2x</w:t>
+      </w:r>
+      <w:r>
+        <w:rPr>
+          <w:vertAlign w:val="superscript"/>
+        </w:rPr>
+        <w:t>2</w:t>
+      </w:r>
+      <w:r>
+        <w:t xml:space="preserve"> (3x + 5). Now distribute the </w:t>
+      </w:r>
+      <w:r>
+        <w:t>2x</w:t>
+      </w:r>
+      <w:r>
+        <w:rPr>
+          <w:vertAlign w:val="superscript"/>
+        </w:rPr>
+        <w:t>2</w:t>
+      </w:r>
+      <w:r>
+        <w:rPr>
+          <w:vertAlign w:val="superscript"/>
+        </w:rPr>
+        <w:t xml:space="preserve"> </w:t>
+      </w:r>
+      <w:r>
+        <w:t xml:space="preserve">to each of the terms in the parentheses to get </w:t>
+      </w:r>
+      <w:r>
+        <w:t>2x</w:t>
+      </w:r>
+      <w:r>
+        <w:rPr>
+          <w:vertAlign w:val="superscript"/>
+        </w:rPr>
+        <w:t>2</w:t>
+      </w:r>
+      <m:oMath>
+        <m:r>
+          <w:rPr>
+            <w:rFonts w:ascii="Cambria Math" w:hAnsi="Cambria Math"/>
+            <w:vertAlign w:val="superscript"/>
+          </w:rPr>
+          <m:t xml:space="preserve"> ⋅ </m:t>
+        </m:r>
+      </m:oMath>
+      <w:r>
+        <w:rPr>
+          <w:rFonts w:eastAsiaTheme="minorEastAsia"/>
+          <w:vertAlign w:val="superscript"/>
+        </w:rPr>
+        <w:t xml:space="preserve"> </w:t>
+      </w:r>
+      <w:r>
+        <w:rPr>
+          <w:rFonts w:eastAsiaTheme="minorEastAsia"/>
+        </w:rPr>
+        <w:t>3x</w:t>
+      </w:r>
+      <w:r>
+        <w:rPr>
+          <w:rFonts w:eastAsiaTheme="minorEastAsia"/>
+        </w:rPr>
+        <w:t xml:space="preserve"> + </w:t>
+      </w:r>
+      <w:r>
+        <w:t>2x</w:t>
+      </w:r>
+      <w:r>
+        <w:rPr>
+          <w:vertAlign w:val="superscript"/>
+        </w:rPr>
+        <w:t>2</w:t>
+      </w:r>
+      <w:r>
+        <w:rPr>
+          <w:vertAlign w:val="superscript"/>
+        </w:rPr>
+        <w:t xml:space="preserve"> </w:t>
+      </w:r>
+      <m:oMath>
+        <m:r>
+          <w:rPr>
+            <w:rFonts w:ascii="Cambria Math" w:hAnsi="Cambria Math"/>
+            <w:vertAlign w:val="superscript"/>
+          </w:rPr>
+          <m:t xml:space="preserve"> ⋅ </m:t>
+        </m:r>
+      </m:oMath>
+      <w:r>
+        <w:rPr>
+          <w:rFonts w:eastAsiaTheme="minorEastAsia"/>
+          <w:vertAlign w:val="superscript"/>
+        </w:rPr>
+        <w:t xml:space="preserve"> </w:t>
+      </w:r>
+      <w:r>
+        <w:rPr>
+          <w:rFonts w:eastAsiaTheme="minorEastAsia"/>
+        </w:rPr>
+        <w:t>5. This can be simplified to 6x</w:t>
+      </w:r>
+      <w:r>
+        <w:rPr>
+          <w:rFonts w:eastAsiaTheme="minorEastAsia"/>
+          <w:vertAlign w:val="superscript"/>
+        </w:rPr>
+        <w:t>3</w:t>
+      </w:r>
+      <w:r>
+        <w:rPr>
+          <w:rFonts w:eastAsiaTheme="minorEastAsia"/>
+        </w:rPr>
+        <w:t xml:space="preserve"> + 10x</w:t>
+      </w:r>
+      <w:r>
+        <w:rPr>
+          <w:rFonts w:eastAsiaTheme="minorEastAsia"/>
+          <w:vertAlign w:val="superscript"/>
+        </w:rPr>
+        <w:t>2</w:t>
+      </w:r>
+      <w:r>
+        <w:rPr>
+          <w:rFonts w:eastAsiaTheme="minorEastAsia"/>
+        </w:rPr>
+        <w:t>.</w:t>
+      </w:r>
+    </w:p>
+    <w:p>
+      <w:pPr>
+        <w:pStyle w:val="Heading3"/>
+        <w:rPr>
+          <w:rFonts w:eastAsiaTheme="minorEastAsia"/>
+        </w:rPr>
+      </w:pPr>
+      <w:r>
+        <w:rPr>
+          <w:rFonts w:eastAsiaTheme="minorEastAsia"/>
+        </w:rPr>
+        <w:t>Multiplying Monomials by Polynomials with More than Two Terms</w:t>
+      </w:r>
+    </w:p>
+    <w:p>
+      <w:r>
+        <w:t>The distributive property applies even when there are more than two terms in the parenthesis. 5(1 + 2 + 3) = 5*1 + 5*2 + 5*3 = 5 + 10 + 15 = 30.</w:t>
+      </w:r>
+    </w:p>
+    <w:p>
+      <w:r>
+        <w:t>To multiply 5x by 2x</w:t>
+      </w:r>
+      <w:r>
+        <w:rPr>
+          <w:vertAlign w:val="superscript"/>
+        </w:rPr>
+        <w:t>2</w:t>
+      </w:r>
+      <w:r>
+        <w:t xml:space="preserve"> + 7x – 3, multiply the 5x by each of the three terms in the second expression and then simplify the terms if possible.</w:t>
+      </w:r>
+    </w:p>
+    <w:p>
+      <w:r>
+        <w:t>5x (</w:t>
+      </w:r>
+      <w:r>
+        <w:t>2x</w:t>
+      </w:r>
+      <w:r>
+        <w:rPr>
+          <w:vertAlign w:val="superscript"/>
+        </w:rPr>
+        <w:t>2</w:t>
+      </w:r>
+      <w:r>
+        <w:t xml:space="preserve"> + 7x – 3</w:t>
+      </w:r>
+      <w:r>
+        <w:t>) = 10x</w:t>
+      </w:r>
+      <w:r>
+        <w:rPr>
+          <w:vertAlign w:val="superscript"/>
+        </w:rPr>
+        <w:t>3</w:t>
+      </w:r>
+      <w:r>
+        <w:t xml:space="preserve"> + 35x</w:t>
+      </w:r>
+      <w:r>
+        <w:rPr>
+          <w:vertAlign w:val="superscript"/>
+        </w:rPr>
+        <w:t>2</w:t>
+      </w:r>
+      <w:r>
+        <w:t xml:space="preserve"> -15x</w:t>
+      </w:r>
+    </w:p>
+    <w:p>
+      <w:pPr>
+        <w:pStyle w:val="Heading3"/>
+      </w:pPr>
+      <w:r>
+        <w:t>Check Your Understanding of Section 2.4</w:t>
+      </w:r>
+    </w:p>
+    <w:p>
+      <w:pPr>
+        <w:pStyle w:val="ListParagraph"/>
+        <w:numPr>
+          <w:ilvl w:val="0"/>
+          <w:numId w:val="25"/>
+        </w:numPr>
+      </w:pPr>
+      <w:r>
+        <w:t>Multiple Choice</w:t>
+      </w:r>
+    </w:p>
+    <w:p>
+      <w:pPr>
+        <w:pStyle w:val="ListParagraph"/>
+        <w:numPr>
+          <w:ilvl w:val="0"/>
+          <w:numId w:val="26"/>
+        </w:numPr>
+      </w:pPr>
+      <w:r>
+        <w:t>Multiply 5 by 2x + 3.</w:t>
+      </w:r>
+      <w:r>
+        <w:br/>
+        <w:t>(2) 10x + 15</w:t>
+      </w:r>
+    </w:p>
+    <w:p>
+      <w:pPr>
+        <w:pStyle w:val="ListParagraph"/>
+        <w:numPr>
+          <w:ilvl w:val="0"/>
+          <w:numId w:val="26"/>
+        </w:numPr>
+      </w:pPr>
+      <w:r>
+        <w:t>Multiply -2 by 5x</w:t>
+      </w:r>
+      <w:r>
+        <w:rPr>
+          <w:vertAlign w:val="superscript"/>
+        </w:rPr>
+        <w:t>2</w:t>
+      </w:r>
+      <w:r>
+        <w:t xml:space="preserve"> -2x + 6.</w:t>
+      </w:r>
+      <w:r>
+        <w:br/>
+        <w:t>(4) -10x</w:t>
+      </w:r>
+      <w:r>
+        <w:rPr>
+          <w:vertAlign w:val="superscript"/>
+        </w:rPr>
+        <w:t>2</w:t>
+      </w:r>
+      <w:r>
+        <w:t xml:space="preserve"> + 4x -12</w:t>
+      </w:r>
+    </w:p>
+    <w:p>
+      <w:pPr>
+        <w:pStyle w:val="ListParagraph"/>
+        <w:numPr>
+          <w:ilvl w:val="0"/>
+          <w:numId w:val="26"/>
+        </w:numPr>
+      </w:pPr>
+      <w:r>
+        <w:t>Multiply 3x</w:t>
+      </w:r>
+      <w:r>
+        <w:rPr>
+          <w:vertAlign w:val="superscript"/>
+        </w:rPr>
+        <w:t>2</w:t>
+      </w:r>
+      <w:r>
+        <w:t xml:space="preserve"> + 7x - 5 by 4x</w:t>
+      </w:r>
+      <w:r>
+        <w:rPr>
+          <w:vertAlign w:val="superscript"/>
+        </w:rPr>
+        <w:t>2</w:t>
+      </w:r>
+      <w:r>
+        <w:t>.</w:t>
+      </w:r>
+      <w:r>
+        <w:br/>
+        <w:t>(3) 12x</w:t>
+      </w:r>
+      <w:r>
+        <w:rPr>
+          <w:vertAlign w:val="superscript"/>
+        </w:rPr>
+        <w:t>4</w:t>
+      </w:r>
+      <w:r>
+        <w:t xml:space="preserve"> + 28x</w:t>
+      </w:r>
+      <w:r>
+        <w:rPr>
+          <w:vertAlign w:val="superscript"/>
+        </w:rPr>
+        <w:t>3</w:t>
+      </w:r>
+      <w:r>
+        <w:t xml:space="preserve"> -20x</w:t>
+      </w:r>
+      <w:r>
+        <w:rPr>
+          <w:vertAlign w:val="superscript"/>
+        </w:rPr>
+        <w:t>2</w:t>
+      </w:r>
+    </w:p>
+    <w:p>
+      <w:pPr>
+        <w:pStyle w:val="ListParagraph"/>
+        <w:numPr>
+          <w:ilvl w:val="0"/>
+          <w:numId w:val="26"/>
+        </w:numPr>
+      </w:pPr>
+      <w:r>
+        <w:t>Simplify 6x (2x + 3).</w:t>
+      </w:r>
+      <w:r>
+        <w:br/>
+        <w:t>(2) 12x</w:t>
+      </w:r>
+      <w:r>
+        <w:rPr>
+          <w:vertAlign w:val="superscript"/>
+        </w:rPr>
+        <w:t>2</w:t>
+      </w:r>
+      <w:r>
+        <w:t xml:space="preserve"> + 18x</w:t>
+      </w:r>
+    </w:p>
+    <w:p>
+      <w:pPr>
+        <w:pStyle w:val="ListParagraph"/>
+        <w:numPr>
+          <w:ilvl w:val="0"/>
+          <w:numId w:val="26"/>
+        </w:numPr>
+      </w:pPr>
+      <w:r>
+        <w:t>Simplify -2x (3x -5).</w:t>
+      </w:r>
+      <w:r>
+        <w:br/>
+        <w:t>(4) -6x</w:t>
+      </w:r>
+      <w:r>
+        <w:rPr>
+          <w:vertAlign w:val="superscript"/>
+        </w:rPr>
+        <w:t>2</w:t>
+      </w:r>
+      <w:r>
+        <w:t xml:space="preserve"> + 10x</w:t>
+      </w:r>
+    </w:p>
+    <w:p>
+      <w:pPr>
+        <w:pStyle w:val="ListParagraph"/>
+        <w:numPr>
+          <w:ilvl w:val="0"/>
+          <w:numId w:val="26"/>
+        </w:numPr>
+      </w:pPr>
+      <w:r>
+        <w:t>Simplify -4x (-2x – 7).</w:t>
+      </w:r>
+      <w:r>
+        <w:br/>
+        <w:t>(4) 8x</w:t>
+      </w:r>
+      <w:r>
+        <w:rPr>
+          <w:vertAlign w:val="superscript"/>
+        </w:rPr>
+        <w:t>2</w:t>
+      </w:r>
+      <w:r>
+        <w:t xml:space="preserve"> + 28x</w:t>
+      </w:r>
+    </w:p>
+    <w:p>
+      <w:pPr>
+        <w:pStyle w:val="ListParagraph"/>
+        <w:numPr>
+          <w:ilvl w:val="0"/>
+          <w:numId w:val="26"/>
+        </w:numPr>
+      </w:pPr>
+      <w:r>
+        <w:t>Simplify 3x (5x</w:t>
+      </w:r>
+      <w:r>
+        <w:rPr>
+          <w:vertAlign w:val="superscript"/>
+        </w:rPr>
+        <w:t>2</w:t>
+      </w:r>
+      <w:r>
+        <w:t xml:space="preserve"> - 2x + 3)</w:t>
+      </w:r>
+      <w:r>
+        <w:br/>
+        <w:t>(2) 15x</w:t>
+      </w:r>
+      <w:r>
+        <w:rPr>
+          <w:vertAlign w:val="superscript"/>
+        </w:rPr>
+        <w:t>3</w:t>
+      </w:r>
+      <w:r>
+        <w:t xml:space="preserve"> – 6x</w:t>
+      </w:r>
+      <w:r>
+        <w:rPr>
+          <w:vertAlign w:val="superscript"/>
+        </w:rPr>
+        <w:t>2</w:t>
+      </w:r>
+      <w:r>
+        <w:t xml:space="preserve"> + 9x</w:t>
+      </w:r>
+    </w:p>
+    <w:p>
+      <w:pPr>
+        <w:pStyle w:val="ListParagraph"/>
+        <w:numPr>
+          <w:ilvl w:val="0"/>
+          <w:numId w:val="26"/>
+        </w:numPr>
+      </w:pPr>
+      <w:r>
+        <w:t>Simplify 4x</w:t>
+      </w:r>
+      <w:r>
+        <w:rPr>
+          <w:vertAlign w:val="superscript"/>
+        </w:rPr>
+        <w:t>2</w:t>
+      </w:r>
+      <w:r>
+        <w:t>y (3xy – 2xy</w:t>
+      </w:r>
+      <w:r>
+        <w:rPr>
+          <w:vertAlign w:val="superscript"/>
+        </w:rPr>
+        <w:t>2</w:t>
+      </w:r>
+      <w:r>
+        <w:t>)</w:t>
+      </w:r>
+      <w:r>
+        <w:br/>
+        <w:t>(3) 12x</w:t>
+      </w:r>
+      <w:r>
+        <w:rPr>
+          <w:vertAlign w:val="superscript"/>
+        </w:rPr>
+        <w:t>3</w:t>
+      </w:r>
+      <w:r>
+        <w:t>y</w:t>
+      </w:r>
+      <w:r>
+        <w:rPr>
+          <w:vertAlign w:val="superscript"/>
+        </w:rPr>
+        <w:t>2</w:t>
+      </w:r>
+      <w:r>
+        <w:t xml:space="preserve"> – 8x</w:t>
+      </w:r>
+      <w:r>
+        <w:rPr>
+          <w:vertAlign w:val="superscript"/>
+        </w:rPr>
+        <w:t>3</w:t>
+      </w:r>
+      <w:r>
+        <w:t>y</w:t>
+      </w:r>
+      <w:r>
+        <w:rPr>
+          <w:vertAlign w:val="superscript"/>
+        </w:rPr>
+        <w:t>3</w:t>
+      </w:r>
+    </w:p>
+    <w:p>
+      <w:pPr>
+        <w:pStyle w:val="ListParagraph"/>
+        <w:numPr>
+          <w:ilvl w:val="0"/>
+          <w:numId w:val="26"/>
+        </w:numPr>
+      </w:pPr>
+      <w:r>
+        <w:t>If a (2x + 5) = 8x</w:t>
+      </w:r>
+      <w:r>
+        <w:rPr>
+          <w:vertAlign w:val="superscript"/>
+        </w:rPr>
+        <w:t>2</w:t>
+      </w:r>
+      <w:r>
+        <w:t xml:space="preserve"> + 20x, which expression is </w:t>
+      </w:r>
+      <w:proofErr w:type="gramStart"/>
+      <w:r>
+        <w:t>a</w:t>
+      </w:r>
+      <w:proofErr w:type="gramEnd"/>
+      <w:r>
+        <w:t xml:space="preserve"> equivalent to?</w:t>
+      </w:r>
+      <w:r>
+        <w:br/>
+        <w:t>(1) 4x</w:t>
+      </w:r>
+    </w:p>
+    <w:p>
+      <w:pPr>
+        <w:pStyle w:val="ListParagraph"/>
+        <w:numPr>
+          <w:ilvl w:val="0"/>
+          <w:numId w:val="26"/>
+        </w:numPr>
+      </w:pPr>
+      <w:r>
+        <w:t xml:space="preserve">Which expression is </w:t>
+      </w:r>
+      <w:r>
+        <w:rPr>
+          <w:i/>
+          <w:iCs/>
+        </w:rPr>
+        <w:t>not</w:t>
+      </w:r>
+      <w:r>
+        <w:t xml:space="preserve"> equivalent to </w:t>
+      </w:r>
+      <w:r>
+        <w:br/>
+        <w:t>2x</w:t>
+      </w:r>
+      <w:r>
+        <w:rPr>
+          <w:vertAlign w:val="superscript"/>
+        </w:rPr>
+        <w:t>3</w:t>
+      </w:r>
+      <w:r>
+        <w:t xml:space="preserve"> + 10x</w:t>
+      </w:r>
+      <w:r>
+        <w:rPr>
+          <w:vertAlign w:val="superscript"/>
+        </w:rPr>
+        <w:t>2</w:t>
+      </w:r>
+      <w:r>
+        <w:t xml:space="preserve"> – 6x?</w:t>
+      </w:r>
+      <w:r>
+        <w:br/>
+        <w:t>(2) 2x</w:t>
+      </w:r>
+      <w:r>
+        <w:rPr>
+          <w:vertAlign w:val="superscript"/>
+        </w:rPr>
+        <w:t>2</w:t>
+      </w:r>
+      <w:r>
+        <w:t xml:space="preserve"> (x2 + 5x -6)</w:t>
+      </w:r>
+      <w:r>
+        <w:br/>
+      </w:r>
+    </w:p>
+    <w:p>
+      <w:pPr>
+        <w:pStyle w:val="ListParagraph"/>
+        <w:numPr>
+          <w:ilvl w:val="0"/>
+          <w:numId w:val="25"/>
+        </w:numPr>
+      </w:pPr>
+      <w:r>
+        <w:t>Show how you arrived at your answers.</w:t>
+      </w:r>
+    </w:p>
+    <w:p/>
+    <w:p/>
     <w:sectPr>
       <w:type w:val="continuous"/>
       <w:pgSz w:w="12240" w:h="15840"/>
@@ -2837,6 +5236,184 @@
     </w:lvl>
   </w:abstractNum>
   <w:abstractNum w:abstractNumId="4" w15:restartNumberingAfterBreak="0">
+    <w:nsid w:val="211D1D29"/>
+    <w:multiLevelType w:val="hybridMultilevel"/>
+    <w:tmpl w:val="493E4DCA"/>
+    <w:lvl w:ilvl="0" w:tplc="04090015">
+      <w:start w:val="1"/>
+      <w:numFmt w:val="upperLetter"/>
+      <w:lvlText w:val="%1."/>
+      <w:lvlJc w:val="left"/>
+      <w:pPr>
+        <w:ind w:left="360" w:hanging="360"/>
+      </w:pPr>
+      <w:rPr>
+        <w:rFonts w:hint="default"/>
+      </w:rPr>
+    </w:lvl>
+    <w:lvl w:ilvl="1" w:tplc="04090019">
+      <w:start w:val="1"/>
+      <w:numFmt w:val="lowerLetter"/>
+      <w:lvlText w:val="%2."/>
+      <w:lvlJc w:val="left"/>
+      <w:pPr>
+        <w:ind w:left="1080" w:hanging="360"/>
+      </w:pPr>
+    </w:lvl>
+    <w:lvl w:ilvl="2" w:tplc="0409001B" w:tentative="1">
+      <w:start w:val="1"/>
+      <w:numFmt w:val="lowerRoman"/>
+      <w:lvlText w:val="%3."/>
+      <w:lvlJc w:val="right"/>
+      <w:pPr>
+        <w:ind w:left="1800" w:hanging="180"/>
+      </w:pPr>
+    </w:lvl>
+    <w:lvl w:ilvl="3" w:tplc="0409000F" w:tentative="1">
+      <w:start w:val="1"/>
+      <w:numFmt w:val="decimal"/>
+      <w:lvlText w:val="%4."/>
+      <w:lvlJc w:val="left"/>
+      <w:pPr>
+        <w:ind w:left="2520" w:hanging="360"/>
+      </w:pPr>
+    </w:lvl>
+    <w:lvl w:ilvl="4" w:tplc="04090019" w:tentative="1">
+      <w:start w:val="1"/>
+      <w:numFmt w:val="lowerLetter"/>
+      <w:lvlText w:val="%5."/>
+      <w:lvlJc w:val="left"/>
+      <w:pPr>
+        <w:ind w:left="3240" w:hanging="360"/>
+      </w:pPr>
+    </w:lvl>
+    <w:lvl w:ilvl="5" w:tplc="0409001B" w:tentative="1">
+      <w:start w:val="1"/>
+      <w:numFmt w:val="lowerRoman"/>
+      <w:lvlText w:val="%6."/>
+      <w:lvlJc w:val="right"/>
+      <w:pPr>
+        <w:ind w:left="3960" w:hanging="180"/>
+      </w:pPr>
+    </w:lvl>
+    <w:lvl w:ilvl="6" w:tplc="0409000F" w:tentative="1">
+      <w:start w:val="1"/>
+      <w:numFmt w:val="decimal"/>
+      <w:lvlText w:val="%7."/>
+      <w:lvlJc w:val="left"/>
+      <w:pPr>
+        <w:ind w:left="4680" w:hanging="360"/>
+      </w:pPr>
+    </w:lvl>
+    <w:lvl w:ilvl="7" w:tplc="04090019" w:tentative="1">
+      <w:start w:val="1"/>
+      <w:numFmt w:val="lowerLetter"/>
+      <w:lvlText w:val="%8."/>
+      <w:lvlJc w:val="left"/>
+      <w:pPr>
+        <w:ind w:left="5400" w:hanging="360"/>
+      </w:pPr>
+    </w:lvl>
+    <w:lvl w:ilvl="8" w:tplc="0409001B" w:tentative="1">
+      <w:start w:val="1"/>
+      <w:numFmt w:val="lowerRoman"/>
+      <w:lvlText w:val="%9."/>
+      <w:lvlJc w:val="right"/>
+      <w:pPr>
+        <w:ind w:left="6120" w:hanging="180"/>
+      </w:pPr>
+    </w:lvl>
+  </w:abstractNum>
+  <w:abstractNum w:abstractNumId="5" w15:restartNumberingAfterBreak="0">
+    <w:nsid w:val="308B7B9D"/>
+    <w:multiLevelType w:val="hybridMultilevel"/>
+    <w:tmpl w:val="36FE1FB6"/>
+    <w:lvl w:ilvl="0" w:tplc="0409000F">
+      <w:start w:val="1"/>
+      <w:numFmt w:val="decimal"/>
+      <w:lvlText w:val="%1."/>
+      <w:lvlJc w:val="left"/>
+      <w:pPr>
+        <w:ind w:left="720" w:hanging="360"/>
+      </w:pPr>
+      <w:rPr>
+        <w:rFonts w:hint="default"/>
+      </w:rPr>
+    </w:lvl>
+    <w:lvl w:ilvl="1" w:tplc="04090019" w:tentative="1">
+      <w:start w:val="1"/>
+      <w:numFmt w:val="lowerLetter"/>
+      <w:lvlText w:val="%2."/>
+      <w:lvlJc w:val="left"/>
+      <w:pPr>
+        <w:ind w:left="1440" w:hanging="360"/>
+      </w:pPr>
+    </w:lvl>
+    <w:lvl w:ilvl="2" w:tplc="0409001B" w:tentative="1">
+      <w:start w:val="1"/>
+      <w:numFmt w:val="lowerRoman"/>
+      <w:lvlText w:val="%3."/>
+      <w:lvlJc w:val="right"/>
+      <w:pPr>
+        <w:ind w:left="2160" w:hanging="180"/>
+      </w:pPr>
+    </w:lvl>
+    <w:lvl w:ilvl="3" w:tplc="0409000F" w:tentative="1">
+      <w:start w:val="1"/>
+      <w:numFmt w:val="decimal"/>
+      <w:lvlText w:val="%4."/>
+      <w:lvlJc w:val="left"/>
+      <w:pPr>
+        <w:ind w:left="2880" w:hanging="360"/>
+      </w:pPr>
+    </w:lvl>
+    <w:lvl w:ilvl="4" w:tplc="04090019" w:tentative="1">
+      <w:start w:val="1"/>
+      <w:numFmt w:val="lowerLetter"/>
+      <w:lvlText w:val="%5."/>
+      <w:lvlJc w:val="left"/>
+      <w:pPr>
+        <w:ind w:left="3600" w:hanging="360"/>
+      </w:pPr>
+    </w:lvl>
+    <w:lvl w:ilvl="5" w:tplc="0409001B" w:tentative="1">
+      <w:start w:val="1"/>
+      <w:numFmt w:val="lowerRoman"/>
+      <w:lvlText w:val="%6."/>
+      <w:lvlJc w:val="right"/>
+      <w:pPr>
+        <w:ind w:left="4320" w:hanging="180"/>
+      </w:pPr>
+    </w:lvl>
+    <w:lvl w:ilvl="6" w:tplc="0409000F" w:tentative="1">
+      <w:start w:val="1"/>
+      <w:numFmt w:val="decimal"/>
+      <w:lvlText w:val="%7."/>
+      <w:lvlJc w:val="left"/>
+      <w:pPr>
+        <w:ind w:left="5040" w:hanging="360"/>
+      </w:pPr>
+    </w:lvl>
+    <w:lvl w:ilvl="7" w:tplc="04090019" w:tentative="1">
+      <w:start w:val="1"/>
+      <w:numFmt w:val="lowerLetter"/>
+      <w:lvlText w:val="%8."/>
+      <w:lvlJc w:val="left"/>
+      <w:pPr>
+        <w:ind w:left="5760" w:hanging="360"/>
+      </w:pPr>
+    </w:lvl>
+    <w:lvl w:ilvl="8" w:tplc="0409001B" w:tentative="1">
+      <w:start w:val="1"/>
+      <w:numFmt w:val="lowerRoman"/>
+      <w:lvlText w:val="%9."/>
+      <w:lvlJc w:val="right"/>
+      <w:pPr>
+        <w:ind w:left="6480" w:hanging="180"/>
+      </w:pPr>
+    </w:lvl>
+  </w:abstractNum>
+  <w:abstractNum w:abstractNumId="6" w15:restartNumberingAfterBreak="0">
     <w:nsid w:val="319A113D"/>
     <w:multiLevelType w:val="hybridMultilevel"/>
     <w:tmpl w:val="1D26A62C"/>
@@ -2925,7 +5502,7 @@
       </w:pPr>
     </w:lvl>
   </w:abstractNum>
-  <w:abstractNum w:abstractNumId="5" w15:restartNumberingAfterBreak="0">
+  <w:abstractNum w:abstractNumId="7" w15:restartNumberingAfterBreak="0">
     <w:nsid w:val="32B2060C"/>
     <w:multiLevelType w:val="hybridMultilevel"/>
     <w:tmpl w:val="5ADAF418"/>
@@ -3014,7 +5591,7 @@
       </w:pPr>
     </w:lvl>
   </w:abstractNum>
-  <w:abstractNum w:abstractNumId="6" w15:restartNumberingAfterBreak="0">
+  <w:abstractNum w:abstractNumId="8" w15:restartNumberingAfterBreak="0">
     <w:nsid w:val="37AA283F"/>
     <w:multiLevelType w:val="hybridMultilevel"/>
     <w:tmpl w:val="9E5006EE"/>
@@ -3103,7 +5680,7 @@
       </w:pPr>
     </w:lvl>
   </w:abstractNum>
-  <w:abstractNum w:abstractNumId="7" w15:restartNumberingAfterBreak="0">
+  <w:abstractNum w:abstractNumId="9" w15:restartNumberingAfterBreak="0">
     <w:nsid w:val="3E6C01DF"/>
     <w:multiLevelType w:val="multilevel"/>
     <w:tmpl w:val="1B46A5CE"/>
@@ -3216,7 +5793,96 @@
       </w:rPr>
     </w:lvl>
   </w:abstractNum>
-  <w:abstractNum w:abstractNumId="8" w15:restartNumberingAfterBreak="0">
+  <w:abstractNum w:abstractNumId="10" w15:restartNumberingAfterBreak="0">
+    <w:nsid w:val="429E7AA0"/>
+    <w:multiLevelType w:val="hybridMultilevel"/>
+    <w:tmpl w:val="15B4EA60"/>
+    <w:lvl w:ilvl="0" w:tplc="0409000F">
+      <w:start w:val="1"/>
+      <w:numFmt w:val="decimal"/>
+      <w:lvlText w:val="%1."/>
+      <w:lvlJc w:val="left"/>
+      <w:pPr>
+        <w:ind w:left="720" w:hanging="360"/>
+      </w:pPr>
+      <w:rPr>
+        <w:rFonts w:hint="default"/>
+      </w:rPr>
+    </w:lvl>
+    <w:lvl w:ilvl="1" w:tplc="04090019" w:tentative="1">
+      <w:start w:val="1"/>
+      <w:numFmt w:val="lowerLetter"/>
+      <w:lvlText w:val="%2."/>
+      <w:lvlJc w:val="left"/>
+      <w:pPr>
+        <w:ind w:left="1440" w:hanging="360"/>
+      </w:pPr>
+    </w:lvl>
+    <w:lvl w:ilvl="2" w:tplc="0409001B" w:tentative="1">
+      <w:start w:val="1"/>
+      <w:numFmt w:val="lowerRoman"/>
+      <w:lvlText w:val="%3."/>
+      <w:lvlJc w:val="right"/>
+      <w:pPr>
+        <w:ind w:left="2160" w:hanging="180"/>
+      </w:pPr>
+    </w:lvl>
+    <w:lvl w:ilvl="3" w:tplc="0409000F" w:tentative="1">
+      <w:start w:val="1"/>
+      <w:numFmt w:val="decimal"/>
+      <w:lvlText w:val="%4."/>
+      <w:lvlJc w:val="left"/>
+      <w:pPr>
+        <w:ind w:left="2880" w:hanging="360"/>
+      </w:pPr>
+    </w:lvl>
+    <w:lvl w:ilvl="4" w:tplc="04090019" w:tentative="1">
+      <w:start w:val="1"/>
+      <w:numFmt w:val="lowerLetter"/>
+      <w:lvlText w:val="%5."/>
+      <w:lvlJc w:val="left"/>
+      <w:pPr>
+        <w:ind w:left="3600" w:hanging="360"/>
+      </w:pPr>
+    </w:lvl>
+    <w:lvl w:ilvl="5" w:tplc="0409001B" w:tentative="1">
+      <w:start w:val="1"/>
+      <w:numFmt w:val="lowerRoman"/>
+      <w:lvlText w:val="%6."/>
+      <w:lvlJc w:val="right"/>
+      <w:pPr>
+        <w:ind w:left="4320" w:hanging="180"/>
+      </w:pPr>
+    </w:lvl>
+    <w:lvl w:ilvl="6" w:tplc="0409000F" w:tentative="1">
+      <w:start w:val="1"/>
+      <w:numFmt w:val="decimal"/>
+      <w:lvlText w:val="%7."/>
+      <w:lvlJc w:val="left"/>
+      <w:pPr>
+        <w:ind w:left="5040" w:hanging="360"/>
+      </w:pPr>
+    </w:lvl>
+    <w:lvl w:ilvl="7" w:tplc="04090019" w:tentative="1">
+      <w:start w:val="1"/>
+      <w:numFmt w:val="lowerLetter"/>
+      <w:lvlText w:val="%8."/>
+      <w:lvlJc w:val="left"/>
+      <w:pPr>
+        <w:ind w:left="5760" w:hanging="360"/>
+      </w:pPr>
+    </w:lvl>
+    <w:lvl w:ilvl="8" w:tplc="0409001B" w:tentative="1">
+      <w:start w:val="1"/>
+      <w:numFmt w:val="lowerRoman"/>
+      <w:lvlText w:val="%9."/>
+      <w:lvlJc w:val="right"/>
+      <w:pPr>
+        <w:ind w:left="6480" w:hanging="180"/>
+      </w:pPr>
+    </w:lvl>
+  </w:abstractNum>
+  <w:abstractNum w:abstractNumId="11" w15:restartNumberingAfterBreak="0">
     <w:nsid w:val="486D3880"/>
     <w:multiLevelType w:val="hybridMultilevel"/>
     <w:tmpl w:val="EED4CCFA"/>
@@ -3305,7 +5971,7 @@
       </w:pPr>
     </w:lvl>
   </w:abstractNum>
-  <w:abstractNum w:abstractNumId="9" w15:restartNumberingAfterBreak="0">
+  <w:abstractNum w:abstractNumId="12" w15:restartNumberingAfterBreak="0">
     <w:nsid w:val="4F8E432E"/>
     <w:multiLevelType w:val="hybridMultilevel"/>
     <w:tmpl w:val="7806E930"/>
@@ -3394,7 +6060,185 @@
       </w:pPr>
     </w:lvl>
   </w:abstractNum>
-  <w:abstractNum w:abstractNumId="10" w15:restartNumberingAfterBreak="0">
+  <w:abstractNum w:abstractNumId="13" w15:restartNumberingAfterBreak="0">
+    <w:nsid w:val="53006CAC"/>
+    <w:multiLevelType w:val="hybridMultilevel"/>
+    <w:tmpl w:val="122EE080"/>
+    <w:lvl w:ilvl="0" w:tplc="0409000F">
+      <w:start w:val="1"/>
+      <w:numFmt w:val="decimal"/>
+      <w:lvlText w:val="%1."/>
+      <w:lvlJc w:val="left"/>
+      <w:pPr>
+        <w:ind w:left="720" w:hanging="360"/>
+      </w:pPr>
+      <w:rPr>
+        <w:rFonts w:hint="default"/>
+      </w:rPr>
+    </w:lvl>
+    <w:lvl w:ilvl="1" w:tplc="04090019" w:tentative="1">
+      <w:start w:val="1"/>
+      <w:numFmt w:val="lowerLetter"/>
+      <w:lvlText w:val="%2."/>
+      <w:lvlJc w:val="left"/>
+      <w:pPr>
+        <w:ind w:left="1440" w:hanging="360"/>
+      </w:pPr>
+    </w:lvl>
+    <w:lvl w:ilvl="2" w:tplc="0409001B" w:tentative="1">
+      <w:start w:val="1"/>
+      <w:numFmt w:val="lowerRoman"/>
+      <w:lvlText w:val="%3."/>
+      <w:lvlJc w:val="right"/>
+      <w:pPr>
+        <w:ind w:left="2160" w:hanging="180"/>
+      </w:pPr>
+    </w:lvl>
+    <w:lvl w:ilvl="3" w:tplc="0409000F" w:tentative="1">
+      <w:start w:val="1"/>
+      <w:numFmt w:val="decimal"/>
+      <w:lvlText w:val="%4."/>
+      <w:lvlJc w:val="left"/>
+      <w:pPr>
+        <w:ind w:left="2880" w:hanging="360"/>
+      </w:pPr>
+    </w:lvl>
+    <w:lvl w:ilvl="4" w:tplc="04090019" w:tentative="1">
+      <w:start w:val="1"/>
+      <w:numFmt w:val="lowerLetter"/>
+      <w:lvlText w:val="%5."/>
+      <w:lvlJc w:val="left"/>
+      <w:pPr>
+        <w:ind w:left="3600" w:hanging="360"/>
+      </w:pPr>
+    </w:lvl>
+    <w:lvl w:ilvl="5" w:tplc="0409001B" w:tentative="1">
+      <w:start w:val="1"/>
+      <w:numFmt w:val="lowerRoman"/>
+      <w:lvlText w:val="%6."/>
+      <w:lvlJc w:val="right"/>
+      <w:pPr>
+        <w:ind w:left="4320" w:hanging="180"/>
+      </w:pPr>
+    </w:lvl>
+    <w:lvl w:ilvl="6" w:tplc="0409000F" w:tentative="1">
+      <w:start w:val="1"/>
+      <w:numFmt w:val="decimal"/>
+      <w:lvlText w:val="%7."/>
+      <w:lvlJc w:val="left"/>
+      <w:pPr>
+        <w:ind w:left="5040" w:hanging="360"/>
+      </w:pPr>
+    </w:lvl>
+    <w:lvl w:ilvl="7" w:tplc="04090019" w:tentative="1">
+      <w:start w:val="1"/>
+      <w:numFmt w:val="lowerLetter"/>
+      <w:lvlText w:val="%8."/>
+      <w:lvlJc w:val="left"/>
+      <w:pPr>
+        <w:ind w:left="5760" w:hanging="360"/>
+      </w:pPr>
+    </w:lvl>
+    <w:lvl w:ilvl="8" w:tplc="0409001B" w:tentative="1">
+      <w:start w:val="1"/>
+      <w:numFmt w:val="lowerRoman"/>
+      <w:lvlText w:val="%9."/>
+      <w:lvlJc w:val="right"/>
+      <w:pPr>
+        <w:ind w:left="6480" w:hanging="180"/>
+      </w:pPr>
+    </w:lvl>
+  </w:abstractNum>
+  <w:abstractNum w:abstractNumId="14" w15:restartNumberingAfterBreak="0">
+    <w:nsid w:val="53FD5087"/>
+    <w:multiLevelType w:val="hybridMultilevel"/>
+    <w:tmpl w:val="D5887EEA"/>
+    <w:lvl w:ilvl="0" w:tplc="04090015">
+      <w:start w:val="1"/>
+      <w:numFmt w:val="upperLetter"/>
+      <w:lvlText w:val="%1."/>
+      <w:lvlJc w:val="left"/>
+      <w:pPr>
+        <w:ind w:left="360" w:hanging="360"/>
+      </w:pPr>
+      <w:rPr>
+        <w:rFonts w:hint="default"/>
+      </w:rPr>
+    </w:lvl>
+    <w:lvl w:ilvl="1" w:tplc="04090019" w:tentative="1">
+      <w:start w:val="1"/>
+      <w:numFmt w:val="lowerLetter"/>
+      <w:lvlText w:val="%2."/>
+      <w:lvlJc w:val="left"/>
+      <w:pPr>
+        <w:ind w:left="1080" w:hanging="360"/>
+      </w:pPr>
+    </w:lvl>
+    <w:lvl w:ilvl="2" w:tplc="0409001B" w:tentative="1">
+      <w:start w:val="1"/>
+      <w:numFmt w:val="lowerRoman"/>
+      <w:lvlText w:val="%3."/>
+      <w:lvlJc w:val="right"/>
+      <w:pPr>
+        <w:ind w:left="1800" w:hanging="180"/>
+      </w:pPr>
+    </w:lvl>
+    <w:lvl w:ilvl="3" w:tplc="0409000F" w:tentative="1">
+      <w:start w:val="1"/>
+      <w:numFmt w:val="decimal"/>
+      <w:lvlText w:val="%4."/>
+      <w:lvlJc w:val="left"/>
+      <w:pPr>
+        <w:ind w:left="2520" w:hanging="360"/>
+      </w:pPr>
+    </w:lvl>
+    <w:lvl w:ilvl="4" w:tplc="04090019" w:tentative="1">
+      <w:start w:val="1"/>
+      <w:numFmt w:val="lowerLetter"/>
+      <w:lvlText w:val="%5."/>
+      <w:lvlJc w:val="left"/>
+      <w:pPr>
+        <w:ind w:left="3240" w:hanging="360"/>
+      </w:pPr>
+    </w:lvl>
+    <w:lvl w:ilvl="5" w:tplc="0409001B" w:tentative="1">
+      <w:start w:val="1"/>
+      <w:numFmt w:val="lowerRoman"/>
+      <w:lvlText w:val="%6."/>
+      <w:lvlJc w:val="right"/>
+      <w:pPr>
+        <w:ind w:left="3960" w:hanging="180"/>
+      </w:pPr>
+    </w:lvl>
+    <w:lvl w:ilvl="6" w:tplc="0409000F" w:tentative="1">
+      <w:start w:val="1"/>
+      <w:numFmt w:val="decimal"/>
+      <w:lvlText w:val="%7."/>
+      <w:lvlJc w:val="left"/>
+      <w:pPr>
+        <w:ind w:left="4680" w:hanging="360"/>
+      </w:pPr>
+    </w:lvl>
+    <w:lvl w:ilvl="7" w:tplc="04090019" w:tentative="1">
+      <w:start w:val="1"/>
+      <w:numFmt w:val="lowerLetter"/>
+      <w:lvlText w:val="%8."/>
+      <w:lvlJc w:val="left"/>
+      <w:pPr>
+        <w:ind w:left="5400" w:hanging="360"/>
+      </w:pPr>
+    </w:lvl>
+    <w:lvl w:ilvl="8" w:tplc="0409001B" w:tentative="1">
+      <w:start w:val="1"/>
+      <w:numFmt w:val="lowerRoman"/>
+      <w:lvlText w:val="%9."/>
+      <w:lvlJc w:val="right"/>
+      <w:pPr>
+        <w:ind w:left="6120" w:hanging="180"/>
+      </w:pPr>
+    </w:lvl>
+  </w:abstractNum>
+  <w:abstractNum w:abstractNumId="15" w15:restartNumberingAfterBreak="0">
     <w:nsid w:val="551431DD"/>
     <w:multiLevelType w:val="hybridMultilevel"/>
     <w:tmpl w:val="68B6A684"/>
@@ -3483,7 +6327,7 @@
       </w:pPr>
     </w:lvl>
   </w:abstractNum>
-  <w:abstractNum w:abstractNumId="11" w15:restartNumberingAfterBreak="0">
+  <w:abstractNum w:abstractNumId="16" w15:restartNumberingAfterBreak="0">
     <w:nsid w:val="5F0214FC"/>
     <w:multiLevelType w:val="hybridMultilevel"/>
     <w:tmpl w:val="9CDC146E"/>
@@ -3596,7 +6440,7 @@
       </w:rPr>
     </w:lvl>
   </w:abstractNum>
-  <w:abstractNum w:abstractNumId="12" w15:restartNumberingAfterBreak="0">
+  <w:abstractNum w:abstractNumId="17" w15:restartNumberingAfterBreak="0">
     <w:nsid w:val="5F4D672A"/>
     <w:multiLevelType w:val="hybridMultilevel"/>
     <w:tmpl w:val="35661118"/>
@@ -3685,7 +6529,7 @@
       </w:pPr>
     </w:lvl>
   </w:abstractNum>
-  <w:abstractNum w:abstractNumId="13" w15:restartNumberingAfterBreak="0">
+  <w:abstractNum w:abstractNumId="18" w15:restartNumberingAfterBreak="0">
     <w:nsid w:val="61611601"/>
     <w:multiLevelType w:val="hybridMultilevel"/>
     <w:tmpl w:val="A72A7508"/>
@@ -3774,7 +6618,7 @@
       </w:pPr>
     </w:lvl>
   </w:abstractNum>
-  <w:abstractNum w:abstractNumId="14" w15:restartNumberingAfterBreak="0">
+  <w:abstractNum w:abstractNumId="19" w15:restartNumberingAfterBreak="0">
     <w:nsid w:val="64D34789"/>
     <w:multiLevelType w:val="hybridMultilevel"/>
     <w:tmpl w:val="16DC6484"/>
@@ -3863,7 +6707,7 @@
       </w:pPr>
     </w:lvl>
   </w:abstractNum>
-  <w:abstractNum w:abstractNumId="15" w15:restartNumberingAfterBreak="0">
+  <w:abstractNum w:abstractNumId="20" w15:restartNumberingAfterBreak="0">
     <w:nsid w:val="654D045C"/>
     <w:multiLevelType w:val="hybridMultilevel"/>
     <w:tmpl w:val="71320066"/>
@@ -3952,7 +6796,96 @@
       </w:pPr>
     </w:lvl>
   </w:abstractNum>
-  <w:abstractNum w:abstractNumId="16" w15:restartNumberingAfterBreak="0">
+  <w:abstractNum w:abstractNumId="21" w15:restartNumberingAfterBreak="0">
+    <w:nsid w:val="76EA3856"/>
+    <w:multiLevelType w:val="hybridMultilevel"/>
+    <w:tmpl w:val="5958E18A"/>
+    <w:lvl w:ilvl="0" w:tplc="0409000F">
+      <w:start w:val="1"/>
+      <w:numFmt w:val="decimal"/>
+      <w:lvlText w:val="%1."/>
+      <w:lvlJc w:val="left"/>
+      <w:pPr>
+        <w:ind w:left="720" w:hanging="360"/>
+      </w:pPr>
+      <w:rPr>
+        <w:rFonts w:hint="default"/>
+      </w:rPr>
+    </w:lvl>
+    <w:lvl w:ilvl="1" w:tplc="04090019" w:tentative="1">
+      <w:start w:val="1"/>
+      <w:numFmt w:val="lowerLetter"/>
+      <w:lvlText w:val="%2."/>
+      <w:lvlJc w:val="left"/>
+      <w:pPr>
+        <w:ind w:left="1440" w:hanging="360"/>
+      </w:pPr>
+    </w:lvl>
+    <w:lvl w:ilvl="2" w:tplc="0409001B" w:tentative="1">
+      <w:start w:val="1"/>
+      <w:numFmt w:val="lowerRoman"/>
+      <w:lvlText w:val="%3."/>
+      <w:lvlJc w:val="right"/>
+      <w:pPr>
+        <w:ind w:left="2160" w:hanging="180"/>
+      </w:pPr>
+    </w:lvl>
+    <w:lvl w:ilvl="3" w:tplc="0409000F" w:tentative="1">
+      <w:start w:val="1"/>
+      <w:numFmt w:val="decimal"/>
+      <w:lvlText w:val="%4."/>
+      <w:lvlJc w:val="left"/>
+      <w:pPr>
+        <w:ind w:left="2880" w:hanging="360"/>
+      </w:pPr>
+    </w:lvl>
+    <w:lvl w:ilvl="4" w:tplc="04090019" w:tentative="1">
+      <w:start w:val="1"/>
+      <w:numFmt w:val="lowerLetter"/>
+      <w:lvlText w:val="%5."/>
+      <w:lvlJc w:val="left"/>
+      <w:pPr>
+        <w:ind w:left="3600" w:hanging="360"/>
+      </w:pPr>
+    </w:lvl>
+    <w:lvl w:ilvl="5" w:tplc="0409001B" w:tentative="1">
+      <w:start w:val="1"/>
+      <w:numFmt w:val="lowerRoman"/>
+      <w:lvlText w:val="%6."/>
+      <w:lvlJc w:val="right"/>
+      <w:pPr>
+        <w:ind w:left="4320" w:hanging="180"/>
+      </w:pPr>
+    </w:lvl>
+    <w:lvl w:ilvl="6" w:tplc="0409000F" w:tentative="1">
+      <w:start w:val="1"/>
+      <w:numFmt w:val="decimal"/>
+      <w:lvlText w:val="%7."/>
+      <w:lvlJc w:val="left"/>
+      <w:pPr>
+        <w:ind w:left="5040" w:hanging="360"/>
+      </w:pPr>
+    </w:lvl>
+    <w:lvl w:ilvl="7" w:tplc="04090019" w:tentative="1">
+      <w:start w:val="1"/>
+      <w:numFmt w:val="lowerLetter"/>
+      <w:lvlText w:val="%8."/>
+      <w:lvlJc w:val="left"/>
+      <w:pPr>
+        <w:ind w:left="5760" w:hanging="360"/>
+      </w:pPr>
+    </w:lvl>
+    <w:lvl w:ilvl="8" w:tplc="0409001B" w:tentative="1">
+      <w:start w:val="1"/>
+      <w:numFmt w:val="lowerRoman"/>
+      <w:lvlText w:val="%9."/>
+      <w:lvlJc w:val="right"/>
+      <w:pPr>
+        <w:ind w:left="6480" w:hanging="180"/>
+      </w:pPr>
+    </w:lvl>
+  </w:abstractNum>
+  <w:abstractNum w:abstractNumId="22" w15:restartNumberingAfterBreak="0">
     <w:nsid w:val="774F5CFB"/>
     <w:multiLevelType w:val="hybridMultilevel"/>
     <w:tmpl w:val="9710B9EE"/>
@@ -4041,7 +6974,7 @@
       </w:pPr>
     </w:lvl>
   </w:abstractNum>
-  <w:abstractNum w:abstractNumId="17" w15:restartNumberingAfterBreak="0">
+  <w:abstractNum w:abstractNumId="23" w15:restartNumberingAfterBreak="0">
     <w:nsid w:val="7C093E54"/>
     <w:multiLevelType w:val="hybridMultilevel"/>
     <w:tmpl w:val="07E2E3AC"/>
@@ -4130,7 +7063,7 @@
       </w:pPr>
     </w:lvl>
   </w:abstractNum>
-  <w:abstractNum w:abstractNumId="18" w15:restartNumberingAfterBreak="0">
+  <w:abstractNum w:abstractNumId="24" w15:restartNumberingAfterBreak="0">
     <w:nsid w:val="7DBE32CF"/>
     <w:multiLevelType w:val="hybridMultilevel"/>
     <w:tmpl w:val="C92AF380"/>
@@ -4219,7 +7152,7 @@
       </w:pPr>
     </w:lvl>
   </w:abstractNum>
-  <w:abstractNum w:abstractNumId="19" w15:restartNumberingAfterBreak="0">
+  <w:abstractNum w:abstractNumId="25" w15:restartNumberingAfterBreak="0">
     <w:nsid w:val="7F540412"/>
     <w:multiLevelType w:val="hybridMultilevel"/>
     <w:tmpl w:val="E5C674FA"/>
@@ -4309,64 +7242,82 @@
     </w:lvl>
   </w:abstractNum>
   <w:num w:numId="1" w16cid:durableId="851644996">
-    <w:abstractNumId w:val="7"/>
+    <w:abstractNumId w:val="9"/>
   </w:num>
   <w:num w:numId="2" w16cid:durableId="1093429897">
-    <w:abstractNumId w:val="6"/>
+    <w:abstractNumId w:val="8"/>
   </w:num>
   <w:num w:numId="3" w16cid:durableId="392241423">
-    <w:abstractNumId w:val="8"/>
+    <w:abstractNumId w:val="11"/>
   </w:num>
   <w:num w:numId="4" w16cid:durableId="2033145947">
-    <w:abstractNumId w:val="19"/>
+    <w:abstractNumId w:val="25"/>
   </w:num>
   <w:num w:numId="5" w16cid:durableId="202055902">
     <w:abstractNumId w:val="0"/>
   </w:num>
   <w:num w:numId="6" w16cid:durableId="1370255834">
-    <w:abstractNumId w:val="14"/>
+    <w:abstractNumId w:val="19"/>
   </w:num>
   <w:num w:numId="7" w16cid:durableId="1398819235">
-    <w:abstractNumId w:val="5"/>
+    <w:abstractNumId w:val="7"/>
   </w:num>
   <w:num w:numId="8" w16cid:durableId="1640839801">
-    <w:abstractNumId w:val="17"/>
+    <w:abstractNumId w:val="23"/>
   </w:num>
   <w:num w:numId="9" w16cid:durableId="1914927308">
     <w:abstractNumId w:val="1"/>
   </w:num>
   <w:num w:numId="10" w16cid:durableId="578298169">
-    <w:abstractNumId w:val="13"/>
+    <w:abstractNumId w:val="18"/>
   </w:num>
   <w:num w:numId="11" w16cid:durableId="1107581818">
     <w:abstractNumId w:val="3"/>
   </w:num>
   <w:num w:numId="12" w16cid:durableId="2062249634">
-    <w:abstractNumId w:val="4"/>
+    <w:abstractNumId w:val="6"/>
   </w:num>
   <w:num w:numId="13" w16cid:durableId="819930803">
-    <w:abstractNumId w:val="18"/>
+    <w:abstractNumId w:val="24"/>
   </w:num>
   <w:num w:numId="14" w16cid:durableId="780105164">
-    <w:abstractNumId w:val="11"/>
+    <w:abstractNumId w:val="16"/>
   </w:num>
   <w:num w:numId="15" w16cid:durableId="1362583393">
-    <w:abstractNumId w:val="16"/>
+    <w:abstractNumId w:val="22"/>
   </w:num>
   <w:num w:numId="16" w16cid:durableId="38942300">
-    <w:abstractNumId w:val="12"/>
+    <w:abstractNumId w:val="17"/>
   </w:num>
   <w:num w:numId="17" w16cid:durableId="1915846612">
     <w:abstractNumId w:val="2"/>
   </w:num>
   <w:num w:numId="18" w16cid:durableId="836112392">
+    <w:abstractNumId w:val="20"/>
+  </w:num>
+  <w:num w:numId="19" w16cid:durableId="554505431">
+    <w:abstractNumId w:val="12"/>
+  </w:num>
+  <w:num w:numId="20" w16cid:durableId="189227632">
     <w:abstractNumId w:val="15"/>
   </w:num>
-  <w:num w:numId="19" w16cid:durableId="554505431">
-    <w:abstractNumId w:val="9"/>
+  <w:num w:numId="21" w16cid:durableId="638264107">
+    <w:abstractNumId w:val="14"/>
   </w:num>
-  <w:num w:numId="20" w16cid:durableId="189227632">
+  <w:num w:numId="22" w16cid:durableId="2101830352">
     <w:abstractNumId w:val="10"/>
+  </w:num>
+  <w:num w:numId="23" w16cid:durableId="474765578">
+    <w:abstractNumId w:val="21"/>
+  </w:num>
+  <w:num w:numId="24" w16cid:durableId="602108312">
+    <w:abstractNumId w:val="5"/>
+  </w:num>
+  <w:num w:numId="25" w16cid:durableId="478034374">
+    <w:abstractNumId w:val="4"/>
+  </w:num>
+  <w:num w:numId="26" w16cid:durableId="854684359">
+    <w:abstractNumId w:val="13"/>
   </w:num>
 </w:numbering>
 </file>
@@ -4969,6 +7920,7 @@
   <w:style w:type="character" w:default="1" w:styleId="DefaultParagraphFont">
     <w:name w:val="Default Paragraph Font"/>
     <w:uiPriority w:val="1"/>
+    <w:semiHidden/>
     <w:unhideWhenUsed/>
   </w:style>
   <w:style w:type="table" w:default="1" w:styleId="TableNormal">

</xml_diff>

<commit_message>
Barron's Let's Review Regents, Algebra I, Chapter 2: Polynomic Arithmetic
2.5 Adding and Subtracting Polynomials
</commit_message>
<xml_diff>
--- a/Algebra-1/ch02/Barrons Lets Review Regents - Albebra 1 - Chapter 2.docx
+++ b/Algebra-1/ch02/Barrons Lets Review Regents - Albebra 1 - Chapter 2.docx
@@ -2821,10 +2821,7 @@
         <w:t xml:space="preserve"> </w:t>
       </w:r>
       <w:r>
-        <w:t xml:space="preserve">= </w:t>
-      </w:r>
-      <w:r>
-        <w:t>6x</w:t>
+        <w:t>= 6x</w:t>
       </w:r>
       <w:r>
         <w:rPr>
@@ -3358,10 +3355,7 @@
         <w:t>2</w:t>
       </w:r>
       <w:r>
-        <w:t xml:space="preserve"> + </w:t>
-      </w:r>
-      <w:r>
-        <w:t>x</w:t>
+        <w:t xml:space="preserve"> + x</w:t>
       </w:r>
       <w:r>
         <w:rPr>
@@ -3471,10 +3465,7 @@
         <w:t>2</w:t>
       </w:r>
       <w:r>
-        <w:t xml:space="preserve"> (3 + 5) would become </w:t>
-      </w:r>
-      <w:r>
-        <w:t>3x</w:t>
+        <w:t xml:space="preserve"> (3 + 5) would become 3x</w:t>
       </w:r>
       <w:r>
         <w:rPr>
@@ -3572,8 +3563,6 @@
       </w:r>
       <w:r>
         <w:br/>
-      </w:r>
-      <w:r>
         <w:t>5y</w:t>
       </w:r>
       <w:r>
@@ -3583,10 +3572,7 @@
         <w:t>2</w:t>
       </w:r>
       <w:r>
-        <w:t>x</w:t>
-      </w:r>
-      <w:r>
-        <w:t xml:space="preserve"> = </w:t>
+        <w:t xml:space="preserve">x = </w:t>
       </w:r>
       <w:r>
         <w:t>5xy</w:t>
@@ -3599,8 +3585,6 @@
       </w:r>
       <w:r>
         <w:br/>
-      </w:r>
-      <w:r>
         <w:t>3xy</w:t>
       </w:r>
       <w:r>
@@ -3619,13 +3603,7 @@
         <w:t>2</w:t>
       </w:r>
       <w:r>
-        <w:t>x</w:t>
-      </w:r>
-      <w:r>
-        <w:t xml:space="preserve"> = </w:t>
-      </w:r>
-      <w:r>
-        <w:t>3xy</w:t>
+        <w:t>x = 3xy</w:t>
       </w:r>
       <w:r>
         <w:rPr>
@@ -3643,10 +3621,7 @@
         <w:t>2</w:t>
       </w:r>
       <w:r>
-        <w:t xml:space="preserve"> = 8x</w:t>
-      </w:r>
-      <w:r>
-        <w:t>y</w:t>
+        <w:t xml:space="preserve"> = 8xy</w:t>
       </w:r>
       <w:r>
         <w:rPr>
@@ -3698,8 +3673,6 @@
       </w:r>
       <w:r>
         <w:br/>
-      </w:r>
-      <w:r>
         <w:t>5xy</w:t>
       </w:r>
       <w:r>
@@ -3722,10 +3695,16 @@
       </w:r>
       <w:r>
         <w:br/>
-        <w:t>-</w:t>
-      </w:r>
-      <w:r>
-        <w:t>5xy</w:t>
+        <w:t>-5xy</w:t>
+      </w:r>
+      <w:r>
+        <w:rPr>
+          <w:vertAlign w:val="superscript"/>
+        </w:rPr>
+        <w:t>2</w:t>
+      </w:r>
+      <w:r>
+        <w:t>z = -5xy</w:t>
       </w:r>
       <w:r>
         <w:rPr>
@@ -3737,26 +3716,8 @@
         <w:t>z</w:t>
       </w:r>
       <w:r>
-        <w:t xml:space="preserve"> = -</w:t>
-      </w:r>
-      <w:r>
-        <w:t>5xy</w:t>
-      </w:r>
-      <w:r>
-        <w:rPr>
-          <w:vertAlign w:val="superscript"/>
-        </w:rPr>
-        <w:t>2</w:t>
-      </w:r>
-      <w:r>
-        <w:t>z</w:t>
-      </w:r>
-      <w:r>
-        <w:br/>
-        <w:t>a = 2</w:t>
-      </w:r>
-      <w:r>
-        <w:t>xy</w:t>
+        <w:br/>
+        <w:t>a = 2xy</w:t>
       </w:r>
       <w:r>
         <w:rPr>
@@ -3978,167 +3939,137 @@
         <w:t>y</w:t>
       </w:r>
       <w:r>
-        <w:t xml:space="preserve"> +</w:t>
+        <w:t xml:space="preserve"> + </w:t>
+      </w:r>
+      <w:r>
+        <w:rPr>
+          <w:color w:val="FF0000"/>
+        </w:rPr>
+        <w:t>x</w:t>
+      </w:r>
+      <w:r>
+        <w:rPr>
+          <w:color w:val="FF0000"/>
+          <w:vertAlign w:val="superscript"/>
+        </w:rPr>
+        <w:t>2</w:t>
+      </w:r>
+      <w:r>
+        <w:rPr>
+          <w:color w:val="FF0000"/>
+        </w:rPr>
+        <w:t>y</w:t>
+      </w:r>
+      <w:r>
+        <w:t xml:space="preserve"> + </w:t>
+      </w:r>
+      <w:r>
+        <w:rPr>
+          <w:color w:val="FF0000"/>
+        </w:rPr>
+        <w:t>x</w:t>
+      </w:r>
+      <w:r>
+        <w:rPr>
+          <w:color w:val="FF0000"/>
+          <w:vertAlign w:val="superscript"/>
+        </w:rPr>
+        <w:t>2</w:t>
+      </w:r>
+      <w:r>
+        <w:rPr>
+          <w:color w:val="FF0000"/>
+        </w:rPr>
+        <w:t>y</w:t>
+      </w:r>
+      <w:r>
+        <w:t xml:space="preserve"> + </w:t>
+      </w:r>
+      <w:r>
+        <w:rPr>
+          <w:color w:val="4EA72E" w:themeColor="accent6"/>
+        </w:rPr>
+        <w:t>xy</w:t>
+      </w:r>
+      <w:r>
+        <w:rPr>
+          <w:color w:val="4EA72E" w:themeColor="accent6"/>
+          <w:vertAlign w:val="superscript"/>
+        </w:rPr>
+        <w:t>2</w:t>
+      </w:r>
+      <w:r>
+        <w:t xml:space="preserve"> + </w:t>
+      </w:r>
+      <w:r>
+        <w:rPr>
+          <w:color w:val="4EA72E" w:themeColor="accent6"/>
+        </w:rPr>
+        <w:t>xy</w:t>
+      </w:r>
+      <w:r>
+        <w:rPr>
+          <w:color w:val="4EA72E" w:themeColor="accent6"/>
+          <w:vertAlign w:val="superscript"/>
+        </w:rPr>
+        <w:t>2</w:t>
+      </w:r>
+      <w:r>
+        <w:t xml:space="preserve"> + </w:t>
+      </w:r>
+      <w:r>
+        <w:rPr>
+          <w:color w:val="4EA72E" w:themeColor="accent6"/>
+        </w:rPr>
+        <w:t>xy</w:t>
+      </w:r>
+      <w:r>
+        <w:rPr>
+          <w:color w:val="4EA72E" w:themeColor="accent6"/>
+          <w:vertAlign w:val="superscript"/>
+        </w:rPr>
+        <w:t>2</w:t>
       </w:r>
       <w:r>
         <w:t xml:space="preserve"> </w:t>
       </w:r>
-      <w:r>
-        <w:rPr>
-          <w:color w:val="FF0000"/>
-        </w:rPr>
+    </w:p>
+    <w:p>
+      <w:pPr>
+        <w:pStyle w:val="ListParagraph"/>
+      </w:pPr>
+      <w:r>
         <w:t>x</w:t>
       </w:r>
       <w:r>
         <w:rPr>
-          <w:color w:val="FF0000"/>
-          <w:vertAlign w:val="superscript"/>
-        </w:rPr>
-        <w:t>2</w:t>
-      </w:r>
-      <w:r>
-        <w:rPr>
-          <w:color w:val="FF0000"/>
-        </w:rPr>
+          <w:vertAlign w:val="superscript"/>
+        </w:rPr>
+        <w:t xml:space="preserve">3 </w:t>
+      </w:r>
+      <w:r>
+        <w:t>+ y</w:t>
+      </w:r>
+      <w:r>
+        <w:rPr>
+          <w:vertAlign w:val="superscript"/>
+        </w:rPr>
+        <w:t xml:space="preserve">3 </w:t>
+      </w:r>
+      <w:r>
+        <w:t>+ 3x</w:t>
+      </w:r>
+      <w:r>
+        <w:rPr>
+          <w:vertAlign w:val="superscript"/>
+        </w:rPr>
+        <w:t>2</w:t>
+      </w:r>
+      <w:r>
         <w:t>y</w:t>
       </w:r>
       <w:r>
-        <w:t xml:space="preserve"> +</w:t>
-      </w:r>
-      <w:r>
-        <w:t xml:space="preserve"> </w:t>
-      </w:r>
-      <w:r>
-        <w:rPr>
-          <w:color w:val="FF0000"/>
-        </w:rPr>
-        <w:t>x</w:t>
-      </w:r>
-      <w:r>
-        <w:rPr>
-          <w:color w:val="FF0000"/>
-          <w:vertAlign w:val="superscript"/>
-        </w:rPr>
-        <w:t>2</w:t>
-      </w:r>
-      <w:r>
-        <w:rPr>
-          <w:color w:val="FF0000"/>
-        </w:rPr>
-        <w:t>y</w:t>
-      </w:r>
-      <w:r>
-        <w:t xml:space="preserve"> +</w:t>
-      </w:r>
-      <w:r>
-        <w:t xml:space="preserve"> </w:t>
-      </w:r>
-      <w:r>
-        <w:rPr>
-          <w:color w:val="4EA72E" w:themeColor="accent6"/>
-        </w:rPr>
-        <w:t>xy</w:t>
-      </w:r>
-      <w:r>
-        <w:rPr>
-          <w:color w:val="4EA72E" w:themeColor="accent6"/>
-          <w:vertAlign w:val="superscript"/>
-        </w:rPr>
-        <w:t>2</w:t>
-      </w:r>
-      <w:r>
-        <w:t xml:space="preserve"> +</w:t>
-      </w:r>
-      <w:r>
-        <w:t xml:space="preserve"> </w:t>
-      </w:r>
-      <w:r>
-        <w:rPr>
-          <w:color w:val="4EA72E" w:themeColor="accent6"/>
-        </w:rPr>
-        <w:t>xy</w:t>
-      </w:r>
-      <w:r>
-        <w:rPr>
-          <w:color w:val="4EA72E" w:themeColor="accent6"/>
-          <w:vertAlign w:val="superscript"/>
-        </w:rPr>
-        <w:t>2</w:t>
-      </w:r>
-      <w:r>
-        <w:t xml:space="preserve"> +</w:t>
-      </w:r>
-      <w:r>
-        <w:t xml:space="preserve"> </w:t>
-      </w:r>
-      <w:r>
-        <w:rPr>
-          <w:color w:val="4EA72E" w:themeColor="accent6"/>
-        </w:rPr>
-        <w:t>xy</w:t>
-      </w:r>
-      <w:r>
-        <w:rPr>
-          <w:color w:val="4EA72E" w:themeColor="accent6"/>
-          <w:vertAlign w:val="superscript"/>
-        </w:rPr>
-        <w:t>2</w:t>
-      </w:r>
-      <w:r>
-        <w:t xml:space="preserve"> </w:t>
-      </w:r>
-    </w:p>
-    <w:p>
-      <w:pPr>
-        <w:pStyle w:val="ListParagraph"/>
-      </w:pPr>
-      <w:r>
-        <w:t>x</w:t>
-      </w:r>
-      <w:r>
-        <w:rPr>
-          <w:vertAlign w:val="superscript"/>
-        </w:rPr>
-        <w:t xml:space="preserve">3 </w:t>
-      </w:r>
-      <w:r>
-        <w:t>+ y</w:t>
-      </w:r>
-      <w:r>
-        <w:rPr>
-          <w:vertAlign w:val="superscript"/>
-        </w:rPr>
-        <w:t xml:space="preserve">3 </w:t>
-      </w:r>
-      <w:r>
-        <w:t>+</w:t>
-      </w:r>
-      <w:r>
-        <w:t xml:space="preserve"> 3</w:t>
-      </w:r>
-      <w:r>
-        <w:t>x</w:t>
-      </w:r>
-      <w:r>
-        <w:rPr>
-          <w:vertAlign w:val="superscript"/>
-        </w:rPr>
-        <w:t>2</w:t>
-      </w:r>
-      <w:r>
-        <w:t>y</w:t>
-      </w:r>
-      <w:r>
-        <w:t xml:space="preserve"> </w:t>
-      </w:r>
-      <w:r>
-        <w:t xml:space="preserve">+ </w:t>
-      </w:r>
-      <w:r>
-        <w:t>3</w:t>
-      </w:r>
-      <w:r>
-        <w:t>xy</w:t>
+        <w:t xml:space="preserve"> + 3xy</w:t>
       </w:r>
       <w:r>
         <w:rPr>
@@ -4176,8 +4107,6 @@
       </w:r>
       <w:r>
         <w:br/>
-      </w:r>
-      <w:r>
         <w:t>6 – 3i + 2i – i</w:t>
       </w:r>
       <w:r>
@@ -4201,81 +4130,72 @@
       </w:r>
       <w:proofErr w:type="spellEnd"/>
       <w:r>
+        <w:t xml:space="preserve"> – i</w:t>
+      </w:r>
+      <w:r>
+        <w:rPr>
+          <w:vertAlign w:val="superscript"/>
+        </w:rPr>
+        <w:t>2</w:t>
+      </w:r>
+    </w:p>
+    <w:p>
+      <w:pPr>
+        <w:pStyle w:val="Heading2"/>
+      </w:pPr>
+      <w:r>
+        <w:t>2.4 Multiplying Monomials and Polynomials</w:t>
+      </w:r>
+    </w:p>
+    <w:p>
+      <w:pPr>
+        <w:pStyle w:val="Heading3"/>
+      </w:pPr>
+      <w:r>
+        <w:t>Multiplying Monomials by Binomials</w:t>
+      </w:r>
+    </w:p>
+    <w:p>
+      <w:pPr>
+        <w:rPr>
+          <w:rFonts w:eastAsiaTheme="minorEastAsia"/>
+        </w:rPr>
+      </w:pPr>
+      <w:r>
+        <w:t>To multiply the monomial 2x</w:t>
+      </w:r>
+      <w:r>
+        <w:rPr>
+          <w:vertAlign w:val="superscript"/>
+        </w:rPr>
+        <w:t>2</w:t>
+      </w:r>
+      <w:r>
+        <w:t xml:space="preserve"> by the binomial 3x + 5, put the 3x + 5 in parentheses and write the problem as 2x</w:t>
+      </w:r>
+      <w:r>
+        <w:rPr>
+          <w:vertAlign w:val="superscript"/>
+        </w:rPr>
+        <w:t>2</w:t>
+      </w:r>
+      <w:r>
+        <w:t xml:space="preserve"> (3x + 5). Now distribute the 2x</w:t>
+      </w:r>
+      <w:r>
+        <w:rPr>
+          <w:vertAlign w:val="superscript"/>
+        </w:rPr>
+        <w:t>2</w:t>
+      </w:r>
+      <w:r>
+        <w:rPr>
+          <w:vertAlign w:val="superscript"/>
+        </w:rPr>
         <w:t xml:space="preserve"> </w:t>
       </w:r>
       <w:r>
-        <w:t>– i</w:t>
-      </w:r>
-      <w:r>
-        <w:rPr>
-          <w:vertAlign w:val="superscript"/>
-        </w:rPr>
-        <w:t>2</w:t>
-      </w:r>
-    </w:p>
-    <w:p>
-      <w:pPr>
-        <w:pStyle w:val="Heading2"/>
-      </w:pPr>
-      <w:r>
-        <w:t>2.4 Multiplying Monomials and Polynomials</w:t>
-      </w:r>
-    </w:p>
-    <w:p>
-      <w:pPr>
-        <w:pStyle w:val="Heading3"/>
-      </w:pPr>
-      <w:r>
-        <w:t>Multiplying Monomials by Binomials</w:t>
-      </w:r>
-    </w:p>
-    <w:p>
-      <w:pPr>
-        <w:rPr>
-          <w:rFonts w:eastAsiaTheme="minorEastAsia"/>
-        </w:rPr>
-      </w:pPr>
-      <w:r>
-        <w:t>To multiply the monomial 2x</w:t>
-      </w:r>
-      <w:r>
-        <w:rPr>
-          <w:vertAlign w:val="superscript"/>
-        </w:rPr>
-        <w:t>2</w:t>
-      </w:r>
-      <w:r>
-        <w:t xml:space="preserve"> by the binomial 3x + 5, put the 3x + 5 in parentheses and write the problem as 2x</w:t>
-      </w:r>
-      <w:r>
-        <w:rPr>
-          <w:vertAlign w:val="superscript"/>
-        </w:rPr>
-        <w:t>2</w:t>
-      </w:r>
-      <w:r>
-        <w:t xml:space="preserve"> (3x + 5). Now distribute the </w:t>
-      </w:r>
-      <w:r>
-        <w:t>2x</w:t>
-      </w:r>
-      <w:r>
-        <w:rPr>
-          <w:vertAlign w:val="superscript"/>
-        </w:rPr>
-        <w:t>2</w:t>
-      </w:r>
-      <w:r>
-        <w:rPr>
-          <w:vertAlign w:val="superscript"/>
-        </w:rPr>
-        <w:t xml:space="preserve"> </w:t>
-      </w:r>
-      <w:r>
-        <w:t xml:space="preserve">to each of the terms in the parentheses to get </w:t>
-      </w:r>
-      <w:r>
-        <w:t>2x</w:t>
+        <w:t>to each of the terms in the parentheses to get 2x</w:t>
       </w:r>
       <w:r>
         <w:rPr>
@@ -4410,22 +4330,16 @@
     </w:p>
     <w:p>
       <w:r>
-        <w:t>5x (</w:t>
-      </w:r>
-      <w:r>
-        <w:t>2x</w:t>
-      </w:r>
-      <w:r>
-        <w:rPr>
-          <w:vertAlign w:val="superscript"/>
-        </w:rPr>
-        <w:t>2</w:t>
-      </w:r>
-      <w:r>
-        <w:t xml:space="preserve"> + 7x – 3</w:t>
-      </w:r>
-      <w:r>
-        <w:t>) = 10x</w:t>
+        <w:t>5x (2x</w:t>
+      </w:r>
+      <w:r>
+        <w:rPr>
+          <w:vertAlign w:val="superscript"/>
+        </w:rPr>
+        <w:t>2</w:t>
+      </w:r>
+      <w:r>
+        <w:t xml:space="preserve"> + 7x – 3) = 10x</w:t>
       </w:r>
       <w:r>
         <w:rPr>
@@ -4864,6 +4778,2098 @@
         <w:t>Show how you arrived at your answers.</w:t>
       </w:r>
     </w:p>
+    <w:p>
+      <w:pPr>
+        <w:pStyle w:val="ListParagraph"/>
+        <w:numPr>
+          <w:ilvl w:val="0"/>
+          <w:numId w:val="27"/>
+        </w:numPr>
+      </w:pPr>
+      <w:r>
+        <w:t xml:space="preserve">Tucker does </w:t>
+      </w:r>
+      <w:proofErr w:type="gramStart"/>
+      <w:r>
+        <w:t>the question</w:t>
+      </w:r>
+      <w:proofErr w:type="gramEnd"/>
+      <w:r>
+        <w:t xml:space="preserve"> 5 (2x + 3x) by first combining the like terms and gets 5(5x) = 25x. Alexander does the </w:t>
+      </w:r>
+      <w:proofErr w:type="gramStart"/>
+      <w:r>
+        <w:t>same  question</w:t>
+      </w:r>
+      <w:proofErr w:type="gramEnd"/>
+      <w:r>
+        <w:t xml:space="preserve"> by applying the distributive property. Show how Tucker completes the </w:t>
+      </w:r>
+      <w:proofErr w:type="gramStart"/>
+      <w:r>
+        <w:t>question, and</w:t>
+      </w:r>
+      <w:proofErr w:type="gramEnd"/>
+      <w:r>
+        <w:t xml:space="preserve"> determine if Alexander gets the same answer as Tucker.</w:t>
+      </w:r>
+      <w:r>
+        <w:br/>
+      </w:r>
+      <w:r>
+        <w:br/>
+        <w:t>5 (2x + 3x) = 10x + 15x = 25x</w:t>
+      </w:r>
+      <w:r>
+        <w:br/>
+        <w:t>Yes, Alexander gets the same answer as Tucker.</w:t>
+      </w:r>
+    </w:p>
+    <w:p>
+      <w:pPr>
+        <w:pStyle w:val="ListParagraph"/>
+        <w:numPr>
+          <w:ilvl w:val="0"/>
+          <w:numId w:val="27"/>
+        </w:numPr>
+      </w:pPr>
+      <w:r>
+        <w:t>Jack says that:</w:t>
+      </w:r>
+      <w:r>
+        <w:br/>
+        <w:t>(3x</w:t>
+      </w:r>
+      <w:r>
+        <w:rPr>
+          <w:vertAlign w:val="superscript"/>
+        </w:rPr>
+        <w:t>2</w:t>
+      </w:r>
+      <w:r>
+        <w:t xml:space="preserve"> + 2x + 1) </w:t>
+      </w:r>
+      <m:oMath>
+        <m:r>
+          <w:rPr>
+            <w:rFonts w:ascii="Cambria Math" w:hAnsi="Cambria Math"/>
+          </w:rPr>
+          <m:t>⋅</m:t>
+        </m:r>
+      </m:oMath>
+      <w:r>
+        <w:rPr>
+          <w:rFonts w:eastAsiaTheme="minorEastAsia"/>
+        </w:rPr>
+        <w:t xml:space="preserve"> 5x = 15x</w:t>
+      </w:r>
+      <w:r>
+        <w:rPr>
+          <w:rFonts w:eastAsiaTheme="minorEastAsia"/>
+          <w:vertAlign w:val="superscript"/>
+        </w:rPr>
+        <w:t>3</w:t>
+      </w:r>
+      <w:r>
+        <w:rPr>
+          <w:rFonts w:eastAsiaTheme="minorEastAsia"/>
+        </w:rPr>
+        <w:t xml:space="preserve"> + 10x</w:t>
+      </w:r>
+      <w:r>
+        <w:rPr>
+          <w:rFonts w:eastAsiaTheme="minorEastAsia"/>
+          <w:vertAlign w:val="superscript"/>
+        </w:rPr>
+        <w:t>2</w:t>
+      </w:r>
+      <w:r>
+        <w:rPr>
+          <w:rFonts w:eastAsiaTheme="minorEastAsia"/>
+        </w:rPr>
+        <w:t xml:space="preserve"> + 5x</w:t>
+      </w:r>
+      <w:r>
+        <w:rPr>
+          <w:rFonts w:eastAsiaTheme="minorEastAsia"/>
+        </w:rPr>
+        <w:t xml:space="preserve">. </w:t>
+      </w:r>
+      <w:r>
+        <w:rPr>
+          <w:rFonts w:eastAsiaTheme="minorEastAsia"/>
+        </w:rPr>
+        <w:br/>
+        <w:t xml:space="preserve">His friend Izabella says that the monomial </w:t>
+      </w:r>
+      <w:proofErr w:type="gramStart"/>
+      <w:r>
+        <w:rPr>
+          <w:rFonts w:eastAsiaTheme="minorEastAsia"/>
+        </w:rPr>
+        <w:t>has to</w:t>
+      </w:r>
+      <w:proofErr w:type="gramEnd"/>
+      <w:r>
+        <w:rPr>
+          <w:rFonts w:eastAsiaTheme="minorEastAsia"/>
+        </w:rPr>
+        <w:t xml:space="preserve"> be on the left of the parentheses to do it this way. Who is correct and why?</w:t>
+      </w:r>
+      <w:r>
+        <w:rPr>
+          <w:rFonts w:eastAsiaTheme="minorEastAsia"/>
+        </w:rPr>
+        <w:br/>
+      </w:r>
+      <w:r>
+        <w:rPr>
+          <w:rFonts w:eastAsiaTheme="minorEastAsia"/>
+        </w:rPr>
+        <w:br/>
+        <w:t xml:space="preserve">Jack is correct. The commutative property of </w:t>
+      </w:r>
+      <w:r>
+        <w:rPr>
+          <w:rFonts w:eastAsiaTheme="minorEastAsia"/>
+        </w:rPr>
+        <w:lastRenderedPageBreak/>
+        <w:t>multiplication says that switching the order of the multiplicand and multiplier does not change the value of the expression.</w:t>
+      </w:r>
+    </w:p>
+    <w:p>
+      <w:pPr>
+        <w:pStyle w:val="ListParagraph"/>
+        <w:numPr>
+          <w:ilvl w:val="0"/>
+          <w:numId w:val="27"/>
+        </w:numPr>
+      </w:pPr>
+      <w:r>
+        <w:rPr>
+          <w:rFonts w:eastAsiaTheme="minorEastAsia"/>
+        </w:rPr>
+        <w:t>The polynomial 10x</w:t>
+      </w:r>
+      <w:r>
+        <w:rPr>
+          <w:rFonts w:eastAsiaTheme="minorEastAsia"/>
+          <w:vertAlign w:val="superscript"/>
+        </w:rPr>
+        <w:t>3</w:t>
+      </w:r>
+      <w:r>
+        <w:rPr>
+          <w:rFonts w:eastAsiaTheme="minorEastAsia"/>
+        </w:rPr>
+        <w:t xml:space="preserve"> – 6x</w:t>
+      </w:r>
+      <w:r>
+        <w:rPr>
+          <w:rFonts w:eastAsiaTheme="minorEastAsia"/>
+          <w:vertAlign w:val="superscript"/>
+        </w:rPr>
+        <w:t>2</w:t>
+      </w:r>
+      <w:r>
+        <w:rPr>
+          <w:rFonts w:eastAsiaTheme="minorEastAsia"/>
+        </w:rPr>
+        <w:t xml:space="preserve"> + 14x can be written as a</w:t>
+      </w:r>
+      <m:oMath>
+        <m:r>
+          <w:rPr>
+            <w:rFonts w:ascii="Cambria Math" w:eastAsiaTheme="minorEastAsia" w:hAnsi="Cambria Math"/>
+          </w:rPr>
+          <m:t>⋅</m:t>
+        </m:r>
+      </m:oMath>
+      <w:r>
+        <w:rPr>
+          <w:rFonts w:eastAsiaTheme="minorEastAsia"/>
+        </w:rPr>
+        <w:t>(5x</w:t>
+      </w:r>
+      <w:r>
+        <w:rPr>
+          <w:rFonts w:eastAsiaTheme="minorEastAsia"/>
+          <w:vertAlign w:val="superscript"/>
+        </w:rPr>
+        <w:t>2</w:t>
+      </w:r>
+      <w:r>
+        <w:rPr>
+          <w:rFonts w:eastAsiaTheme="minorEastAsia"/>
+        </w:rPr>
+        <w:t xml:space="preserve"> – 3x + 7). What expression must the variable </w:t>
+      </w:r>
+      <w:r>
+        <w:rPr>
+          <w:rFonts w:eastAsiaTheme="minorEastAsia"/>
+          <w:i/>
+          <w:iCs/>
+        </w:rPr>
+        <w:t>a</w:t>
+      </w:r>
+      <w:r>
+        <w:rPr>
+          <w:rFonts w:eastAsiaTheme="minorEastAsia"/>
+        </w:rPr>
+        <w:t xml:space="preserve"> represent? Explain your reasoning.</w:t>
+      </w:r>
+      <w:r>
+        <w:rPr>
+          <w:rFonts w:eastAsiaTheme="minorEastAsia"/>
+        </w:rPr>
+        <w:br/>
+      </w:r>
+      <w:r>
+        <w:rPr>
+          <w:rFonts w:eastAsiaTheme="minorEastAsia"/>
+        </w:rPr>
+        <w:br/>
+        <w:t>a = 2x</w:t>
+      </w:r>
+      <w:r>
+        <w:rPr>
+          <w:rFonts w:eastAsiaTheme="minorEastAsia"/>
+        </w:rPr>
+        <w:br/>
+      </w:r>
+      <w:proofErr w:type="spellStart"/>
+      <w:r>
+        <w:rPr>
+          <w:rFonts w:eastAsiaTheme="minorEastAsia"/>
+        </w:rPr>
+        <w:t>2x</w:t>
+      </w:r>
+      <w:proofErr w:type="spellEnd"/>
+      <m:oMath>
+        <m:r>
+          <w:rPr>
+            <w:rFonts w:ascii="Cambria Math" w:eastAsiaTheme="minorEastAsia" w:hAnsi="Cambria Math"/>
+          </w:rPr>
+          <m:t>⋅</m:t>
+        </m:r>
+      </m:oMath>
+      <w:r>
+        <w:rPr>
+          <w:rFonts w:eastAsiaTheme="minorEastAsia"/>
+        </w:rPr>
+        <w:t>(5x</w:t>
+      </w:r>
+      <w:r>
+        <w:rPr>
+          <w:rFonts w:eastAsiaTheme="minorEastAsia"/>
+          <w:vertAlign w:val="superscript"/>
+        </w:rPr>
+        <w:t>2</w:t>
+      </w:r>
+      <w:r>
+        <w:rPr>
+          <w:rFonts w:eastAsiaTheme="minorEastAsia"/>
+        </w:rPr>
+        <w:t xml:space="preserve"> – 3x</w:t>
+      </w:r>
+      <w:r>
+        <w:rPr>
+          <w:rFonts w:eastAsiaTheme="minorEastAsia"/>
+        </w:rPr>
+        <w:t xml:space="preserve"> + 7) = 10x</w:t>
+      </w:r>
+      <w:r>
+        <w:rPr>
+          <w:rFonts w:eastAsiaTheme="minorEastAsia"/>
+          <w:vertAlign w:val="superscript"/>
+        </w:rPr>
+        <w:t>3</w:t>
+      </w:r>
+      <w:r>
+        <w:rPr>
+          <w:rFonts w:eastAsiaTheme="minorEastAsia"/>
+        </w:rPr>
+        <w:t xml:space="preserve"> -</w:t>
+      </w:r>
+      <w:r>
+        <w:rPr>
+          <w:rFonts w:eastAsiaTheme="minorEastAsia"/>
+        </w:rPr>
+        <w:t xml:space="preserve"> 6</w:t>
+      </w:r>
+      <w:r>
+        <w:rPr>
+          <w:rFonts w:eastAsiaTheme="minorEastAsia"/>
+        </w:rPr>
+        <w:t>x</w:t>
+      </w:r>
+      <w:r>
+        <w:rPr>
+          <w:rFonts w:eastAsiaTheme="minorEastAsia"/>
+          <w:vertAlign w:val="superscript"/>
+        </w:rPr>
+        <w:t>2</w:t>
+      </w:r>
+      <w:r>
+        <w:rPr>
+          <w:rFonts w:eastAsiaTheme="minorEastAsia"/>
+        </w:rPr>
+        <w:t xml:space="preserve"> + 14x</w:t>
+      </w:r>
+    </w:p>
+    <w:p>
+      <w:pPr>
+        <w:pStyle w:val="ListParagraph"/>
+        <w:numPr>
+          <w:ilvl w:val="0"/>
+          <w:numId w:val="27"/>
+        </w:numPr>
+      </w:pPr>
+      <w:r>
+        <w:rPr>
+          <w:rFonts w:eastAsiaTheme="minorEastAsia"/>
+        </w:rPr>
+        <w:t xml:space="preserve">Simplify and write as a trinomial </w:t>
+      </w:r>
+      <w:r>
+        <w:rPr>
+          <w:rFonts w:eastAsiaTheme="minorEastAsia"/>
+        </w:rPr>
+        <w:br/>
+        <w:t>4x</w:t>
+      </w:r>
+      <m:oMath>
+        <m:r>
+          <w:rPr>
+            <w:rFonts w:ascii="Cambria Math" w:eastAsiaTheme="minorEastAsia" w:hAnsi="Cambria Math"/>
+          </w:rPr>
+          <m:t>⋅</m:t>
+        </m:r>
+      </m:oMath>
+      <w:r>
+        <w:rPr>
+          <w:rFonts w:eastAsiaTheme="minorEastAsia"/>
+        </w:rPr>
+        <w:t xml:space="preserve"> (2x + 3) – 2(2x + 3) = 8x</w:t>
+      </w:r>
+      <w:r>
+        <w:rPr>
+          <w:rFonts w:eastAsiaTheme="minorEastAsia"/>
+          <w:vertAlign w:val="superscript"/>
+        </w:rPr>
+        <w:t>2</w:t>
+      </w:r>
+      <w:r>
+        <w:rPr>
+          <w:rFonts w:eastAsiaTheme="minorEastAsia"/>
+        </w:rPr>
+        <w:t xml:space="preserve"> + 12x – 4x </w:t>
+      </w:r>
+      <w:r>
+        <w:rPr>
+          <w:rFonts w:eastAsiaTheme="minorEastAsia"/>
+        </w:rPr>
+        <w:t>–</w:t>
+      </w:r>
+      <w:r>
+        <w:rPr>
+          <w:rFonts w:eastAsiaTheme="minorEastAsia"/>
+        </w:rPr>
+        <w:t xml:space="preserve"> 12</w:t>
+      </w:r>
+      <w:r>
+        <w:rPr>
+          <w:rFonts w:eastAsiaTheme="minorEastAsia"/>
+        </w:rPr>
+        <w:t xml:space="preserve"> =</w:t>
+      </w:r>
+      <w:r>
+        <w:rPr>
+          <w:rFonts w:eastAsiaTheme="minorEastAsia"/>
+        </w:rPr>
+        <w:br/>
+      </w:r>
+      <w:r>
+        <w:rPr>
+          <w:rFonts w:eastAsiaTheme="minorEastAsia"/>
+        </w:rPr>
+        <w:t>8x</w:t>
+      </w:r>
+      <w:r>
+        <w:rPr>
+          <w:rFonts w:eastAsiaTheme="minorEastAsia"/>
+          <w:vertAlign w:val="superscript"/>
+        </w:rPr>
+        <w:t>2</w:t>
+      </w:r>
+      <w:r>
+        <w:rPr>
+          <w:rFonts w:eastAsiaTheme="minorEastAsia"/>
+        </w:rPr>
+        <w:t xml:space="preserve"> + </w:t>
+      </w:r>
+      <w:r>
+        <w:rPr>
+          <w:rFonts w:eastAsiaTheme="minorEastAsia"/>
+        </w:rPr>
+        <w:t>8</w:t>
+      </w:r>
+      <w:r>
+        <w:rPr>
+          <w:rFonts w:eastAsiaTheme="minorEastAsia"/>
+        </w:rPr>
+        <w:t>x – 12</w:t>
+      </w:r>
+    </w:p>
+    <w:p>
+      <w:pPr>
+        <w:pStyle w:val="ListParagraph"/>
+        <w:numPr>
+          <w:ilvl w:val="0"/>
+          <w:numId w:val="27"/>
+        </w:numPr>
+      </w:pPr>
+      <w:r>
+        <w:rPr>
+          <w:rFonts w:eastAsiaTheme="minorEastAsia"/>
+        </w:rPr>
+        <w:t xml:space="preserve">Simplify and write as a trinomial </w:t>
+      </w:r>
+      <w:r>
+        <w:rPr>
+          <w:rFonts w:eastAsiaTheme="minorEastAsia"/>
+        </w:rPr>
+        <w:br/>
+        <w:t>2x</w:t>
+      </w:r>
+      <m:oMath>
+        <m:r>
+          <w:rPr>
+            <w:rFonts w:ascii="Cambria Math" w:eastAsiaTheme="minorEastAsia" w:hAnsi="Cambria Math"/>
+          </w:rPr>
+          <m:t>⋅</m:t>
+        </m:r>
+      </m:oMath>
+      <w:r>
+        <w:rPr>
+          <w:rFonts w:eastAsiaTheme="minorEastAsia"/>
+        </w:rPr>
+        <w:t>(3x – 5) – 6</w:t>
+      </w:r>
+      <m:oMath>
+        <m:r>
+          <w:rPr>
+            <w:rFonts w:ascii="Cambria Math" w:eastAsiaTheme="minorEastAsia" w:hAnsi="Cambria Math"/>
+          </w:rPr>
+          <m:t>⋅</m:t>
+        </m:r>
+      </m:oMath>
+      <w:r>
+        <w:rPr>
+          <w:rFonts w:eastAsiaTheme="minorEastAsia"/>
+        </w:rPr>
+        <w:t>(3x – 5) = 6x</w:t>
+      </w:r>
+      <w:r>
+        <w:rPr>
+          <w:rFonts w:eastAsiaTheme="minorEastAsia"/>
+          <w:vertAlign w:val="superscript"/>
+        </w:rPr>
+        <w:t>2</w:t>
+      </w:r>
+      <w:r>
+        <w:rPr>
+          <w:rFonts w:eastAsiaTheme="minorEastAsia"/>
+        </w:rPr>
+        <w:t xml:space="preserve"> – 10x - 18x + 30 =</w:t>
+      </w:r>
+      <w:r>
+        <w:rPr>
+          <w:rFonts w:eastAsiaTheme="minorEastAsia"/>
+        </w:rPr>
+        <w:br/>
+      </w:r>
+      <w:r>
+        <w:rPr>
+          <w:rFonts w:eastAsiaTheme="minorEastAsia"/>
+        </w:rPr>
+        <w:t>6x</w:t>
+      </w:r>
+      <w:r>
+        <w:rPr>
+          <w:rFonts w:eastAsiaTheme="minorEastAsia"/>
+          <w:vertAlign w:val="superscript"/>
+        </w:rPr>
+        <w:t>2</w:t>
+      </w:r>
+      <w:r>
+        <w:rPr>
+          <w:rFonts w:eastAsiaTheme="minorEastAsia"/>
+        </w:rPr>
+        <w:t xml:space="preserve"> – </w:t>
+      </w:r>
+      <w:r>
+        <w:rPr>
+          <w:rFonts w:eastAsiaTheme="minorEastAsia"/>
+        </w:rPr>
+        <w:t>28</w:t>
+      </w:r>
+      <w:r>
+        <w:rPr>
+          <w:rFonts w:eastAsiaTheme="minorEastAsia"/>
+        </w:rPr>
+        <w:t>x</w:t>
+      </w:r>
+      <w:r>
+        <w:rPr>
+          <w:rFonts w:eastAsiaTheme="minorEastAsia"/>
+        </w:rPr>
+        <w:t xml:space="preserve"> </w:t>
+      </w:r>
+      <w:r>
+        <w:rPr>
+          <w:rFonts w:eastAsiaTheme="minorEastAsia"/>
+        </w:rPr>
+        <w:t>+ 30</w:t>
+      </w:r>
+    </w:p>
+    <w:p>
+      <w:pPr>
+        <w:pStyle w:val="Heading2"/>
+      </w:pPr>
+      <w:r>
+        <w:t>2.5 Adding and Subtracting Polynomials</w:t>
+      </w:r>
+    </w:p>
+    <w:p>
+      <w:pPr>
+        <w:pStyle w:val="Heading3"/>
+      </w:pPr>
+      <w:r>
+        <w:t>Adding Polynomials</w:t>
+      </w:r>
+    </w:p>
+    <w:p>
+      <w:pPr>
+        <w:rPr>
+          <w:b/>
+          <w:bCs/>
+        </w:rPr>
+      </w:pPr>
+      <w:r>
+        <w:rPr>
+          <w:b/>
+          <w:bCs/>
+        </w:rPr>
+        <w:t>Example 1</w:t>
+      </w:r>
+    </w:p>
+    <w:p>
+      <w:r>
+        <w:t>Simply the expression (2x + 3) + (3x + 5)</w:t>
+      </w:r>
+      <w:r>
+        <w:br/>
+      </w:r>
+      <w:r>
+        <w:rPr>
+          <w:b/>
+          <w:bCs/>
+        </w:rPr>
+        <w:t>5x + 8</w:t>
+      </w:r>
+    </w:p>
+    <w:p>
+      <w:pPr>
+        <w:rPr>
+          <w:b/>
+          <w:bCs/>
+        </w:rPr>
+      </w:pPr>
+      <w:r>
+        <w:rPr>
+          <w:b/>
+          <w:bCs/>
+        </w:rPr>
+        <w:t>Example 2</w:t>
+      </w:r>
+    </w:p>
+    <w:p>
+      <w:r>
+        <w:t xml:space="preserve">Simplify the expression </w:t>
+      </w:r>
+      <w:r>
+        <w:br/>
+        <w:t>(x</w:t>
+      </w:r>
+      <w:r>
+        <w:rPr>
+          <w:vertAlign w:val="superscript"/>
+        </w:rPr>
+        <w:t>2</w:t>
+      </w:r>
+      <w:r>
+        <w:t xml:space="preserve"> + 3x + 2 + (x</w:t>
+      </w:r>
+      <w:r>
+        <w:rPr>
+          <w:vertAlign w:val="superscript"/>
+        </w:rPr>
+        <w:t>2</w:t>
+      </w:r>
+      <w:r>
+        <w:t xml:space="preserve"> – 5x + 7).</w:t>
+      </w:r>
+      <w:r>
+        <w:br/>
+      </w:r>
+      <w:r>
+        <w:rPr>
+          <w:b/>
+          <w:bCs/>
+        </w:rPr>
+        <w:t>2x</w:t>
+      </w:r>
+      <w:r>
+        <w:rPr>
+          <w:b/>
+          <w:bCs/>
+          <w:vertAlign w:val="superscript"/>
+        </w:rPr>
+        <w:t>2</w:t>
+      </w:r>
+      <w:r>
+        <w:rPr>
+          <w:b/>
+          <w:bCs/>
+        </w:rPr>
+        <w:t xml:space="preserve"> - 2x + 5</w:t>
+      </w:r>
+    </w:p>
+    <w:p>
+      <w:pPr>
+        <w:pStyle w:val="Heading3"/>
+      </w:pPr>
+      <w:r>
+        <w:t>Subtracting Polynomials</w:t>
+      </w:r>
+    </w:p>
+    <w:p>
+      <w:r>
+        <w:t xml:space="preserve">Most common errors: not distributing the negative sign through </w:t>
+      </w:r>
+      <w:proofErr w:type="gramStart"/>
+      <w:r>
+        <w:t>the parentheses</w:t>
+      </w:r>
+      <w:proofErr w:type="gramEnd"/>
+      <w:r>
+        <w:t>.</w:t>
+      </w:r>
+    </w:p>
+    <w:p>
+      <w:pPr>
+        <w:rPr>
+          <w:b/>
+          <w:bCs/>
+        </w:rPr>
+      </w:pPr>
+      <w:r>
+        <w:rPr>
+          <w:b/>
+          <w:bCs/>
+        </w:rPr>
+        <w:t>Example 3</w:t>
+      </w:r>
+    </w:p>
+    <w:p>
+      <w:pPr>
+        <w:rPr>
+          <w:rFonts w:eastAsiaTheme="minorEastAsia"/>
+        </w:rPr>
+      </w:pPr>
+      <w:r>
+        <w:t>Simplify the expression (8x + 5) - 3</w:t>
+      </w:r>
+      <m:oMath>
+        <m:r>
+          <w:rPr>
+            <w:rFonts w:ascii="Cambria Math" w:hAnsi="Cambria Math"/>
+          </w:rPr>
+          <m:t>⋅</m:t>
+        </m:r>
+      </m:oMath>
+      <w:r>
+        <w:rPr>
+          <w:rFonts w:eastAsiaTheme="minorEastAsia"/>
+        </w:rPr>
+        <w:t>(3x + 2)</w:t>
+      </w:r>
+      <w:r>
+        <w:rPr>
+          <w:rFonts w:eastAsiaTheme="minorEastAsia"/>
+        </w:rPr>
+        <w:br/>
+        <w:t xml:space="preserve">8x + 5 – 9x -6 = </w:t>
+      </w:r>
+      <w:r>
+        <w:rPr>
+          <w:rFonts w:eastAsiaTheme="minorEastAsia"/>
+          <w:b/>
+          <w:bCs/>
+        </w:rPr>
+        <w:t xml:space="preserve">-x </w:t>
+      </w:r>
+      <w:r>
+        <w:rPr>
+          <w:rFonts w:eastAsiaTheme="minorEastAsia"/>
+          <w:b/>
+          <w:bCs/>
+        </w:rPr>
+        <w:t>–</w:t>
+      </w:r>
+      <w:r>
+        <w:rPr>
+          <w:rFonts w:eastAsiaTheme="minorEastAsia"/>
+          <w:b/>
+          <w:bCs/>
+        </w:rPr>
+        <w:t xml:space="preserve"> 1</w:t>
+      </w:r>
+    </w:p>
+    <w:p>
+      <w:pPr>
+        <w:rPr>
+          <w:rFonts w:eastAsiaTheme="minorEastAsia"/>
+          <w:b/>
+          <w:bCs/>
+        </w:rPr>
+      </w:pPr>
+      <w:r>
+        <w:rPr>
+          <w:rFonts w:eastAsiaTheme="minorEastAsia"/>
+          <w:b/>
+          <w:bCs/>
+        </w:rPr>
+        <w:t>Example 4</w:t>
+      </w:r>
+    </w:p>
+    <w:p>
+      <w:pPr>
+        <w:rPr>
+          <w:rFonts w:eastAsiaTheme="minorEastAsia"/>
+          <w:b/>
+          <w:bCs/>
+        </w:rPr>
+      </w:pPr>
+      <w:r>
+        <w:rPr>
+          <w:rFonts w:eastAsiaTheme="minorEastAsia"/>
+        </w:rPr>
+        <w:t>Simplify the expression</w:t>
+      </w:r>
+      <w:r>
+        <w:rPr>
+          <w:rFonts w:eastAsiaTheme="minorEastAsia"/>
+        </w:rPr>
+        <w:t>: (5x – 2) – (2</w:t>
+      </w:r>
+      <w:proofErr w:type="gramStart"/>
+      <w:r>
+        <w:rPr>
+          <w:rFonts w:eastAsiaTheme="minorEastAsia"/>
+        </w:rPr>
+        <w:t>x  +</w:t>
+      </w:r>
+      <w:proofErr w:type="gramEnd"/>
+      <w:r>
+        <w:rPr>
+          <w:rFonts w:eastAsiaTheme="minorEastAsia"/>
+        </w:rPr>
+        <w:t xml:space="preserve"> 7)</w:t>
+      </w:r>
+      <w:r>
+        <w:rPr>
+          <w:rFonts w:eastAsiaTheme="minorEastAsia"/>
+        </w:rPr>
+        <w:br/>
+        <w:t xml:space="preserve">5x – 2 -2x – 7 = </w:t>
+      </w:r>
+      <w:r>
+        <w:rPr>
+          <w:rFonts w:eastAsiaTheme="minorEastAsia"/>
+          <w:b/>
+          <w:bCs/>
+        </w:rPr>
+        <w:t>3x – 9</w:t>
+      </w:r>
+    </w:p>
+    <w:p>
+      <w:pPr>
+        <w:rPr>
+          <w:rFonts w:eastAsiaTheme="minorEastAsia"/>
+          <w:b/>
+          <w:bCs/>
+        </w:rPr>
+      </w:pPr>
+      <w:r>
+        <w:rPr>
+          <w:rFonts w:eastAsiaTheme="minorEastAsia"/>
+          <w:b/>
+          <w:bCs/>
+        </w:rPr>
+        <w:t>Example 5</w:t>
+      </w:r>
+    </w:p>
+    <w:p>
+      <w:pPr>
+        <w:rPr>
+          <w:rFonts w:eastAsiaTheme="minorEastAsia"/>
+        </w:rPr>
+      </w:pPr>
+      <w:r>
+        <w:rPr>
+          <w:rFonts w:eastAsiaTheme="minorEastAsia"/>
+        </w:rPr>
+        <w:t>Simplify the expression (7x + 3) – (4x – 5)</w:t>
+      </w:r>
+    </w:p>
+    <w:p>
+      <w:pPr>
+        <w:rPr>
+          <w:rFonts w:eastAsiaTheme="minorEastAsia"/>
+          <w:b/>
+          <w:bCs/>
+        </w:rPr>
+      </w:pPr>
+      <w:r>
+        <w:rPr>
+          <w:rFonts w:eastAsiaTheme="minorEastAsia"/>
+        </w:rPr>
+        <w:t xml:space="preserve">7x + 3 – 4x + 5 = </w:t>
+      </w:r>
+      <w:r>
+        <w:rPr>
+          <w:rFonts w:eastAsiaTheme="minorEastAsia"/>
+          <w:b/>
+          <w:bCs/>
+        </w:rPr>
+        <w:t>3x + 8</w:t>
+      </w:r>
+    </w:p>
+    <w:p>
+      <w:pPr>
+        <w:pStyle w:val="Heading3"/>
+        <w:rPr>
+          <w:rFonts w:eastAsiaTheme="minorEastAsia"/>
+        </w:rPr>
+      </w:pPr>
+      <w:r>
+        <w:rPr>
+          <w:rFonts w:eastAsiaTheme="minorEastAsia"/>
+        </w:rPr>
+        <w:br w:type="column"/>
+      </w:r>
+      <w:r>
+        <w:rPr>
+          <w:rFonts w:eastAsiaTheme="minorEastAsia"/>
+        </w:rPr>
+        <w:t>Check Your Understanding of Section 2.5</w:t>
+      </w:r>
+    </w:p>
+    <w:p>
+      <w:pPr>
+        <w:pStyle w:val="ListParagraph"/>
+        <w:numPr>
+          <w:ilvl w:val="0"/>
+          <w:numId w:val="28"/>
+        </w:numPr>
+      </w:pPr>
+      <w:r>
+        <w:t>Multiple Choice</w:t>
+      </w:r>
+    </w:p>
+    <w:p>
+      <w:pPr>
+        <w:pStyle w:val="ListParagraph"/>
+        <w:numPr>
+          <w:ilvl w:val="0"/>
+          <w:numId w:val="29"/>
+        </w:numPr>
+      </w:pPr>
+      <w:r>
+        <w:t>Simplify (2x + 3) + (4x + 5)</w:t>
+      </w:r>
+      <w:r>
+        <w:br/>
+        <w:t>(1) 6x + 8</w:t>
+      </w:r>
+    </w:p>
+    <w:p>
+      <w:pPr>
+        <w:pStyle w:val="ListParagraph"/>
+        <w:numPr>
+          <w:ilvl w:val="0"/>
+          <w:numId w:val="29"/>
+        </w:numPr>
+      </w:pPr>
+      <w:r>
+        <w:t>Simplify (3x – 2) + (6x + 5)</w:t>
+      </w:r>
+      <w:r>
+        <w:br/>
+      </w:r>
+      <w:r>
+        <w:t>(1) 9x + 3</w:t>
+      </w:r>
+    </w:p>
+    <w:p>
+      <w:pPr>
+        <w:pStyle w:val="ListParagraph"/>
+        <w:numPr>
+          <w:ilvl w:val="0"/>
+          <w:numId w:val="29"/>
+        </w:numPr>
+      </w:pPr>
+      <w:r>
+        <w:t>Simplify (x</w:t>
+      </w:r>
+      <w:r>
+        <w:rPr>
+          <w:vertAlign w:val="superscript"/>
+        </w:rPr>
+        <w:t>2</w:t>
+      </w:r>
+      <w:r>
+        <w:t xml:space="preserve"> + 3x + 5) + (x</w:t>
+      </w:r>
+      <w:r>
+        <w:rPr>
+          <w:vertAlign w:val="superscript"/>
+        </w:rPr>
+        <w:t>2</w:t>
+      </w:r>
+      <w:r>
+        <w:t xml:space="preserve"> + 4x - d2).</w:t>
+      </w:r>
+      <w:r>
+        <w:br/>
+        <w:t>(2) 2x</w:t>
+      </w:r>
+      <w:r>
+        <w:rPr>
+          <w:vertAlign w:val="superscript"/>
+        </w:rPr>
+        <w:t>2</w:t>
+      </w:r>
+      <w:r>
+        <w:t xml:space="preserve"> + 7x + 3</w:t>
+      </w:r>
+    </w:p>
+    <w:p>
+      <w:pPr>
+        <w:pStyle w:val="ListParagraph"/>
+        <w:numPr>
+          <w:ilvl w:val="0"/>
+          <w:numId w:val="29"/>
+        </w:numPr>
+      </w:pPr>
+      <w:r>
+        <w:t>Simplify (x</w:t>
+      </w:r>
+      <w:r>
+        <w:rPr>
+          <w:vertAlign w:val="superscript"/>
+        </w:rPr>
+        <w:t>2</w:t>
+      </w:r>
+      <w:r>
+        <w:t xml:space="preserve"> – 6x + 4) + 3</w:t>
+      </w:r>
+      <m:oMath>
+        <m:r>
+          <w:rPr>
+            <w:rFonts w:ascii="Cambria Math" w:hAnsi="Cambria Math"/>
+          </w:rPr>
+          <m:t>⋅</m:t>
+        </m:r>
+      </m:oMath>
+      <w:r>
+        <w:rPr>
+          <w:rFonts w:eastAsiaTheme="minorEastAsia"/>
+        </w:rPr>
+        <w:t>(x</w:t>
+      </w:r>
+      <w:r>
+        <w:rPr>
+          <w:rFonts w:eastAsiaTheme="minorEastAsia"/>
+          <w:vertAlign w:val="superscript"/>
+        </w:rPr>
+        <w:t>2</w:t>
+      </w:r>
+      <w:r>
+        <w:rPr>
+          <w:rFonts w:eastAsiaTheme="minorEastAsia"/>
+        </w:rPr>
+        <w:t xml:space="preserve"> + 2x – 5)</w:t>
+      </w:r>
+      <w:r>
+        <w:rPr>
+          <w:rFonts w:eastAsiaTheme="minorEastAsia"/>
+        </w:rPr>
+        <w:br/>
+      </w:r>
+      <w:r>
+        <w:t>(x</w:t>
+      </w:r>
+      <w:r>
+        <w:rPr>
+          <w:vertAlign w:val="superscript"/>
+        </w:rPr>
+        <w:t>2</w:t>
+      </w:r>
+      <w:r>
+        <w:t xml:space="preserve"> – 6x + 4)</w:t>
+      </w:r>
+      <w:r>
+        <w:t xml:space="preserve"> + 3x</w:t>
+      </w:r>
+      <w:r>
+        <w:rPr>
+          <w:vertAlign w:val="superscript"/>
+        </w:rPr>
+        <w:t>2</w:t>
+      </w:r>
+      <w:r>
+        <w:t xml:space="preserve"> + 6x -15</w:t>
+      </w:r>
+      <w:r>
+        <w:br/>
+      </w:r>
+      <w:r>
+        <w:t xml:space="preserve">(3) </w:t>
+      </w:r>
+      <w:r>
+        <w:t>4x</w:t>
+      </w:r>
+      <w:r>
+        <w:rPr>
+          <w:vertAlign w:val="superscript"/>
+        </w:rPr>
+        <w:t>2</w:t>
+      </w:r>
+      <w:r>
+        <w:t xml:space="preserve"> </w:t>
+      </w:r>
+      <w:r>
+        <w:t>–</w:t>
+      </w:r>
+      <w:r>
+        <w:t xml:space="preserve"> 11</w:t>
+      </w:r>
+    </w:p>
+    <w:p>
+      <w:pPr>
+        <w:pStyle w:val="ListParagraph"/>
+        <w:numPr>
+          <w:ilvl w:val="0"/>
+          <w:numId w:val="29"/>
+        </w:numPr>
+      </w:pPr>
+      <w:r>
+        <w:t>Simplify (5x + 3) – (3x + 2)</w:t>
+      </w:r>
+      <w:r>
+        <w:br/>
+        <w:t xml:space="preserve">5x + 3 -3x – 2 = </w:t>
+      </w:r>
+      <w:r>
+        <w:br/>
+        <w:t>(4) 2x + 1</w:t>
+      </w:r>
+    </w:p>
+    <w:p>
+      <w:pPr>
+        <w:pStyle w:val="ListParagraph"/>
+        <w:numPr>
+          <w:ilvl w:val="0"/>
+          <w:numId w:val="29"/>
+        </w:numPr>
+      </w:pPr>
+      <w:r>
+        <w:t>Simplify (3x – 4) – (5x – 3)</w:t>
+      </w:r>
+      <w:r>
+        <w:br/>
+        <w:t>3x – 4 – 5x + 3 =</w:t>
+      </w:r>
+      <w:r>
+        <w:br/>
+        <w:t xml:space="preserve">(2) -2x </w:t>
+      </w:r>
+      <w:r>
+        <w:t>–</w:t>
+      </w:r>
+      <w:r>
+        <w:t xml:space="preserve"> 1</w:t>
+      </w:r>
+    </w:p>
+    <w:p>
+      <w:pPr>
+        <w:pStyle w:val="ListParagraph"/>
+        <w:numPr>
+          <w:ilvl w:val="0"/>
+          <w:numId w:val="29"/>
+        </w:numPr>
+      </w:pPr>
+      <w:r>
+        <w:t>Simplify 2x</w:t>
+      </w:r>
+      <m:oMath>
+        <m:r>
+          <w:rPr>
+            <w:rFonts w:ascii="Cambria Math" w:hAnsi="Cambria Math"/>
+          </w:rPr>
+          <m:t>⋅</m:t>
+        </m:r>
+      </m:oMath>
+      <w:r>
+        <w:rPr>
+          <w:rFonts w:eastAsiaTheme="minorEastAsia"/>
+        </w:rPr>
+        <w:t>(3x + 4) – 4x</w:t>
+      </w:r>
+      <m:oMath>
+        <m:r>
+          <w:rPr>
+            <w:rFonts w:ascii="Cambria Math" w:eastAsiaTheme="minorEastAsia" w:hAnsi="Cambria Math"/>
+          </w:rPr>
+          <m:t>⋅</m:t>
+        </m:r>
+      </m:oMath>
+      <w:r>
+        <w:rPr>
+          <w:rFonts w:eastAsiaTheme="minorEastAsia"/>
+        </w:rPr>
+        <w:t xml:space="preserve">(2x – 5) </w:t>
+      </w:r>
+      <w:r>
+        <w:rPr>
+          <w:rFonts w:eastAsiaTheme="minorEastAsia"/>
+        </w:rPr>
+        <w:br/>
+        <w:t>6x</w:t>
+      </w:r>
+      <w:r>
+        <w:rPr>
+          <w:rFonts w:eastAsiaTheme="minorEastAsia"/>
+          <w:vertAlign w:val="superscript"/>
+        </w:rPr>
+        <w:t>2</w:t>
+      </w:r>
+      <w:r>
+        <w:rPr>
+          <w:rFonts w:eastAsiaTheme="minorEastAsia"/>
+        </w:rPr>
+        <w:t xml:space="preserve"> + 8x - 8x</w:t>
+      </w:r>
+      <w:r>
+        <w:rPr>
+          <w:rFonts w:eastAsiaTheme="minorEastAsia"/>
+          <w:vertAlign w:val="superscript"/>
+        </w:rPr>
+        <w:t>2</w:t>
+      </w:r>
+      <w:r>
+        <w:rPr>
+          <w:rFonts w:eastAsiaTheme="minorEastAsia"/>
+        </w:rPr>
+        <w:t xml:space="preserve"> + 20x</w:t>
+      </w:r>
+      <w:r>
+        <w:rPr>
+          <w:rFonts w:eastAsiaTheme="minorEastAsia"/>
+        </w:rPr>
+        <w:br/>
+        <w:t xml:space="preserve">(1) </w:t>
+      </w:r>
+      <w:r>
+        <w:rPr>
+          <w:rFonts w:eastAsiaTheme="minorEastAsia"/>
+        </w:rPr>
+        <w:t>-</w:t>
+      </w:r>
+      <w:r>
+        <w:rPr>
+          <w:rFonts w:eastAsiaTheme="minorEastAsia"/>
+        </w:rPr>
+        <w:t>2</w:t>
+      </w:r>
+      <w:r>
+        <w:rPr>
+          <w:rFonts w:eastAsiaTheme="minorEastAsia"/>
+        </w:rPr>
+        <w:t>x</w:t>
+      </w:r>
+      <w:r>
+        <w:rPr>
+          <w:rFonts w:eastAsiaTheme="minorEastAsia"/>
+          <w:vertAlign w:val="superscript"/>
+        </w:rPr>
+        <w:t>2</w:t>
+      </w:r>
+      <w:r>
+        <w:rPr>
+          <w:rFonts w:eastAsiaTheme="minorEastAsia"/>
+        </w:rPr>
+        <w:t xml:space="preserve"> + 28x</w:t>
+      </w:r>
+    </w:p>
+    <w:p>
+      <w:pPr>
+        <w:pStyle w:val="ListParagraph"/>
+        <w:numPr>
+          <w:ilvl w:val="0"/>
+          <w:numId w:val="29"/>
+        </w:numPr>
+      </w:pPr>
+      <w:r>
+        <w:rPr>
+          <w:rFonts w:eastAsiaTheme="minorEastAsia"/>
+        </w:rPr>
+        <w:t>If C = 2x</w:t>
+      </w:r>
+      <w:r>
+        <w:rPr>
+          <w:rFonts w:eastAsiaTheme="minorEastAsia"/>
+          <w:vertAlign w:val="superscript"/>
+        </w:rPr>
+        <w:t>2</w:t>
+      </w:r>
+      <w:r>
+        <w:rPr>
+          <w:rFonts w:eastAsiaTheme="minorEastAsia"/>
+        </w:rPr>
+        <w:t xml:space="preserve"> + 3x – 2 and D = -4x</w:t>
+      </w:r>
+      <w:r>
+        <w:rPr>
+          <w:rFonts w:eastAsiaTheme="minorEastAsia"/>
+          <w:vertAlign w:val="superscript"/>
+        </w:rPr>
+        <w:t>2</w:t>
+      </w:r>
+      <w:r>
+        <w:rPr>
+          <w:rFonts w:eastAsiaTheme="minorEastAsia"/>
+        </w:rPr>
+        <w:t xml:space="preserve"> – 3x + 5, then C – D =</w:t>
+      </w:r>
+      <w:r>
+        <w:rPr>
+          <w:rFonts w:eastAsiaTheme="minorEastAsia"/>
+        </w:rPr>
+        <w:br/>
+        <w:t>(</w:t>
+      </w:r>
+      <w:r>
+        <w:rPr>
+          <w:rFonts w:eastAsiaTheme="minorEastAsia"/>
+        </w:rPr>
+        <w:t>2x</w:t>
+      </w:r>
+      <w:r>
+        <w:rPr>
+          <w:rFonts w:eastAsiaTheme="minorEastAsia"/>
+          <w:vertAlign w:val="superscript"/>
+        </w:rPr>
+        <w:t>2</w:t>
+      </w:r>
+      <w:r>
+        <w:rPr>
+          <w:rFonts w:eastAsiaTheme="minorEastAsia"/>
+        </w:rPr>
+        <w:t xml:space="preserve"> + 3x – 2</w:t>
+      </w:r>
+      <w:r>
+        <w:rPr>
+          <w:rFonts w:eastAsiaTheme="minorEastAsia"/>
+        </w:rPr>
+        <w:t>) – (</w:t>
+      </w:r>
+      <w:r>
+        <w:rPr>
+          <w:rFonts w:eastAsiaTheme="minorEastAsia"/>
+        </w:rPr>
+        <w:t>-4x</w:t>
+      </w:r>
+      <w:r>
+        <w:rPr>
+          <w:rFonts w:eastAsiaTheme="minorEastAsia"/>
+          <w:vertAlign w:val="superscript"/>
+        </w:rPr>
+        <w:t>2</w:t>
+      </w:r>
+      <w:r>
+        <w:rPr>
+          <w:rFonts w:eastAsiaTheme="minorEastAsia"/>
+        </w:rPr>
+        <w:t xml:space="preserve"> – 3x + 5</w:t>
+      </w:r>
+      <w:r>
+        <w:rPr>
+          <w:rFonts w:eastAsiaTheme="minorEastAsia"/>
+        </w:rPr>
+        <w:t>) =</w:t>
+      </w:r>
+      <w:r>
+        <w:rPr>
+          <w:rFonts w:eastAsiaTheme="minorEastAsia"/>
+        </w:rPr>
+        <w:br/>
+      </w:r>
+      <w:r>
+        <w:rPr>
+          <w:rFonts w:eastAsiaTheme="minorEastAsia"/>
+        </w:rPr>
+        <w:t>(2x</w:t>
+      </w:r>
+      <w:r>
+        <w:rPr>
+          <w:rFonts w:eastAsiaTheme="minorEastAsia"/>
+          <w:vertAlign w:val="superscript"/>
+        </w:rPr>
+        <w:t>2</w:t>
+      </w:r>
+      <w:r>
+        <w:rPr>
+          <w:rFonts w:eastAsiaTheme="minorEastAsia"/>
+        </w:rPr>
+        <w:t xml:space="preserve"> + 3x – 2)</w:t>
+      </w:r>
+      <w:r>
+        <w:rPr>
+          <w:rFonts w:eastAsiaTheme="minorEastAsia"/>
+        </w:rPr>
+        <w:t xml:space="preserve"> + (4x</w:t>
+      </w:r>
+      <w:r>
+        <w:rPr>
+          <w:rFonts w:eastAsiaTheme="minorEastAsia"/>
+          <w:vertAlign w:val="superscript"/>
+        </w:rPr>
+        <w:t xml:space="preserve">2 </w:t>
+      </w:r>
+      <w:r>
+        <w:rPr>
+          <w:rFonts w:eastAsiaTheme="minorEastAsia"/>
+        </w:rPr>
+        <w:t xml:space="preserve">+ 3x </w:t>
+      </w:r>
+      <w:r>
+        <w:rPr>
+          <w:rFonts w:eastAsiaTheme="minorEastAsia"/>
+        </w:rPr>
+        <w:t>-</w:t>
+      </w:r>
+      <w:r>
+        <w:rPr>
+          <w:rFonts w:eastAsiaTheme="minorEastAsia"/>
+        </w:rPr>
+        <w:t xml:space="preserve"> 5) =</w:t>
+      </w:r>
+      <w:r>
+        <w:rPr>
+          <w:rFonts w:eastAsiaTheme="minorEastAsia"/>
+        </w:rPr>
+        <w:br/>
+      </w:r>
+      <w:r>
+        <w:rPr>
+          <w:rFonts w:eastAsiaTheme="minorEastAsia"/>
+        </w:rPr>
+        <w:t xml:space="preserve">(3) </w:t>
+      </w:r>
+      <w:r>
+        <w:rPr>
+          <w:rFonts w:eastAsiaTheme="minorEastAsia"/>
+        </w:rPr>
+        <w:t>6x</w:t>
+      </w:r>
+      <w:r>
+        <w:rPr>
+          <w:rFonts w:eastAsiaTheme="minorEastAsia"/>
+          <w:vertAlign w:val="superscript"/>
+        </w:rPr>
+        <w:t>2</w:t>
+      </w:r>
+      <w:r>
+        <w:rPr>
+          <w:rFonts w:eastAsiaTheme="minorEastAsia"/>
+        </w:rPr>
+        <w:t xml:space="preserve"> + 6x </w:t>
+      </w:r>
+      <w:r>
+        <w:rPr>
+          <w:rFonts w:eastAsiaTheme="minorEastAsia"/>
+        </w:rPr>
+        <w:t>–</w:t>
+      </w:r>
+      <w:r>
+        <w:rPr>
+          <w:rFonts w:eastAsiaTheme="minorEastAsia"/>
+        </w:rPr>
+        <w:t xml:space="preserve"> 7</w:t>
+      </w:r>
+    </w:p>
+    <w:p>
+      <w:pPr>
+        <w:pStyle w:val="ListParagraph"/>
+        <w:numPr>
+          <w:ilvl w:val="0"/>
+          <w:numId w:val="29"/>
+        </w:numPr>
+      </w:pPr>
+      <w:r>
+        <w:rPr>
+          <w:rFonts w:eastAsiaTheme="minorEastAsia"/>
+        </w:rPr>
+        <w:t>Simplify (3x</w:t>
+      </w:r>
+      <w:r>
+        <w:rPr>
+          <w:rFonts w:eastAsiaTheme="minorEastAsia"/>
+          <w:vertAlign w:val="superscript"/>
+        </w:rPr>
+        <w:t>2</w:t>
+      </w:r>
+      <w:r>
+        <w:rPr>
+          <w:rFonts w:eastAsiaTheme="minorEastAsia"/>
+        </w:rPr>
+        <w:t xml:space="preserve"> – 4x + 2) - 2</w:t>
+      </w:r>
+      <m:oMath>
+        <m:r>
+          <w:rPr>
+            <w:rFonts w:ascii="Cambria Math" w:eastAsiaTheme="minorEastAsia" w:hAnsi="Cambria Math"/>
+          </w:rPr>
+          <m:t>⋅</m:t>
+        </m:r>
+      </m:oMath>
+      <w:r>
+        <w:rPr>
+          <w:rFonts w:eastAsiaTheme="minorEastAsia"/>
+        </w:rPr>
+        <w:t>(x</w:t>
+      </w:r>
+      <w:r>
+        <w:rPr>
+          <w:rFonts w:eastAsiaTheme="minorEastAsia"/>
+          <w:vertAlign w:val="superscript"/>
+        </w:rPr>
+        <w:t>2</w:t>
+      </w:r>
+      <w:r>
+        <w:rPr>
+          <w:rFonts w:eastAsiaTheme="minorEastAsia"/>
+        </w:rPr>
+        <w:t xml:space="preserve"> – 2x + 1)</w:t>
+      </w:r>
+      <w:r>
+        <w:rPr>
+          <w:rFonts w:eastAsiaTheme="minorEastAsia"/>
+        </w:rPr>
+        <w:br/>
+      </w:r>
+      <w:r>
+        <w:rPr>
+          <w:rFonts w:eastAsiaTheme="minorEastAsia"/>
+        </w:rPr>
+        <w:t>(3x</w:t>
+      </w:r>
+      <w:r>
+        <w:rPr>
+          <w:rFonts w:eastAsiaTheme="minorEastAsia"/>
+          <w:vertAlign w:val="superscript"/>
+        </w:rPr>
+        <w:t>2</w:t>
+      </w:r>
+      <w:r>
+        <w:rPr>
+          <w:rFonts w:eastAsiaTheme="minorEastAsia"/>
+        </w:rPr>
+        <w:t xml:space="preserve"> – 4x + 2</w:t>
+      </w:r>
+      <w:r>
+        <w:rPr>
+          <w:rFonts w:eastAsiaTheme="minorEastAsia"/>
+        </w:rPr>
+        <w:t>) + (-2x</w:t>
+      </w:r>
+      <w:r>
+        <w:rPr>
+          <w:rFonts w:eastAsiaTheme="minorEastAsia"/>
+          <w:vertAlign w:val="superscript"/>
+        </w:rPr>
+        <w:t>2</w:t>
+      </w:r>
+      <w:r>
+        <w:rPr>
+          <w:rFonts w:eastAsiaTheme="minorEastAsia"/>
+        </w:rPr>
+        <w:t xml:space="preserve"> + 4x – 2)</w:t>
+      </w:r>
+      <w:r>
+        <w:rPr>
+          <w:rFonts w:eastAsiaTheme="minorEastAsia"/>
+        </w:rPr>
+        <w:br/>
+        <w:t xml:space="preserve">(1) </w:t>
+      </w:r>
+      <w:r>
+        <w:rPr>
+          <w:rFonts w:eastAsiaTheme="minorEastAsia"/>
+        </w:rPr>
+        <w:t>x</w:t>
+      </w:r>
+      <w:r>
+        <w:rPr>
+          <w:rFonts w:eastAsiaTheme="minorEastAsia"/>
+          <w:vertAlign w:val="superscript"/>
+        </w:rPr>
+        <w:t>2</w:t>
+      </w:r>
+    </w:p>
+    <w:p>
+      <w:pPr>
+        <w:pStyle w:val="ListParagraph"/>
+        <w:numPr>
+          <w:ilvl w:val="0"/>
+          <w:numId w:val="29"/>
+        </w:numPr>
+      </w:pPr>
+      <w:r>
+        <w:rPr>
+          <w:rFonts w:eastAsiaTheme="minorEastAsia"/>
+        </w:rPr>
+        <w:t>Simplify (x</w:t>
+      </w:r>
+      <w:r>
+        <w:rPr>
+          <w:rFonts w:eastAsiaTheme="minorEastAsia"/>
+          <w:vertAlign w:val="superscript"/>
+        </w:rPr>
+        <w:t>2</w:t>
+      </w:r>
+      <w:r>
+        <w:rPr>
+          <w:rFonts w:eastAsiaTheme="minorEastAsia"/>
+        </w:rPr>
+        <w:t xml:space="preserve"> – 5x + 6) – (x</w:t>
+      </w:r>
+      <w:r>
+        <w:rPr>
+          <w:rFonts w:eastAsiaTheme="minorEastAsia"/>
+          <w:vertAlign w:val="superscript"/>
+        </w:rPr>
+        <w:t>2</w:t>
+      </w:r>
+      <w:r>
+        <w:rPr>
+          <w:rFonts w:eastAsiaTheme="minorEastAsia"/>
+        </w:rPr>
+        <w:t xml:space="preserve"> – 2x + 1).</w:t>
+      </w:r>
+      <w:r>
+        <w:rPr>
+          <w:rFonts w:eastAsiaTheme="minorEastAsia"/>
+        </w:rPr>
+        <w:br/>
+      </w:r>
+      <w:r>
+        <w:rPr>
+          <w:rFonts w:eastAsiaTheme="minorEastAsia"/>
+        </w:rPr>
+        <w:t>(x</w:t>
+      </w:r>
+      <w:r>
+        <w:rPr>
+          <w:rFonts w:eastAsiaTheme="minorEastAsia"/>
+          <w:vertAlign w:val="superscript"/>
+        </w:rPr>
+        <w:t>2</w:t>
+      </w:r>
+      <w:r>
+        <w:rPr>
+          <w:rFonts w:eastAsiaTheme="minorEastAsia"/>
+        </w:rPr>
+        <w:t xml:space="preserve"> – 5x + 6)</w:t>
+      </w:r>
+      <w:r>
+        <w:rPr>
+          <w:rFonts w:eastAsiaTheme="minorEastAsia"/>
+        </w:rPr>
+        <w:t xml:space="preserve"> + </w:t>
+      </w:r>
+      <w:r>
+        <w:rPr>
+          <w:rFonts w:eastAsiaTheme="minorEastAsia"/>
+        </w:rPr>
+        <w:t>(</w:t>
+      </w:r>
+      <w:r>
+        <w:rPr>
+          <w:rFonts w:eastAsiaTheme="minorEastAsia"/>
+        </w:rPr>
+        <w:t>-</w:t>
+      </w:r>
+      <w:r>
+        <w:rPr>
+          <w:rFonts w:eastAsiaTheme="minorEastAsia"/>
+        </w:rPr>
+        <w:t>x</w:t>
+      </w:r>
+      <w:r>
+        <w:rPr>
+          <w:rFonts w:eastAsiaTheme="minorEastAsia"/>
+          <w:vertAlign w:val="superscript"/>
+        </w:rPr>
+        <w:t>2</w:t>
+      </w:r>
+      <w:r>
+        <w:rPr>
+          <w:rFonts w:eastAsiaTheme="minorEastAsia"/>
+        </w:rPr>
+        <w:t xml:space="preserve"> </w:t>
+      </w:r>
+      <w:r>
+        <w:rPr>
+          <w:rFonts w:eastAsiaTheme="minorEastAsia"/>
+        </w:rPr>
+        <w:t>+</w:t>
+      </w:r>
+      <w:r>
+        <w:rPr>
+          <w:rFonts w:eastAsiaTheme="minorEastAsia"/>
+        </w:rPr>
+        <w:t xml:space="preserve"> 2x </w:t>
+      </w:r>
+      <w:r>
+        <w:rPr>
+          <w:rFonts w:eastAsiaTheme="minorEastAsia"/>
+        </w:rPr>
+        <w:t>-</w:t>
+      </w:r>
+      <w:r>
+        <w:rPr>
+          <w:rFonts w:eastAsiaTheme="minorEastAsia"/>
+        </w:rPr>
+        <w:t xml:space="preserve"> 1)</w:t>
+      </w:r>
+      <w:r>
+        <w:rPr>
+          <w:rFonts w:eastAsiaTheme="minorEastAsia"/>
+        </w:rPr>
+        <w:t xml:space="preserve"> =</w:t>
+      </w:r>
+      <w:r>
+        <w:rPr>
+          <w:rFonts w:eastAsiaTheme="minorEastAsia"/>
+        </w:rPr>
+        <w:br/>
+      </w:r>
+      <w:r>
+        <w:rPr>
+          <w:rFonts w:eastAsiaTheme="minorEastAsia"/>
+        </w:rPr>
+        <w:t xml:space="preserve">(3) </w:t>
+      </w:r>
+      <w:r>
+        <w:rPr>
+          <w:rFonts w:eastAsiaTheme="minorEastAsia"/>
+        </w:rPr>
+        <w:t>-3x + 5</w:t>
+      </w:r>
+    </w:p>
+    <w:p>
+      <w:pPr>
+        <w:pStyle w:val="ListParagraph"/>
+        <w:numPr>
+          <w:ilvl w:val="0"/>
+          <w:numId w:val="28"/>
+        </w:numPr>
+      </w:pPr>
+      <w:r>
+        <w:t>Show how you arrived at your answers.</w:t>
+      </w:r>
+    </w:p>
+    <w:p>
+      <w:pPr>
+        <w:pStyle w:val="ListParagraph"/>
+        <w:numPr>
+          <w:ilvl w:val="0"/>
+          <w:numId w:val="30"/>
+        </w:numPr>
+      </w:pPr>
+      <w:r>
+        <w:t xml:space="preserve">Nathan tried to simplify the expression (2x + 3) – (4x + 2) by first writing </w:t>
+      </w:r>
+      <w:r>
+        <w:br/>
+      </w:r>
+      <w:r>
+        <w:t xml:space="preserve">2x + 3 </w:t>
+      </w:r>
+      <w:r>
+        <w:t xml:space="preserve">- </w:t>
+      </w:r>
+      <w:r>
+        <w:t xml:space="preserve">4x + 2 and then simplifying to </w:t>
+      </w:r>
+      <w:r>
+        <w:br/>
+      </w:r>
+      <w:r>
+        <w:t>-2x + 5. Did he do this correctly? Explain your reasoning.</w:t>
+      </w:r>
+      <w:r>
+        <w:br/>
+      </w:r>
+      <w:r>
+        <w:br/>
+        <w:t>No. One of the most common errors is to not distribute the minus sign through all the terms in the expression,</w:t>
+      </w:r>
+      <w:r>
+        <w:br/>
+        <w:t>Correction: (2x + 3) + (-4x – 2) = -2x + 1</w:t>
+      </w:r>
+    </w:p>
+    <w:p>
+      <w:pPr>
+        <w:pStyle w:val="ListParagraph"/>
+        <w:numPr>
+          <w:ilvl w:val="0"/>
+          <w:numId w:val="30"/>
+        </w:numPr>
+      </w:pPr>
+      <w:r>
+        <w:t xml:space="preserve">If C = 3x + 5 and D = 2x - 5, determine </w:t>
+      </w:r>
+      <w:r>
+        <w:br/>
+        <w:t>C - 3D and simplify as much as possible.</w:t>
+      </w:r>
+      <w:r>
+        <w:br/>
+      </w:r>
+      <w:r>
+        <w:br/>
+        <w:t>C – 3D = (3x + 5) - 3</w:t>
+      </w:r>
+      <m:oMath>
+        <m:r>
+          <w:rPr>
+            <w:rFonts w:ascii="Cambria Math" w:hAnsi="Cambria Math"/>
+          </w:rPr>
+          <m:t>⋅</m:t>
+        </m:r>
+      </m:oMath>
+      <w:r>
+        <w:rPr>
+          <w:rFonts w:eastAsiaTheme="minorEastAsia"/>
+        </w:rPr>
+        <w:t>(2x – 5) =</w:t>
+      </w:r>
+      <w:r>
+        <w:rPr>
+          <w:rFonts w:eastAsiaTheme="minorEastAsia"/>
+        </w:rPr>
+        <w:br/>
+        <w:t xml:space="preserve">(3x + 5) – 6x + 15 = </w:t>
+      </w:r>
+      <w:r>
+        <w:rPr>
+          <w:rFonts w:eastAsiaTheme="minorEastAsia"/>
+        </w:rPr>
+        <w:br/>
+      </w:r>
+      <w:r>
+        <w:rPr>
+          <w:rFonts w:eastAsiaTheme="minorEastAsia"/>
+          <w:b/>
+          <w:bCs/>
+        </w:rPr>
+        <w:t>-3x + 20</w:t>
+      </w:r>
+    </w:p>
+    <w:p>
+      <w:pPr>
+        <w:pStyle w:val="ListParagraph"/>
+        <w:numPr>
+          <w:ilvl w:val="0"/>
+          <w:numId w:val="30"/>
+        </w:numPr>
+      </w:pPr>
+      <w:r>
+        <w:lastRenderedPageBreak/>
+        <w:t>To solve 49 – 2(13), Kaleigh changed it into (40+9) – 2(10+3) and then simplified to 40 + 9 – 20 – 6 = 20 + 3 = 23. Explain why this produces the right answer.</w:t>
+      </w:r>
+      <w:r>
+        <w:br/>
+      </w:r>
+      <w:r>
+        <w:br/>
+        <w:t>49 = 40 + 9</w:t>
+      </w:r>
+      <w:r>
+        <w:br/>
+        <w:t>13 = 10 + 3</w:t>
+      </w:r>
+      <w:r>
+        <w:br/>
+        <w:t xml:space="preserve">The minus sign is distributed correctly over the terms in the expression: </w:t>
+      </w:r>
+      <w:r>
+        <w:br/>
+        <w:t>-2(10 + 3) = -20 – 6</w:t>
+      </w:r>
+      <w:r>
+        <w:br/>
+        <w:t>The math is then done correctly.</w:t>
+      </w:r>
+    </w:p>
+    <w:p>
+      <w:pPr>
+        <w:pStyle w:val="ListParagraph"/>
+        <w:numPr>
+          <w:ilvl w:val="0"/>
+          <w:numId w:val="30"/>
+        </w:numPr>
+      </w:pPr>
+      <w:r>
+        <w:t xml:space="preserve">If F = -2x + 5 and G = 3x – 7, express </w:t>
+      </w:r>
+      <w:r>
+        <w:br/>
+        <w:t>2F – 5G in terms of x and y simplified as much as possible.</w:t>
+      </w:r>
+      <w:r>
+        <w:br/>
+        <w:t>2F – 5G = 2(-2x + 5) – 5(3x – 7) =</w:t>
+      </w:r>
+      <w:r>
+        <w:br/>
+        <w:t>-4x + 10 -15x + 35 =</w:t>
+      </w:r>
+      <w:r>
+        <w:br/>
+      </w:r>
+      <w:r>
+        <w:rPr>
+          <w:b/>
+          <w:bCs/>
+        </w:rPr>
+        <w:t>-19x + 45</w:t>
+      </w:r>
+    </w:p>
+    <w:p>
+      <w:pPr>
+        <w:pStyle w:val="ListParagraph"/>
+        <w:numPr>
+          <w:ilvl w:val="0"/>
+          <w:numId w:val="30"/>
+        </w:numPr>
+      </w:pPr>
+      <w:r>
+        <w:t>If P = x</w:t>
+      </w:r>
+      <w:r>
+        <w:rPr>
+          <w:vertAlign w:val="superscript"/>
+        </w:rPr>
+        <w:t>2</w:t>
+      </w:r>
+      <w:r>
+        <w:t xml:space="preserve"> + 5x + 2, Q = x</w:t>
+      </w:r>
+      <w:r>
+        <w:rPr>
+          <w:vertAlign w:val="superscript"/>
+        </w:rPr>
+        <w:t>2</w:t>
+      </w:r>
+      <w:r>
+        <w:t xml:space="preserve"> – 3x + 4, and </w:t>
+      </w:r>
+      <w:r>
+        <w:br/>
+        <w:t>R = x</w:t>
+      </w:r>
+      <w:r>
+        <w:rPr>
+          <w:vertAlign w:val="superscript"/>
+        </w:rPr>
+        <w:t>2</w:t>
+      </w:r>
+      <w:r>
+        <w:t xml:space="preserve"> -</w:t>
+      </w:r>
+      <w:r>
+        <w:t xml:space="preserve"> </w:t>
+      </w:r>
+      <w:r>
+        <w:t>2x + 5, what is P + Q – R in terms of x simplified as much as possible?</w:t>
+      </w:r>
+      <w:r>
+        <w:br/>
+      </w:r>
+      <w:r>
+        <w:br/>
+      </w:r>
+      <w:r>
+        <w:t>P + Q – R</w:t>
+      </w:r>
+      <w:r>
+        <w:t xml:space="preserve"> = </w:t>
+      </w:r>
+      <w:r>
+        <w:br/>
+        <w:t>(</w:t>
+      </w:r>
+      <w:r>
+        <w:t>x</w:t>
+      </w:r>
+      <w:r>
+        <w:rPr>
+          <w:vertAlign w:val="superscript"/>
+        </w:rPr>
+        <w:t>2</w:t>
+      </w:r>
+      <w:r>
+        <w:t xml:space="preserve"> + 5x + 2</w:t>
+      </w:r>
+      <w:r>
+        <w:t>) + (</w:t>
+      </w:r>
+      <w:r>
+        <w:t>x</w:t>
+      </w:r>
+      <w:r>
+        <w:rPr>
+          <w:vertAlign w:val="superscript"/>
+        </w:rPr>
+        <w:t>2</w:t>
+      </w:r>
+      <w:r>
+        <w:t xml:space="preserve"> – 3x + 4</w:t>
+      </w:r>
+      <w:r>
+        <w:t>) - (</w:t>
+      </w:r>
+      <w:r>
+        <w:t>x</w:t>
+      </w:r>
+      <w:r>
+        <w:rPr>
+          <w:vertAlign w:val="superscript"/>
+        </w:rPr>
+        <w:t>2</w:t>
+      </w:r>
+      <w:r>
+        <w:t xml:space="preserve"> - 2x + 5</w:t>
+      </w:r>
+      <w:r>
+        <w:t xml:space="preserve">) = </w:t>
+      </w:r>
+      <w:r>
+        <w:br/>
+      </w:r>
+      <w:r>
+        <w:t>2</w:t>
+      </w:r>
+      <w:r>
+        <w:t>x</w:t>
+      </w:r>
+      <w:r>
+        <w:rPr>
+          <w:vertAlign w:val="superscript"/>
+        </w:rPr>
+        <w:t>2</w:t>
+      </w:r>
+      <w:r>
+        <w:t xml:space="preserve"> + </w:t>
+      </w:r>
+      <w:r>
+        <w:t>2</w:t>
+      </w:r>
+      <w:r>
+        <w:t xml:space="preserve">x + </w:t>
+      </w:r>
+      <w:r>
+        <w:t>6 + (-x</w:t>
+      </w:r>
+      <w:r>
+        <w:rPr>
+          <w:vertAlign w:val="superscript"/>
+        </w:rPr>
+        <w:t>2</w:t>
+      </w:r>
+      <w:r>
+        <w:t xml:space="preserve"> + 2x – 5) =</w:t>
+      </w:r>
+      <w:r>
+        <w:br/>
+      </w:r>
+      <w:r>
+        <w:rPr>
+          <w:b/>
+          <w:bCs/>
+        </w:rPr>
+        <w:t>x</w:t>
+      </w:r>
+      <w:r>
+        <w:rPr>
+          <w:b/>
+          <w:bCs/>
+          <w:vertAlign w:val="superscript"/>
+        </w:rPr>
+        <w:t>2</w:t>
+      </w:r>
+      <w:r>
+        <w:rPr>
+          <w:b/>
+          <w:bCs/>
+        </w:rPr>
+        <w:t xml:space="preserve"> + </w:t>
+      </w:r>
+      <w:r>
+        <w:rPr>
+          <w:b/>
+          <w:bCs/>
+        </w:rPr>
+        <w:t>4</w:t>
+      </w:r>
+      <w:r>
+        <w:rPr>
+          <w:b/>
+          <w:bCs/>
+        </w:rPr>
+        <w:t>x</w:t>
+      </w:r>
+      <w:r>
+        <w:rPr>
+          <w:b/>
+          <w:bCs/>
+        </w:rPr>
+        <w:t xml:space="preserve"> + 1</w:t>
+      </w:r>
+      <w:r>
+        <w:br/>
+      </w:r>
+    </w:p>
+    <w:p/>
+    <w:p/>
     <w:p/>
     <w:p/>
     <w:sectPr>
@@ -5883,6 +7889,95 @@
     </w:lvl>
   </w:abstractNum>
   <w:abstractNum w:abstractNumId="11" w15:restartNumberingAfterBreak="0">
+    <w:nsid w:val="485523F9"/>
+    <w:multiLevelType w:val="hybridMultilevel"/>
+    <w:tmpl w:val="60BC7ADE"/>
+    <w:lvl w:ilvl="0" w:tplc="4CDCF9C4">
+      <w:start w:val="1"/>
+      <w:numFmt w:val="decimal"/>
+      <w:lvlText w:val="%1."/>
+      <w:lvlJc w:val="left"/>
+      <w:pPr>
+        <w:ind w:left="1080" w:hanging="360"/>
+      </w:pPr>
+      <w:rPr>
+        <w:rFonts w:hint="default"/>
+      </w:rPr>
+    </w:lvl>
+    <w:lvl w:ilvl="1" w:tplc="04090019" w:tentative="1">
+      <w:start w:val="1"/>
+      <w:numFmt w:val="lowerLetter"/>
+      <w:lvlText w:val="%2."/>
+      <w:lvlJc w:val="left"/>
+      <w:pPr>
+        <w:ind w:left="1800" w:hanging="360"/>
+      </w:pPr>
+    </w:lvl>
+    <w:lvl w:ilvl="2" w:tplc="0409001B" w:tentative="1">
+      <w:start w:val="1"/>
+      <w:numFmt w:val="lowerRoman"/>
+      <w:lvlText w:val="%3."/>
+      <w:lvlJc w:val="right"/>
+      <w:pPr>
+        <w:ind w:left="2520" w:hanging="180"/>
+      </w:pPr>
+    </w:lvl>
+    <w:lvl w:ilvl="3" w:tplc="0409000F" w:tentative="1">
+      <w:start w:val="1"/>
+      <w:numFmt w:val="decimal"/>
+      <w:lvlText w:val="%4."/>
+      <w:lvlJc w:val="left"/>
+      <w:pPr>
+        <w:ind w:left="3240" w:hanging="360"/>
+      </w:pPr>
+    </w:lvl>
+    <w:lvl w:ilvl="4" w:tplc="04090019" w:tentative="1">
+      <w:start w:val="1"/>
+      <w:numFmt w:val="lowerLetter"/>
+      <w:lvlText w:val="%5."/>
+      <w:lvlJc w:val="left"/>
+      <w:pPr>
+        <w:ind w:left="3960" w:hanging="360"/>
+      </w:pPr>
+    </w:lvl>
+    <w:lvl w:ilvl="5" w:tplc="0409001B" w:tentative="1">
+      <w:start w:val="1"/>
+      <w:numFmt w:val="lowerRoman"/>
+      <w:lvlText w:val="%6."/>
+      <w:lvlJc w:val="right"/>
+      <w:pPr>
+        <w:ind w:left="4680" w:hanging="180"/>
+      </w:pPr>
+    </w:lvl>
+    <w:lvl w:ilvl="6" w:tplc="0409000F" w:tentative="1">
+      <w:start w:val="1"/>
+      <w:numFmt w:val="decimal"/>
+      <w:lvlText w:val="%7."/>
+      <w:lvlJc w:val="left"/>
+      <w:pPr>
+        <w:ind w:left="5400" w:hanging="360"/>
+      </w:pPr>
+    </w:lvl>
+    <w:lvl w:ilvl="7" w:tplc="04090019" w:tentative="1">
+      <w:start w:val="1"/>
+      <w:numFmt w:val="lowerLetter"/>
+      <w:lvlText w:val="%8."/>
+      <w:lvlJc w:val="left"/>
+      <w:pPr>
+        <w:ind w:left="6120" w:hanging="360"/>
+      </w:pPr>
+    </w:lvl>
+    <w:lvl w:ilvl="8" w:tplc="0409001B" w:tentative="1">
+      <w:start w:val="1"/>
+      <w:numFmt w:val="lowerRoman"/>
+      <w:lvlText w:val="%9."/>
+      <w:lvlJc w:val="right"/>
+      <w:pPr>
+        <w:ind w:left="6840" w:hanging="180"/>
+      </w:pPr>
+    </w:lvl>
+  </w:abstractNum>
+  <w:abstractNum w:abstractNumId="12" w15:restartNumberingAfterBreak="0">
     <w:nsid w:val="486D3880"/>
     <w:multiLevelType w:val="hybridMultilevel"/>
     <w:tmpl w:val="EED4CCFA"/>
@@ -5971,7 +8066,96 @@
       </w:pPr>
     </w:lvl>
   </w:abstractNum>
-  <w:abstractNum w:abstractNumId="12" w15:restartNumberingAfterBreak="0">
+  <w:abstractNum w:abstractNumId="13" w15:restartNumberingAfterBreak="0">
+    <w:nsid w:val="4D19056F"/>
+    <w:multiLevelType w:val="hybridMultilevel"/>
+    <w:tmpl w:val="6A06F09C"/>
+    <w:lvl w:ilvl="0" w:tplc="772C78FA">
+      <w:start w:val="1"/>
+      <w:numFmt w:val="decimal"/>
+      <w:lvlText w:val="%1."/>
+      <w:lvlJc w:val="left"/>
+      <w:pPr>
+        <w:ind w:left="1080" w:hanging="360"/>
+      </w:pPr>
+      <w:rPr>
+        <w:rFonts w:hint="default"/>
+      </w:rPr>
+    </w:lvl>
+    <w:lvl w:ilvl="1" w:tplc="04090019" w:tentative="1">
+      <w:start w:val="1"/>
+      <w:numFmt w:val="lowerLetter"/>
+      <w:lvlText w:val="%2."/>
+      <w:lvlJc w:val="left"/>
+      <w:pPr>
+        <w:ind w:left="1800" w:hanging="360"/>
+      </w:pPr>
+    </w:lvl>
+    <w:lvl w:ilvl="2" w:tplc="0409001B" w:tentative="1">
+      <w:start w:val="1"/>
+      <w:numFmt w:val="lowerRoman"/>
+      <w:lvlText w:val="%3."/>
+      <w:lvlJc w:val="right"/>
+      <w:pPr>
+        <w:ind w:left="2520" w:hanging="180"/>
+      </w:pPr>
+    </w:lvl>
+    <w:lvl w:ilvl="3" w:tplc="0409000F" w:tentative="1">
+      <w:start w:val="1"/>
+      <w:numFmt w:val="decimal"/>
+      <w:lvlText w:val="%4."/>
+      <w:lvlJc w:val="left"/>
+      <w:pPr>
+        <w:ind w:left="3240" w:hanging="360"/>
+      </w:pPr>
+    </w:lvl>
+    <w:lvl w:ilvl="4" w:tplc="04090019" w:tentative="1">
+      <w:start w:val="1"/>
+      <w:numFmt w:val="lowerLetter"/>
+      <w:lvlText w:val="%5."/>
+      <w:lvlJc w:val="left"/>
+      <w:pPr>
+        <w:ind w:left="3960" w:hanging="360"/>
+      </w:pPr>
+    </w:lvl>
+    <w:lvl w:ilvl="5" w:tplc="0409001B" w:tentative="1">
+      <w:start w:val="1"/>
+      <w:numFmt w:val="lowerRoman"/>
+      <w:lvlText w:val="%6."/>
+      <w:lvlJc w:val="right"/>
+      <w:pPr>
+        <w:ind w:left="4680" w:hanging="180"/>
+      </w:pPr>
+    </w:lvl>
+    <w:lvl w:ilvl="6" w:tplc="0409000F" w:tentative="1">
+      <w:start w:val="1"/>
+      <w:numFmt w:val="decimal"/>
+      <w:lvlText w:val="%7."/>
+      <w:lvlJc w:val="left"/>
+      <w:pPr>
+        <w:ind w:left="5400" w:hanging="360"/>
+      </w:pPr>
+    </w:lvl>
+    <w:lvl w:ilvl="7" w:tplc="04090019" w:tentative="1">
+      <w:start w:val="1"/>
+      <w:numFmt w:val="lowerLetter"/>
+      <w:lvlText w:val="%8."/>
+      <w:lvlJc w:val="left"/>
+      <w:pPr>
+        <w:ind w:left="6120" w:hanging="360"/>
+      </w:pPr>
+    </w:lvl>
+    <w:lvl w:ilvl="8" w:tplc="0409001B" w:tentative="1">
+      <w:start w:val="1"/>
+      <w:numFmt w:val="lowerRoman"/>
+      <w:lvlText w:val="%9."/>
+      <w:lvlJc w:val="right"/>
+      <w:pPr>
+        <w:ind w:left="6840" w:hanging="180"/>
+      </w:pPr>
+    </w:lvl>
+  </w:abstractNum>
+  <w:abstractNum w:abstractNumId="14" w15:restartNumberingAfterBreak="0">
     <w:nsid w:val="4F8E432E"/>
     <w:multiLevelType w:val="hybridMultilevel"/>
     <w:tmpl w:val="7806E930"/>
@@ -6060,7 +8244,7 @@
       </w:pPr>
     </w:lvl>
   </w:abstractNum>
-  <w:abstractNum w:abstractNumId="13" w15:restartNumberingAfterBreak="0">
+  <w:abstractNum w:abstractNumId="15" w15:restartNumberingAfterBreak="0">
     <w:nsid w:val="53006CAC"/>
     <w:multiLevelType w:val="hybridMultilevel"/>
     <w:tmpl w:val="122EE080"/>
@@ -6149,7 +8333,7 @@
       </w:pPr>
     </w:lvl>
   </w:abstractNum>
-  <w:abstractNum w:abstractNumId="14" w15:restartNumberingAfterBreak="0">
+  <w:abstractNum w:abstractNumId="16" w15:restartNumberingAfterBreak="0">
     <w:nsid w:val="53FD5087"/>
     <w:multiLevelType w:val="hybridMultilevel"/>
     <w:tmpl w:val="D5887EEA"/>
@@ -6238,7 +8422,7 @@
       </w:pPr>
     </w:lvl>
   </w:abstractNum>
-  <w:abstractNum w:abstractNumId="15" w15:restartNumberingAfterBreak="0">
+  <w:abstractNum w:abstractNumId="17" w15:restartNumberingAfterBreak="0">
     <w:nsid w:val="551431DD"/>
     <w:multiLevelType w:val="hybridMultilevel"/>
     <w:tmpl w:val="68B6A684"/>
@@ -6327,7 +8511,7 @@
       </w:pPr>
     </w:lvl>
   </w:abstractNum>
-  <w:abstractNum w:abstractNumId="16" w15:restartNumberingAfterBreak="0">
+  <w:abstractNum w:abstractNumId="18" w15:restartNumberingAfterBreak="0">
     <w:nsid w:val="5F0214FC"/>
     <w:multiLevelType w:val="hybridMultilevel"/>
     <w:tmpl w:val="9CDC146E"/>
@@ -6440,7 +8624,7 @@
       </w:rPr>
     </w:lvl>
   </w:abstractNum>
-  <w:abstractNum w:abstractNumId="17" w15:restartNumberingAfterBreak="0">
+  <w:abstractNum w:abstractNumId="19" w15:restartNumberingAfterBreak="0">
     <w:nsid w:val="5F4D672A"/>
     <w:multiLevelType w:val="hybridMultilevel"/>
     <w:tmpl w:val="35661118"/>
@@ -6529,7 +8713,7 @@
       </w:pPr>
     </w:lvl>
   </w:abstractNum>
-  <w:abstractNum w:abstractNumId="18" w15:restartNumberingAfterBreak="0">
+  <w:abstractNum w:abstractNumId="20" w15:restartNumberingAfterBreak="0">
     <w:nsid w:val="61611601"/>
     <w:multiLevelType w:val="hybridMultilevel"/>
     <w:tmpl w:val="A72A7508"/>
@@ -6618,7 +8802,7 @@
       </w:pPr>
     </w:lvl>
   </w:abstractNum>
-  <w:abstractNum w:abstractNumId="19" w15:restartNumberingAfterBreak="0">
+  <w:abstractNum w:abstractNumId="21" w15:restartNumberingAfterBreak="0">
     <w:nsid w:val="64D34789"/>
     <w:multiLevelType w:val="hybridMultilevel"/>
     <w:tmpl w:val="16DC6484"/>
@@ -6707,7 +8891,7 @@
       </w:pPr>
     </w:lvl>
   </w:abstractNum>
-  <w:abstractNum w:abstractNumId="20" w15:restartNumberingAfterBreak="0">
+  <w:abstractNum w:abstractNumId="22" w15:restartNumberingAfterBreak="0">
     <w:nsid w:val="654D045C"/>
     <w:multiLevelType w:val="hybridMultilevel"/>
     <w:tmpl w:val="71320066"/>
@@ -6796,7 +8980,96 @@
       </w:pPr>
     </w:lvl>
   </w:abstractNum>
-  <w:abstractNum w:abstractNumId="21" w15:restartNumberingAfterBreak="0">
+  <w:abstractNum w:abstractNumId="23" w15:restartNumberingAfterBreak="0">
+    <w:nsid w:val="6C610384"/>
+    <w:multiLevelType w:val="hybridMultilevel"/>
+    <w:tmpl w:val="779057EA"/>
+    <w:lvl w:ilvl="0" w:tplc="04090015">
+      <w:start w:val="1"/>
+      <w:numFmt w:val="upperLetter"/>
+      <w:lvlText w:val="%1."/>
+      <w:lvlJc w:val="left"/>
+      <w:pPr>
+        <w:ind w:left="720" w:hanging="360"/>
+      </w:pPr>
+      <w:rPr>
+        <w:rFonts w:hint="default"/>
+      </w:rPr>
+    </w:lvl>
+    <w:lvl w:ilvl="1" w:tplc="04090019" w:tentative="1">
+      <w:start w:val="1"/>
+      <w:numFmt w:val="lowerLetter"/>
+      <w:lvlText w:val="%2."/>
+      <w:lvlJc w:val="left"/>
+      <w:pPr>
+        <w:ind w:left="1440" w:hanging="360"/>
+      </w:pPr>
+    </w:lvl>
+    <w:lvl w:ilvl="2" w:tplc="0409001B" w:tentative="1">
+      <w:start w:val="1"/>
+      <w:numFmt w:val="lowerRoman"/>
+      <w:lvlText w:val="%3."/>
+      <w:lvlJc w:val="right"/>
+      <w:pPr>
+        <w:ind w:left="2160" w:hanging="180"/>
+      </w:pPr>
+    </w:lvl>
+    <w:lvl w:ilvl="3" w:tplc="0409000F" w:tentative="1">
+      <w:start w:val="1"/>
+      <w:numFmt w:val="decimal"/>
+      <w:lvlText w:val="%4."/>
+      <w:lvlJc w:val="left"/>
+      <w:pPr>
+        <w:ind w:left="2880" w:hanging="360"/>
+      </w:pPr>
+    </w:lvl>
+    <w:lvl w:ilvl="4" w:tplc="04090019" w:tentative="1">
+      <w:start w:val="1"/>
+      <w:numFmt w:val="lowerLetter"/>
+      <w:lvlText w:val="%5."/>
+      <w:lvlJc w:val="left"/>
+      <w:pPr>
+        <w:ind w:left="3600" w:hanging="360"/>
+      </w:pPr>
+    </w:lvl>
+    <w:lvl w:ilvl="5" w:tplc="0409001B" w:tentative="1">
+      <w:start w:val="1"/>
+      <w:numFmt w:val="lowerRoman"/>
+      <w:lvlText w:val="%6."/>
+      <w:lvlJc w:val="right"/>
+      <w:pPr>
+        <w:ind w:left="4320" w:hanging="180"/>
+      </w:pPr>
+    </w:lvl>
+    <w:lvl w:ilvl="6" w:tplc="0409000F" w:tentative="1">
+      <w:start w:val="1"/>
+      <w:numFmt w:val="decimal"/>
+      <w:lvlText w:val="%7."/>
+      <w:lvlJc w:val="left"/>
+      <w:pPr>
+        <w:ind w:left="5040" w:hanging="360"/>
+      </w:pPr>
+    </w:lvl>
+    <w:lvl w:ilvl="7" w:tplc="04090019" w:tentative="1">
+      <w:start w:val="1"/>
+      <w:numFmt w:val="lowerLetter"/>
+      <w:lvlText w:val="%8."/>
+      <w:lvlJc w:val="left"/>
+      <w:pPr>
+        <w:ind w:left="5760" w:hanging="360"/>
+      </w:pPr>
+    </w:lvl>
+    <w:lvl w:ilvl="8" w:tplc="0409001B" w:tentative="1">
+      <w:start w:val="1"/>
+      <w:numFmt w:val="lowerRoman"/>
+      <w:lvlText w:val="%9."/>
+      <w:lvlJc w:val="right"/>
+      <w:pPr>
+        <w:ind w:left="6480" w:hanging="180"/>
+      </w:pPr>
+    </w:lvl>
+  </w:abstractNum>
+  <w:abstractNum w:abstractNumId="24" w15:restartNumberingAfterBreak="0">
     <w:nsid w:val="76EA3856"/>
     <w:multiLevelType w:val="hybridMultilevel"/>
     <w:tmpl w:val="5958E18A"/>
@@ -6885,7 +9158,7 @@
       </w:pPr>
     </w:lvl>
   </w:abstractNum>
-  <w:abstractNum w:abstractNumId="22" w15:restartNumberingAfterBreak="0">
+  <w:abstractNum w:abstractNumId="25" w15:restartNumberingAfterBreak="0">
     <w:nsid w:val="774F5CFB"/>
     <w:multiLevelType w:val="hybridMultilevel"/>
     <w:tmpl w:val="9710B9EE"/>
@@ -6974,7 +9247,96 @@
       </w:pPr>
     </w:lvl>
   </w:abstractNum>
-  <w:abstractNum w:abstractNumId="23" w15:restartNumberingAfterBreak="0">
+  <w:abstractNum w:abstractNumId="26" w15:restartNumberingAfterBreak="0">
+    <w:nsid w:val="7B5D5FB3"/>
+    <w:multiLevelType w:val="hybridMultilevel"/>
+    <w:tmpl w:val="8AEE59EE"/>
+    <w:lvl w:ilvl="0" w:tplc="0409000F">
+      <w:start w:val="1"/>
+      <w:numFmt w:val="decimal"/>
+      <w:lvlText w:val="%1."/>
+      <w:lvlJc w:val="left"/>
+      <w:pPr>
+        <w:ind w:left="720" w:hanging="360"/>
+      </w:pPr>
+      <w:rPr>
+        <w:rFonts w:hint="default"/>
+      </w:rPr>
+    </w:lvl>
+    <w:lvl w:ilvl="1" w:tplc="04090019" w:tentative="1">
+      <w:start w:val="1"/>
+      <w:numFmt w:val="lowerLetter"/>
+      <w:lvlText w:val="%2."/>
+      <w:lvlJc w:val="left"/>
+      <w:pPr>
+        <w:ind w:left="1440" w:hanging="360"/>
+      </w:pPr>
+    </w:lvl>
+    <w:lvl w:ilvl="2" w:tplc="0409001B" w:tentative="1">
+      <w:start w:val="1"/>
+      <w:numFmt w:val="lowerRoman"/>
+      <w:lvlText w:val="%3."/>
+      <w:lvlJc w:val="right"/>
+      <w:pPr>
+        <w:ind w:left="2160" w:hanging="180"/>
+      </w:pPr>
+    </w:lvl>
+    <w:lvl w:ilvl="3" w:tplc="0409000F" w:tentative="1">
+      <w:start w:val="1"/>
+      <w:numFmt w:val="decimal"/>
+      <w:lvlText w:val="%4."/>
+      <w:lvlJc w:val="left"/>
+      <w:pPr>
+        <w:ind w:left="2880" w:hanging="360"/>
+      </w:pPr>
+    </w:lvl>
+    <w:lvl w:ilvl="4" w:tplc="04090019" w:tentative="1">
+      <w:start w:val="1"/>
+      <w:numFmt w:val="lowerLetter"/>
+      <w:lvlText w:val="%5."/>
+      <w:lvlJc w:val="left"/>
+      <w:pPr>
+        <w:ind w:left="3600" w:hanging="360"/>
+      </w:pPr>
+    </w:lvl>
+    <w:lvl w:ilvl="5" w:tplc="0409001B" w:tentative="1">
+      <w:start w:val="1"/>
+      <w:numFmt w:val="lowerRoman"/>
+      <w:lvlText w:val="%6."/>
+      <w:lvlJc w:val="right"/>
+      <w:pPr>
+        <w:ind w:left="4320" w:hanging="180"/>
+      </w:pPr>
+    </w:lvl>
+    <w:lvl w:ilvl="6" w:tplc="0409000F" w:tentative="1">
+      <w:start w:val="1"/>
+      <w:numFmt w:val="decimal"/>
+      <w:lvlText w:val="%7."/>
+      <w:lvlJc w:val="left"/>
+      <w:pPr>
+        <w:ind w:left="5040" w:hanging="360"/>
+      </w:pPr>
+    </w:lvl>
+    <w:lvl w:ilvl="7" w:tplc="04090019" w:tentative="1">
+      <w:start w:val="1"/>
+      <w:numFmt w:val="lowerLetter"/>
+      <w:lvlText w:val="%8."/>
+      <w:lvlJc w:val="left"/>
+      <w:pPr>
+        <w:ind w:left="5760" w:hanging="360"/>
+      </w:pPr>
+    </w:lvl>
+    <w:lvl w:ilvl="8" w:tplc="0409001B" w:tentative="1">
+      <w:start w:val="1"/>
+      <w:numFmt w:val="lowerRoman"/>
+      <w:lvlText w:val="%9."/>
+      <w:lvlJc w:val="right"/>
+      <w:pPr>
+        <w:ind w:left="6480" w:hanging="180"/>
+      </w:pPr>
+    </w:lvl>
+  </w:abstractNum>
+  <w:abstractNum w:abstractNumId="27" w15:restartNumberingAfterBreak="0">
     <w:nsid w:val="7C093E54"/>
     <w:multiLevelType w:val="hybridMultilevel"/>
     <w:tmpl w:val="07E2E3AC"/>
@@ -7063,7 +9425,7 @@
       </w:pPr>
     </w:lvl>
   </w:abstractNum>
-  <w:abstractNum w:abstractNumId="24" w15:restartNumberingAfterBreak="0">
+  <w:abstractNum w:abstractNumId="28" w15:restartNumberingAfterBreak="0">
     <w:nsid w:val="7DBE32CF"/>
     <w:multiLevelType w:val="hybridMultilevel"/>
     <w:tmpl w:val="C92AF380"/>
@@ -7152,7 +9514,7 @@
       </w:pPr>
     </w:lvl>
   </w:abstractNum>
-  <w:abstractNum w:abstractNumId="25" w15:restartNumberingAfterBreak="0">
+  <w:abstractNum w:abstractNumId="29" w15:restartNumberingAfterBreak="0">
     <w:nsid w:val="7F540412"/>
     <w:multiLevelType w:val="hybridMultilevel"/>
     <w:tmpl w:val="E5C674FA"/>
@@ -7248,28 +9610,28 @@
     <w:abstractNumId w:val="8"/>
   </w:num>
   <w:num w:numId="3" w16cid:durableId="392241423">
-    <w:abstractNumId w:val="11"/>
+    <w:abstractNumId w:val="12"/>
   </w:num>
   <w:num w:numId="4" w16cid:durableId="2033145947">
-    <w:abstractNumId w:val="25"/>
+    <w:abstractNumId w:val="29"/>
   </w:num>
   <w:num w:numId="5" w16cid:durableId="202055902">
     <w:abstractNumId w:val="0"/>
   </w:num>
   <w:num w:numId="6" w16cid:durableId="1370255834">
-    <w:abstractNumId w:val="19"/>
+    <w:abstractNumId w:val="21"/>
   </w:num>
   <w:num w:numId="7" w16cid:durableId="1398819235">
     <w:abstractNumId w:val="7"/>
   </w:num>
   <w:num w:numId="8" w16cid:durableId="1640839801">
-    <w:abstractNumId w:val="23"/>
+    <w:abstractNumId w:val="27"/>
   </w:num>
   <w:num w:numId="9" w16cid:durableId="1914927308">
     <w:abstractNumId w:val="1"/>
   </w:num>
   <w:num w:numId="10" w16cid:durableId="578298169">
-    <w:abstractNumId w:val="18"/>
+    <w:abstractNumId w:val="20"/>
   </w:num>
   <w:num w:numId="11" w16cid:durableId="1107581818">
     <w:abstractNumId w:val="3"/>
@@ -7278,37 +9640,37 @@
     <w:abstractNumId w:val="6"/>
   </w:num>
   <w:num w:numId="13" w16cid:durableId="819930803">
-    <w:abstractNumId w:val="24"/>
+    <w:abstractNumId w:val="28"/>
   </w:num>
   <w:num w:numId="14" w16cid:durableId="780105164">
-    <w:abstractNumId w:val="16"/>
+    <w:abstractNumId w:val="18"/>
   </w:num>
   <w:num w:numId="15" w16cid:durableId="1362583393">
-    <w:abstractNumId w:val="22"/>
+    <w:abstractNumId w:val="25"/>
   </w:num>
   <w:num w:numId="16" w16cid:durableId="38942300">
-    <w:abstractNumId w:val="17"/>
+    <w:abstractNumId w:val="19"/>
   </w:num>
   <w:num w:numId="17" w16cid:durableId="1915846612">
     <w:abstractNumId w:val="2"/>
   </w:num>
   <w:num w:numId="18" w16cid:durableId="836112392">
-    <w:abstractNumId w:val="20"/>
+    <w:abstractNumId w:val="22"/>
   </w:num>
   <w:num w:numId="19" w16cid:durableId="554505431">
-    <w:abstractNumId w:val="12"/>
+    <w:abstractNumId w:val="14"/>
   </w:num>
   <w:num w:numId="20" w16cid:durableId="189227632">
-    <w:abstractNumId w:val="15"/>
+    <w:abstractNumId w:val="17"/>
   </w:num>
   <w:num w:numId="21" w16cid:durableId="638264107">
-    <w:abstractNumId w:val="14"/>
+    <w:abstractNumId w:val="16"/>
   </w:num>
   <w:num w:numId="22" w16cid:durableId="2101830352">
     <w:abstractNumId w:val="10"/>
   </w:num>
   <w:num w:numId="23" w16cid:durableId="474765578">
-    <w:abstractNumId w:val="21"/>
+    <w:abstractNumId w:val="24"/>
   </w:num>
   <w:num w:numId="24" w16cid:durableId="602108312">
     <w:abstractNumId w:val="5"/>
@@ -7317,7 +9679,19 @@
     <w:abstractNumId w:val="4"/>
   </w:num>
   <w:num w:numId="26" w16cid:durableId="854684359">
+    <w:abstractNumId w:val="15"/>
+  </w:num>
+  <w:num w:numId="27" w16cid:durableId="1537041159">
+    <w:abstractNumId w:val="26"/>
+  </w:num>
+  <w:num w:numId="28" w16cid:durableId="1132599058">
+    <w:abstractNumId w:val="23"/>
+  </w:num>
+  <w:num w:numId="29" w16cid:durableId="1646087260">
     <w:abstractNumId w:val="13"/>
+  </w:num>
+  <w:num w:numId="30" w16cid:durableId="1468014164">
+    <w:abstractNumId w:val="11"/>
   </w:num>
 </w:numbering>
 </file>

</xml_diff>

<commit_message>
Barrons Lets Review Regents - Algebra 1 - Chapter 2: 2.6 Multistep Algebra Equations Involving Polynomial Arithmetic
</commit_message>
<xml_diff>
--- a/Algebra-1/ch02/Barrons Lets Review Regents - Albebra 1 - Chapter 2.docx
+++ b/Algebra-1/ch02/Barrons Lets Review Regents - Albebra 1 - Chapter 2.docx
@@ -5188,11 +5188,6 @@
           <w:rFonts w:eastAsiaTheme="minorEastAsia"/>
         </w:rPr>
         <w:br/>
-      </w:r>
-      <w:r>
-        <w:rPr>
-          <w:rFonts w:eastAsiaTheme="minorEastAsia"/>
-        </w:rPr>
         <w:t>8x</w:t>
       </w:r>
       <w:r>
@@ -5206,19 +5201,7 @@
         <w:rPr>
           <w:rFonts w:eastAsiaTheme="minorEastAsia"/>
         </w:rPr>
-        <w:t xml:space="preserve"> + </w:t>
-      </w:r>
-      <w:r>
-        <w:rPr>
-          <w:rFonts w:eastAsiaTheme="minorEastAsia"/>
-        </w:rPr>
-        <w:t>8</w:t>
-      </w:r>
-      <w:r>
-        <w:rPr>
-          <w:rFonts w:eastAsiaTheme="minorEastAsia"/>
-        </w:rPr>
-        <w:t>x – 12</w:t>
+        <w:t xml:space="preserve"> + 8x – 12</w:t>
       </w:r>
     </w:p>
     <w:p>
@@ -5288,11 +5271,6 @@
           <w:rFonts w:eastAsiaTheme="minorEastAsia"/>
         </w:rPr>
         <w:br/>
-      </w:r>
-      <w:r>
-        <w:rPr>
-          <w:rFonts w:eastAsiaTheme="minorEastAsia"/>
-        </w:rPr>
         <w:t>6x</w:t>
       </w:r>
       <w:r>
@@ -5306,31 +5284,7 @@
         <w:rPr>
           <w:rFonts w:eastAsiaTheme="minorEastAsia"/>
         </w:rPr>
-        <w:t xml:space="preserve"> – </w:t>
-      </w:r>
-      <w:r>
-        <w:rPr>
-          <w:rFonts w:eastAsiaTheme="minorEastAsia"/>
-        </w:rPr>
-        <w:t>28</w:t>
-      </w:r>
-      <w:r>
-        <w:rPr>
-          <w:rFonts w:eastAsiaTheme="minorEastAsia"/>
-        </w:rPr>
-        <w:t>x</w:t>
-      </w:r>
-      <w:r>
-        <w:rPr>
-          <w:rFonts w:eastAsiaTheme="minorEastAsia"/>
-        </w:rPr>
-        <w:t xml:space="preserve"> </w:t>
-      </w:r>
-      <w:r>
-        <w:rPr>
-          <w:rFonts w:eastAsiaTheme="minorEastAsia"/>
-        </w:rPr>
-        <w:t>+ 30</w:t>
+        <w:t xml:space="preserve"> – 28x + 30</w:t>
       </w:r>
     </w:p>
     <w:p>
@@ -5829,10 +5783,7 @@
         <w:t>2</w:t>
       </w:r>
       <w:r>
-        <w:t xml:space="preserve"> – 6x + 4)</w:t>
-      </w:r>
-      <w:r>
-        <w:t xml:space="preserve"> + 3x</w:t>
+        <w:t xml:space="preserve"> – 6x + 4) + 3x</w:t>
       </w:r>
       <w:r>
         <w:rPr>
@@ -5991,25 +5942,7 @@
           <w:rFonts w:eastAsiaTheme="minorEastAsia"/>
         </w:rPr>
         <w:br/>
-        <w:t xml:space="preserve">(1) </w:t>
-      </w:r>
-      <w:r>
-        <w:rPr>
-          <w:rFonts w:eastAsiaTheme="minorEastAsia"/>
-        </w:rPr>
-        <w:t>-</w:t>
-      </w:r>
-      <w:r>
-        <w:rPr>
-          <w:rFonts w:eastAsiaTheme="minorEastAsia"/>
-        </w:rPr>
-        <w:t>2</w:t>
-      </w:r>
-      <w:r>
-        <w:rPr>
-          <w:rFonts w:eastAsiaTheme="minorEastAsia"/>
-        </w:rPr>
-        <w:t>x</w:t>
+        <w:t>(1) -2x</w:t>
       </w:r>
       <w:r>
         <w:rPr>
@@ -6070,68 +6003,6 @@
           <w:rFonts w:eastAsiaTheme="minorEastAsia"/>
         </w:rPr>
         <w:br/>
-        <w:t>(</w:t>
-      </w:r>
-      <w:r>
-        <w:rPr>
-          <w:rFonts w:eastAsiaTheme="minorEastAsia"/>
-        </w:rPr>
-        <w:t>2x</w:t>
-      </w:r>
-      <w:r>
-        <w:rPr>
-          <w:rFonts w:eastAsiaTheme="minorEastAsia"/>
-          <w:vertAlign w:val="superscript"/>
-        </w:rPr>
-        <w:t>2</w:t>
-      </w:r>
-      <w:r>
-        <w:rPr>
-          <w:rFonts w:eastAsiaTheme="minorEastAsia"/>
-        </w:rPr>
-        <w:t xml:space="preserve"> + 3x – 2</w:t>
-      </w:r>
-      <w:r>
-        <w:rPr>
-          <w:rFonts w:eastAsiaTheme="minorEastAsia"/>
-        </w:rPr>
-        <w:t>) – (</w:t>
-      </w:r>
-      <w:r>
-        <w:rPr>
-          <w:rFonts w:eastAsiaTheme="minorEastAsia"/>
-        </w:rPr>
-        <w:t>-4x</w:t>
-      </w:r>
-      <w:r>
-        <w:rPr>
-          <w:rFonts w:eastAsiaTheme="minorEastAsia"/>
-          <w:vertAlign w:val="superscript"/>
-        </w:rPr>
-        <w:t>2</w:t>
-      </w:r>
-      <w:r>
-        <w:rPr>
-          <w:rFonts w:eastAsiaTheme="minorEastAsia"/>
-        </w:rPr>
-        <w:t xml:space="preserve"> – 3x + 5</w:t>
-      </w:r>
-      <w:r>
-        <w:rPr>
-          <w:rFonts w:eastAsiaTheme="minorEastAsia"/>
-        </w:rPr>
-        <w:t>) =</w:t>
-      </w:r>
-      <w:r>
-        <w:rPr>
-          <w:rFonts w:eastAsiaTheme="minorEastAsia"/>
-        </w:rPr>
-        <w:br/>
-      </w:r>
-      <w:r>
-        <w:rPr>
-          <w:rFonts w:eastAsiaTheme="minorEastAsia"/>
-        </w:rPr>
         <w:t>(2x</w:t>
       </w:r>
       <w:r>
@@ -6145,13 +6016,40 @@
         <w:rPr>
           <w:rFonts w:eastAsiaTheme="minorEastAsia"/>
         </w:rPr>
-        <w:t xml:space="preserve"> + 3x – 2)</w:t>
-      </w:r>
-      <w:r>
-        <w:rPr>
-          <w:rFonts w:eastAsiaTheme="minorEastAsia"/>
-        </w:rPr>
-        <w:t xml:space="preserve"> + (4x</w:t>
+        <w:t xml:space="preserve"> + 3x – 2) – (-4x</w:t>
+      </w:r>
+      <w:r>
+        <w:rPr>
+          <w:rFonts w:eastAsiaTheme="minorEastAsia"/>
+          <w:vertAlign w:val="superscript"/>
+        </w:rPr>
+        <w:t>2</w:t>
+      </w:r>
+      <w:r>
+        <w:rPr>
+          <w:rFonts w:eastAsiaTheme="minorEastAsia"/>
+        </w:rPr>
+        <w:t xml:space="preserve"> – 3x + 5) =</w:t>
+      </w:r>
+      <w:r>
+        <w:rPr>
+          <w:rFonts w:eastAsiaTheme="minorEastAsia"/>
+        </w:rPr>
+        <w:br/>
+        <w:t>(2x</w:t>
+      </w:r>
+      <w:r>
+        <w:rPr>
+          <w:rFonts w:eastAsiaTheme="minorEastAsia"/>
+          <w:vertAlign w:val="superscript"/>
+        </w:rPr>
+        <w:t>2</w:t>
+      </w:r>
+      <w:r>
+        <w:rPr>
+          <w:rFonts w:eastAsiaTheme="minorEastAsia"/>
+        </w:rPr>
+        <w:t xml:space="preserve"> + 3x – 2) + (4x</w:t>
       </w:r>
       <w:r>
         <w:rPr>
@@ -6281,11 +6179,6 @@
           <w:rFonts w:eastAsiaTheme="minorEastAsia"/>
         </w:rPr>
         <w:br/>
-      </w:r>
-      <w:r>
-        <w:rPr>
-          <w:rFonts w:eastAsiaTheme="minorEastAsia"/>
-        </w:rPr>
         <w:t>(3x</w:t>
       </w:r>
       <w:r>
@@ -6299,13 +6192,7 @@
         <w:rPr>
           <w:rFonts w:eastAsiaTheme="minorEastAsia"/>
         </w:rPr>
-        <w:t xml:space="preserve"> – 4x + 2</w:t>
-      </w:r>
-      <w:r>
-        <w:rPr>
-          <w:rFonts w:eastAsiaTheme="minorEastAsia"/>
-        </w:rPr>
-        <w:t>) + (-2x</w:t>
+        <w:t xml:space="preserve"> – 4x + 2) + (-2x</w:t>
       </w:r>
       <w:r>
         <w:rPr>
@@ -6325,13 +6212,7 @@
           <w:rFonts w:eastAsiaTheme="minorEastAsia"/>
         </w:rPr>
         <w:br/>
-        <w:t xml:space="preserve">(1) </w:t>
-      </w:r>
-      <w:r>
-        <w:rPr>
-          <w:rFonts w:eastAsiaTheme="minorEastAsia"/>
-        </w:rPr>
-        <w:t>x</w:t>
+        <w:t>(1) x</w:t>
       </w:r>
       <w:r>
         <w:rPr>
@@ -6386,11 +6267,6 @@
           <w:rFonts w:eastAsiaTheme="minorEastAsia"/>
         </w:rPr>
         <w:br/>
-      </w:r>
-      <w:r>
-        <w:rPr>
-          <w:rFonts w:eastAsiaTheme="minorEastAsia"/>
-        </w:rPr>
         <w:t>(x</w:t>
       </w:r>
       <w:r>
@@ -6404,74 +6280,20 @@
         <w:rPr>
           <w:rFonts w:eastAsiaTheme="minorEastAsia"/>
         </w:rPr>
-        <w:t xml:space="preserve"> – 5x + 6)</w:t>
-      </w:r>
-      <w:r>
-        <w:rPr>
-          <w:rFonts w:eastAsiaTheme="minorEastAsia"/>
-        </w:rPr>
-        <w:t xml:space="preserve"> + </w:t>
-      </w:r>
-      <w:r>
-        <w:rPr>
-          <w:rFonts w:eastAsiaTheme="minorEastAsia"/>
-        </w:rPr>
-        <w:t>(</w:t>
-      </w:r>
-      <w:r>
-        <w:rPr>
-          <w:rFonts w:eastAsiaTheme="minorEastAsia"/>
-        </w:rPr>
-        <w:t>-</w:t>
-      </w:r>
-      <w:r>
-        <w:rPr>
-          <w:rFonts w:eastAsiaTheme="minorEastAsia"/>
-        </w:rPr>
-        <w:t>x</w:t>
-      </w:r>
-      <w:r>
-        <w:rPr>
-          <w:rFonts w:eastAsiaTheme="minorEastAsia"/>
-          <w:vertAlign w:val="superscript"/>
-        </w:rPr>
-        <w:t>2</w:t>
-      </w:r>
-      <w:r>
-        <w:rPr>
-          <w:rFonts w:eastAsiaTheme="minorEastAsia"/>
-        </w:rPr>
-        <w:t xml:space="preserve"> </w:t>
-      </w:r>
-      <w:r>
-        <w:rPr>
-          <w:rFonts w:eastAsiaTheme="minorEastAsia"/>
-        </w:rPr>
-        <w:t>+</w:t>
-      </w:r>
-      <w:r>
-        <w:rPr>
-          <w:rFonts w:eastAsiaTheme="minorEastAsia"/>
-        </w:rPr>
-        <w:t xml:space="preserve"> 2x </w:t>
-      </w:r>
-      <w:r>
-        <w:rPr>
-          <w:rFonts w:eastAsiaTheme="minorEastAsia"/>
-        </w:rPr>
-        <w:t>-</w:t>
-      </w:r>
-      <w:r>
-        <w:rPr>
-          <w:rFonts w:eastAsiaTheme="minorEastAsia"/>
-        </w:rPr>
-        <w:t xml:space="preserve"> 1)</w:t>
-      </w:r>
-      <w:r>
-        <w:rPr>
-          <w:rFonts w:eastAsiaTheme="minorEastAsia"/>
-        </w:rPr>
-        <w:t xml:space="preserve"> =</w:t>
+        <w:t xml:space="preserve"> – 5x + 6) + (-x</w:t>
+      </w:r>
+      <w:r>
+        <w:rPr>
+          <w:rFonts w:eastAsiaTheme="minorEastAsia"/>
+          <w:vertAlign w:val="superscript"/>
+        </w:rPr>
+        <w:t>2</w:t>
+      </w:r>
+      <w:r>
+        <w:rPr>
+          <w:rFonts w:eastAsiaTheme="minorEastAsia"/>
+        </w:rPr>
+        <w:t xml:space="preserve"> + 2x - 1) =</w:t>
       </w:r>
       <w:r>
         <w:rPr>
@@ -6726,88 +6548,53 @@
       </w:r>
       <w:r>
         <w:br/>
-      </w:r>
-      <w:r>
-        <w:t>P + Q – R</w:t>
-      </w:r>
-      <w:r>
-        <w:t xml:space="preserve"> = </w:t>
-      </w:r>
-      <w:r>
-        <w:br/>
-        <w:t>(</w:t>
-      </w:r>
-      <w:r>
-        <w:t>x</w:t>
-      </w:r>
-      <w:r>
-        <w:rPr>
-          <w:vertAlign w:val="superscript"/>
-        </w:rPr>
-        <w:t>2</w:t>
-      </w:r>
-      <w:r>
-        <w:t xml:space="preserve"> + 5x + 2</w:t>
-      </w:r>
-      <w:r>
-        <w:t>) + (</w:t>
-      </w:r>
-      <w:r>
-        <w:t>x</w:t>
-      </w:r>
-      <w:r>
-        <w:rPr>
-          <w:vertAlign w:val="superscript"/>
-        </w:rPr>
-        <w:t>2</w:t>
-      </w:r>
-      <w:r>
-        <w:t xml:space="preserve"> – 3x + 4</w:t>
-      </w:r>
-      <w:r>
-        <w:t>) - (</w:t>
-      </w:r>
-      <w:r>
-        <w:t>x</w:t>
-      </w:r>
-      <w:r>
-        <w:rPr>
-          <w:vertAlign w:val="superscript"/>
-        </w:rPr>
-        <w:t>2</w:t>
-      </w:r>
-      <w:r>
-        <w:t xml:space="preserve"> - 2x + 5</w:t>
-      </w:r>
-      <w:r>
-        <w:t xml:space="preserve">) = </w:t>
-      </w:r>
-      <w:r>
-        <w:br/>
-      </w:r>
-      <w:r>
-        <w:t>2</w:t>
-      </w:r>
-      <w:r>
-        <w:t>x</w:t>
-      </w:r>
-      <w:r>
-        <w:rPr>
-          <w:vertAlign w:val="superscript"/>
-        </w:rPr>
-        <w:t>2</w:t>
-      </w:r>
-      <w:r>
-        <w:t xml:space="preserve"> + </w:t>
-      </w:r>
-      <w:r>
-        <w:t>2</w:t>
-      </w:r>
-      <w:r>
-        <w:t xml:space="preserve">x + </w:t>
-      </w:r>
-      <w:r>
-        <w:t>6 + (-x</w:t>
+        <w:t xml:space="preserve">P + Q – R = </w:t>
+      </w:r>
+      <w:r>
+        <w:br/>
+        <w:t>(x</w:t>
+      </w:r>
+      <w:r>
+        <w:rPr>
+          <w:vertAlign w:val="superscript"/>
+        </w:rPr>
+        <w:t>2</w:t>
+      </w:r>
+      <w:r>
+        <w:t xml:space="preserve"> + 5x + 2) + (x</w:t>
+      </w:r>
+      <w:r>
+        <w:rPr>
+          <w:vertAlign w:val="superscript"/>
+        </w:rPr>
+        <w:t>2</w:t>
+      </w:r>
+      <w:r>
+        <w:t xml:space="preserve"> – 3x + 4) - (x</w:t>
+      </w:r>
+      <w:r>
+        <w:rPr>
+          <w:vertAlign w:val="superscript"/>
+        </w:rPr>
+        <w:t>2</w:t>
+      </w:r>
+      <w:r>
+        <w:t xml:space="preserve"> - 2x + 5) = </w:t>
+      </w:r>
+      <w:r>
+        <w:br/>
+      </w:r>
+      <w:r>
+        <w:t>2x</w:t>
+      </w:r>
+      <w:r>
+        <w:rPr>
+          <w:vertAlign w:val="superscript"/>
+        </w:rPr>
+        <w:t>2</w:t>
+      </w:r>
+      <w:r>
+        <w:t xml:space="preserve"> + 2x + 6 + (-x</w:t>
       </w:r>
       <w:r>
         <w:rPr>
@@ -6841,33 +6628,971 @@
           <w:b/>
           <w:bCs/>
         </w:rPr>
-        <w:t xml:space="preserve"> + </w:t>
-      </w:r>
-      <w:r>
+        <w:t xml:space="preserve"> + 4x + 1</w:t>
+      </w:r>
+    </w:p>
+    <w:p>
+      <w:pPr>
+        <w:pStyle w:val="Heading2"/>
+      </w:pPr>
+      <w:r>
+        <w:t>2.6 Multistep Algebra Equations Involving Polynomial Arithmetic</w:t>
+      </w:r>
+    </w:p>
+    <w:p>
+      <w:pPr>
+        <w:pStyle w:val="Heading3"/>
+      </w:pPr>
+      <w:r>
+        <w:t>Simplifying One Side of the Equation Before Solving</w:t>
+      </w:r>
+    </w:p>
+    <w:p>
+      <w:pPr>
         <w:rPr>
           <w:b/>
           <w:bCs/>
         </w:rPr>
-        <w:t>4</w:t>
-      </w:r>
+      </w:pPr>
       <w:r>
         <w:rPr>
           <w:b/>
           <w:bCs/>
         </w:rPr>
-        <w:t>x</w:t>
-      </w:r>
-      <w:r>
+        <w:t>Example 1</w:t>
+      </w:r>
+    </w:p>
+    <w:p>
+      <w:pPr>
+        <w:rPr>
+          <w:rFonts w:eastAsiaTheme="minorEastAsia"/>
+        </w:rPr>
+      </w:pPr>
+      <w:r>
+        <w:t>Solve for x in the equation 5(x+3) – 2x = 7.</w:t>
+      </w:r>
+      <w:r>
+        <w:br/>
+      </w:r>
+      <w:r>
+        <w:t>5(x+3) – 2x = 7</w:t>
+      </w:r>
+      <w:r>
+        <w:br/>
+        <w:t>5x + 15 - 2x = 7</w:t>
+      </w:r>
+      <w:r>
+        <w:br/>
+        <w:t>3x = 7 – 15 = -8</w:t>
+      </w:r>
+      <w:r>
+        <w:br/>
+      </w:r>
+      <m:oMathPara>
+        <m:oMathParaPr>
+          <m:jc m:val="left"/>
+        </m:oMathParaPr>
+        <m:oMath>
+          <m:r>
+            <w:rPr>
+              <w:rFonts w:ascii="Cambria Math" w:hAnsi="Cambria Math"/>
+            </w:rPr>
+            <m:t>x= -</m:t>
+          </m:r>
+          <m:f>
+            <m:fPr>
+              <m:ctrlPr>
+                <w:rPr>
+                  <w:rFonts w:ascii="Cambria Math" w:hAnsi="Cambria Math"/>
+                  <w:i/>
+                </w:rPr>
+              </m:ctrlPr>
+            </m:fPr>
+            <m:num>
+              <m:r>
+                <w:rPr>
+                  <w:rFonts w:ascii="Cambria Math" w:hAnsi="Cambria Math"/>
+                </w:rPr>
+                <m:t>8</m:t>
+              </m:r>
+            </m:num>
+            <m:den>
+              <m:r>
+                <w:rPr>
+                  <w:rFonts w:ascii="Cambria Math" w:hAnsi="Cambria Math"/>
+                </w:rPr>
+                <m:t>3</m:t>
+              </m:r>
+            </m:den>
+          </m:f>
+        </m:oMath>
+      </m:oMathPara>
+    </w:p>
+    <w:p>
+      <w:pPr>
+        <w:pStyle w:val="Heading3"/>
+        <w:rPr>
+          <w:rFonts w:eastAsiaTheme="minorEastAsia"/>
+        </w:rPr>
+      </w:pPr>
+      <w:r>
+        <w:rPr>
+          <w:rFonts w:eastAsiaTheme="minorEastAsia"/>
+        </w:rPr>
+        <w:t>Solving an Equation with Variable on Both Sides of the Equals Sign</w:t>
+      </w:r>
+    </w:p>
+    <w:p>
+      <w:pPr>
         <w:rPr>
           <w:b/>
           <w:bCs/>
         </w:rPr>
-        <w:t xml:space="preserve"> + 1</w:t>
-      </w:r>
-      <w:r>
-        <w:br/>
-      </w:r>
-    </w:p>
+      </w:pPr>
+      <w:r>
+        <w:rPr>
+          <w:b/>
+          <w:bCs/>
+        </w:rPr>
+        <w:t>Example 2</w:t>
+      </w:r>
+    </w:p>
+    <w:p>
+      <w:r>
+        <w:t>5x + 3 = 3x + 15</w:t>
+      </w:r>
+      <w:r>
+        <w:br/>
+        <w:t>5x – 3x = 15 – 3</w:t>
+      </w:r>
+      <w:r>
+        <w:br/>
+        <w:t>2x = 12</w:t>
+      </w:r>
+      <w:r>
+        <w:br/>
+        <w:t>x = 6</w:t>
+      </w:r>
+    </w:p>
+    <w:p>
+      <w:pPr>
+        <w:pStyle w:val="Heading3"/>
+      </w:pPr>
+      <w:r>
+        <w:t>Word Problems Involving Combining Like Terms</w:t>
+      </w:r>
+    </w:p>
+    <w:p>
+      <w:pPr>
+        <w:rPr>
+          <w:b/>
+          <w:bCs/>
+        </w:rPr>
+      </w:pPr>
+      <w:r>
+        <w:rPr>
+          <w:b/>
+          <w:bCs/>
+        </w:rPr>
+        <w:t>Example 3</w:t>
+      </w:r>
+    </w:p>
+    <w:p>
+      <w:r>
+        <w:t xml:space="preserve">Angelina has x dollars. Alexander has 5 more than 3 times the amount of money that Angelina has. Together they have 41 dollars. Hom much does each </w:t>
+      </w:r>
+      <w:proofErr w:type="gramStart"/>
+      <w:r>
+        <w:t>have?</w:t>
+      </w:r>
+      <w:proofErr w:type="gramEnd"/>
+    </w:p>
+    <w:p>
+      <w:r>
+        <w:t>x + (3x + 5) = 41</w:t>
+      </w:r>
+      <w:r>
+        <w:br/>
+        <w:t xml:space="preserve">4x = 41 – 5 = 36 </w:t>
+      </w:r>
+      <w:r>
+        <w:br/>
+      </w:r>
+      <w:r>
+        <w:rPr>
+          <w:b/>
+          <w:bCs/>
+        </w:rPr>
+        <w:t>x = 9 (Angelina)</w:t>
+      </w:r>
+      <w:r>
+        <w:rPr>
+          <w:b/>
+          <w:bCs/>
+        </w:rPr>
+        <w:br/>
+        <w:t>Alexander has (3*9) + 5 = 32 dollars</w:t>
+      </w:r>
+      <w:r>
+        <w:br/>
+        <w:t>9 + 32 = 41</w:t>
+      </w:r>
+    </w:p>
+    <w:p>
+      <w:pPr>
+        <w:rPr>
+          <w:b/>
+          <w:bCs/>
+        </w:rPr>
+      </w:pPr>
+      <w:r>
+        <w:rPr>
+          <w:b/>
+          <w:bCs/>
+        </w:rPr>
+        <w:t>Example 4</w:t>
+      </w:r>
+    </w:p>
+    <w:p>
+      <w:r>
+        <w:t xml:space="preserve">In five </w:t>
+      </w:r>
+      <w:proofErr w:type="gramStart"/>
+      <w:r>
+        <w:t>years</w:t>
+      </w:r>
+      <w:proofErr w:type="gramEnd"/>
+      <w:r>
+        <w:t xml:space="preserve"> Gabriel will be three years less </w:t>
+      </w:r>
+      <w:proofErr w:type="gramStart"/>
+      <w:r>
+        <w:t>than twice</w:t>
+      </w:r>
+      <w:proofErr w:type="gramEnd"/>
+      <w:r>
+        <w:t xml:space="preserve"> his current age.</w:t>
+      </w:r>
+    </w:p>
+    <w:p>
+      <w:r>
+        <w:t>x = Gabriel’s current age</w:t>
+      </w:r>
+    </w:p>
+    <w:p>
+      <w:r>
+        <w:t>(x + 5) = 2x – 3</w:t>
+      </w:r>
+      <w:r>
+        <w:br/>
+        <w:t xml:space="preserve">5 </w:t>
+      </w:r>
+      <w:r>
+        <w:t>+</w:t>
+      </w:r>
+      <w:r>
+        <w:t xml:space="preserve"> 3 = 2x – x</w:t>
+      </w:r>
+      <w:r>
+        <w:br/>
+      </w:r>
+      <w:r>
+        <w:rPr>
+          <w:b/>
+          <w:bCs/>
+        </w:rPr>
+        <w:t xml:space="preserve">x = </w:t>
+      </w:r>
+      <w:r>
+        <w:rPr>
+          <w:b/>
+          <w:bCs/>
+        </w:rPr>
+        <w:t>8</w:t>
+      </w:r>
+    </w:p>
+    <w:p>
+      <w:pPr>
+        <w:pStyle w:val="Heading3"/>
+      </w:pPr>
+      <w:r>
+        <w:t>Check Your Understanding of Section 2.6</w:t>
+      </w:r>
+    </w:p>
+    <w:p>
+      <w:pPr>
+        <w:pStyle w:val="ListParagraph"/>
+        <w:numPr>
+          <w:ilvl w:val="0"/>
+          <w:numId w:val="31"/>
+        </w:numPr>
+      </w:pPr>
+      <w:r>
+        <w:t>Multiple Choice</w:t>
+      </w:r>
+    </w:p>
+    <w:p>
+      <w:pPr>
+        <w:pStyle w:val="ListParagraph"/>
+        <w:numPr>
+          <w:ilvl w:val="0"/>
+          <w:numId w:val="32"/>
+        </w:numPr>
+      </w:pPr>
+      <w:r>
+        <w:t xml:space="preserve">Solve for x: </w:t>
+      </w:r>
+      <w:r>
+        <w:br/>
+      </w:r>
+      <w:r>
+        <w:t>(2x + 3) + (4x + 5) = 32</w:t>
+      </w:r>
+      <w:r>
+        <w:br/>
+        <w:t>2x + 4x + 3 + 5 = 32</w:t>
+      </w:r>
+      <w:r>
+        <w:br/>
+        <w:t>6x + 8 = 32</w:t>
+      </w:r>
+      <w:r>
+        <w:br/>
+        <w:t>6x = 32 – 8 = 24</w:t>
+      </w:r>
+      <w:r>
+        <w:br/>
+      </w:r>
+      <w:r>
+        <w:rPr>
+          <w:b/>
+          <w:bCs/>
+        </w:rPr>
+        <w:t xml:space="preserve">(1) </w:t>
+      </w:r>
+      <w:r>
+        <w:rPr>
+          <w:b/>
+          <w:bCs/>
+        </w:rPr>
+        <w:t>x = 4</w:t>
+      </w:r>
+    </w:p>
+    <w:p>
+      <w:pPr>
+        <w:pStyle w:val="ListParagraph"/>
+        <w:numPr>
+          <w:ilvl w:val="0"/>
+          <w:numId w:val="32"/>
+        </w:numPr>
+      </w:pPr>
+      <w:r>
+        <w:t xml:space="preserve">Solve for x: </w:t>
+      </w:r>
+      <w:r>
+        <w:br/>
+        <w:t>(5x + 7) – (2x + 3) = 25</w:t>
+      </w:r>
+      <w:r>
+        <w:br/>
+        <w:t>5x + 7 – 2x – 3 = 25</w:t>
+      </w:r>
+      <w:r>
+        <w:br/>
+        <w:t>3x + 4 = 25</w:t>
+      </w:r>
+      <w:r>
+        <w:br/>
+        <w:t>3x = 21</w:t>
+      </w:r>
+      <w:r>
+        <w:br/>
+      </w:r>
+      <w:r>
+        <w:t xml:space="preserve">(3) </w:t>
+      </w:r>
+      <w:r>
+        <w:t>x = 7</w:t>
+      </w:r>
+    </w:p>
+    <w:p>
+      <w:pPr>
+        <w:pStyle w:val="ListParagraph"/>
+        <w:numPr>
+          <w:ilvl w:val="0"/>
+          <w:numId w:val="32"/>
+        </w:numPr>
+      </w:pPr>
+      <w:r>
+        <w:t>Solve for x:</w:t>
+      </w:r>
+      <w:r>
+        <w:br/>
+        <w:t>x + 3x – 5 = 195</w:t>
+      </w:r>
+      <w:r>
+        <w:br/>
+        <w:t>4x = 195 + 5 = 200</w:t>
+      </w:r>
+      <w:r>
+        <w:br/>
+      </w:r>
+      <w:r>
+        <w:rPr>
+          <w:b/>
+          <w:bCs/>
+        </w:rPr>
+        <w:t>(3) x = 50</w:t>
+      </w:r>
+    </w:p>
+    <w:p>
+      <w:pPr>
+        <w:pStyle w:val="ListParagraph"/>
+        <w:numPr>
+          <w:ilvl w:val="0"/>
+          <w:numId w:val="32"/>
+        </w:numPr>
+      </w:pPr>
+      <w:r>
+        <w:t>Solve for y: y + (y + 1) + (y + 2) = 45</w:t>
+      </w:r>
+      <w:r>
+        <w:br/>
+        <w:t>3y + 3 = 45</w:t>
+      </w:r>
+      <w:r>
+        <w:br/>
+        <w:t>3y = 42</w:t>
+      </w:r>
+      <w:r>
+        <w:br/>
+      </w:r>
+      <w:r>
+        <w:rPr>
+          <w:b/>
+          <w:bCs/>
+        </w:rPr>
+        <w:t>(1) y = 14</w:t>
+      </w:r>
+    </w:p>
+    <w:p>
+      <w:pPr>
+        <w:pStyle w:val="ListParagraph"/>
+        <w:numPr>
+          <w:ilvl w:val="0"/>
+          <w:numId w:val="32"/>
+        </w:numPr>
+      </w:pPr>
+      <w:r>
+        <w:rPr>
+          <w:highlight w:val="lightGray"/>
+        </w:rPr>
+        <w:br w:type="column"/>
+      </w:r>
+      <w:r>
+        <w:lastRenderedPageBreak/>
+        <w:t xml:space="preserve">Solve for x: </w:t>
+      </w:r>
+      <w:r>
+        <w:br/>
+        <w:t>5x + 50 = 7x</w:t>
+      </w:r>
+      <w:r>
+        <w:br/>
+        <w:t>50 = 2x</w:t>
+      </w:r>
+      <w:r>
+        <w:br/>
+      </w:r>
+      <w:r>
+        <w:rPr>
+          <w:b/>
+          <w:bCs/>
+        </w:rPr>
+        <w:t>(4) x = 25</w:t>
+      </w:r>
+    </w:p>
+    <w:p>
+      <w:pPr>
+        <w:pStyle w:val="ListParagraph"/>
+        <w:numPr>
+          <w:ilvl w:val="0"/>
+          <w:numId w:val="32"/>
+        </w:numPr>
+      </w:pPr>
+      <w:r>
+        <w:t xml:space="preserve">Solve for z: </w:t>
+      </w:r>
+      <w:r>
+        <w:br/>
+        <w:t>30z = 300 – 20z</w:t>
+      </w:r>
+      <w:r>
+        <w:br/>
+        <w:t>50z = 300</w:t>
+      </w:r>
+      <w:r>
+        <w:br/>
+      </w:r>
+      <w:r>
+        <w:rPr>
+          <w:b/>
+          <w:bCs/>
+        </w:rPr>
+        <w:t xml:space="preserve">(4) </w:t>
+      </w:r>
+      <w:r>
+        <w:rPr>
+          <w:b/>
+          <w:bCs/>
+        </w:rPr>
+        <w:t>z = 6</w:t>
+      </w:r>
+    </w:p>
+    <w:p>
+      <w:pPr>
+        <w:pStyle w:val="ListParagraph"/>
+        <w:numPr>
+          <w:ilvl w:val="0"/>
+          <w:numId w:val="32"/>
+        </w:numPr>
+      </w:pPr>
+      <w:r>
+        <w:t>Solve for a:</w:t>
+      </w:r>
+      <w:r>
+        <w:br/>
+        <w:t>2a + 5 = 4a – 1</w:t>
+      </w:r>
+      <w:r>
+        <w:br/>
+        <w:t>6 = 2a</w:t>
+      </w:r>
+      <w:r>
+        <w:br/>
+        <w:t>(2) a = 3</w:t>
+      </w:r>
+    </w:p>
+    <w:p>
+      <w:pPr>
+        <w:pStyle w:val="ListParagraph"/>
+        <w:numPr>
+          <w:ilvl w:val="0"/>
+          <w:numId w:val="32"/>
+        </w:numPr>
+      </w:pPr>
+      <w:r>
+        <w:t xml:space="preserve">Solve for x: </w:t>
+      </w:r>
+      <w:r>
+        <w:br/>
+        <w:t>x</w:t>
+      </w:r>
+      <w:r>
+        <w:rPr>
+          <w:vertAlign w:val="superscript"/>
+        </w:rPr>
+        <w:t>2</w:t>
+      </w:r>
+      <w:r>
+        <w:t xml:space="preserve"> + 4x + 6 = x</w:t>
+      </w:r>
+      <w:r>
+        <w:rPr>
+          <w:vertAlign w:val="superscript"/>
+        </w:rPr>
+        <w:t>2</w:t>
+      </w:r>
+      <w:r>
+        <w:t xml:space="preserve"> – 2x + 18</w:t>
+      </w:r>
+      <w:r>
+        <w:br/>
+        <w:t>-x</w:t>
+      </w:r>
+      <w:r>
+        <w:rPr>
+          <w:vertAlign w:val="superscript"/>
+        </w:rPr>
+        <w:t>2</w:t>
+      </w:r>
+      <w:r>
+        <w:t xml:space="preserve"> + 2x – 6 = -x</w:t>
+      </w:r>
+      <w:r>
+        <w:rPr>
+          <w:vertAlign w:val="superscript"/>
+        </w:rPr>
+        <w:t>2</w:t>
+      </w:r>
+      <w:r>
+        <w:t xml:space="preserve"> + 2x - 6</w:t>
+      </w:r>
+      <w:r>
+        <w:br/>
+        <w:t>6x = 12</w:t>
+      </w:r>
+      <w:r>
+        <w:br/>
+      </w:r>
+      <w:r>
+        <w:rPr>
+          <w:b/>
+          <w:bCs/>
+        </w:rPr>
+        <w:t xml:space="preserve">(3) </w:t>
+      </w:r>
+      <w:r>
+        <w:rPr>
+          <w:b/>
+          <w:bCs/>
+        </w:rPr>
+        <w:t>x = 2</w:t>
+      </w:r>
+    </w:p>
+    <w:p>
+      <w:pPr>
+        <w:pStyle w:val="ListParagraph"/>
+        <w:numPr>
+          <w:ilvl w:val="0"/>
+          <w:numId w:val="32"/>
+        </w:numPr>
+      </w:pPr>
+      <w:r>
+        <w:t>The width of a rectangle is 5 inches more than its length. The perimeter of the rectangle is 58 inches. Which equation could be used to find the length of the rectangle?</w:t>
+      </w:r>
+      <w:r>
+        <w:br/>
+        <w:t>x = width, y = length</w:t>
+      </w:r>
+      <w:r>
+        <w:br/>
+        <w:t>x + 5 = y</w:t>
+      </w:r>
+      <w:r>
+        <w:br/>
+        <w:t>2x + 2y = 58</w:t>
+      </w:r>
+      <w:r>
+        <w:br/>
+      </w:r>
+      <w:r>
+        <w:rPr>
+          <w:b/>
+          <w:bCs/>
+        </w:rPr>
+        <w:t>(1) 2x + 2(x + 5) = 58</w:t>
+      </w:r>
+    </w:p>
+    <w:p>
+      <w:pPr>
+        <w:pStyle w:val="ListParagraph"/>
+        <w:numPr>
+          <w:ilvl w:val="0"/>
+          <w:numId w:val="32"/>
+        </w:numPr>
+      </w:pPr>
+      <w:r>
+        <w:t>Jonathan weighs thirty pounds more than three times his son Aidan’s weight. If their combined weight is 210 pounds, which equation could be used to find the weight of Aidan?</w:t>
+      </w:r>
+      <w:r>
+        <w:br/>
+        <w:t>x = Aidan’s weight</w:t>
+      </w:r>
+      <w:r>
+        <w:br/>
+      </w:r>
+      <w:r>
+        <w:rPr>
+          <w:b/>
+          <w:bCs/>
+        </w:rPr>
+        <w:t>(1) x + 3x + 30 = 210</w:t>
+      </w:r>
+    </w:p>
+    <w:p>
+      <w:pPr>
+        <w:pStyle w:val="ListParagraph"/>
+        <w:numPr>
+          <w:ilvl w:val="0"/>
+          <w:numId w:val="31"/>
+        </w:numPr>
+      </w:pPr>
+      <w:r>
+        <w:t>Show how you arrived at your answers.</w:t>
+      </w:r>
+    </w:p>
+    <w:p>
+      <w:pPr>
+        <w:pStyle w:val="ListParagraph"/>
+        <w:numPr>
+          <w:ilvl w:val="0"/>
+          <w:numId w:val="33"/>
+        </w:numPr>
+      </w:pPr>
+      <w:r>
+        <w:t>In 20 years, Lillian will be three years older than twice her current age. Set up an equation that can be used to solve for x, Lillian’s current age.</w:t>
+      </w:r>
+      <w:r>
+        <w:br/>
+      </w:r>
+      <w:r>
+        <w:t>2x + 3 = x + 20</w:t>
+      </w:r>
+      <w:r>
+        <w:br/>
+        <w:t>x = 17</w:t>
+      </w:r>
+    </w:p>
+    <w:p>
+      <w:pPr>
+        <w:pStyle w:val="ListParagraph"/>
+        <w:numPr>
+          <w:ilvl w:val="0"/>
+          <w:numId w:val="33"/>
+        </w:numPr>
+      </w:pPr>
+      <w:r>
+        <w:t>The equation 2x + 5 = 6x – 7 can be solved several ways. Makayla solves it first by subtracting 2x from both sides of the equation. David solves it by first subtracting 6x from both sides. Which method would you choose and why?</w:t>
+      </w:r>
+      <w:r>
+        <w:br/>
+        <w:t>2x + 5 = 6x – 7</w:t>
+      </w:r>
+      <w:r>
+        <w:br/>
+        <w:t>-2x = -2x</w:t>
+      </w:r>
+      <w:r>
+        <w:br/>
+        <w:t>5 = 4x – 7</w:t>
+      </w:r>
+      <w:r>
+        <w:br/>
+        <w:t>4x = 12</w:t>
+      </w:r>
+      <w:r>
+        <w:br/>
+      </w:r>
+      <w:r>
+        <w:t>x = 3</w:t>
+      </w:r>
+      <w:r>
+        <w:br/>
+        <w:t>I prefer dealing with positive x coefficients rather than negative x coefficients.</w:t>
+      </w:r>
+    </w:p>
+    <w:p>
+      <w:pPr>
+        <w:pStyle w:val="ListParagraph"/>
+        <w:numPr>
+          <w:ilvl w:val="0"/>
+          <w:numId w:val="33"/>
+        </w:numPr>
+      </w:pPr>
+      <w:r>
+        <w:t>Solve for x in 2(x + 3) – 5(x – 2) = 4.</w:t>
+      </w:r>
+      <w:r>
+        <w:br/>
+        <w:t>2x + 6 – 5x + 10 = 4</w:t>
+      </w:r>
+      <w:r>
+        <w:br/>
+        <w:t>-3x + 16 = 4</w:t>
+      </w:r>
+      <w:r>
+        <w:br/>
+        <w:t>-16 = -16</w:t>
+      </w:r>
+      <w:r>
+        <w:br/>
+        <w:t>-3x = -12</w:t>
+      </w:r>
+      <w:r>
+        <w:br/>
+        <w:t>x = 4</w:t>
+      </w:r>
+    </w:p>
+    <w:p>
+      <w:pPr>
+        <w:pStyle w:val="ListParagraph"/>
+        <w:numPr>
+          <w:ilvl w:val="0"/>
+          <w:numId w:val="33"/>
+        </w:numPr>
+      </w:pPr>
+      <w:r>
+        <w:t xml:space="preserve">Two trains are 300 mile away from each </w:t>
+      </w:r>
+      <w:proofErr w:type="gramStart"/>
+      <w:r>
+        <w:t>other  on</w:t>
+      </w:r>
+      <w:proofErr w:type="gramEnd"/>
+      <w:r>
+        <w:t xml:space="preserve"> the same set of tracks. The train goes east at a speed of 30 miles per hour. The second train goes west at 20 miles per hour. An equation that can be used to determine how long for the trains to pass is 30x = 300 – 20x. Explain how this equation was </w:t>
+      </w:r>
+      <w:proofErr w:type="gramStart"/>
+      <w:r>
+        <w:t>formed, and</w:t>
+      </w:r>
+      <w:proofErr w:type="gramEnd"/>
+      <w:r>
+        <w:t xml:space="preserve"> solve for x to determine when the trains will pass.</w:t>
+      </w:r>
+      <w:r>
+        <w:br/>
+        <w:t>x = number of hours when the trains will pass</w:t>
+      </w:r>
+      <w:r>
+        <w:br/>
+        <w:t>Train traveling east will go 30x in x hours.</w:t>
+      </w:r>
+      <w:r>
+        <w:br/>
+        <w:t>Train traveling west will go 300 – 20x in x hours.</w:t>
+      </w:r>
+      <w:r>
+        <w:br/>
+        <w:t>When they meet, the distance will be the same.</w:t>
+      </w:r>
+      <w:r>
+        <w:br/>
+        <w:t>30x = 300 – 20x</w:t>
+      </w:r>
+      <w:r>
+        <w:br/>
+        <w:t>50x = 300</w:t>
+      </w:r>
+      <w:r>
+        <w:br/>
+        <w:t>x = 6</w:t>
+      </w:r>
+      <w:r>
+        <w:t xml:space="preserve"> hours</w:t>
+      </w:r>
+      <w:r>
+        <w:br/>
+        <w:t>Train traveling east will travel 180 miles.</w:t>
+      </w:r>
+      <w:r>
+        <w:br/>
+        <w:t>Train traveling west will travel 120 miles and be at mile marker 300 – 120 = 180 miles when the trains meet.</w:t>
+      </w:r>
+    </w:p>
+    <w:p>
+      <w:pPr>
+        <w:pStyle w:val="ListParagraph"/>
+        <w:numPr>
+          <w:ilvl w:val="0"/>
+          <w:numId w:val="33"/>
+        </w:numPr>
+      </w:pPr>
+      <w:r>
+        <w:t xml:space="preserve">On Tuesday, an electronics store sells five items less than double the amount it </w:t>
+      </w:r>
+      <w:proofErr w:type="gramStart"/>
+      <w:r>
+        <w:t>sold</w:t>
+      </w:r>
+      <w:proofErr w:type="gramEnd"/>
+      <w:r>
+        <w:t xml:space="preserve"> on Monday. On Wednes</w:t>
+      </w:r>
+      <w:r>
+        <w:t xml:space="preserve">day, the store sells ten items more than the amount it </w:t>
+      </w:r>
+      <w:proofErr w:type="gramStart"/>
+      <w:r>
+        <w:t>sold</w:t>
+      </w:r>
+      <w:proofErr w:type="gramEnd"/>
+      <w:r>
+        <w:t xml:space="preserve"> on Monday. If it sold 125 items together on the three days, create an equation and use it to determine the number of items sold each day.</w:t>
+      </w:r>
+      <w:r>
+        <w:br/>
+        <w:t>x = # of items sold on Monday</w:t>
+      </w:r>
+      <w:r>
+        <w:br/>
+        <w:t>y = # of items sold on Tuesday</w:t>
+      </w:r>
+      <w:r>
+        <w:br/>
+        <w:t>z = # of items sold on Wednesday</w:t>
+      </w:r>
+      <w:r>
+        <w:br/>
+      </w:r>
+      <w:r>
+        <w:br/>
+        <w:t>y = 2x – 5</w:t>
+      </w:r>
+      <w:r>
+        <w:br/>
+        <w:t>z = x + 10</w:t>
+      </w:r>
+      <w:r>
+        <w:br/>
+        <w:t>x + y + z = 125</w:t>
+      </w:r>
+      <w:r>
+        <w:br/>
+        <w:t>x + (2x – 5) + (x + 10) = 125</w:t>
+      </w:r>
+      <w:r>
+        <w:br/>
+        <w:t>x + 2x + x – 5 + 10 = 125</w:t>
+      </w:r>
+      <w:r>
+        <w:br/>
+        <w:t>4x + 5 = 125</w:t>
+      </w:r>
+      <w:r>
+        <w:br/>
+      </w:r>
+      <w:r>
+        <w:lastRenderedPageBreak/>
+        <w:t>4x = 120</w:t>
+      </w:r>
+      <w:r>
+        <w:br/>
+      </w:r>
+      <w:r>
+        <w:rPr>
+          <w:b/>
+          <w:bCs/>
+        </w:rPr>
+        <w:t>x = 30</w:t>
+      </w:r>
+      <w:r>
+        <w:rPr>
+          <w:b/>
+          <w:bCs/>
+        </w:rPr>
+        <w:br/>
+        <w:t>y = (2 * 30) – 5 = 60 – 5 = 55</w:t>
+      </w:r>
+      <w:r>
+        <w:rPr>
+          <w:b/>
+          <w:bCs/>
+        </w:rPr>
+        <w:br/>
+        <w:t>z = 30 + 10 = 40</w:t>
+      </w:r>
+      <w:r>
+        <w:br/>
+        <w:t>30 + 55 + 40 = 125</w:t>
+      </w:r>
+    </w:p>
+    <w:p/>
+    <w:p/>
+    <w:p/>
+    <w:p/>
+    <w:p/>
     <w:p/>
     <w:p/>
     <w:p/>
@@ -7153,6 +7878,95 @@
     </w:lvl>
   </w:abstractNum>
   <w:abstractNum w:abstractNumId="3" w15:restartNumberingAfterBreak="0">
+    <w:nsid w:val="201151CF"/>
+    <w:multiLevelType w:val="hybridMultilevel"/>
+    <w:tmpl w:val="182488AE"/>
+    <w:lvl w:ilvl="0" w:tplc="0409000F">
+      <w:start w:val="1"/>
+      <w:numFmt w:val="decimal"/>
+      <w:lvlText w:val="%1."/>
+      <w:lvlJc w:val="left"/>
+      <w:pPr>
+        <w:ind w:left="720" w:hanging="360"/>
+      </w:pPr>
+      <w:rPr>
+        <w:rFonts w:hint="default"/>
+      </w:rPr>
+    </w:lvl>
+    <w:lvl w:ilvl="1" w:tplc="04090019" w:tentative="1">
+      <w:start w:val="1"/>
+      <w:numFmt w:val="lowerLetter"/>
+      <w:lvlText w:val="%2."/>
+      <w:lvlJc w:val="left"/>
+      <w:pPr>
+        <w:ind w:left="1440" w:hanging="360"/>
+      </w:pPr>
+    </w:lvl>
+    <w:lvl w:ilvl="2" w:tplc="0409001B" w:tentative="1">
+      <w:start w:val="1"/>
+      <w:numFmt w:val="lowerRoman"/>
+      <w:lvlText w:val="%3."/>
+      <w:lvlJc w:val="right"/>
+      <w:pPr>
+        <w:ind w:left="2160" w:hanging="180"/>
+      </w:pPr>
+    </w:lvl>
+    <w:lvl w:ilvl="3" w:tplc="0409000F" w:tentative="1">
+      <w:start w:val="1"/>
+      <w:numFmt w:val="decimal"/>
+      <w:lvlText w:val="%4."/>
+      <w:lvlJc w:val="left"/>
+      <w:pPr>
+        <w:ind w:left="2880" w:hanging="360"/>
+      </w:pPr>
+    </w:lvl>
+    <w:lvl w:ilvl="4" w:tplc="04090019" w:tentative="1">
+      <w:start w:val="1"/>
+      <w:numFmt w:val="lowerLetter"/>
+      <w:lvlText w:val="%5."/>
+      <w:lvlJc w:val="left"/>
+      <w:pPr>
+        <w:ind w:left="3600" w:hanging="360"/>
+      </w:pPr>
+    </w:lvl>
+    <w:lvl w:ilvl="5" w:tplc="0409001B" w:tentative="1">
+      <w:start w:val="1"/>
+      <w:numFmt w:val="lowerRoman"/>
+      <w:lvlText w:val="%6."/>
+      <w:lvlJc w:val="right"/>
+      <w:pPr>
+        <w:ind w:left="4320" w:hanging="180"/>
+      </w:pPr>
+    </w:lvl>
+    <w:lvl w:ilvl="6" w:tplc="0409000F" w:tentative="1">
+      <w:start w:val="1"/>
+      <w:numFmt w:val="decimal"/>
+      <w:lvlText w:val="%7."/>
+      <w:lvlJc w:val="left"/>
+      <w:pPr>
+        <w:ind w:left="5040" w:hanging="360"/>
+      </w:pPr>
+    </w:lvl>
+    <w:lvl w:ilvl="7" w:tplc="04090019" w:tentative="1">
+      <w:start w:val="1"/>
+      <w:numFmt w:val="lowerLetter"/>
+      <w:lvlText w:val="%8."/>
+      <w:lvlJc w:val="left"/>
+      <w:pPr>
+        <w:ind w:left="5760" w:hanging="360"/>
+      </w:pPr>
+    </w:lvl>
+    <w:lvl w:ilvl="8" w:tplc="0409001B" w:tentative="1">
+      <w:start w:val="1"/>
+      <w:numFmt w:val="lowerRoman"/>
+      <w:lvlText w:val="%9."/>
+      <w:lvlJc w:val="right"/>
+      <w:pPr>
+        <w:ind w:left="6480" w:hanging="180"/>
+      </w:pPr>
+    </w:lvl>
+  </w:abstractNum>
+  <w:abstractNum w:abstractNumId="4" w15:restartNumberingAfterBreak="0">
     <w:nsid w:val="21127310"/>
     <w:multiLevelType w:val="hybridMultilevel"/>
     <w:tmpl w:val="5E50AF00"/>
@@ -7241,7 +8055,7 @@
       </w:pPr>
     </w:lvl>
   </w:abstractNum>
-  <w:abstractNum w:abstractNumId="4" w15:restartNumberingAfterBreak="0">
+  <w:abstractNum w:abstractNumId="5" w15:restartNumberingAfterBreak="0">
     <w:nsid w:val="211D1D29"/>
     <w:multiLevelType w:val="hybridMultilevel"/>
     <w:tmpl w:val="493E4DCA"/>
@@ -7330,7 +8144,96 @@
       </w:pPr>
     </w:lvl>
   </w:abstractNum>
-  <w:abstractNum w:abstractNumId="5" w15:restartNumberingAfterBreak="0">
+  <w:abstractNum w:abstractNumId="6" w15:restartNumberingAfterBreak="0">
+    <w:nsid w:val="25DA5DF9"/>
+    <w:multiLevelType w:val="hybridMultilevel"/>
+    <w:tmpl w:val="01B6FAC0"/>
+    <w:lvl w:ilvl="0" w:tplc="04090015">
+      <w:start w:val="1"/>
+      <w:numFmt w:val="upperLetter"/>
+      <w:lvlText w:val="%1."/>
+      <w:lvlJc w:val="left"/>
+      <w:pPr>
+        <w:ind w:left="360" w:hanging="360"/>
+      </w:pPr>
+      <w:rPr>
+        <w:rFonts w:hint="default"/>
+      </w:rPr>
+    </w:lvl>
+    <w:lvl w:ilvl="1" w:tplc="04090019">
+      <w:start w:val="1"/>
+      <w:numFmt w:val="lowerLetter"/>
+      <w:lvlText w:val="%2."/>
+      <w:lvlJc w:val="left"/>
+      <w:pPr>
+        <w:ind w:left="1080" w:hanging="360"/>
+      </w:pPr>
+    </w:lvl>
+    <w:lvl w:ilvl="2" w:tplc="0409001B" w:tentative="1">
+      <w:start w:val="1"/>
+      <w:numFmt w:val="lowerRoman"/>
+      <w:lvlText w:val="%3."/>
+      <w:lvlJc w:val="right"/>
+      <w:pPr>
+        <w:ind w:left="1800" w:hanging="180"/>
+      </w:pPr>
+    </w:lvl>
+    <w:lvl w:ilvl="3" w:tplc="0409000F" w:tentative="1">
+      <w:start w:val="1"/>
+      <w:numFmt w:val="decimal"/>
+      <w:lvlText w:val="%4."/>
+      <w:lvlJc w:val="left"/>
+      <w:pPr>
+        <w:ind w:left="2520" w:hanging="360"/>
+      </w:pPr>
+    </w:lvl>
+    <w:lvl w:ilvl="4" w:tplc="04090019" w:tentative="1">
+      <w:start w:val="1"/>
+      <w:numFmt w:val="lowerLetter"/>
+      <w:lvlText w:val="%5."/>
+      <w:lvlJc w:val="left"/>
+      <w:pPr>
+        <w:ind w:left="3240" w:hanging="360"/>
+      </w:pPr>
+    </w:lvl>
+    <w:lvl w:ilvl="5" w:tplc="0409001B" w:tentative="1">
+      <w:start w:val="1"/>
+      <w:numFmt w:val="lowerRoman"/>
+      <w:lvlText w:val="%6."/>
+      <w:lvlJc w:val="right"/>
+      <w:pPr>
+        <w:ind w:left="3960" w:hanging="180"/>
+      </w:pPr>
+    </w:lvl>
+    <w:lvl w:ilvl="6" w:tplc="0409000F" w:tentative="1">
+      <w:start w:val="1"/>
+      <w:numFmt w:val="decimal"/>
+      <w:lvlText w:val="%7."/>
+      <w:lvlJc w:val="left"/>
+      <w:pPr>
+        <w:ind w:left="4680" w:hanging="360"/>
+      </w:pPr>
+    </w:lvl>
+    <w:lvl w:ilvl="7" w:tplc="04090019" w:tentative="1">
+      <w:start w:val="1"/>
+      <w:numFmt w:val="lowerLetter"/>
+      <w:lvlText w:val="%8."/>
+      <w:lvlJc w:val="left"/>
+      <w:pPr>
+        <w:ind w:left="5400" w:hanging="360"/>
+      </w:pPr>
+    </w:lvl>
+    <w:lvl w:ilvl="8" w:tplc="0409001B" w:tentative="1">
+      <w:start w:val="1"/>
+      <w:numFmt w:val="lowerRoman"/>
+      <w:lvlText w:val="%9."/>
+      <w:lvlJc w:val="right"/>
+      <w:pPr>
+        <w:ind w:left="6120" w:hanging="180"/>
+      </w:pPr>
+    </w:lvl>
+  </w:abstractNum>
+  <w:abstractNum w:abstractNumId="7" w15:restartNumberingAfterBreak="0">
     <w:nsid w:val="308B7B9D"/>
     <w:multiLevelType w:val="hybridMultilevel"/>
     <w:tmpl w:val="36FE1FB6"/>
@@ -7419,7 +8322,7 @@
       </w:pPr>
     </w:lvl>
   </w:abstractNum>
-  <w:abstractNum w:abstractNumId="6" w15:restartNumberingAfterBreak="0">
+  <w:abstractNum w:abstractNumId="8" w15:restartNumberingAfterBreak="0">
     <w:nsid w:val="319A113D"/>
     <w:multiLevelType w:val="hybridMultilevel"/>
     <w:tmpl w:val="1D26A62C"/>
@@ -7508,7 +8411,7 @@
       </w:pPr>
     </w:lvl>
   </w:abstractNum>
-  <w:abstractNum w:abstractNumId="7" w15:restartNumberingAfterBreak="0">
+  <w:abstractNum w:abstractNumId="9" w15:restartNumberingAfterBreak="0">
     <w:nsid w:val="32B2060C"/>
     <w:multiLevelType w:val="hybridMultilevel"/>
     <w:tmpl w:val="5ADAF418"/>
@@ -7597,7 +8500,7 @@
       </w:pPr>
     </w:lvl>
   </w:abstractNum>
-  <w:abstractNum w:abstractNumId="8" w15:restartNumberingAfterBreak="0">
+  <w:abstractNum w:abstractNumId="10" w15:restartNumberingAfterBreak="0">
     <w:nsid w:val="37AA283F"/>
     <w:multiLevelType w:val="hybridMultilevel"/>
     <w:tmpl w:val="9E5006EE"/>
@@ -7686,7 +8589,7 @@
       </w:pPr>
     </w:lvl>
   </w:abstractNum>
-  <w:abstractNum w:abstractNumId="9" w15:restartNumberingAfterBreak="0">
+  <w:abstractNum w:abstractNumId="11" w15:restartNumberingAfterBreak="0">
     <w:nsid w:val="3E6C01DF"/>
     <w:multiLevelType w:val="multilevel"/>
     <w:tmpl w:val="1B46A5CE"/>
@@ -7799,7 +8702,7 @@
       </w:rPr>
     </w:lvl>
   </w:abstractNum>
-  <w:abstractNum w:abstractNumId="10" w15:restartNumberingAfterBreak="0">
+  <w:abstractNum w:abstractNumId="12" w15:restartNumberingAfterBreak="0">
     <w:nsid w:val="429E7AA0"/>
     <w:multiLevelType w:val="hybridMultilevel"/>
     <w:tmpl w:val="15B4EA60"/>
@@ -7888,7 +8791,7 @@
       </w:pPr>
     </w:lvl>
   </w:abstractNum>
-  <w:abstractNum w:abstractNumId="11" w15:restartNumberingAfterBreak="0">
+  <w:abstractNum w:abstractNumId="13" w15:restartNumberingAfterBreak="0">
     <w:nsid w:val="485523F9"/>
     <w:multiLevelType w:val="hybridMultilevel"/>
     <w:tmpl w:val="60BC7ADE"/>
@@ -7977,7 +8880,7 @@
       </w:pPr>
     </w:lvl>
   </w:abstractNum>
-  <w:abstractNum w:abstractNumId="12" w15:restartNumberingAfterBreak="0">
+  <w:abstractNum w:abstractNumId="14" w15:restartNumberingAfterBreak="0">
     <w:nsid w:val="486D3880"/>
     <w:multiLevelType w:val="hybridMultilevel"/>
     <w:tmpl w:val="EED4CCFA"/>
@@ -8066,7 +8969,7 @@
       </w:pPr>
     </w:lvl>
   </w:abstractNum>
-  <w:abstractNum w:abstractNumId="13" w15:restartNumberingAfterBreak="0">
+  <w:abstractNum w:abstractNumId="15" w15:restartNumberingAfterBreak="0">
     <w:nsid w:val="4D19056F"/>
     <w:multiLevelType w:val="hybridMultilevel"/>
     <w:tmpl w:val="6A06F09C"/>
@@ -8155,7 +9058,7 @@
       </w:pPr>
     </w:lvl>
   </w:abstractNum>
-  <w:abstractNum w:abstractNumId="14" w15:restartNumberingAfterBreak="0">
+  <w:abstractNum w:abstractNumId="16" w15:restartNumberingAfterBreak="0">
     <w:nsid w:val="4F8E432E"/>
     <w:multiLevelType w:val="hybridMultilevel"/>
     <w:tmpl w:val="7806E930"/>
@@ -8244,7 +9147,7 @@
       </w:pPr>
     </w:lvl>
   </w:abstractNum>
-  <w:abstractNum w:abstractNumId="15" w15:restartNumberingAfterBreak="0">
+  <w:abstractNum w:abstractNumId="17" w15:restartNumberingAfterBreak="0">
     <w:nsid w:val="53006CAC"/>
     <w:multiLevelType w:val="hybridMultilevel"/>
     <w:tmpl w:val="122EE080"/>
@@ -8333,7 +9236,7 @@
       </w:pPr>
     </w:lvl>
   </w:abstractNum>
-  <w:abstractNum w:abstractNumId="16" w15:restartNumberingAfterBreak="0">
+  <w:abstractNum w:abstractNumId="18" w15:restartNumberingAfterBreak="0">
     <w:nsid w:val="53FD5087"/>
     <w:multiLevelType w:val="hybridMultilevel"/>
     <w:tmpl w:val="D5887EEA"/>
@@ -8422,7 +9325,7 @@
       </w:pPr>
     </w:lvl>
   </w:abstractNum>
-  <w:abstractNum w:abstractNumId="17" w15:restartNumberingAfterBreak="0">
+  <w:abstractNum w:abstractNumId="19" w15:restartNumberingAfterBreak="0">
     <w:nsid w:val="551431DD"/>
     <w:multiLevelType w:val="hybridMultilevel"/>
     <w:tmpl w:val="68B6A684"/>
@@ -8511,7 +9414,7 @@
       </w:pPr>
     </w:lvl>
   </w:abstractNum>
-  <w:abstractNum w:abstractNumId="18" w15:restartNumberingAfterBreak="0">
+  <w:abstractNum w:abstractNumId="20" w15:restartNumberingAfterBreak="0">
     <w:nsid w:val="5F0214FC"/>
     <w:multiLevelType w:val="hybridMultilevel"/>
     <w:tmpl w:val="9CDC146E"/>
@@ -8624,7 +9527,7 @@
       </w:rPr>
     </w:lvl>
   </w:abstractNum>
-  <w:abstractNum w:abstractNumId="19" w15:restartNumberingAfterBreak="0">
+  <w:abstractNum w:abstractNumId="21" w15:restartNumberingAfterBreak="0">
     <w:nsid w:val="5F4D672A"/>
     <w:multiLevelType w:val="hybridMultilevel"/>
     <w:tmpl w:val="35661118"/>
@@ -8713,7 +9616,7 @@
       </w:pPr>
     </w:lvl>
   </w:abstractNum>
-  <w:abstractNum w:abstractNumId="20" w15:restartNumberingAfterBreak="0">
+  <w:abstractNum w:abstractNumId="22" w15:restartNumberingAfterBreak="0">
     <w:nsid w:val="61611601"/>
     <w:multiLevelType w:val="hybridMultilevel"/>
     <w:tmpl w:val="A72A7508"/>
@@ -8802,7 +9705,7 @@
       </w:pPr>
     </w:lvl>
   </w:abstractNum>
-  <w:abstractNum w:abstractNumId="21" w15:restartNumberingAfterBreak="0">
+  <w:abstractNum w:abstractNumId="23" w15:restartNumberingAfterBreak="0">
     <w:nsid w:val="64D34789"/>
     <w:multiLevelType w:val="hybridMultilevel"/>
     <w:tmpl w:val="16DC6484"/>
@@ -8891,7 +9794,7 @@
       </w:pPr>
     </w:lvl>
   </w:abstractNum>
-  <w:abstractNum w:abstractNumId="22" w15:restartNumberingAfterBreak="0">
+  <w:abstractNum w:abstractNumId="24" w15:restartNumberingAfterBreak="0">
     <w:nsid w:val="654D045C"/>
     <w:multiLevelType w:val="hybridMultilevel"/>
     <w:tmpl w:val="71320066"/>
@@ -8980,7 +9883,7 @@
       </w:pPr>
     </w:lvl>
   </w:abstractNum>
-  <w:abstractNum w:abstractNumId="23" w15:restartNumberingAfterBreak="0">
+  <w:abstractNum w:abstractNumId="25" w15:restartNumberingAfterBreak="0">
     <w:nsid w:val="6C610384"/>
     <w:multiLevelType w:val="hybridMultilevel"/>
     <w:tmpl w:val="779057EA"/>
@@ -9069,7 +9972,96 @@
       </w:pPr>
     </w:lvl>
   </w:abstractNum>
-  <w:abstractNum w:abstractNumId="24" w15:restartNumberingAfterBreak="0">
+  <w:abstractNum w:abstractNumId="26" w15:restartNumberingAfterBreak="0">
+    <w:nsid w:val="744132D7"/>
+    <w:multiLevelType w:val="hybridMultilevel"/>
+    <w:tmpl w:val="30AE0C86"/>
+    <w:lvl w:ilvl="0" w:tplc="0409000F">
+      <w:start w:val="1"/>
+      <w:numFmt w:val="decimal"/>
+      <w:lvlText w:val="%1."/>
+      <w:lvlJc w:val="left"/>
+      <w:pPr>
+        <w:ind w:left="720" w:hanging="360"/>
+      </w:pPr>
+      <w:rPr>
+        <w:rFonts w:hint="default"/>
+      </w:rPr>
+    </w:lvl>
+    <w:lvl w:ilvl="1" w:tplc="04090019" w:tentative="1">
+      <w:start w:val="1"/>
+      <w:numFmt w:val="lowerLetter"/>
+      <w:lvlText w:val="%2."/>
+      <w:lvlJc w:val="left"/>
+      <w:pPr>
+        <w:ind w:left="1440" w:hanging="360"/>
+      </w:pPr>
+    </w:lvl>
+    <w:lvl w:ilvl="2" w:tplc="0409001B" w:tentative="1">
+      <w:start w:val="1"/>
+      <w:numFmt w:val="lowerRoman"/>
+      <w:lvlText w:val="%3."/>
+      <w:lvlJc w:val="right"/>
+      <w:pPr>
+        <w:ind w:left="2160" w:hanging="180"/>
+      </w:pPr>
+    </w:lvl>
+    <w:lvl w:ilvl="3" w:tplc="0409000F" w:tentative="1">
+      <w:start w:val="1"/>
+      <w:numFmt w:val="decimal"/>
+      <w:lvlText w:val="%4."/>
+      <w:lvlJc w:val="left"/>
+      <w:pPr>
+        <w:ind w:left="2880" w:hanging="360"/>
+      </w:pPr>
+    </w:lvl>
+    <w:lvl w:ilvl="4" w:tplc="04090019" w:tentative="1">
+      <w:start w:val="1"/>
+      <w:numFmt w:val="lowerLetter"/>
+      <w:lvlText w:val="%5."/>
+      <w:lvlJc w:val="left"/>
+      <w:pPr>
+        <w:ind w:left="3600" w:hanging="360"/>
+      </w:pPr>
+    </w:lvl>
+    <w:lvl w:ilvl="5" w:tplc="0409001B" w:tentative="1">
+      <w:start w:val="1"/>
+      <w:numFmt w:val="lowerRoman"/>
+      <w:lvlText w:val="%6."/>
+      <w:lvlJc w:val="right"/>
+      <w:pPr>
+        <w:ind w:left="4320" w:hanging="180"/>
+      </w:pPr>
+    </w:lvl>
+    <w:lvl w:ilvl="6" w:tplc="0409000F" w:tentative="1">
+      <w:start w:val="1"/>
+      <w:numFmt w:val="decimal"/>
+      <w:lvlText w:val="%7."/>
+      <w:lvlJc w:val="left"/>
+      <w:pPr>
+        <w:ind w:left="5040" w:hanging="360"/>
+      </w:pPr>
+    </w:lvl>
+    <w:lvl w:ilvl="7" w:tplc="04090019" w:tentative="1">
+      <w:start w:val="1"/>
+      <w:numFmt w:val="lowerLetter"/>
+      <w:lvlText w:val="%8."/>
+      <w:lvlJc w:val="left"/>
+      <w:pPr>
+        <w:ind w:left="5760" w:hanging="360"/>
+      </w:pPr>
+    </w:lvl>
+    <w:lvl w:ilvl="8" w:tplc="0409001B" w:tentative="1">
+      <w:start w:val="1"/>
+      <w:numFmt w:val="lowerRoman"/>
+      <w:lvlText w:val="%9."/>
+      <w:lvlJc w:val="right"/>
+      <w:pPr>
+        <w:ind w:left="6480" w:hanging="180"/>
+      </w:pPr>
+    </w:lvl>
+  </w:abstractNum>
+  <w:abstractNum w:abstractNumId="27" w15:restartNumberingAfterBreak="0">
     <w:nsid w:val="76EA3856"/>
     <w:multiLevelType w:val="hybridMultilevel"/>
     <w:tmpl w:val="5958E18A"/>
@@ -9158,7 +10150,7 @@
       </w:pPr>
     </w:lvl>
   </w:abstractNum>
-  <w:abstractNum w:abstractNumId="25" w15:restartNumberingAfterBreak="0">
+  <w:abstractNum w:abstractNumId="28" w15:restartNumberingAfterBreak="0">
     <w:nsid w:val="774F5CFB"/>
     <w:multiLevelType w:val="hybridMultilevel"/>
     <w:tmpl w:val="9710B9EE"/>
@@ -9247,7 +10239,7 @@
       </w:pPr>
     </w:lvl>
   </w:abstractNum>
-  <w:abstractNum w:abstractNumId="26" w15:restartNumberingAfterBreak="0">
+  <w:abstractNum w:abstractNumId="29" w15:restartNumberingAfterBreak="0">
     <w:nsid w:val="7B5D5FB3"/>
     <w:multiLevelType w:val="hybridMultilevel"/>
     <w:tmpl w:val="8AEE59EE"/>
@@ -9336,7 +10328,7 @@
       </w:pPr>
     </w:lvl>
   </w:abstractNum>
-  <w:abstractNum w:abstractNumId="27" w15:restartNumberingAfterBreak="0">
+  <w:abstractNum w:abstractNumId="30" w15:restartNumberingAfterBreak="0">
     <w:nsid w:val="7C093E54"/>
     <w:multiLevelType w:val="hybridMultilevel"/>
     <w:tmpl w:val="07E2E3AC"/>
@@ -9425,7 +10417,7 @@
       </w:pPr>
     </w:lvl>
   </w:abstractNum>
-  <w:abstractNum w:abstractNumId="28" w15:restartNumberingAfterBreak="0">
+  <w:abstractNum w:abstractNumId="31" w15:restartNumberingAfterBreak="0">
     <w:nsid w:val="7DBE32CF"/>
     <w:multiLevelType w:val="hybridMultilevel"/>
     <w:tmpl w:val="C92AF380"/>
@@ -9514,7 +10506,7 @@
       </w:pPr>
     </w:lvl>
   </w:abstractNum>
-  <w:abstractNum w:abstractNumId="29" w15:restartNumberingAfterBreak="0">
+  <w:abstractNum w:abstractNumId="32" w15:restartNumberingAfterBreak="0">
     <w:nsid w:val="7F540412"/>
     <w:multiLevelType w:val="hybridMultilevel"/>
     <w:tmpl w:val="E5C674FA"/>
@@ -9604,94 +10596,103 @@
     </w:lvl>
   </w:abstractNum>
   <w:num w:numId="1" w16cid:durableId="851644996">
-    <w:abstractNumId w:val="9"/>
+    <w:abstractNumId w:val="11"/>
   </w:num>
   <w:num w:numId="2" w16cid:durableId="1093429897">
-    <w:abstractNumId w:val="8"/>
+    <w:abstractNumId w:val="10"/>
   </w:num>
   <w:num w:numId="3" w16cid:durableId="392241423">
-    <w:abstractNumId w:val="12"/>
+    <w:abstractNumId w:val="14"/>
   </w:num>
   <w:num w:numId="4" w16cid:durableId="2033145947">
-    <w:abstractNumId w:val="29"/>
+    <w:abstractNumId w:val="32"/>
   </w:num>
   <w:num w:numId="5" w16cid:durableId="202055902">
     <w:abstractNumId w:val="0"/>
   </w:num>
   <w:num w:numId="6" w16cid:durableId="1370255834">
-    <w:abstractNumId w:val="21"/>
+    <w:abstractNumId w:val="23"/>
   </w:num>
   <w:num w:numId="7" w16cid:durableId="1398819235">
-    <w:abstractNumId w:val="7"/>
+    <w:abstractNumId w:val="9"/>
   </w:num>
   <w:num w:numId="8" w16cid:durableId="1640839801">
-    <w:abstractNumId w:val="27"/>
+    <w:abstractNumId w:val="30"/>
   </w:num>
   <w:num w:numId="9" w16cid:durableId="1914927308">
     <w:abstractNumId w:val="1"/>
   </w:num>
   <w:num w:numId="10" w16cid:durableId="578298169">
+    <w:abstractNumId w:val="22"/>
+  </w:num>
+  <w:num w:numId="11" w16cid:durableId="1107581818">
+    <w:abstractNumId w:val="4"/>
+  </w:num>
+  <w:num w:numId="12" w16cid:durableId="2062249634">
+    <w:abstractNumId w:val="8"/>
+  </w:num>
+  <w:num w:numId="13" w16cid:durableId="819930803">
+    <w:abstractNumId w:val="31"/>
+  </w:num>
+  <w:num w:numId="14" w16cid:durableId="780105164">
     <w:abstractNumId w:val="20"/>
   </w:num>
-  <w:num w:numId="11" w16cid:durableId="1107581818">
-    <w:abstractNumId w:val="3"/>
-  </w:num>
-  <w:num w:numId="12" w16cid:durableId="2062249634">
-    <w:abstractNumId w:val="6"/>
-  </w:num>
-  <w:num w:numId="13" w16cid:durableId="819930803">
+  <w:num w:numId="15" w16cid:durableId="1362583393">
     <w:abstractNumId w:val="28"/>
   </w:num>
-  <w:num w:numId="14" w16cid:durableId="780105164">
-    <w:abstractNumId w:val="18"/>
-  </w:num>
-  <w:num w:numId="15" w16cid:durableId="1362583393">
-    <w:abstractNumId w:val="25"/>
-  </w:num>
   <w:num w:numId="16" w16cid:durableId="38942300">
-    <w:abstractNumId w:val="19"/>
+    <w:abstractNumId w:val="21"/>
   </w:num>
   <w:num w:numId="17" w16cid:durableId="1915846612">
     <w:abstractNumId w:val="2"/>
   </w:num>
   <w:num w:numId="18" w16cid:durableId="836112392">
-    <w:abstractNumId w:val="22"/>
+    <w:abstractNumId w:val="24"/>
   </w:num>
   <w:num w:numId="19" w16cid:durableId="554505431">
-    <w:abstractNumId w:val="14"/>
+    <w:abstractNumId w:val="16"/>
   </w:num>
   <w:num w:numId="20" w16cid:durableId="189227632">
+    <w:abstractNumId w:val="19"/>
+  </w:num>
+  <w:num w:numId="21" w16cid:durableId="638264107">
+    <w:abstractNumId w:val="18"/>
+  </w:num>
+  <w:num w:numId="22" w16cid:durableId="2101830352">
+    <w:abstractNumId w:val="12"/>
+  </w:num>
+  <w:num w:numId="23" w16cid:durableId="474765578">
+    <w:abstractNumId w:val="27"/>
+  </w:num>
+  <w:num w:numId="24" w16cid:durableId="602108312">
+    <w:abstractNumId w:val="7"/>
+  </w:num>
+  <w:num w:numId="25" w16cid:durableId="478034374">
+    <w:abstractNumId w:val="5"/>
+  </w:num>
+  <w:num w:numId="26" w16cid:durableId="854684359">
     <w:abstractNumId w:val="17"/>
   </w:num>
-  <w:num w:numId="21" w16cid:durableId="638264107">
-    <w:abstractNumId w:val="16"/>
+  <w:num w:numId="27" w16cid:durableId="1537041159">
+    <w:abstractNumId w:val="29"/>
   </w:num>
-  <w:num w:numId="22" w16cid:durableId="2101830352">
-    <w:abstractNumId w:val="10"/>
+  <w:num w:numId="28" w16cid:durableId="1132599058">
+    <w:abstractNumId w:val="25"/>
   </w:num>
-  <w:num w:numId="23" w16cid:durableId="474765578">
-    <w:abstractNumId w:val="24"/>
-  </w:num>
-  <w:num w:numId="24" w16cid:durableId="602108312">
-    <w:abstractNumId w:val="5"/>
-  </w:num>
-  <w:num w:numId="25" w16cid:durableId="478034374">
-    <w:abstractNumId w:val="4"/>
-  </w:num>
-  <w:num w:numId="26" w16cid:durableId="854684359">
+  <w:num w:numId="29" w16cid:durableId="1646087260">
     <w:abstractNumId w:val="15"/>
   </w:num>
-  <w:num w:numId="27" w16cid:durableId="1537041159">
+  <w:num w:numId="30" w16cid:durableId="1468014164">
+    <w:abstractNumId w:val="13"/>
+  </w:num>
+  <w:num w:numId="31" w16cid:durableId="2134446030">
+    <w:abstractNumId w:val="6"/>
+  </w:num>
+  <w:num w:numId="32" w16cid:durableId="1284965829">
     <w:abstractNumId w:val="26"/>
   </w:num>
-  <w:num w:numId="28" w16cid:durableId="1132599058">
-    <w:abstractNumId w:val="23"/>
-  </w:num>
-  <w:num w:numId="29" w16cid:durableId="1646087260">
-    <w:abstractNumId w:val="13"/>
-  </w:num>
-  <w:num w:numId="30" w16cid:durableId="1468014164">
-    <w:abstractNumId w:val="11"/>
+  <w:num w:numId="33" w16cid:durableId="980384712">
+    <w:abstractNumId w:val="3"/>
   </w:num>
 </w:numbering>
 </file>

</xml_diff>

<commit_message>
Barrons Lets Review Regents - Algebra 1 - Chapter 2: 2.7 Multiplying Polynomials by Polynomials
</commit_message>
<xml_diff>
--- a/Algebra-1/ch02/Barrons Lets Review Regents - Albebra 1 - Chapter 2.docx
+++ b/Algebra-1/ch02/Barrons Lets Review Regents - Albebra 1 - Chapter 2.docx
@@ -231,19 +231,7 @@
         <w:t xml:space="preserve"> </w:t>
       </w:r>
       <w:r>
-        <w:t xml:space="preserve">has </w:t>
-      </w:r>
-      <w:proofErr w:type="gramStart"/>
-      <w:r>
-        <w:t>no</w:t>
-      </w:r>
-      <w:proofErr w:type="gramEnd"/>
-      <w:r>
-        <w:t xml:space="preserve"> plus or minus signs, and is one term. It is </w:t>
-      </w:r>
-      <w:proofErr w:type="gramStart"/>
-      <w:r>
-        <w:t xml:space="preserve">a </w:t>
+        <w:t xml:space="preserve">has no plus or minus signs, and is one term. It is a </w:t>
       </w:r>
       <w:r>
         <w:rPr>
@@ -252,7 +240,6 @@
         </w:rPr>
         <w:t>monomial</w:t>
       </w:r>
-      <w:proofErr w:type="gramEnd"/>
       <w:r>
         <w:t>.</w:t>
       </w:r>
@@ -295,15 +282,7 @@
         <w:t>2</w:t>
       </w:r>
       <w:r>
-        <w:t xml:space="preserve"> -7x + 3 is degree 2. A monomial like 7 is degree 0, since it </w:t>
-      </w:r>
-      <w:proofErr w:type="gramStart"/>
-      <w:r>
-        <w:t>is  the</w:t>
-      </w:r>
-      <w:proofErr w:type="gramEnd"/>
-      <w:r>
-        <w:t xml:space="preserve"> equivalent of 7x</w:t>
+        <w:t xml:space="preserve"> -7x + 3 is degree 2. A monomial like 7 is degree 0, since it is  the equivalent of 7x</w:t>
       </w:r>
       <w:r>
         <w:rPr>
@@ -754,15 +733,7 @@
       </w:r>
       <w:r>
         <w:br/>
-        <w:t xml:space="preserve">The highest exponent is 2. </w:t>
-      </w:r>
-      <w:proofErr w:type="gramStart"/>
-      <w:r>
-        <w:t>Therefore</w:t>
-      </w:r>
-      <w:proofErr w:type="gramEnd"/>
-      <w:r>
-        <w:t xml:space="preserve"> the degree is 2 and it is called a quadratic polynomial.</w:t>
+        <w:t>The highest exponent is 2. Therefore the degree is 2 and it is called a quadratic polynomial.</w:t>
       </w:r>
     </w:p>
     <w:p>
@@ -774,15 +745,7 @@
         </w:numPr>
       </w:pPr>
       <w:r>
-        <w:t xml:space="preserve">An equation </w:t>
-      </w:r>
-      <w:proofErr w:type="gramStart"/>
-      <w:r>
-        <w:t>for the amount of</w:t>
-      </w:r>
-      <w:proofErr w:type="gramEnd"/>
-      <w:r>
-        <w:t xml:space="preserve"> profit a company makes is 5q – 800. What kind of polynomial is that and what is its degree?</w:t>
+        <w:t>An equation for the amount of profit a company makes is 5q – 800. What kind of polynomial is that and what is its degree?</w:t>
       </w:r>
       <w:r>
         <w:br/>
@@ -904,30 +867,14 @@
       </w:pPr>
       <w:r>
         <w:lastRenderedPageBreak/>
-        <w:t xml:space="preserve">Mark says that the expression 2 + 3 is a binomial since it has two terms. Layla says that it is </w:t>
-      </w:r>
-      <w:proofErr w:type="gramStart"/>
-      <w:r>
-        <w:t>a monomial</w:t>
-      </w:r>
-      <w:proofErr w:type="gramEnd"/>
-      <w:r>
-        <w:t xml:space="preserve"> since 2 + 3 = 5, and 5 is just one term. Who is correct?</w:t>
-      </w:r>
-      <w:r>
-        <w:br/>
-      </w:r>
-      <w:r>
-        <w:br/>
-        <w:t xml:space="preserve">Technically 2 + 3 is a binomial since it has two terms. 5 is a monomial since it has only one term. Layla is slightly incorrect when disputing </w:t>
-      </w:r>
-      <w:proofErr w:type="gramStart"/>
-      <w:r>
-        <w:t>it</w:t>
-      </w:r>
-      <w:proofErr w:type="gramEnd"/>
-      <w:r>
-        <w:t xml:space="preserve"> being a binomial.</w:t>
+        <w:t>Mark says that the expression 2 + 3 is a binomial since it has two terms. Layla says that it is a monomial since 2 + 3 = 5, and 5 is just one term. Who is correct?</w:t>
+      </w:r>
+      <w:r>
+        <w:br/>
+      </w:r>
+      <w:r>
+        <w:br/>
+        <w:t>Technically 2 + 3 is a binomial since it has two terms. 5 is a monomial since it has only one term. Layla is slightly incorrect when disputing it being a binomial.</w:t>
       </w:r>
     </w:p>
     <w:p>
@@ -958,28 +905,12 @@
         <w:t>3</w:t>
       </w:r>
       <w:r>
-        <w:t xml:space="preserve">. Just as numbers can be multiplied together, monomials can be multiplied. When multiplying monomials, you </w:t>
-      </w:r>
-      <w:proofErr w:type="gramStart"/>
-      <w:r>
-        <w:t>have to</w:t>
-      </w:r>
-      <w:proofErr w:type="gramEnd"/>
-      <w:r>
-        <w:t xml:space="preserve"> use the rules for exponents.</w:t>
-      </w:r>
-    </w:p>
-    <w:p>
-      <w:r>
-        <w:t xml:space="preserve">What is </w:t>
-      </w:r>
-      <w:proofErr w:type="gramStart"/>
-      <w:r>
-        <w:t>a coefficient</w:t>
-      </w:r>
-      <w:proofErr w:type="gramEnd"/>
-      <w:r>
-        <w:t>? A coefficient is a number that is multiplied by a variable. </w:t>
+        <w:t>. Just as numbers can be multiplied together, monomials can be multiplied. When multiplying monomials, you have to use the rules for exponents.</w:t>
+      </w:r>
+    </w:p>
+    <w:p>
+      <w:r>
+        <w:t>What is a coefficient? A coefficient is a number that is multiplied by a variable. </w:t>
       </w:r>
     </w:p>
     <w:p>
@@ -1028,7 +959,6 @@
       <w:r>
         <w:t xml:space="preserve"> * x</w:t>
       </w:r>
-      <w:proofErr w:type="gramStart"/>
       <w:r>
         <w:rPr>
           <w:vertAlign w:val="superscript"/>
@@ -1042,11 +972,7 @@
         <w:t xml:space="preserve"> </w:t>
       </w:r>
       <w:r>
-        <w:t>:</w:t>
-      </w:r>
-      <w:proofErr w:type="gramEnd"/>
-      <w:r>
-        <w:t xml:space="preserve"> x</w:t>
+        <w:t>: x</w:t>
       </w:r>
       <w:r>
         <w:rPr>
@@ -1118,7 +1044,6 @@
       <w:r>
         <w:t xml:space="preserve"> * x</w:t>
       </w:r>
-      <w:proofErr w:type="gramStart"/>
       <w:r>
         <w:rPr>
           <w:vertAlign w:val="superscript"/>
@@ -1132,11 +1057,7 @@
         <w:t xml:space="preserve">  </w:t>
       </w:r>
       <w:r>
-        <w:t>=</w:t>
-      </w:r>
-      <w:proofErr w:type="gramEnd"/>
-      <w:r>
-        <w:t xml:space="preserve"> 15x</w:t>
+        <w:t>= 15x</w:t>
       </w:r>
       <w:r>
         <w:rPr>
@@ -2157,17 +2078,7 @@
         <w:t>3</w:t>
       </w:r>
       <w:r>
-        <w:t xml:space="preserve"> and </w:t>
-      </w:r>
-      <w:proofErr w:type="spellStart"/>
-      <w:proofErr w:type="gramStart"/>
-      <w:r>
-        <w:t>saysthe</w:t>
-      </w:r>
-      <w:proofErr w:type="spellEnd"/>
-      <w:proofErr w:type="gramEnd"/>
-      <w:r>
-        <w:t xml:space="preserve"> answer is 20x</w:t>
+        <w:t xml:space="preserve"> and saysthe answer is 20x</w:t>
       </w:r>
       <w:r>
         <w:rPr>
@@ -2183,15 +2094,7 @@
       </w:r>
       <w:r>
         <w:br/>
-        <w:t xml:space="preserve">Coefficients are </w:t>
-      </w:r>
-      <w:proofErr w:type="gramStart"/>
-      <w:r>
-        <w:t>multiplied</w:t>
-      </w:r>
-      <w:proofErr w:type="gramEnd"/>
-      <w:r>
-        <w:t xml:space="preserve"> and exponents are added for the variable x. The correct answer is </w:t>
+        <w:t xml:space="preserve">Coefficients are multiplied and exponents are added for the variable x. The correct answer is </w:t>
       </w:r>
       <w:r>
         <w:rPr>
@@ -2417,15 +2320,7 @@
       </w:r>
       <w:r>
         <w:br/>
-        <w:t xml:space="preserve">Coefficients are </w:t>
-      </w:r>
-      <w:proofErr w:type="gramStart"/>
-      <w:r>
-        <w:t>multiplied</w:t>
-      </w:r>
-      <w:proofErr w:type="gramEnd"/>
-      <w:r>
-        <w:t xml:space="preserve"> and exponents are added when simplifying monomials using the same variable.</w:t>
+        <w:t>Coefficients are multiplied and exponents are added when simplifying monomials using the same variable.</w:t>
       </w:r>
     </w:p>
     <w:p>
@@ -2447,15 +2342,7 @@
       </w:r>
       <w:r>
         <w:br/>
-        <w:t xml:space="preserve">A quadratic monomial has degree 2 and a cubic monomial has degree 3. </w:t>
-      </w:r>
-      <w:proofErr w:type="gramStart"/>
-      <w:r>
-        <w:t>Therefore</w:t>
-      </w:r>
-      <w:proofErr w:type="gramEnd"/>
-      <w:r>
-        <w:t xml:space="preserve"> the multiplication will produce a </w:t>
+        <w:t xml:space="preserve">A quadratic monomial has degree 2 and a cubic monomial has degree 3. Therefore the multiplication will produce a </w:t>
       </w:r>
       <w:r>
         <w:rPr>
@@ -2494,15 +2381,7 @@
         <w:t>like terms</w:t>
       </w:r>
       <w:r>
-        <w:t xml:space="preserve"> if they have the same variable part. For </w:t>
-      </w:r>
-      <w:proofErr w:type="gramStart"/>
-      <w:r>
-        <w:t>example</w:t>
-      </w:r>
-      <w:proofErr w:type="gramEnd"/>
-      <w:r>
-        <w:t xml:space="preserve"> 3x</w:t>
+        <w:t xml:space="preserve"> if they have the same variable part. For example 3x</w:t>
       </w:r>
       <w:r>
         <w:rPr>
@@ -2547,19 +2426,14 @@
         <w:t>3</w:t>
       </w:r>
       <w:r>
-        <w:t xml:space="preserve"> are not like terms because </w:t>
-      </w:r>
-      <w:proofErr w:type="gramStart"/>
-      <w:r>
-        <w:t>the x</w:t>
-      </w:r>
-      <w:r>
-        <w:rPr>
-          <w:vertAlign w:val="superscript"/>
-        </w:rPr>
-        <w:t>2</w:t>
-      </w:r>
-      <w:proofErr w:type="gramEnd"/>
+        <w:t xml:space="preserve"> are not like terms because the x</w:t>
+      </w:r>
+      <w:r>
+        <w:rPr>
+          <w:vertAlign w:val="superscript"/>
+        </w:rPr>
+        <w:t>2</w:t>
+      </w:r>
       <w:r>
         <w:t xml:space="preserve"> is different from the x</w:t>
       </w:r>
@@ -2649,23 +2523,7 @@
         <w:t>.</w:t>
       </w:r>
       <w:r>
-        <w:t xml:space="preserve"> For </w:t>
-      </w:r>
-      <w:proofErr w:type="gramStart"/>
-      <w:r>
-        <w:t>example</w:t>
-      </w:r>
-      <w:proofErr w:type="gramEnd"/>
-      <w:r>
-        <w:t xml:space="preserve"> 2x + 3y cannot be simplified any further. </w:t>
-      </w:r>
-      <w:proofErr w:type="gramStart"/>
-      <w:r>
-        <w:t>Event</w:t>
-      </w:r>
-      <w:proofErr w:type="gramEnd"/>
-      <w:r>
-        <w:t xml:space="preserve"> though 2x + 3x</w:t>
+        <w:t xml:space="preserve"> For example 2x + 3y cannot be simplified any further. Event though 2x + 3x</w:t>
       </w:r>
       <w:r>
         <w:rPr>
@@ -3510,15 +3368,7 @@
         <w:t>? Explain your reasons.</w:t>
       </w:r>
       <w:r>
-        <w:t xml:space="preserve"> Refactoring using the distributive property of multiplication over </w:t>
-      </w:r>
-      <w:proofErr w:type="gramStart"/>
-      <w:r>
-        <w:t>addition, and</w:t>
-      </w:r>
-      <w:proofErr w:type="gramEnd"/>
-      <w:r>
-        <w:t xml:space="preserve"> then simplifying is a correct way to simplify. Combining Like Terms using addition of coefficients is essentially the same process.</w:t>
+        <w:t xml:space="preserve"> Refactoring using the distributive property of multiplication over addition, and then simplifying is a correct way to simplify. Combining Like Terms using addition of coefficients is essentially the same process.</w:t>
       </w:r>
     </w:p>
     <w:p>
@@ -4122,15 +3972,7 @@
         <w:br/>
       </w:r>
       <w:r>
-        <w:t xml:space="preserve">6 – </w:t>
-      </w:r>
-      <w:proofErr w:type="spellStart"/>
-      <w:r>
-        <w:t>i</w:t>
-      </w:r>
-      <w:proofErr w:type="spellEnd"/>
-      <w:r>
-        <w:t xml:space="preserve"> – i</w:t>
+        <w:t>6 – i – i</w:t>
       </w:r>
       <w:r>
         <w:rPr>
@@ -4691,15 +4533,7 @@
         <w:t>2</w:t>
       </w:r>
       <w:r>
-        <w:t xml:space="preserve"> + 20x, which expression is </w:t>
-      </w:r>
-      <w:proofErr w:type="gramStart"/>
-      <w:r>
-        <w:t>a</w:t>
-      </w:r>
-      <w:proofErr w:type="gramEnd"/>
-      <w:r>
-        <w:t xml:space="preserve"> equivalent to?</w:t>
+        <w:t xml:space="preserve"> + 20x, which expression is a equivalent to?</w:t>
       </w:r>
       <w:r>
         <w:br/>
@@ -4787,31 +4621,7 @@
         </w:numPr>
       </w:pPr>
       <w:r>
-        <w:t xml:space="preserve">Tucker does </w:t>
-      </w:r>
-      <w:proofErr w:type="gramStart"/>
-      <w:r>
-        <w:t>the question</w:t>
-      </w:r>
-      <w:proofErr w:type="gramEnd"/>
-      <w:r>
-        <w:t xml:space="preserve"> 5 (2x + 3x) by first combining the like terms and gets 5(5x) = 25x. Alexander does the </w:t>
-      </w:r>
-      <w:proofErr w:type="gramStart"/>
-      <w:r>
-        <w:t>same  question</w:t>
-      </w:r>
-      <w:proofErr w:type="gramEnd"/>
-      <w:r>
-        <w:t xml:space="preserve"> by applying the distributive property. Show how Tucker completes the </w:t>
-      </w:r>
-      <w:proofErr w:type="gramStart"/>
-      <w:r>
-        <w:t>question, and</w:t>
-      </w:r>
-      <w:proofErr w:type="gramEnd"/>
-      <w:r>
-        <w:t xml:space="preserve"> determine if Alexander gets the same answer as Tucker.</w:t>
+        <w:t>Tucker does the question 5 (2x + 3x) by first combining the like terms and gets 5(5x) = 25x. Alexander does the same  question by applying the distributive property. Show how Tucker completes the question, and determine if Alexander gets the same answer as Tucker.</w:t>
       </w:r>
       <w:r>
         <w:br/>
@@ -4900,21 +4710,7 @@
           <w:rFonts w:eastAsiaTheme="minorEastAsia"/>
         </w:rPr>
         <w:br/>
-        <w:t xml:space="preserve">His friend Izabella says that the monomial </w:t>
-      </w:r>
-      <w:proofErr w:type="gramStart"/>
-      <w:r>
-        <w:rPr>
-          <w:rFonts w:eastAsiaTheme="minorEastAsia"/>
-        </w:rPr>
-        <w:t>has to</w:t>
-      </w:r>
-      <w:proofErr w:type="gramEnd"/>
-      <w:r>
-        <w:rPr>
-          <w:rFonts w:eastAsiaTheme="minorEastAsia"/>
-        </w:rPr>
-        <w:t xml:space="preserve"> be on the left of the parentheses to do it this way. Who is correct and why?</w:t>
+        <w:t>His friend Izabella says that the monomial has to be on the left of the parentheses to do it this way. Who is correct and why?</w:t>
       </w:r>
       <w:r>
         <w:rPr>
@@ -5036,15 +4832,8 @@
           <w:rFonts w:eastAsiaTheme="minorEastAsia"/>
         </w:rPr>
         <w:br/>
-      </w:r>
-      <w:proofErr w:type="spellStart"/>
-      <w:r>
-        <w:rPr>
-          <w:rFonts w:eastAsiaTheme="minorEastAsia"/>
-        </w:rPr>
         <w:t>2x</w:t>
       </w:r>
-      <w:proofErr w:type="spellEnd"/>
       <m:oMath>
         <m:r>
           <w:rPr>
@@ -5410,15 +5199,7 @@
     </w:p>
     <w:p>
       <w:r>
-        <w:t xml:space="preserve">Most common errors: not distributing the negative sign through </w:t>
-      </w:r>
-      <w:proofErr w:type="gramStart"/>
-      <w:r>
-        <w:t>the parentheses</w:t>
-      </w:r>
-      <w:proofErr w:type="gramEnd"/>
-      <w:r>
-        <w:t>.</w:t>
+        <w:t>Most common errors: not distributing the negative sign through the parentheses.</w:t>
       </w:r>
     </w:p>
     <w:p>
@@ -5526,21 +5307,7 @@
         <w:rPr>
           <w:rFonts w:eastAsiaTheme="minorEastAsia"/>
         </w:rPr>
-        <w:t>: (5x – 2) – (2</w:t>
-      </w:r>
-      <w:proofErr w:type="gramStart"/>
-      <w:r>
-        <w:rPr>
-          <w:rFonts w:eastAsiaTheme="minorEastAsia"/>
-        </w:rPr>
-        <w:t>x  +</w:t>
-      </w:r>
-      <w:proofErr w:type="gramEnd"/>
-      <w:r>
-        <w:rPr>
-          <w:rFonts w:eastAsiaTheme="minorEastAsia"/>
-        </w:rPr>
-        <w:t xml:space="preserve"> 7)</w:t>
+        <w:t>: (5x – 2) – (2x  + 7)</w:t>
       </w:r>
       <w:r>
         <w:rPr>
@@ -6673,8 +6440,6 @@
       </w:r>
       <w:r>
         <w:br/>
-      </w:r>
-      <w:r>
         <w:t>5(x+3) – 2x = 7</w:t>
       </w:r>
       <w:r>
@@ -6799,13 +6564,8 @@
     </w:p>
     <w:p>
       <w:r>
-        <w:t xml:space="preserve">Angelina has x dollars. Alexander has 5 more than 3 times the amount of money that Angelina has. Together they have 41 dollars. Hom much does each </w:t>
-      </w:r>
-      <w:proofErr w:type="gramStart"/>
-      <w:r>
-        <w:t>have?</w:t>
-      </w:r>
-      <w:proofErr w:type="gramEnd"/>
+        <w:t>Angelina has x dollars. Alexander has 5 more than 3 times the amount of money that Angelina has. Together they have 41 dollars. Hom much does each have?</w:t>
+      </w:r>
     </w:p>
     <w:p>
       <w:r>
@@ -6855,23 +6615,7 @@
     </w:p>
     <w:p>
       <w:r>
-        <w:t xml:space="preserve">In five </w:t>
-      </w:r>
-      <w:proofErr w:type="gramStart"/>
-      <w:r>
-        <w:t>years</w:t>
-      </w:r>
-      <w:proofErr w:type="gramEnd"/>
-      <w:r>
-        <w:t xml:space="preserve"> Gabriel will be three years less </w:t>
-      </w:r>
-      <w:proofErr w:type="gramStart"/>
-      <w:r>
-        <w:t>than twice</w:t>
-      </w:r>
-      <w:proofErr w:type="gramEnd"/>
-      <w:r>
-        <w:t xml:space="preserve"> his current age.</w:t>
+        <w:t>In five years Gabriel will be three years less than twice his current age.</w:t>
       </w:r>
     </w:p>
     <w:p>
@@ -7423,23 +7167,7 @@
         </w:numPr>
       </w:pPr>
       <w:r>
-        <w:t xml:space="preserve">Two trains are 300 mile away from each </w:t>
-      </w:r>
-      <w:proofErr w:type="gramStart"/>
-      <w:r>
-        <w:t>other  on</w:t>
-      </w:r>
-      <w:proofErr w:type="gramEnd"/>
-      <w:r>
-        <w:t xml:space="preserve"> the same set of tracks. The train goes east at a speed of 30 miles per hour. The second train goes west at 20 miles per hour. An equation that can be used to determine how long for the trains to pass is 30x = 300 – 20x. Explain how this equation was </w:t>
-      </w:r>
-      <w:proofErr w:type="gramStart"/>
-      <w:r>
-        <w:t>formed, and</w:t>
-      </w:r>
-      <w:proofErr w:type="gramEnd"/>
-      <w:r>
-        <w:t xml:space="preserve"> solve for x to determine when the trains will pass.</w:t>
+        <w:t>Two trains are 300 mile away from each other  on the same set of tracks. The train goes east at a speed of 30 miles per hour. The second train goes west at 20 miles per hour. An equation that can be used to determine how long for the trains to pass is 30x = 300 – 20x. Explain how this equation was formed, and solve for x to determine when the trains will pass.</w:t>
       </w:r>
       <w:r>
         <w:br/>
@@ -7490,26 +7218,10 @@
         </w:numPr>
       </w:pPr>
       <w:r>
-        <w:t xml:space="preserve">On Tuesday, an electronics store sells five items less than double the amount it </w:t>
-      </w:r>
-      <w:proofErr w:type="gramStart"/>
-      <w:r>
-        <w:t>sold</w:t>
-      </w:r>
-      <w:proofErr w:type="gramEnd"/>
-      <w:r>
-        <w:t xml:space="preserve"> on Monday. On Wednes</w:t>
-      </w:r>
-      <w:r>
-        <w:t xml:space="preserve">day, the store sells ten items more than the amount it </w:t>
-      </w:r>
-      <w:proofErr w:type="gramStart"/>
-      <w:r>
-        <w:t>sold</w:t>
-      </w:r>
-      <w:proofErr w:type="gramEnd"/>
-      <w:r>
-        <w:t xml:space="preserve"> on Monday. If it sold 125 items together on the three days, create an equation and use it to determine the number of items sold each day.</w:t>
+        <w:t>On Tuesday, an electronics store sells five items less than double the amount it sold on Monday. On Wednes</w:t>
+      </w:r>
+      <w:r>
+        <w:t>day, the store sells ten items more than the amount it sold on Monday. If it sold 125 items together on the three days, create an equation and use it to determine the number of items sold each day.</w:t>
       </w:r>
       <w:r>
         <w:br/>
@@ -7588,13 +7300,2837 @@
         <w:t>30 + 55 + 40 = 125</w:t>
       </w:r>
     </w:p>
-    <w:p/>
-    <w:p/>
-    <w:p/>
-    <w:p/>
-    <w:p/>
-    <w:p/>
-    <w:p/>
+    <w:p>
+      <w:pPr>
+        <w:pStyle w:val="Heading2"/>
+      </w:pPr>
+      <w:r>
+        <w:t>2.7 Multiplying Polynomials by Polynomials</w:t>
+      </w:r>
+    </w:p>
+    <w:p>
+      <w:r>
+        <w:t>Multiplying polynomials can be done by applying the distributive property several times and then combining like terms.</w:t>
+      </w:r>
+    </w:p>
+    <w:p>
+      <w:pPr>
+        <w:rPr>
+          <w:b/>
+          <w:bCs/>
+        </w:rPr>
+      </w:pPr>
+      <w:r>
+        <w:rPr>
+          <w:b/>
+          <w:bCs/>
+        </w:rPr>
+        <w:t>Multiplying Binomials with the Distributive Property</w:t>
+      </w:r>
+    </w:p>
+    <w:p>
+      <w:pPr>
+        <w:rPr>
+          <w:rFonts w:eastAsiaTheme="minorEastAsia"/>
+        </w:rPr>
+      </w:pPr>
+      <w:r>
+        <w:t>(x + 2</w:t>
+      </w:r>
+      <w:r>
+        <w:t>)</w:t>
+      </w:r>
+      <m:oMath>
+        <m:r>
+          <w:rPr>
+            <w:rFonts w:ascii="Cambria Math" w:hAnsi="Cambria Math"/>
+          </w:rPr>
+          <m:t>⋅</m:t>
+        </m:r>
+      </m:oMath>
+      <w:r>
+        <w:rPr>
+          <w:rFonts w:eastAsiaTheme="minorEastAsia"/>
+        </w:rPr>
+        <w:t>x + (x + 2)</w:t>
+      </w:r>
+      <m:oMath>
+        <m:r>
+          <w:rPr>
+            <w:rFonts w:ascii="Cambria Math" w:eastAsiaTheme="minorEastAsia" w:hAnsi="Cambria Math"/>
+          </w:rPr>
+          <m:t>⋅</m:t>
+        </m:r>
+      </m:oMath>
+      <w:r>
+        <w:rPr>
+          <w:rFonts w:eastAsiaTheme="minorEastAsia"/>
+        </w:rPr>
+        <w:t>5 = x</w:t>
+      </w:r>
+      <w:r>
+        <w:rPr>
+          <w:rFonts w:eastAsiaTheme="minorEastAsia"/>
+          <w:vertAlign w:val="superscript"/>
+        </w:rPr>
+        <w:t>2</w:t>
+      </w:r>
+      <w:r>
+        <w:rPr>
+          <w:rFonts w:eastAsiaTheme="minorEastAsia"/>
+        </w:rPr>
+        <w:t xml:space="preserve"> + 2x + 5x + 10 = x</w:t>
+      </w:r>
+      <w:r>
+        <w:rPr>
+          <w:rFonts w:eastAsiaTheme="minorEastAsia"/>
+          <w:vertAlign w:val="superscript"/>
+        </w:rPr>
+        <w:t>2</w:t>
+      </w:r>
+      <w:r>
+        <w:rPr>
+          <w:rFonts w:eastAsiaTheme="minorEastAsia"/>
+        </w:rPr>
+        <w:t xml:space="preserve"> + 7x + 10</w:t>
+      </w:r>
+    </w:p>
+    <w:p>
+      <w:pPr>
+        <w:rPr>
+          <w:rFonts w:eastAsiaTheme="minorEastAsia"/>
+          <w:b/>
+          <w:bCs/>
+        </w:rPr>
+      </w:pPr>
+      <w:r>
+        <w:rPr>
+          <w:rFonts w:eastAsiaTheme="minorEastAsia"/>
+          <w:b/>
+          <w:bCs/>
+        </w:rPr>
+        <w:t>Example 1</w:t>
+      </w:r>
+    </w:p>
+    <w:p>
+      <w:pPr>
+        <w:rPr>
+          <w:rFonts w:eastAsiaTheme="minorEastAsia"/>
+        </w:rPr>
+      </w:pPr>
+      <w:r>
+        <w:rPr>
+          <w:rFonts w:eastAsiaTheme="minorEastAsia"/>
+        </w:rPr>
+        <w:t>Multiply (x +4)</w:t>
+      </w:r>
+      <m:oMath>
+        <m:r>
+          <w:rPr>
+            <w:rFonts w:ascii="Cambria Math" w:eastAsiaTheme="minorEastAsia" w:hAnsi="Cambria Math"/>
+          </w:rPr>
+          <m:t>⋅</m:t>
+        </m:r>
+      </m:oMath>
+      <w:r>
+        <w:rPr>
+          <w:rFonts w:eastAsiaTheme="minorEastAsia"/>
+        </w:rPr>
+        <w:t xml:space="preserve">(x – 3) </w:t>
+      </w:r>
+      <w:r>
+        <w:rPr>
+          <w:rFonts w:eastAsiaTheme="minorEastAsia"/>
+        </w:rPr>
+        <w:br/>
+      </w:r>
+      <w:r>
+        <w:rPr>
+          <w:rFonts w:eastAsiaTheme="minorEastAsia"/>
+        </w:rPr>
+        <w:t>(x +4)</w:t>
+      </w:r>
+      <m:oMath>
+        <m:r>
+          <w:rPr>
+            <w:rFonts w:ascii="Cambria Math" w:eastAsiaTheme="minorEastAsia" w:hAnsi="Cambria Math"/>
+          </w:rPr>
+          <m:t>⋅</m:t>
+        </m:r>
+      </m:oMath>
+      <w:r>
+        <w:rPr>
+          <w:rFonts w:eastAsiaTheme="minorEastAsia"/>
+        </w:rPr>
+        <w:t>(x – 3)</w:t>
+      </w:r>
+      <w:r>
+        <w:rPr>
+          <w:rFonts w:eastAsiaTheme="minorEastAsia"/>
+        </w:rPr>
+        <w:t xml:space="preserve"> = x</w:t>
+      </w:r>
+      <m:oMath>
+        <m:r>
+          <w:rPr>
+            <w:rFonts w:ascii="Cambria Math" w:eastAsiaTheme="minorEastAsia" w:hAnsi="Cambria Math"/>
+          </w:rPr>
+          <m:t>⋅</m:t>
+        </m:r>
+      </m:oMath>
+      <w:r>
+        <w:rPr>
+          <w:rFonts w:eastAsiaTheme="minorEastAsia"/>
+        </w:rPr>
+        <w:t>x – 3x + 4x -12 =</w:t>
+      </w:r>
+      <w:r>
+        <w:rPr>
+          <w:rFonts w:eastAsiaTheme="minorEastAsia"/>
+        </w:rPr>
+        <w:t xml:space="preserve"> </w:t>
+      </w:r>
+      <w:r>
+        <w:rPr>
+          <w:rFonts w:eastAsiaTheme="minorEastAsia"/>
+          <w:b/>
+          <w:bCs/>
+        </w:rPr>
+        <w:t>x</w:t>
+      </w:r>
+      <w:r>
+        <w:rPr>
+          <w:rFonts w:eastAsiaTheme="minorEastAsia"/>
+          <w:b/>
+          <w:bCs/>
+          <w:vertAlign w:val="superscript"/>
+        </w:rPr>
+        <w:t>2</w:t>
+      </w:r>
+      <w:r>
+        <w:rPr>
+          <w:rFonts w:eastAsiaTheme="minorEastAsia"/>
+          <w:b/>
+          <w:bCs/>
+        </w:rPr>
+        <w:t xml:space="preserve"> + x </w:t>
+      </w:r>
+      <w:r>
+        <w:rPr>
+          <w:rFonts w:eastAsiaTheme="minorEastAsia"/>
+          <w:b/>
+          <w:bCs/>
+        </w:rPr>
+        <w:t>–</w:t>
+      </w:r>
+      <w:r>
+        <w:rPr>
+          <w:rFonts w:eastAsiaTheme="minorEastAsia"/>
+          <w:b/>
+          <w:bCs/>
+        </w:rPr>
+        <w:t xml:space="preserve"> 12</w:t>
+      </w:r>
+    </w:p>
+    <w:p>
+      <w:pPr>
+        <w:rPr>
+          <w:rFonts w:eastAsiaTheme="minorEastAsia"/>
+          <w:b/>
+          <w:bCs/>
+        </w:rPr>
+      </w:pPr>
+      <w:r>
+        <w:rPr>
+          <w:rFonts w:eastAsiaTheme="minorEastAsia"/>
+          <w:b/>
+          <w:bCs/>
+        </w:rPr>
+        <w:t>Multiplying Binomials with the FOIL Shortcut</w:t>
+      </w:r>
+    </w:p>
+    <w:p>
+      <w:pPr>
+        <w:pStyle w:val="ListParagraph"/>
+        <w:numPr>
+          <w:ilvl w:val="0"/>
+          <w:numId w:val="34"/>
+        </w:numPr>
+        <w:rPr>
+          <w:rFonts w:eastAsiaTheme="minorEastAsia"/>
+          <w:b/>
+          <w:bCs/>
+        </w:rPr>
+      </w:pPr>
+      <w:r>
+        <w:rPr>
+          <w:rFonts w:eastAsiaTheme="minorEastAsia"/>
+          <w:b/>
+          <w:bCs/>
+        </w:rPr>
+        <w:t>F – Firsts</w:t>
+      </w:r>
+    </w:p>
+    <w:p>
+      <w:pPr>
+        <w:pStyle w:val="ListParagraph"/>
+        <w:numPr>
+          <w:ilvl w:val="0"/>
+          <w:numId w:val="34"/>
+        </w:numPr>
+        <w:rPr>
+          <w:rFonts w:eastAsiaTheme="minorEastAsia"/>
+          <w:b/>
+          <w:bCs/>
+        </w:rPr>
+      </w:pPr>
+      <w:r>
+        <w:rPr>
+          <w:rFonts w:eastAsiaTheme="minorEastAsia"/>
+          <w:b/>
+          <w:bCs/>
+        </w:rPr>
+        <w:t>O – Outers</w:t>
+      </w:r>
+    </w:p>
+    <w:p>
+      <w:pPr>
+        <w:pStyle w:val="ListParagraph"/>
+        <w:numPr>
+          <w:ilvl w:val="0"/>
+          <w:numId w:val="34"/>
+        </w:numPr>
+        <w:rPr>
+          <w:rFonts w:eastAsiaTheme="minorEastAsia"/>
+          <w:b/>
+          <w:bCs/>
+        </w:rPr>
+      </w:pPr>
+      <w:r>
+        <w:rPr>
+          <w:rFonts w:eastAsiaTheme="minorEastAsia"/>
+          <w:b/>
+          <w:bCs/>
+        </w:rPr>
+        <w:t>I – Inners</w:t>
+      </w:r>
+    </w:p>
+    <w:p>
+      <w:pPr>
+        <w:pStyle w:val="ListParagraph"/>
+        <w:numPr>
+          <w:ilvl w:val="0"/>
+          <w:numId w:val="34"/>
+        </w:numPr>
+        <w:rPr>
+          <w:rFonts w:eastAsiaTheme="minorEastAsia"/>
+          <w:b/>
+          <w:bCs/>
+        </w:rPr>
+      </w:pPr>
+      <w:r>
+        <w:rPr>
+          <w:rFonts w:eastAsiaTheme="minorEastAsia"/>
+          <w:b/>
+          <w:bCs/>
+        </w:rPr>
+        <w:t>L - Lasts</w:t>
+      </w:r>
+    </w:p>
+    <w:p>
+      <w:pPr>
+        <w:rPr>
+          <w:rFonts w:eastAsiaTheme="minorEastAsia"/>
+          <w:b/>
+          <w:bCs/>
+        </w:rPr>
+      </w:pPr>
+      <w:r>
+        <w:rPr>
+          <w:rFonts w:eastAsiaTheme="minorEastAsia"/>
+        </w:rPr>
+        <w:t>(x -</w:t>
+      </w:r>
+      <w:r>
+        <w:rPr>
+          <w:rFonts w:eastAsiaTheme="minorEastAsia"/>
+        </w:rPr>
+        <w:t xml:space="preserve"> </w:t>
+      </w:r>
+      <w:r>
+        <w:rPr>
+          <w:rFonts w:eastAsiaTheme="minorEastAsia"/>
+        </w:rPr>
+        <w:t>6)(x + 2) = x</w:t>
+      </w:r>
+      <m:oMath>
+        <m:r>
+          <w:rPr>
+            <w:rFonts w:ascii="Cambria Math" w:eastAsiaTheme="minorEastAsia" w:hAnsi="Cambria Math"/>
+          </w:rPr>
+          <m:t>⋅</m:t>
+        </m:r>
+      </m:oMath>
+      <w:r>
+        <w:rPr>
+          <w:rFonts w:eastAsiaTheme="minorEastAsia"/>
+        </w:rPr>
+        <w:t>x + 2x + (-6)(x) + (-6)(2) =</w:t>
+      </w:r>
+      <w:r>
+        <w:rPr>
+          <w:rFonts w:eastAsiaTheme="minorEastAsia"/>
+        </w:rPr>
+        <w:br/>
+        <w:t>x</w:t>
+      </w:r>
+      <w:r>
+        <w:rPr>
+          <w:rFonts w:eastAsiaTheme="minorEastAsia"/>
+          <w:vertAlign w:val="superscript"/>
+        </w:rPr>
+        <w:t>2</w:t>
+      </w:r>
+      <w:r>
+        <w:rPr>
+          <w:rFonts w:eastAsiaTheme="minorEastAsia"/>
+        </w:rPr>
+        <w:t xml:space="preserve"> + 2x – 6x – 12 = </w:t>
+      </w:r>
+      <w:r>
+        <w:rPr>
+          <w:rFonts w:eastAsiaTheme="minorEastAsia"/>
+          <w:b/>
+          <w:bCs/>
+        </w:rPr>
+        <w:t>x</w:t>
+      </w:r>
+      <w:r>
+        <w:rPr>
+          <w:rFonts w:eastAsiaTheme="minorEastAsia"/>
+          <w:b/>
+          <w:bCs/>
+          <w:vertAlign w:val="superscript"/>
+        </w:rPr>
+        <w:t>2</w:t>
+      </w:r>
+      <w:r>
+        <w:rPr>
+          <w:rFonts w:eastAsiaTheme="minorEastAsia"/>
+          <w:b/>
+          <w:bCs/>
+        </w:rPr>
+        <w:t xml:space="preserve"> </w:t>
+      </w:r>
+      <w:r>
+        <w:rPr>
+          <w:rFonts w:eastAsiaTheme="minorEastAsia"/>
+          <w:b/>
+          <w:bCs/>
+        </w:rPr>
+        <w:t xml:space="preserve">- 4x </w:t>
+      </w:r>
+      <w:r>
+        <w:rPr>
+          <w:rFonts w:eastAsiaTheme="minorEastAsia"/>
+          <w:b/>
+          <w:bCs/>
+        </w:rPr>
+        <w:t>– 12</w:t>
+      </w:r>
+    </w:p>
+    <w:p>
+      <w:pPr>
+        <w:rPr>
+          <w:rFonts w:eastAsiaTheme="minorEastAsia"/>
+          <w:b/>
+          <w:bCs/>
+        </w:rPr>
+      </w:pPr>
+      <w:r>
+        <w:rPr>
+          <w:rFonts w:eastAsiaTheme="minorEastAsia"/>
+          <w:b/>
+          <w:bCs/>
+        </w:rPr>
+        <w:t>Example 2</w:t>
+      </w:r>
+    </w:p>
+    <w:p>
+      <w:pPr>
+        <w:rPr>
+          <w:rFonts w:eastAsiaTheme="minorEastAsia"/>
+          <w:b/>
+          <w:bCs/>
+        </w:rPr>
+      </w:pPr>
+      <w:r>
+        <w:rPr>
+          <w:rFonts w:eastAsiaTheme="minorEastAsia"/>
+        </w:rPr>
+        <w:t>Multiply (x + 2)(x + 5)</w:t>
+      </w:r>
+      <w:r>
+        <w:rPr>
+          <w:rFonts w:eastAsiaTheme="minorEastAsia"/>
+        </w:rPr>
+        <w:br/>
+      </w:r>
+      <w:r>
+        <w:rPr>
+          <w:rFonts w:eastAsiaTheme="minorEastAsia"/>
+        </w:rPr>
+        <w:t>(x + 2)(x + 5)</w:t>
+      </w:r>
+      <w:r>
+        <w:rPr>
+          <w:rFonts w:eastAsiaTheme="minorEastAsia"/>
+        </w:rPr>
+        <w:t xml:space="preserve"> = x</w:t>
+      </w:r>
+      <m:oMath>
+        <m:r>
+          <w:rPr>
+            <w:rFonts w:ascii="Cambria Math" w:eastAsiaTheme="minorEastAsia" w:hAnsi="Cambria Math"/>
+          </w:rPr>
+          <m:t>⋅</m:t>
+        </m:r>
+      </m:oMath>
+      <w:r>
+        <w:rPr>
+          <w:rFonts w:eastAsiaTheme="minorEastAsia"/>
+        </w:rPr>
+        <w:t xml:space="preserve">x + 5x + 2x + 10 = </w:t>
+      </w:r>
+      <w:r>
+        <w:rPr>
+          <w:rFonts w:eastAsiaTheme="minorEastAsia"/>
+        </w:rPr>
+        <w:br/>
+      </w:r>
+      <w:r>
+        <w:rPr>
+          <w:rFonts w:eastAsiaTheme="minorEastAsia"/>
+          <w:b/>
+          <w:bCs/>
+        </w:rPr>
+        <w:t>x</w:t>
+      </w:r>
+      <w:r>
+        <w:rPr>
+          <w:rFonts w:eastAsiaTheme="minorEastAsia"/>
+          <w:b/>
+          <w:bCs/>
+          <w:vertAlign w:val="superscript"/>
+        </w:rPr>
+        <w:t>2</w:t>
+      </w:r>
+      <w:r>
+        <w:rPr>
+          <w:rFonts w:eastAsiaTheme="minorEastAsia"/>
+          <w:b/>
+          <w:bCs/>
+        </w:rPr>
+        <w:t xml:space="preserve"> + 7x + 10</w:t>
+      </w:r>
+    </w:p>
+    <w:p>
+      <w:pPr>
+        <w:rPr>
+          <w:rFonts w:eastAsiaTheme="minorEastAsia"/>
+          <w:b/>
+          <w:bCs/>
+        </w:rPr>
+      </w:pPr>
+      <w:r>
+        <w:rPr>
+          <w:rFonts w:eastAsiaTheme="minorEastAsia"/>
+          <w:b/>
+          <w:bCs/>
+        </w:rPr>
+        <w:t>Example 3</w:t>
+      </w:r>
+    </w:p>
+    <w:p>
+      <w:pPr>
+        <w:rPr>
+          <w:rFonts w:eastAsiaTheme="minorEastAsia"/>
+        </w:rPr>
+      </w:pPr>
+      <w:r>
+        <w:rPr>
+          <w:rFonts w:eastAsiaTheme="minorEastAsia"/>
+        </w:rPr>
+        <w:t>Multiply (x + 4) (x – 2)</w:t>
+      </w:r>
+      <w:r>
+        <w:rPr>
+          <w:rFonts w:eastAsiaTheme="minorEastAsia"/>
+        </w:rPr>
+        <w:br/>
+        <w:t>x</w:t>
+      </w:r>
+      <m:oMath>
+        <m:r>
+          <w:rPr>
+            <w:rFonts w:ascii="Cambria Math" w:eastAsiaTheme="minorEastAsia" w:hAnsi="Cambria Math"/>
+          </w:rPr>
+          <m:t>⋅</m:t>
+        </m:r>
+      </m:oMath>
+      <w:r>
+        <w:rPr>
+          <w:rFonts w:eastAsiaTheme="minorEastAsia"/>
+        </w:rPr>
+        <w:t>x + (-2)(x) + (4)(x) + (4)(-2) = x</w:t>
+      </w:r>
+      <w:r>
+        <w:rPr>
+          <w:rFonts w:eastAsiaTheme="minorEastAsia"/>
+          <w:vertAlign w:val="superscript"/>
+        </w:rPr>
+        <w:t>2</w:t>
+      </w:r>
+      <w:r>
+        <w:rPr>
+          <w:rFonts w:eastAsiaTheme="minorEastAsia"/>
+        </w:rPr>
+        <w:t xml:space="preserve"> - 2x + 4x – 8 =</w:t>
+      </w:r>
+      <w:r>
+        <w:rPr>
+          <w:rFonts w:eastAsiaTheme="minorEastAsia"/>
+        </w:rPr>
+        <w:br/>
+      </w:r>
+      <w:r>
+        <w:rPr>
+          <w:rFonts w:eastAsiaTheme="minorEastAsia"/>
+          <w:b/>
+          <w:bCs/>
+        </w:rPr>
+        <w:t>x</w:t>
+      </w:r>
+      <w:r>
+        <w:rPr>
+          <w:rFonts w:eastAsiaTheme="minorEastAsia"/>
+          <w:b/>
+          <w:bCs/>
+          <w:vertAlign w:val="superscript"/>
+        </w:rPr>
+        <w:t>2</w:t>
+      </w:r>
+      <w:r>
+        <w:rPr>
+          <w:rFonts w:eastAsiaTheme="minorEastAsia"/>
+          <w:b/>
+          <w:bCs/>
+        </w:rPr>
+        <w:t xml:space="preserve"> + </w:t>
+      </w:r>
+      <w:r>
+        <w:rPr>
+          <w:rFonts w:eastAsiaTheme="minorEastAsia"/>
+          <w:b/>
+          <w:bCs/>
+        </w:rPr>
+        <w:t>2</w:t>
+      </w:r>
+      <w:r>
+        <w:rPr>
+          <w:rFonts w:eastAsiaTheme="minorEastAsia"/>
+          <w:b/>
+          <w:bCs/>
+        </w:rPr>
+        <w:t xml:space="preserve">x </w:t>
+      </w:r>
+      <w:r>
+        <w:rPr>
+          <w:rFonts w:eastAsiaTheme="minorEastAsia"/>
+          <w:b/>
+          <w:bCs/>
+        </w:rPr>
+        <w:t>–</w:t>
+      </w:r>
+      <w:r>
+        <w:rPr>
+          <w:rFonts w:eastAsiaTheme="minorEastAsia"/>
+          <w:b/>
+          <w:bCs/>
+        </w:rPr>
+        <w:t xml:space="preserve"> 8</w:t>
+      </w:r>
+    </w:p>
+    <w:p>
+      <w:pPr>
+        <w:rPr>
+          <w:rFonts w:eastAsiaTheme="minorEastAsia"/>
+          <w:b/>
+          <w:bCs/>
+        </w:rPr>
+      </w:pPr>
+      <w:r>
+        <w:rPr>
+          <w:rFonts w:eastAsiaTheme="minorEastAsia"/>
+          <w:b/>
+          <w:bCs/>
+        </w:rPr>
+        <w:t>Example 4</w:t>
+      </w:r>
+    </w:p>
+    <w:p>
+      <w:pPr>
+        <w:rPr>
+          <w:rFonts w:eastAsiaTheme="minorEastAsia"/>
+          <w:b/>
+          <w:bCs/>
+        </w:rPr>
+      </w:pPr>
+      <w:r>
+        <w:rPr>
+          <w:rFonts w:eastAsiaTheme="minorEastAsia"/>
+        </w:rPr>
+        <w:t>Multiply (2x – 3)(5x + 2).</w:t>
+      </w:r>
+      <w:r>
+        <w:rPr>
+          <w:rFonts w:eastAsiaTheme="minorEastAsia"/>
+        </w:rPr>
+        <w:br/>
+        <w:t>(2x)(5x) + (2x)(2) + (-3)(5x) + (-3)(2)</w:t>
+      </w:r>
+      <w:r>
+        <w:rPr>
+          <w:rFonts w:eastAsiaTheme="minorEastAsia"/>
+        </w:rPr>
+        <w:br/>
+        <w:t>10x</w:t>
+      </w:r>
+      <w:r>
+        <w:rPr>
+          <w:rFonts w:eastAsiaTheme="minorEastAsia"/>
+          <w:vertAlign w:val="superscript"/>
+        </w:rPr>
+        <w:t>2</w:t>
+      </w:r>
+      <w:r>
+        <w:rPr>
+          <w:rFonts w:eastAsiaTheme="minorEastAsia"/>
+        </w:rPr>
+        <w:t xml:space="preserve"> + 4x – 15x – 6 = </w:t>
+      </w:r>
+      <w:r>
+        <w:rPr>
+          <w:rFonts w:eastAsiaTheme="minorEastAsia"/>
+          <w:b/>
+          <w:bCs/>
+        </w:rPr>
+        <w:t>10x</w:t>
+      </w:r>
+      <w:r>
+        <w:rPr>
+          <w:rFonts w:eastAsiaTheme="minorEastAsia"/>
+          <w:b/>
+          <w:bCs/>
+          <w:vertAlign w:val="superscript"/>
+        </w:rPr>
+        <w:t>2</w:t>
+      </w:r>
+      <w:r>
+        <w:rPr>
+          <w:rFonts w:eastAsiaTheme="minorEastAsia"/>
+          <w:b/>
+          <w:bCs/>
+        </w:rPr>
+        <w:t xml:space="preserve"> </w:t>
+      </w:r>
+      <w:r>
+        <w:rPr>
+          <w:rFonts w:eastAsiaTheme="minorEastAsia"/>
+          <w:b/>
+          <w:bCs/>
+        </w:rPr>
+        <w:t>– 1</w:t>
+      </w:r>
+      <w:r>
+        <w:rPr>
+          <w:rFonts w:eastAsiaTheme="minorEastAsia"/>
+          <w:b/>
+          <w:bCs/>
+        </w:rPr>
+        <w:t>1</w:t>
+      </w:r>
+      <w:r>
+        <w:rPr>
+          <w:rFonts w:eastAsiaTheme="minorEastAsia"/>
+          <w:b/>
+          <w:bCs/>
+        </w:rPr>
+        <w:t>x – 6</w:t>
+      </w:r>
+    </w:p>
+    <w:p>
+      <w:pPr>
+        <w:rPr>
+          <w:rFonts w:eastAsiaTheme="minorEastAsia"/>
+          <w:b/>
+          <w:bCs/>
+        </w:rPr>
+      </w:pPr>
+      <w:r>
+        <w:rPr>
+          <w:rFonts w:eastAsiaTheme="minorEastAsia"/>
+          <w:b/>
+          <w:bCs/>
+        </w:rPr>
+        <w:t>Example 5</w:t>
+      </w:r>
+    </w:p>
+    <w:p>
+      <w:pPr>
+        <w:rPr>
+          <w:rFonts w:eastAsiaTheme="minorEastAsia"/>
+          <w:b/>
+          <w:bCs/>
+        </w:rPr>
+      </w:pPr>
+      <w:r>
+        <w:rPr>
+          <w:rFonts w:eastAsiaTheme="minorEastAsia"/>
+        </w:rPr>
+        <w:t>Multiply (x + 5)(x + 5)</w:t>
+      </w:r>
+      <w:r>
+        <w:rPr>
+          <w:rFonts w:eastAsiaTheme="minorEastAsia"/>
+        </w:rPr>
+        <w:br/>
+        <w:t>x</w:t>
+      </w:r>
+      <m:oMath>
+        <m:r>
+          <w:rPr>
+            <w:rFonts w:ascii="Cambria Math" w:eastAsiaTheme="minorEastAsia" w:hAnsi="Cambria Math"/>
+          </w:rPr>
+          <m:t>⋅</m:t>
+        </m:r>
+      </m:oMath>
+      <w:r>
+        <w:rPr>
+          <w:rFonts w:eastAsiaTheme="minorEastAsia"/>
+        </w:rPr>
+        <w:t>x + (x)(5) + (5)(x) + (5)(5) = x</w:t>
+      </w:r>
+      <w:r>
+        <w:rPr>
+          <w:rFonts w:eastAsiaTheme="minorEastAsia"/>
+          <w:vertAlign w:val="superscript"/>
+        </w:rPr>
+        <w:t>2</w:t>
+      </w:r>
+      <w:r>
+        <w:rPr>
+          <w:rFonts w:eastAsiaTheme="minorEastAsia"/>
+        </w:rPr>
+        <w:t xml:space="preserve"> + 5x + 5x + 25 =</w:t>
+      </w:r>
+      <w:r>
+        <w:rPr>
+          <w:rFonts w:eastAsiaTheme="minorEastAsia"/>
+        </w:rPr>
+        <w:br/>
+      </w:r>
+      <w:r>
+        <w:rPr>
+          <w:rFonts w:eastAsiaTheme="minorEastAsia"/>
+          <w:b/>
+          <w:bCs/>
+        </w:rPr>
+        <w:t>x</w:t>
+      </w:r>
+      <w:r>
+        <w:rPr>
+          <w:rFonts w:eastAsiaTheme="minorEastAsia"/>
+          <w:b/>
+          <w:bCs/>
+          <w:vertAlign w:val="superscript"/>
+        </w:rPr>
+        <w:t>2</w:t>
+      </w:r>
+      <w:r>
+        <w:rPr>
+          <w:rFonts w:eastAsiaTheme="minorEastAsia"/>
+          <w:b/>
+          <w:bCs/>
+        </w:rPr>
+        <w:t xml:space="preserve"> + 10x + 25</w:t>
+      </w:r>
+    </w:p>
+    <w:p>
+      <w:pPr>
+        <w:pStyle w:val="Heading3"/>
+        <w:rPr>
+          <w:rFonts w:eastAsiaTheme="minorEastAsia"/>
+        </w:rPr>
+      </w:pPr>
+      <w:r>
+        <w:rPr>
+          <w:rFonts w:eastAsiaTheme="minorEastAsia"/>
+        </w:rPr>
+        <w:t>Squaring Binomials</w:t>
+      </w:r>
+    </w:p>
+    <w:p>
+      <w:r>
+        <w:t xml:space="preserve">Example 6 </w:t>
+      </w:r>
+    </w:p>
+    <w:p>
+      <w:pPr>
+        <w:rPr>
+          <w:vertAlign w:val="superscript"/>
+        </w:rPr>
+      </w:pPr>
+      <w:r>
+        <w:t>Simplify (x + 6)</w:t>
+      </w:r>
+      <w:r>
+        <w:rPr>
+          <w:vertAlign w:val="superscript"/>
+        </w:rPr>
+        <w:t>2</w:t>
+      </w:r>
+    </w:p>
+    <w:p>
+      <w:pPr>
+        <w:rPr>
+          <w:rFonts w:eastAsiaTheme="minorEastAsia"/>
+          <w:b/>
+          <w:bCs/>
+        </w:rPr>
+      </w:pPr>
+      <w:r>
+        <w:t>(x + 6)(x + 6) = x</w:t>
+      </w:r>
+      <m:oMath>
+        <m:r>
+          <w:rPr>
+            <w:rFonts w:ascii="Cambria Math" w:hAnsi="Cambria Math"/>
+          </w:rPr>
+          <m:t>⋅</m:t>
+        </m:r>
+      </m:oMath>
+      <w:r>
+        <w:rPr>
+          <w:rFonts w:eastAsiaTheme="minorEastAsia"/>
+        </w:rPr>
+        <w:t>x + (x)(6) + (6)(x) + (6)(6) =</w:t>
+      </w:r>
+      <w:r>
+        <w:rPr>
+          <w:rFonts w:eastAsiaTheme="minorEastAsia"/>
+        </w:rPr>
+        <w:br/>
+        <w:t>x</w:t>
+      </w:r>
+      <w:r>
+        <w:rPr>
+          <w:rFonts w:eastAsiaTheme="minorEastAsia"/>
+          <w:vertAlign w:val="superscript"/>
+        </w:rPr>
+        <w:t>2</w:t>
+      </w:r>
+      <w:r>
+        <w:rPr>
+          <w:rFonts w:eastAsiaTheme="minorEastAsia"/>
+        </w:rPr>
+        <w:t xml:space="preserve"> + 6x + 6x + 36 = </w:t>
+      </w:r>
+      <w:r>
+        <w:rPr>
+          <w:rFonts w:eastAsiaTheme="minorEastAsia"/>
+        </w:rPr>
+        <w:br/>
+      </w:r>
+      <w:r>
+        <w:rPr>
+          <w:rFonts w:eastAsiaTheme="minorEastAsia"/>
+          <w:b/>
+          <w:bCs/>
+        </w:rPr>
+        <w:t>x</w:t>
+      </w:r>
+      <w:r>
+        <w:rPr>
+          <w:rFonts w:eastAsiaTheme="minorEastAsia"/>
+          <w:b/>
+          <w:bCs/>
+          <w:vertAlign w:val="superscript"/>
+        </w:rPr>
+        <w:t>2</w:t>
+      </w:r>
+      <w:r>
+        <w:rPr>
+          <w:rFonts w:eastAsiaTheme="minorEastAsia"/>
+          <w:b/>
+          <w:bCs/>
+        </w:rPr>
+        <w:t xml:space="preserve"> + 12x + 36</w:t>
+      </w:r>
+    </w:p>
+    <w:p>
+      <w:pPr>
+        <w:pStyle w:val="Heading3"/>
+        <w:rPr>
+          <w:rFonts w:eastAsiaTheme="minorEastAsia"/>
+        </w:rPr>
+      </w:pPr>
+      <w:r>
+        <w:rPr>
+          <w:rFonts w:eastAsiaTheme="minorEastAsia"/>
+        </w:rPr>
+        <w:t>Multiplying the (a – b)(a + b) Pattern</w:t>
+      </w:r>
+    </w:p>
+    <w:p>
+      <w:r>
+        <w:t>The answer will be a</w:t>
+      </w:r>
+      <w:r>
+        <w:rPr>
+          <w:vertAlign w:val="superscript"/>
+        </w:rPr>
+        <w:t>2</w:t>
+      </w:r>
+      <w:r>
+        <w:t xml:space="preserve"> – b</w:t>
+      </w:r>
+      <w:r>
+        <w:rPr>
+          <w:vertAlign w:val="superscript"/>
+        </w:rPr>
+        <w:t>2</w:t>
+      </w:r>
+      <w:r>
+        <w:t>, because the middle terms will cancel out.</w:t>
+      </w:r>
+    </w:p>
+    <w:p>
+      <w:pPr>
+        <w:rPr>
+          <w:b/>
+          <w:bCs/>
+        </w:rPr>
+      </w:pPr>
+      <w:r>
+        <w:rPr>
+          <w:b/>
+          <w:bCs/>
+        </w:rPr>
+        <w:t>Example 7</w:t>
+      </w:r>
+    </w:p>
+    <w:p>
+      <w:pPr>
+        <w:rPr>
+          <w:rFonts w:eastAsiaTheme="minorEastAsia"/>
+          <w:b/>
+          <w:bCs/>
+        </w:rPr>
+      </w:pPr>
+      <w:r>
+        <w:t>Multiply (x + 5)(x – 5)</w:t>
+      </w:r>
+      <w:r>
+        <w:br/>
+        <w:t>x</w:t>
+      </w:r>
+      <m:oMath>
+        <m:r>
+          <w:rPr>
+            <w:rFonts w:ascii="Cambria Math" w:hAnsi="Cambria Math"/>
+          </w:rPr>
+          <m:t>⋅</m:t>
+        </m:r>
+      </m:oMath>
+      <w:r>
+        <w:rPr>
+          <w:rFonts w:eastAsiaTheme="minorEastAsia"/>
+        </w:rPr>
+        <w:t>x + (x)(-5) + (5)(x) + (5)(-5) = x</w:t>
+      </w:r>
+      <w:r>
+        <w:rPr>
+          <w:rFonts w:eastAsiaTheme="minorEastAsia"/>
+          <w:vertAlign w:val="superscript"/>
+        </w:rPr>
+        <w:t>2</w:t>
+      </w:r>
+      <w:r>
+        <w:rPr>
+          <w:rFonts w:eastAsiaTheme="minorEastAsia"/>
+        </w:rPr>
+        <w:t xml:space="preserve"> – 5x + 5x – 25 = </w:t>
+      </w:r>
+      <w:r>
+        <w:rPr>
+          <w:rFonts w:eastAsiaTheme="minorEastAsia"/>
+        </w:rPr>
+        <w:br/>
+      </w:r>
+      <w:r>
+        <w:rPr>
+          <w:rFonts w:eastAsiaTheme="minorEastAsia"/>
+          <w:b/>
+          <w:bCs/>
+        </w:rPr>
+        <w:t>x</w:t>
+      </w:r>
+      <w:r>
+        <w:rPr>
+          <w:rFonts w:eastAsiaTheme="minorEastAsia"/>
+          <w:b/>
+          <w:bCs/>
+          <w:vertAlign w:val="superscript"/>
+        </w:rPr>
+        <w:t>2</w:t>
+      </w:r>
+      <w:r>
+        <w:rPr>
+          <w:rFonts w:eastAsiaTheme="minorEastAsia"/>
+          <w:b/>
+          <w:bCs/>
+          <w:vertAlign w:val="superscript"/>
+        </w:rPr>
+        <w:t xml:space="preserve"> </w:t>
+      </w:r>
+      <w:r>
+        <w:rPr>
+          <w:rFonts w:eastAsiaTheme="minorEastAsia"/>
+          <w:b/>
+          <w:bCs/>
+        </w:rPr>
+        <w:t>– 25</w:t>
+      </w:r>
+    </w:p>
+    <w:p>
+      <w:pPr>
+        <w:pStyle w:val="Heading3"/>
+        <w:rPr>
+          <w:rFonts w:eastAsiaTheme="minorEastAsia"/>
+        </w:rPr>
+      </w:pPr>
+      <w:r>
+        <w:rPr>
+          <w:rFonts w:eastAsiaTheme="minorEastAsia"/>
+        </w:rPr>
+        <w:t>Multiplying Polynomials by Polynomials</w:t>
+      </w:r>
+    </w:p>
+    <w:p>
+      <w:pPr>
+        <w:rPr>
+          <w:b/>
+          <w:bCs/>
+        </w:rPr>
+      </w:pPr>
+      <w:r>
+        <w:rPr>
+          <w:b/>
+          <w:bCs/>
+        </w:rPr>
+        <w:t>Example 8</w:t>
+      </w:r>
+    </w:p>
+    <w:p>
+      <w:r>
+        <w:t>Multiply (x + 3)(x</w:t>
+      </w:r>
+      <w:r>
+        <w:rPr>
+          <w:vertAlign w:val="superscript"/>
+        </w:rPr>
+        <w:t>2</w:t>
+      </w:r>
+      <w:r>
+        <w:t xml:space="preserve"> + 5x + 6)</w:t>
+      </w:r>
+    </w:p>
+    <w:p>
+      <w:pPr>
+        <w:rPr>
+          <w:rFonts w:eastAsiaTheme="minorEastAsia"/>
+          <w:b/>
+          <w:bCs/>
+        </w:rPr>
+      </w:pPr>
+      <w:r>
+        <w:t>x</w:t>
+      </w:r>
+      <m:oMath>
+        <m:r>
+          <w:rPr>
+            <w:rFonts w:ascii="Cambria Math" w:hAnsi="Cambria Math"/>
+          </w:rPr>
+          <m:t>⋅</m:t>
+        </m:r>
+      </m:oMath>
+      <w:r>
+        <w:rPr>
+          <w:rFonts w:eastAsiaTheme="minorEastAsia"/>
+        </w:rPr>
+        <w:t>x</w:t>
+      </w:r>
+      <w:r>
+        <w:rPr>
+          <w:rFonts w:eastAsiaTheme="minorEastAsia"/>
+          <w:vertAlign w:val="superscript"/>
+        </w:rPr>
+        <w:t>2</w:t>
+      </w:r>
+      <w:r>
+        <w:rPr>
+          <w:rFonts w:eastAsiaTheme="minorEastAsia"/>
+        </w:rPr>
+        <w:t xml:space="preserve"> + (x)(5x) + (x)(6) + (3)(x2) + (3)(5x) + (3)(6) =</w:t>
+      </w:r>
+      <w:r>
+        <w:rPr>
+          <w:rFonts w:eastAsiaTheme="minorEastAsia"/>
+        </w:rPr>
+        <w:br/>
+        <w:t>x</w:t>
+      </w:r>
+      <w:r>
+        <w:rPr>
+          <w:rFonts w:eastAsiaTheme="minorEastAsia"/>
+          <w:vertAlign w:val="superscript"/>
+        </w:rPr>
+        <w:t>3</w:t>
+      </w:r>
+      <w:r>
+        <w:rPr>
+          <w:rFonts w:eastAsiaTheme="minorEastAsia"/>
+        </w:rPr>
+        <w:t xml:space="preserve"> + 5x</w:t>
+      </w:r>
+      <w:r>
+        <w:rPr>
+          <w:rFonts w:eastAsiaTheme="minorEastAsia"/>
+          <w:vertAlign w:val="superscript"/>
+        </w:rPr>
+        <w:t>2</w:t>
+      </w:r>
+      <w:r>
+        <w:rPr>
+          <w:rFonts w:eastAsiaTheme="minorEastAsia"/>
+        </w:rPr>
+        <w:t xml:space="preserve"> + 6x + </w:t>
+      </w:r>
+      <w:r>
+        <w:rPr>
+          <w:rFonts w:eastAsiaTheme="minorEastAsia"/>
+        </w:rPr>
+        <w:t>3x</w:t>
+      </w:r>
+      <w:r>
+        <w:rPr>
+          <w:rFonts w:eastAsiaTheme="minorEastAsia"/>
+          <w:vertAlign w:val="superscript"/>
+        </w:rPr>
+        <w:t>2</w:t>
+      </w:r>
+      <w:r>
+        <w:rPr>
+          <w:rFonts w:eastAsiaTheme="minorEastAsia"/>
+        </w:rPr>
+        <w:t xml:space="preserve"> + 15x + 18 = </w:t>
+      </w:r>
+      <w:r>
+        <w:rPr>
+          <w:rFonts w:eastAsiaTheme="minorEastAsia"/>
+        </w:rPr>
+        <w:br/>
+      </w:r>
+      <w:r>
+        <w:rPr>
+          <w:rFonts w:eastAsiaTheme="minorEastAsia"/>
+          <w:b/>
+          <w:bCs/>
+        </w:rPr>
+        <w:t>x</w:t>
+      </w:r>
+      <w:r>
+        <w:rPr>
+          <w:rFonts w:eastAsiaTheme="minorEastAsia"/>
+          <w:b/>
+          <w:bCs/>
+          <w:vertAlign w:val="superscript"/>
+        </w:rPr>
+        <w:t>3</w:t>
+      </w:r>
+      <w:r>
+        <w:rPr>
+          <w:rFonts w:eastAsiaTheme="minorEastAsia"/>
+          <w:b/>
+          <w:bCs/>
+        </w:rPr>
+        <w:t xml:space="preserve"> + </w:t>
+      </w:r>
+      <w:r>
+        <w:rPr>
+          <w:rFonts w:eastAsiaTheme="minorEastAsia"/>
+          <w:b/>
+          <w:bCs/>
+        </w:rPr>
+        <w:t>8</w:t>
+      </w:r>
+      <w:r>
+        <w:rPr>
+          <w:rFonts w:eastAsiaTheme="minorEastAsia"/>
+          <w:b/>
+          <w:bCs/>
+        </w:rPr>
+        <w:t>x</w:t>
+      </w:r>
+      <w:r>
+        <w:rPr>
+          <w:rFonts w:eastAsiaTheme="minorEastAsia"/>
+          <w:b/>
+          <w:bCs/>
+          <w:vertAlign w:val="superscript"/>
+        </w:rPr>
+        <w:t>2</w:t>
+      </w:r>
+      <w:r>
+        <w:rPr>
+          <w:rFonts w:eastAsiaTheme="minorEastAsia"/>
+          <w:b/>
+          <w:bCs/>
+        </w:rPr>
+        <w:t xml:space="preserve"> + </w:t>
+      </w:r>
+      <w:r>
+        <w:rPr>
+          <w:rFonts w:eastAsiaTheme="minorEastAsia"/>
+          <w:b/>
+          <w:bCs/>
+        </w:rPr>
+        <w:t>2</w:t>
+      </w:r>
+      <w:r>
+        <w:rPr>
+          <w:rFonts w:eastAsiaTheme="minorEastAsia"/>
+          <w:b/>
+          <w:bCs/>
+        </w:rPr>
+        <w:t>1</w:t>
+      </w:r>
+      <w:r>
+        <w:rPr>
+          <w:rFonts w:eastAsiaTheme="minorEastAsia"/>
+          <w:b/>
+          <w:bCs/>
+        </w:rPr>
+        <w:t>x + 18</w:t>
+      </w:r>
+    </w:p>
+    <w:p>
+      <w:pPr>
+        <w:pStyle w:val="Heading3"/>
+        <w:rPr>
+          <w:rFonts w:eastAsiaTheme="minorEastAsia"/>
+        </w:rPr>
+      </w:pPr>
+      <w:r>
+        <w:rPr>
+          <w:rFonts w:eastAsiaTheme="minorEastAsia"/>
+        </w:rPr>
+        <w:t>Check Your Understanding of Section 2.7</w:t>
+      </w:r>
+    </w:p>
+    <w:p>
+      <w:pPr>
+        <w:pStyle w:val="ListParagraph"/>
+        <w:numPr>
+          <w:ilvl w:val="0"/>
+          <w:numId w:val="35"/>
+        </w:numPr>
+      </w:pPr>
+      <w:r>
+        <w:t>Multiple Choice</w:t>
+      </w:r>
+    </w:p>
+    <w:p>
+      <w:pPr>
+        <w:pStyle w:val="ListParagraph"/>
+        <w:numPr>
+          <w:ilvl w:val="0"/>
+          <w:numId w:val="36"/>
+        </w:numPr>
+        <w:rPr>
+          <w:b/>
+          <w:bCs/>
+        </w:rPr>
+      </w:pPr>
+      <w:r>
+        <w:t>(x + 2)(x + 7) = (x)(x) + (x)(7) + (2)(x) + (2)(7) =</w:t>
+      </w:r>
+      <w:r>
+        <w:br/>
+        <w:t>x</w:t>
+      </w:r>
+      <w:r>
+        <w:rPr>
+          <w:vertAlign w:val="superscript"/>
+        </w:rPr>
+        <w:t>2</w:t>
+      </w:r>
+      <w:r>
+        <w:t xml:space="preserve"> + 7x + 2x + 14 = </w:t>
+      </w:r>
+      <w:r>
+        <w:br/>
+      </w:r>
+      <w:r>
+        <w:rPr>
+          <w:b/>
+          <w:bCs/>
+        </w:rPr>
+        <w:t>(3) x</w:t>
+      </w:r>
+      <w:r>
+        <w:rPr>
+          <w:b/>
+          <w:bCs/>
+          <w:vertAlign w:val="superscript"/>
+        </w:rPr>
+        <w:t>2</w:t>
+      </w:r>
+      <w:r>
+        <w:rPr>
+          <w:b/>
+          <w:bCs/>
+        </w:rPr>
+        <w:t xml:space="preserve"> + 9x + 14</w:t>
+      </w:r>
+    </w:p>
+    <w:p>
+      <w:pPr>
+        <w:pStyle w:val="ListParagraph"/>
+        <w:numPr>
+          <w:ilvl w:val="0"/>
+          <w:numId w:val="36"/>
+        </w:numPr>
+        <w:rPr>
+          <w:b/>
+          <w:bCs/>
+        </w:rPr>
+      </w:pPr>
+      <w:r>
+        <w:t>(x + 2)(x – 7) = (x)(x) + (x)(-7) + (2)(x) + (2)(-7) =</w:t>
+      </w:r>
+      <w:r>
+        <w:br/>
+        <w:t>x</w:t>
+      </w:r>
+      <w:r>
+        <w:rPr>
+          <w:vertAlign w:val="superscript"/>
+        </w:rPr>
+        <w:t>2</w:t>
+      </w:r>
+      <w:r>
+        <w:t xml:space="preserve"> – 7x + 2x – 14 = </w:t>
+      </w:r>
+      <w:r>
+        <w:br/>
+      </w:r>
+      <w:r>
+        <w:rPr>
+          <w:b/>
+          <w:bCs/>
+        </w:rPr>
+        <w:t>(1) x</w:t>
+      </w:r>
+      <w:r>
+        <w:rPr>
+          <w:b/>
+          <w:bCs/>
+          <w:vertAlign w:val="superscript"/>
+        </w:rPr>
+        <w:t>2</w:t>
+      </w:r>
+      <w:r>
+        <w:rPr>
+          <w:b/>
+          <w:bCs/>
+        </w:rPr>
+        <w:t xml:space="preserve"> - 5x – 14</w:t>
+      </w:r>
+    </w:p>
+    <w:p>
+      <w:pPr>
+        <w:pStyle w:val="ListParagraph"/>
+        <w:numPr>
+          <w:ilvl w:val="0"/>
+          <w:numId w:val="36"/>
+        </w:numPr>
+        <w:rPr>
+          <w:b/>
+          <w:bCs/>
+        </w:rPr>
+      </w:pPr>
+      <w:r>
+        <w:t xml:space="preserve">(2x + 3)(3x – 1) = </w:t>
+      </w:r>
+      <w:r>
+        <w:br/>
+        <w:t>(2x)(3x) + (2x)(-1) + (3)(3x) + (3)(-1) =</w:t>
+      </w:r>
+      <w:r>
+        <w:br/>
+        <w:t>6x</w:t>
+      </w:r>
+      <w:r>
+        <w:rPr>
+          <w:vertAlign w:val="superscript"/>
+        </w:rPr>
+        <w:t>2</w:t>
+      </w:r>
+      <w:r>
+        <w:t xml:space="preserve"> – 2x + 9x – 3 = </w:t>
+      </w:r>
+      <w:r>
+        <w:br/>
+      </w:r>
+      <w:r>
+        <w:rPr>
+          <w:b/>
+          <w:bCs/>
+        </w:rPr>
+        <w:t xml:space="preserve">(3) </w:t>
+      </w:r>
+      <w:r>
+        <w:rPr>
+          <w:b/>
+          <w:bCs/>
+        </w:rPr>
+        <w:t>6x</w:t>
+      </w:r>
+      <w:r>
+        <w:rPr>
+          <w:b/>
+          <w:bCs/>
+          <w:vertAlign w:val="superscript"/>
+        </w:rPr>
+        <w:t>2</w:t>
+      </w:r>
+      <w:r>
+        <w:rPr>
+          <w:b/>
+          <w:bCs/>
+          <w:vertAlign w:val="superscript"/>
+        </w:rPr>
+        <w:t xml:space="preserve"> </w:t>
+      </w:r>
+      <w:r>
+        <w:rPr>
+          <w:b/>
+          <w:bCs/>
+        </w:rPr>
+        <w:t>– 7x – 3</w:t>
+      </w:r>
+    </w:p>
+    <w:p>
+      <w:pPr>
+        <w:pStyle w:val="ListParagraph"/>
+        <w:numPr>
+          <w:ilvl w:val="0"/>
+          <w:numId w:val="36"/>
+        </w:numPr>
+        <w:rPr>
+          <w:b/>
+          <w:bCs/>
+        </w:rPr>
+      </w:pPr>
+      <w:r>
+        <w:t xml:space="preserve">(2a + 5b)(4a + 3b) = </w:t>
+      </w:r>
+      <w:r>
+        <w:br/>
+        <w:t>(2a)(4a) + (2a)(3b) + (5b)(4a) + (5b)(3b) =</w:t>
+      </w:r>
+      <w:r>
+        <w:br/>
+        <w:t>8a</w:t>
+      </w:r>
+      <w:r>
+        <w:rPr>
+          <w:vertAlign w:val="superscript"/>
+        </w:rPr>
+        <w:t>2</w:t>
+      </w:r>
+      <w:r>
+        <w:t xml:space="preserve"> + 6ab + 20ab + 15b</w:t>
+      </w:r>
+      <w:r>
+        <w:rPr>
+          <w:vertAlign w:val="superscript"/>
+        </w:rPr>
+        <w:t>2</w:t>
+      </w:r>
+      <w:r>
+        <w:t xml:space="preserve"> = </w:t>
+      </w:r>
+      <w:r>
+        <w:br/>
+      </w:r>
+      <w:r>
+        <w:rPr>
+          <w:b/>
+          <w:bCs/>
+        </w:rPr>
+        <w:t xml:space="preserve">(4) </w:t>
+      </w:r>
+      <w:r>
+        <w:rPr>
+          <w:b/>
+          <w:bCs/>
+        </w:rPr>
+        <w:t>8a</w:t>
+      </w:r>
+      <w:r>
+        <w:rPr>
+          <w:b/>
+          <w:bCs/>
+          <w:vertAlign w:val="superscript"/>
+        </w:rPr>
+        <w:t>2</w:t>
+      </w:r>
+      <w:r>
+        <w:rPr>
+          <w:b/>
+          <w:bCs/>
+        </w:rPr>
+        <w:t xml:space="preserve"> + 2</w:t>
+      </w:r>
+      <w:r>
+        <w:rPr>
+          <w:b/>
+          <w:bCs/>
+        </w:rPr>
+        <w:t>6</w:t>
+      </w:r>
+      <w:r>
+        <w:rPr>
+          <w:b/>
+          <w:bCs/>
+        </w:rPr>
+        <w:t>ab + 15b</w:t>
+      </w:r>
+      <w:r>
+        <w:rPr>
+          <w:b/>
+          <w:bCs/>
+          <w:vertAlign w:val="superscript"/>
+        </w:rPr>
+        <w:t>2</w:t>
+      </w:r>
+    </w:p>
+    <w:p>
+      <w:pPr>
+        <w:pStyle w:val="ListParagraph"/>
+        <w:numPr>
+          <w:ilvl w:val="0"/>
+          <w:numId w:val="36"/>
+        </w:numPr>
+        <w:rPr>
+          <w:b/>
+          <w:bCs/>
+        </w:rPr>
+      </w:pPr>
+      <w:r>
+        <w:t>(x + 5)</w:t>
+      </w:r>
+      <w:r>
+        <w:rPr>
+          <w:vertAlign w:val="superscript"/>
+        </w:rPr>
+        <w:t>2</w:t>
+      </w:r>
+      <w:r>
+        <w:t xml:space="preserve"> = (x + 5)(x + 5) = x</w:t>
+      </w:r>
+      <w:r>
+        <w:rPr>
+          <w:vertAlign w:val="superscript"/>
+        </w:rPr>
+        <w:t>2</w:t>
+      </w:r>
+      <w:r>
+        <w:t xml:space="preserve"> + 5x + 5x + 25 = </w:t>
+      </w:r>
+      <w:r>
+        <w:br/>
+      </w:r>
+      <w:r>
+        <w:rPr>
+          <w:b/>
+          <w:bCs/>
+        </w:rPr>
+        <w:t xml:space="preserve">(4) </w:t>
+      </w:r>
+      <w:r>
+        <w:rPr>
+          <w:b/>
+          <w:bCs/>
+        </w:rPr>
+        <w:t>x</w:t>
+      </w:r>
+      <w:r>
+        <w:rPr>
+          <w:b/>
+          <w:bCs/>
+          <w:vertAlign w:val="superscript"/>
+        </w:rPr>
+        <w:t>2</w:t>
+      </w:r>
+      <w:r>
+        <w:rPr>
+          <w:b/>
+          <w:bCs/>
+        </w:rPr>
+        <w:t xml:space="preserve"> + </w:t>
+      </w:r>
+      <w:r>
+        <w:rPr>
+          <w:b/>
+          <w:bCs/>
+        </w:rPr>
+        <w:t>10</w:t>
+      </w:r>
+      <w:r>
+        <w:rPr>
+          <w:b/>
+          <w:bCs/>
+        </w:rPr>
+        <w:t>x + 25</w:t>
+      </w:r>
+    </w:p>
+    <w:p>
+      <w:pPr>
+        <w:pStyle w:val="ListParagraph"/>
+        <w:numPr>
+          <w:ilvl w:val="0"/>
+          <w:numId w:val="36"/>
+        </w:numPr>
+      </w:pPr>
+      <w:r>
+        <w:t>(x – 7)(x + 7) = (x)(x) + (x)(7) + (-7)(x) + (-7)(7) =</w:t>
+      </w:r>
+      <w:r>
+        <w:br/>
+        <w:t>x</w:t>
+      </w:r>
+      <w:r>
+        <w:rPr>
+          <w:vertAlign w:val="superscript"/>
+        </w:rPr>
+        <w:t>2</w:t>
+      </w:r>
+      <w:r>
+        <w:t xml:space="preserve"> + 7x – 7x -49 = </w:t>
+      </w:r>
+      <w:r>
+        <w:br/>
+        <w:t>(2) x</w:t>
+      </w:r>
+      <w:r>
+        <w:rPr>
+          <w:vertAlign w:val="superscript"/>
+        </w:rPr>
+        <w:t>2</w:t>
+      </w:r>
+      <w:r>
+        <w:t xml:space="preserve"> – 49</w:t>
+      </w:r>
+    </w:p>
+    <w:p>
+      <w:pPr>
+        <w:pStyle w:val="ListParagraph"/>
+        <w:numPr>
+          <w:ilvl w:val="0"/>
+          <w:numId w:val="36"/>
+        </w:numPr>
+        <w:rPr>
+          <w:b/>
+          <w:bCs/>
+        </w:rPr>
+      </w:pPr>
+      <w:r>
+        <w:t>(x</w:t>
+      </w:r>
+      <w:r>
+        <w:rPr>
+          <w:vertAlign w:val="superscript"/>
+        </w:rPr>
+        <w:t>2</w:t>
+      </w:r>
+      <w:r>
+        <w:t xml:space="preserve"> – 2)(x</w:t>
+      </w:r>
+      <w:r>
+        <w:rPr>
+          <w:vertAlign w:val="superscript"/>
+        </w:rPr>
+        <w:t>2</w:t>
+      </w:r>
+      <w:r>
+        <w:t xml:space="preserve"> + 6) =</w:t>
+      </w:r>
+      <w:r>
+        <w:br/>
+        <w:t>(</w:t>
+      </w:r>
+      <w:r>
+        <w:t>x</w:t>
+      </w:r>
+      <w:r>
+        <w:rPr>
+          <w:vertAlign w:val="superscript"/>
+        </w:rPr>
+        <w:t>2</w:t>
+      </w:r>
+      <w:r>
+        <w:t>)</w:t>
+      </w:r>
+      <w:r>
+        <w:t xml:space="preserve"> </w:t>
+      </w:r>
+      <w:r>
+        <w:t>(x</w:t>
+      </w:r>
+      <w:r>
+        <w:rPr>
+          <w:vertAlign w:val="superscript"/>
+        </w:rPr>
+        <w:t>2</w:t>
+      </w:r>
+      <w:r>
+        <w:t>)</w:t>
+      </w:r>
+      <w:r>
+        <w:t xml:space="preserve"> + </w:t>
+      </w:r>
+      <w:r>
+        <w:t>(x</w:t>
+      </w:r>
+      <w:r>
+        <w:rPr>
+          <w:vertAlign w:val="superscript"/>
+        </w:rPr>
+        <w:t>2</w:t>
+      </w:r>
+      <w:r>
+        <w:t>)</w:t>
+      </w:r>
+      <w:r>
+        <w:t>(6) + (-2)</w:t>
+      </w:r>
+      <w:r>
+        <w:t xml:space="preserve"> </w:t>
+      </w:r>
+      <w:r>
+        <w:t>(x</w:t>
+      </w:r>
+      <w:r>
+        <w:rPr>
+          <w:vertAlign w:val="superscript"/>
+        </w:rPr>
+        <w:t>2</w:t>
+      </w:r>
+      <w:r>
+        <w:t>)</w:t>
+      </w:r>
+      <w:r>
+        <w:t xml:space="preserve"> + (-2)(6) =</w:t>
+      </w:r>
+      <w:r>
+        <w:br/>
+      </w:r>
+      <w:r>
+        <w:lastRenderedPageBreak/>
+        <w:t>x</w:t>
+      </w:r>
+      <w:r>
+        <w:rPr>
+          <w:vertAlign w:val="superscript"/>
+        </w:rPr>
+        <w:t>4</w:t>
+      </w:r>
+      <w:r>
+        <w:t xml:space="preserve"> + 6</w:t>
+      </w:r>
+      <w:r>
+        <w:t>x</w:t>
+      </w:r>
+      <w:r>
+        <w:rPr>
+          <w:vertAlign w:val="superscript"/>
+        </w:rPr>
+        <w:t>2</w:t>
+      </w:r>
+      <w:r>
+        <w:t xml:space="preserve"> - 2</w:t>
+      </w:r>
+      <w:r>
+        <w:t>x</w:t>
+      </w:r>
+      <w:r>
+        <w:rPr>
+          <w:vertAlign w:val="superscript"/>
+        </w:rPr>
+        <w:t>2</w:t>
+      </w:r>
+      <w:r>
+        <w:t xml:space="preserve"> </w:t>
+      </w:r>
+      <w:r>
+        <w:t>–</w:t>
+      </w:r>
+      <w:r>
+        <w:t xml:space="preserve"> 12</w:t>
+      </w:r>
+      <w:r>
+        <w:t xml:space="preserve"> =</w:t>
+      </w:r>
+      <w:r>
+        <w:br/>
+      </w:r>
+      <w:r>
+        <w:rPr>
+          <w:b/>
+          <w:bCs/>
+        </w:rPr>
+        <w:t xml:space="preserve">(1) </w:t>
+      </w:r>
+      <w:r>
+        <w:rPr>
+          <w:b/>
+          <w:bCs/>
+        </w:rPr>
+        <w:t>x</w:t>
+      </w:r>
+      <w:r>
+        <w:rPr>
+          <w:b/>
+          <w:bCs/>
+          <w:vertAlign w:val="superscript"/>
+        </w:rPr>
+        <w:t>4</w:t>
+      </w:r>
+      <w:r>
+        <w:rPr>
+          <w:b/>
+          <w:bCs/>
+        </w:rPr>
+        <w:t xml:space="preserve"> + </w:t>
+      </w:r>
+      <w:r>
+        <w:rPr>
+          <w:b/>
+          <w:bCs/>
+        </w:rPr>
+        <w:t>4</w:t>
+      </w:r>
+      <w:r>
+        <w:rPr>
+          <w:b/>
+          <w:bCs/>
+        </w:rPr>
+        <w:t>x</w:t>
+      </w:r>
+      <w:r>
+        <w:rPr>
+          <w:b/>
+          <w:bCs/>
+          <w:vertAlign w:val="superscript"/>
+        </w:rPr>
+        <w:t>2</w:t>
+      </w:r>
+      <w:r>
+        <w:rPr>
+          <w:b/>
+          <w:bCs/>
+        </w:rPr>
+        <w:t xml:space="preserve"> </w:t>
+      </w:r>
+      <w:r>
+        <w:rPr>
+          <w:b/>
+          <w:bCs/>
+        </w:rPr>
+        <w:t>–</w:t>
+      </w:r>
+      <w:r>
+        <w:rPr>
+          <w:b/>
+          <w:bCs/>
+        </w:rPr>
+        <w:t xml:space="preserve"> 12</w:t>
+      </w:r>
+    </w:p>
+    <w:p>
+      <w:pPr>
+        <w:pStyle w:val="ListParagraph"/>
+        <w:numPr>
+          <w:ilvl w:val="0"/>
+          <w:numId w:val="36"/>
+        </w:numPr>
+        <w:rPr>
+          <w:b/>
+          <w:bCs/>
+        </w:rPr>
+      </w:pPr>
+      <w:r>
+        <w:t>(x</w:t>
+      </w:r>
+      <w:r>
+        <w:rPr>
+          <w:vertAlign w:val="superscript"/>
+        </w:rPr>
+        <w:t>2</w:t>
+      </w:r>
+      <w:r>
+        <w:t xml:space="preserve"> – 4)(x</w:t>
+      </w:r>
+      <w:r>
+        <w:rPr>
+          <w:vertAlign w:val="superscript"/>
+        </w:rPr>
+        <w:t>2</w:t>
+      </w:r>
+      <w:r>
+        <w:t xml:space="preserve"> – 9) = </w:t>
+      </w:r>
+      <w:r>
+        <w:br/>
+        <w:t>(</w:t>
+      </w:r>
+      <w:r>
+        <w:t>x</w:t>
+      </w:r>
+      <w:r>
+        <w:rPr>
+          <w:vertAlign w:val="superscript"/>
+        </w:rPr>
+        <w:t>2</w:t>
+      </w:r>
+      <w:r>
+        <w:t>)</w:t>
+      </w:r>
+      <w:r>
+        <w:t xml:space="preserve"> </w:t>
+      </w:r>
+      <w:r>
+        <w:t>(x</w:t>
+      </w:r>
+      <w:r>
+        <w:rPr>
+          <w:vertAlign w:val="superscript"/>
+        </w:rPr>
+        <w:t>2</w:t>
+      </w:r>
+      <w:r>
+        <w:t>)</w:t>
+      </w:r>
+      <w:r>
+        <w:t xml:space="preserve"> + </w:t>
+      </w:r>
+      <w:r>
+        <w:t>(x</w:t>
+      </w:r>
+      <w:r>
+        <w:rPr>
+          <w:vertAlign w:val="superscript"/>
+        </w:rPr>
+        <w:t>2</w:t>
+      </w:r>
+      <w:r>
+        <w:t>)</w:t>
+      </w:r>
+      <w:r>
+        <w:t xml:space="preserve"> (-9) + (-4)</w:t>
+      </w:r>
+      <w:r>
+        <w:t xml:space="preserve"> </w:t>
+      </w:r>
+      <w:r>
+        <w:t>(x</w:t>
+      </w:r>
+      <w:r>
+        <w:rPr>
+          <w:vertAlign w:val="superscript"/>
+        </w:rPr>
+        <w:t>2</w:t>
+      </w:r>
+      <w:r>
+        <w:t>)</w:t>
+      </w:r>
+      <w:r>
+        <w:t xml:space="preserve"> + (-4) (-9) =</w:t>
+      </w:r>
+      <w:r>
+        <w:br/>
+        <w:t>x</w:t>
+      </w:r>
+      <w:r>
+        <w:rPr>
+          <w:vertAlign w:val="superscript"/>
+        </w:rPr>
+        <w:t>4</w:t>
+      </w:r>
+      <w:r>
+        <w:t xml:space="preserve"> - 9</w:t>
+      </w:r>
+      <w:r>
+        <w:t>x</w:t>
+      </w:r>
+      <w:r>
+        <w:rPr>
+          <w:vertAlign w:val="superscript"/>
+        </w:rPr>
+        <w:t>2</w:t>
+      </w:r>
+      <w:r>
+        <w:t xml:space="preserve"> - 4</w:t>
+      </w:r>
+      <w:r>
+        <w:t>x</w:t>
+      </w:r>
+      <w:r>
+        <w:rPr>
+          <w:vertAlign w:val="superscript"/>
+        </w:rPr>
+        <w:t>2</w:t>
+      </w:r>
+      <w:r>
+        <w:t xml:space="preserve"> + 36 = </w:t>
+      </w:r>
+      <w:r>
+        <w:br/>
+      </w:r>
+      <w:r>
+        <w:rPr>
+          <w:b/>
+          <w:bCs/>
+        </w:rPr>
+        <w:t xml:space="preserve">(2) </w:t>
+      </w:r>
+      <w:r>
+        <w:rPr>
+          <w:b/>
+          <w:bCs/>
+        </w:rPr>
+        <w:t>x</w:t>
+      </w:r>
+      <w:r>
+        <w:rPr>
+          <w:b/>
+          <w:bCs/>
+          <w:vertAlign w:val="superscript"/>
+        </w:rPr>
+        <w:t>4</w:t>
+      </w:r>
+      <w:r>
+        <w:rPr>
+          <w:b/>
+          <w:bCs/>
+        </w:rPr>
+        <w:t xml:space="preserve"> - </w:t>
+      </w:r>
+      <w:r>
+        <w:rPr>
+          <w:b/>
+          <w:bCs/>
+        </w:rPr>
+        <w:t>13</w:t>
+      </w:r>
+      <w:r>
+        <w:rPr>
+          <w:b/>
+          <w:bCs/>
+        </w:rPr>
+        <w:t>x</w:t>
+      </w:r>
+      <w:r>
+        <w:rPr>
+          <w:b/>
+          <w:bCs/>
+          <w:vertAlign w:val="superscript"/>
+        </w:rPr>
+        <w:t>2</w:t>
+      </w:r>
+      <w:r>
+        <w:rPr>
+          <w:b/>
+          <w:bCs/>
+        </w:rPr>
+        <w:t xml:space="preserve"> + 36</w:t>
+      </w:r>
+    </w:p>
+    <w:p>
+      <w:pPr>
+        <w:pStyle w:val="ListParagraph"/>
+        <w:numPr>
+          <w:ilvl w:val="0"/>
+          <w:numId w:val="36"/>
+        </w:numPr>
+        <w:rPr>
+          <w:b/>
+          <w:bCs/>
+        </w:rPr>
+      </w:pPr>
+      <w:r>
+        <w:t>If (x + 4)(x + a) = x</w:t>
+      </w:r>
+      <w:r>
+        <w:rPr>
+          <w:vertAlign w:val="superscript"/>
+        </w:rPr>
+        <w:t>2</w:t>
+      </w:r>
+      <w:r>
+        <w:t xml:space="preserve"> + 7x + 12, what is the value of a?</w:t>
+      </w:r>
+      <w:r>
+        <w:br/>
+        <w:t xml:space="preserve">(x)(x) + (x)(a) + (4)(x) + 4a = </w:t>
+      </w:r>
+      <w:r>
+        <w:br/>
+        <w:t xml:space="preserve">x2 + ax + 4x + 4a = </w:t>
+      </w:r>
+      <w:r>
+        <w:t>x</w:t>
+      </w:r>
+      <w:r>
+        <w:rPr>
+          <w:vertAlign w:val="superscript"/>
+        </w:rPr>
+        <w:t>2</w:t>
+      </w:r>
+      <w:r>
+        <w:t xml:space="preserve"> + 7x + 12</w:t>
+      </w:r>
+      <w:r>
+        <w:br/>
+      </w:r>
+      <w:r>
+        <w:rPr>
+          <w:b/>
+          <w:bCs/>
+        </w:rPr>
+        <w:t>(3) a = 3</w:t>
+      </w:r>
+    </w:p>
+    <w:p>
+      <w:pPr>
+        <w:pStyle w:val="ListParagraph"/>
+        <w:numPr>
+          <w:ilvl w:val="0"/>
+          <w:numId w:val="36"/>
+        </w:numPr>
+        <w:rPr>
+          <w:b/>
+          <w:bCs/>
+        </w:rPr>
+      </w:pPr>
+      <w:r>
+        <w:t>A 4-foot by 6-foot patio has a 2-foot border around it. The area of the combined patio and border can be expressed as (2x + 4)(2x + 6). Which expression is equivalent to this?</w:t>
+      </w:r>
+      <w:r>
+        <w:br/>
+      </w:r>
+      <w:r>
+        <w:t>(2x + 4)(2x + 6)</w:t>
+      </w:r>
+      <w:r>
+        <w:t xml:space="preserve"> = </w:t>
+      </w:r>
+      <w:r>
+        <w:br/>
+        <w:t xml:space="preserve">(2x)(2x) + (2x)(6) + (4)(2x) + (4)(6) = </w:t>
+      </w:r>
+      <w:r>
+        <w:br/>
+        <w:t>4x</w:t>
+      </w:r>
+      <w:r>
+        <w:rPr>
+          <w:vertAlign w:val="superscript"/>
+        </w:rPr>
+        <w:t>2</w:t>
+      </w:r>
+      <w:r>
+        <w:t xml:space="preserve"> + 12x + 8x + 24 = </w:t>
+      </w:r>
+      <w:r>
+        <w:br/>
+      </w:r>
+      <w:r>
+        <w:rPr>
+          <w:b/>
+          <w:bCs/>
+        </w:rPr>
+        <w:t xml:space="preserve">(2) </w:t>
+      </w:r>
+      <w:r>
+        <w:rPr>
+          <w:b/>
+          <w:bCs/>
+        </w:rPr>
+        <w:t>4x</w:t>
+      </w:r>
+      <w:r>
+        <w:rPr>
+          <w:b/>
+          <w:bCs/>
+          <w:vertAlign w:val="superscript"/>
+        </w:rPr>
+        <w:t>2</w:t>
+      </w:r>
+      <w:r>
+        <w:rPr>
+          <w:b/>
+          <w:bCs/>
+        </w:rPr>
+        <w:t xml:space="preserve"> + </w:t>
+      </w:r>
+      <w:r>
+        <w:rPr>
+          <w:b/>
+          <w:bCs/>
+        </w:rPr>
+        <w:t>20</w:t>
+      </w:r>
+      <w:r>
+        <w:rPr>
+          <w:b/>
+          <w:bCs/>
+        </w:rPr>
+        <w:t>x + 24</w:t>
+      </w:r>
+    </w:p>
+    <w:p>
+      <w:pPr>
+        <w:pStyle w:val="ListParagraph"/>
+        <w:numPr>
+          <w:ilvl w:val="0"/>
+          <w:numId w:val="35"/>
+        </w:numPr>
+      </w:pPr>
+      <w:r>
+        <w:t>Show how you arrived at your answers.</w:t>
+      </w:r>
+    </w:p>
+    <w:p>
+      <w:pPr>
+        <w:pStyle w:val="ListParagraph"/>
+        <w:numPr>
+          <w:ilvl w:val="0"/>
+          <w:numId w:val="37"/>
+        </w:numPr>
+        <w:rPr>
+          <w:b/>
+          <w:bCs/>
+        </w:rPr>
+      </w:pPr>
+      <w:r>
+        <w:t>If C = x + 4 and D = x – 1, express CD + 2C as trinomial.</w:t>
+      </w:r>
+      <w:r>
+        <w:br/>
+        <w:t>CD + 2C = (x + 4)(x – 1) + 2(x + 4) =</w:t>
+      </w:r>
+      <w:r>
+        <w:br/>
+        <w:t xml:space="preserve">(x)(x) + (x)(-1) + (4)(x) + (4)(-1) + 2x + 8 = </w:t>
+      </w:r>
+      <w:r>
+        <w:br/>
+        <w:t>x</w:t>
+      </w:r>
+      <w:r>
+        <w:rPr>
+          <w:vertAlign w:val="superscript"/>
+        </w:rPr>
+        <w:t>2</w:t>
+      </w:r>
+      <w:r>
+        <w:t xml:space="preserve"> – x + 4x – 4 + 2x + 8 = </w:t>
+      </w:r>
+      <w:r>
+        <w:br/>
+      </w:r>
+      <w:r>
+        <w:rPr>
+          <w:b/>
+          <w:bCs/>
+        </w:rPr>
+        <w:t>x</w:t>
+      </w:r>
+      <w:r>
+        <w:rPr>
+          <w:b/>
+          <w:bCs/>
+          <w:vertAlign w:val="superscript"/>
+        </w:rPr>
+        <w:t>2</w:t>
+      </w:r>
+      <w:r>
+        <w:rPr>
+          <w:b/>
+          <w:bCs/>
+        </w:rPr>
+        <w:t xml:space="preserve"> + 5x + 8</w:t>
+      </w:r>
+    </w:p>
+    <w:p>
+      <w:pPr>
+        <w:pStyle w:val="ListParagraph"/>
+        <w:numPr>
+          <w:ilvl w:val="0"/>
+          <w:numId w:val="37"/>
+        </w:numPr>
+        <w:rPr>
+          <w:b/>
+          <w:bCs/>
+        </w:rPr>
+      </w:pPr>
+      <w:r>
+        <w:t>Express (2 + 3i)</w:t>
+      </w:r>
+      <w:r>
+        <w:rPr>
+          <w:vertAlign w:val="superscript"/>
+        </w:rPr>
+        <w:t>2</w:t>
+      </w:r>
+      <w:r>
+        <w:t xml:space="preserve"> + (1 + 2i) as a trinomial.</w:t>
+      </w:r>
+      <w:r>
+        <w:br/>
+        <w:t>(2 + 3i)(2 + 3i) + (2i + 1) =</w:t>
+      </w:r>
+      <w:r>
+        <w:br/>
+        <w:t>(2)(2) + (2)(3i) + (3i)(2) + (3i)(3i) + (2i + 1) =</w:t>
+      </w:r>
+      <w:r>
+        <w:br/>
+        <w:t>4 + 6i + 6i +9i</w:t>
+      </w:r>
+      <w:r>
+        <w:rPr>
+          <w:vertAlign w:val="superscript"/>
+        </w:rPr>
+        <w:t>2</w:t>
+      </w:r>
+      <w:r>
+        <w:t xml:space="preserve"> + 2i + 1 = </w:t>
+      </w:r>
+      <w:r>
+        <w:br/>
+      </w:r>
+      <w:r>
+        <w:rPr>
+          <w:b/>
+          <w:bCs/>
+        </w:rPr>
+        <w:t>9i</w:t>
+      </w:r>
+      <w:r>
+        <w:rPr>
+          <w:b/>
+          <w:bCs/>
+          <w:vertAlign w:val="superscript"/>
+        </w:rPr>
+        <w:t>2</w:t>
+      </w:r>
+      <w:r>
+        <w:rPr>
+          <w:b/>
+          <w:bCs/>
+        </w:rPr>
+        <w:t xml:space="preserve"> + </w:t>
+      </w:r>
+      <w:r>
+        <w:rPr>
+          <w:b/>
+          <w:bCs/>
+        </w:rPr>
+        <w:t>14</w:t>
+      </w:r>
+      <w:r>
+        <w:rPr>
+          <w:b/>
+          <w:bCs/>
+        </w:rPr>
+        <w:t xml:space="preserve">i + </w:t>
+      </w:r>
+      <w:r>
+        <w:rPr>
+          <w:b/>
+          <w:bCs/>
+        </w:rPr>
+        <w:t>5</w:t>
+      </w:r>
+    </w:p>
+    <w:p>
+      <w:pPr>
+        <w:pStyle w:val="ListParagraph"/>
+        <w:numPr>
+          <w:ilvl w:val="0"/>
+          <w:numId w:val="37"/>
+        </w:numPr>
+        <w:rPr>
+          <w:b/>
+          <w:bCs/>
+        </w:rPr>
+      </w:pPr>
+      <w:r>
+        <w:t>Maria says that (x + 4)</w:t>
+      </w:r>
+      <w:r>
+        <w:rPr>
+          <w:vertAlign w:val="superscript"/>
+        </w:rPr>
+        <w:t>2</w:t>
+      </w:r>
+      <w:r>
+        <w:t xml:space="preserve"> = x</w:t>
+      </w:r>
+      <w:r>
+        <w:rPr>
+          <w:vertAlign w:val="superscript"/>
+        </w:rPr>
+        <w:t>2</w:t>
+      </w:r>
+      <w:r>
+        <w:t xml:space="preserve"> + 16 because of the distributive property. Is she correct? Explain the reasoning.</w:t>
+      </w:r>
+      <w:r>
+        <w:br/>
+      </w:r>
+      <w:r>
+        <w:rPr>
+          <w:b/>
+          <w:bCs/>
+        </w:rPr>
+        <w:t>There is a distributive property of multiplication, but no distributive property for raising to a power.</w:t>
+      </w:r>
+      <w:r>
+        <w:rPr>
+          <w:b/>
+          <w:bCs/>
+        </w:rPr>
+        <w:br/>
+      </w:r>
+      <w:r>
+        <w:t>(x + 4)(x + 4) = (x)(x) + (x)(4) + (4)(x) + (4)(4) =</w:t>
+      </w:r>
+      <w:r>
+        <w:br/>
+        <w:t>x</w:t>
+      </w:r>
+      <w:r>
+        <w:rPr>
+          <w:vertAlign w:val="superscript"/>
+        </w:rPr>
+        <w:t>2</w:t>
+      </w:r>
+      <w:r>
+        <w:t xml:space="preserve"> + 4x + 4x + 16 = </w:t>
+      </w:r>
+      <w:r>
+        <w:br/>
+      </w:r>
+      <w:r>
+        <w:rPr>
+          <w:b/>
+          <w:bCs/>
+        </w:rPr>
+        <w:t>x</w:t>
+      </w:r>
+      <w:r>
+        <w:rPr>
+          <w:b/>
+          <w:bCs/>
+          <w:vertAlign w:val="superscript"/>
+        </w:rPr>
+        <w:t>2</w:t>
+      </w:r>
+      <w:r>
+        <w:rPr>
+          <w:b/>
+          <w:bCs/>
+        </w:rPr>
+        <w:t xml:space="preserve"> + 8x + 16</w:t>
+      </w:r>
+    </w:p>
+    <w:p>
+      <w:pPr>
+        <w:pStyle w:val="ListParagraph"/>
+        <w:numPr>
+          <w:ilvl w:val="0"/>
+          <w:numId w:val="37"/>
+        </w:numPr>
+        <w:rPr>
+          <w:b/>
+          <w:bCs/>
+        </w:rPr>
+      </w:pPr>
+      <w:r>
+        <w:t>What is (x + 3)(x</w:t>
+      </w:r>
+      <w:r>
+        <w:rPr>
+          <w:vertAlign w:val="superscript"/>
+        </w:rPr>
+        <w:t>2</w:t>
+      </w:r>
+      <w:r>
+        <w:t xml:space="preserve"> + 7x + 10) expressed as a four-term polynomial?</w:t>
+      </w:r>
+      <w:r>
+        <w:br/>
+        <w:t>(x)(x</w:t>
+      </w:r>
+      <w:r>
+        <w:rPr>
+          <w:vertAlign w:val="superscript"/>
+        </w:rPr>
+        <w:t>2</w:t>
+      </w:r>
+      <w:r>
+        <w:t>)+(x)(7x)+(x)(10)+(3)(x</w:t>
+      </w:r>
+      <w:r>
+        <w:rPr>
+          <w:vertAlign w:val="superscript"/>
+        </w:rPr>
+        <w:t>2</w:t>
+      </w:r>
+      <w:r>
+        <w:t>)+(3)(7x)+(3)(10) =</w:t>
+      </w:r>
+      <w:r>
+        <w:br/>
+        <w:t>x</w:t>
+      </w:r>
+      <w:r>
+        <w:rPr>
+          <w:vertAlign w:val="superscript"/>
+        </w:rPr>
+        <w:t>3</w:t>
+      </w:r>
+      <w:r>
+        <w:t xml:space="preserve"> + 7x</w:t>
+      </w:r>
+      <w:r>
+        <w:rPr>
+          <w:vertAlign w:val="superscript"/>
+        </w:rPr>
+        <w:t>2</w:t>
+      </w:r>
+      <w:r>
+        <w:t xml:space="preserve"> + 10x + 3x</w:t>
+      </w:r>
+      <w:r>
+        <w:rPr>
+          <w:vertAlign w:val="superscript"/>
+        </w:rPr>
+        <w:t>2</w:t>
+      </w:r>
+      <w:r>
+        <w:t xml:space="preserve"> + 21x + 30 =</w:t>
+      </w:r>
+      <w:r>
+        <w:br/>
+      </w:r>
+      <w:r>
+        <w:rPr>
+          <w:b/>
+          <w:bCs/>
+        </w:rPr>
+        <w:t>x</w:t>
+      </w:r>
+      <w:r>
+        <w:rPr>
+          <w:b/>
+          <w:bCs/>
+          <w:vertAlign w:val="superscript"/>
+        </w:rPr>
+        <w:t>3</w:t>
+      </w:r>
+      <w:r>
+        <w:rPr>
+          <w:b/>
+          <w:bCs/>
+        </w:rPr>
+        <w:t xml:space="preserve"> + </w:t>
+      </w:r>
+      <w:r>
+        <w:rPr>
+          <w:b/>
+          <w:bCs/>
+        </w:rPr>
+        <w:t>10</w:t>
+      </w:r>
+      <w:r>
+        <w:rPr>
+          <w:b/>
+          <w:bCs/>
+        </w:rPr>
+        <w:t>x</w:t>
+      </w:r>
+      <w:r>
+        <w:rPr>
+          <w:b/>
+          <w:bCs/>
+          <w:vertAlign w:val="superscript"/>
+        </w:rPr>
+        <w:t>2</w:t>
+      </w:r>
+      <w:r>
+        <w:rPr>
+          <w:b/>
+          <w:bCs/>
+        </w:rPr>
+        <w:t xml:space="preserve"> + 31x + 30</w:t>
+      </w:r>
+    </w:p>
+    <w:p>
+      <w:pPr>
+        <w:pStyle w:val="ListParagraph"/>
+        <w:numPr>
+          <w:ilvl w:val="0"/>
+          <w:numId w:val="37"/>
+        </w:numPr>
+      </w:pPr>
+      <w:r>
+        <w:br w:type="column"/>
+      </w:r>
+      <w:r>
+        <w:t>Noah says that he has a shortcut</w:t>
+      </w:r>
+      <w:r>
+        <w:t xml:space="preserve"> for multiplying 48</w:t>
+      </w:r>
+      <m:oMath>
+        <m:r>
+          <w:rPr>
+            <w:rFonts w:ascii="Cambria Math" w:hAnsi="Cambria Math"/>
+          </w:rPr>
+          <m:t>⋅</m:t>
+        </m:r>
+      </m:oMath>
+      <w:r>
+        <w:rPr>
+          <w:rFonts w:eastAsiaTheme="minorEastAsia"/>
+        </w:rPr>
+        <w:t>52 in his head. He starts by writing 48 as 50 – 2 and 52 as 50 + 2. Explain how he can complete this question.</w:t>
+      </w:r>
+      <w:r>
+        <w:rPr>
+          <w:rFonts w:eastAsiaTheme="minorEastAsia"/>
+        </w:rPr>
+        <w:br/>
+        <w:t>He can use FOIL to multiply all the terms.</w:t>
+      </w:r>
+      <w:r>
+        <w:rPr>
+          <w:rFonts w:eastAsiaTheme="minorEastAsia"/>
+        </w:rPr>
+        <w:br/>
+      </w:r>
+      <w:r>
+        <w:rPr>
+          <w:rFonts w:eastAsiaTheme="minorEastAsia"/>
+        </w:rPr>
+        <w:br/>
+      </w:r>
+      <w:r>
+        <w:t>48</w:t>
+      </w:r>
+      <m:oMath>
+        <m:r>
+          <w:rPr>
+            <w:rFonts w:ascii="Cambria Math" w:hAnsi="Cambria Math"/>
+          </w:rPr>
+          <m:t>⋅</m:t>
+        </m:r>
+      </m:oMath>
+      <w:r>
+        <w:rPr>
+          <w:rFonts w:eastAsiaTheme="minorEastAsia"/>
+        </w:rPr>
+        <w:t>52</w:t>
+      </w:r>
+      <w:r>
+        <w:rPr>
+          <w:rFonts w:eastAsiaTheme="minorEastAsia"/>
+        </w:rPr>
+        <w:t xml:space="preserve"> = (</w:t>
+      </w:r>
+      <w:r>
+        <w:rPr>
+          <w:rFonts w:eastAsiaTheme="minorEastAsia"/>
+        </w:rPr>
+        <w:t>50 – 2</w:t>
+      </w:r>
+      <w:r>
+        <w:rPr>
+          <w:rFonts w:eastAsiaTheme="minorEastAsia"/>
+        </w:rPr>
+        <w:t>)(</w:t>
+      </w:r>
+      <w:r>
+        <w:rPr>
+          <w:rFonts w:eastAsiaTheme="minorEastAsia"/>
+        </w:rPr>
+        <w:t xml:space="preserve"> </w:t>
+      </w:r>
+      <w:r>
+        <w:rPr>
+          <w:rFonts w:eastAsiaTheme="minorEastAsia"/>
+        </w:rPr>
+        <w:t>50 + 2</w:t>
+      </w:r>
+      <w:r>
+        <w:rPr>
+          <w:rFonts w:eastAsiaTheme="minorEastAsia"/>
+        </w:rPr>
+        <w:t>) =</w:t>
+      </w:r>
+      <w:r>
+        <w:rPr>
+          <w:rFonts w:eastAsiaTheme="minorEastAsia"/>
+        </w:rPr>
+        <w:br/>
+        <w:t>(50)(50) + (50)(2) + (-2)(50) + (-2)(2) =</w:t>
+      </w:r>
+      <w:r>
+        <w:rPr>
+          <w:rFonts w:eastAsiaTheme="minorEastAsia"/>
+        </w:rPr>
+        <w:br/>
+        <w:t>2500 + 100 – 100 – 4 = 2496</w:t>
+      </w:r>
+    </w:p>
     <w:p/>
     <w:p/>
     <w:sectPr>
@@ -9059,6 +11595,97 @@
     </w:lvl>
   </w:abstractNum>
   <w:abstractNum w:abstractNumId="16" w15:restartNumberingAfterBreak="0">
+    <w:nsid w:val="4F2F759C"/>
+    <w:multiLevelType w:val="hybridMultilevel"/>
+    <w:tmpl w:val="79CE3338"/>
+    <w:lvl w:ilvl="0" w:tplc="7A26A9C4">
+      <w:start w:val="1"/>
+      <w:numFmt w:val="decimal"/>
+      <w:lvlText w:val="%1."/>
+      <w:lvlJc w:val="left"/>
+      <w:pPr>
+        <w:ind w:left="720" w:hanging="360"/>
+      </w:pPr>
+      <w:rPr>
+        <w:rFonts w:hint="default"/>
+        <w:b/>
+        <w:bCs/>
+      </w:rPr>
+    </w:lvl>
+    <w:lvl w:ilvl="1" w:tplc="04090019" w:tentative="1">
+      <w:start w:val="1"/>
+      <w:numFmt w:val="lowerLetter"/>
+      <w:lvlText w:val="%2."/>
+      <w:lvlJc w:val="left"/>
+      <w:pPr>
+        <w:ind w:left="1440" w:hanging="360"/>
+      </w:pPr>
+    </w:lvl>
+    <w:lvl w:ilvl="2" w:tplc="0409001B" w:tentative="1">
+      <w:start w:val="1"/>
+      <w:numFmt w:val="lowerRoman"/>
+      <w:lvlText w:val="%3."/>
+      <w:lvlJc w:val="right"/>
+      <w:pPr>
+        <w:ind w:left="2160" w:hanging="180"/>
+      </w:pPr>
+    </w:lvl>
+    <w:lvl w:ilvl="3" w:tplc="0409000F" w:tentative="1">
+      <w:start w:val="1"/>
+      <w:numFmt w:val="decimal"/>
+      <w:lvlText w:val="%4."/>
+      <w:lvlJc w:val="left"/>
+      <w:pPr>
+        <w:ind w:left="2880" w:hanging="360"/>
+      </w:pPr>
+    </w:lvl>
+    <w:lvl w:ilvl="4" w:tplc="04090019" w:tentative="1">
+      <w:start w:val="1"/>
+      <w:numFmt w:val="lowerLetter"/>
+      <w:lvlText w:val="%5."/>
+      <w:lvlJc w:val="left"/>
+      <w:pPr>
+        <w:ind w:left="3600" w:hanging="360"/>
+      </w:pPr>
+    </w:lvl>
+    <w:lvl w:ilvl="5" w:tplc="0409001B" w:tentative="1">
+      <w:start w:val="1"/>
+      <w:numFmt w:val="lowerRoman"/>
+      <w:lvlText w:val="%6."/>
+      <w:lvlJc w:val="right"/>
+      <w:pPr>
+        <w:ind w:left="4320" w:hanging="180"/>
+      </w:pPr>
+    </w:lvl>
+    <w:lvl w:ilvl="6" w:tplc="0409000F" w:tentative="1">
+      <w:start w:val="1"/>
+      <w:numFmt w:val="decimal"/>
+      <w:lvlText w:val="%7."/>
+      <w:lvlJc w:val="left"/>
+      <w:pPr>
+        <w:ind w:left="5040" w:hanging="360"/>
+      </w:pPr>
+    </w:lvl>
+    <w:lvl w:ilvl="7" w:tplc="04090019" w:tentative="1">
+      <w:start w:val="1"/>
+      <w:numFmt w:val="lowerLetter"/>
+      <w:lvlText w:val="%8."/>
+      <w:lvlJc w:val="left"/>
+      <w:pPr>
+        <w:ind w:left="5760" w:hanging="360"/>
+      </w:pPr>
+    </w:lvl>
+    <w:lvl w:ilvl="8" w:tplc="0409001B" w:tentative="1">
+      <w:start w:val="1"/>
+      <w:numFmt w:val="lowerRoman"/>
+      <w:lvlText w:val="%9."/>
+      <w:lvlJc w:val="right"/>
+      <w:pPr>
+        <w:ind w:left="6480" w:hanging="180"/>
+      </w:pPr>
+    </w:lvl>
+  </w:abstractNum>
+  <w:abstractNum w:abstractNumId="17" w15:restartNumberingAfterBreak="0">
     <w:nsid w:val="4F8E432E"/>
     <w:multiLevelType w:val="hybridMultilevel"/>
     <w:tmpl w:val="7806E930"/>
@@ -9147,7 +11774,96 @@
       </w:pPr>
     </w:lvl>
   </w:abstractNum>
-  <w:abstractNum w:abstractNumId="17" w15:restartNumberingAfterBreak="0">
+  <w:abstractNum w:abstractNumId="18" w15:restartNumberingAfterBreak="0">
+    <w:nsid w:val="50366707"/>
+    <w:multiLevelType w:val="hybridMultilevel"/>
+    <w:tmpl w:val="7B42F5F6"/>
+    <w:lvl w:ilvl="0" w:tplc="04090015">
+      <w:start w:val="1"/>
+      <w:numFmt w:val="upperLetter"/>
+      <w:lvlText w:val="%1."/>
+      <w:lvlJc w:val="left"/>
+      <w:pPr>
+        <w:ind w:left="360" w:hanging="360"/>
+      </w:pPr>
+      <w:rPr>
+        <w:rFonts w:hint="default"/>
+      </w:rPr>
+    </w:lvl>
+    <w:lvl w:ilvl="1" w:tplc="04090019">
+      <w:start w:val="1"/>
+      <w:numFmt w:val="lowerLetter"/>
+      <w:lvlText w:val="%2."/>
+      <w:lvlJc w:val="left"/>
+      <w:pPr>
+        <w:ind w:left="1080" w:hanging="360"/>
+      </w:pPr>
+    </w:lvl>
+    <w:lvl w:ilvl="2" w:tplc="0409001B" w:tentative="1">
+      <w:start w:val="1"/>
+      <w:numFmt w:val="lowerRoman"/>
+      <w:lvlText w:val="%3."/>
+      <w:lvlJc w:val="right"/>
+      <w:pPr>
+        <w:ind w:left="1800" w:hanging="180"/>
+      </w:pPr>
+    </w:lvl>
+    <w:lvl w:ilvl="3" w:tplc="0409000F" w:tentative="1">
+      <w:start w:val="1"/>
+      <w:numFmt w:val="decimal"/>
+      <w:lvlText w:val="%4."/>
+      <w:lvlJc w:val="left"/>
+      <w:pPr>
+        <w:ind w:left="2520" w:hanging="360"/>
+      </w:pPr>
+    </w:lvl>
+    <w:lvl w:ilvl="4" w:tplc="04090019" w:tentative="1">
+      <w:start w:val="1"/>
+      <w:numFmt w:val="lowerLetter"/>
+      <w:lvlText w:val="%5."/>
+      <w:lvlJc w:val="left"/>
+      <w:pPr>
+        <w:ind w:left="3240" w:hanging="360"/>
+      </w:pPr>
+    </w:lvl>
+    <w:lvl w:ilvl="5" w:tplc="0409001B" w:tentative="1">
+      <w:start w:val="1"/>
+      <w:numFmt w:val="lowerRoman"/>
+      <w:lvlText w:val="%6."/>
+      <w:lvlJc w:val="right"/>
+      <w:pPr>
+        <w:ind w:left="3960" w:hanging="180"/>
+      </w:pPr>
+    </w:lvl>
+    <w:lvl w:ilvl="6" w:tplc="0409000F" w:tentative="1">
+      <w:start w:val="1"/>
+      <w:numFmt w:val="decimal"/>
+      <w:lvlText w:val="%7."/>
+      <w:lvlJc w:val="left"/>
+      <w:pPr>
+        <w:ind w:left="4680" w:hanging="360"/>
+      </w:pPr>
+    </w:lvl>
+    <w:lvl w:ilvl="7" w:tplc="04090019" w:tentative="1">
+      <w:start w:val="1"/>
+      <w:numFmt w:val="lowerLetter"/>
+      <w:lvlText w:val="%8."/>
+      <w:lvlJc w:val="left"/>
+      <w:pPr>
+        <w:ind w:left="5400" w:hanging="360"/>
+      </w:pPr>
+    </w:lvl>
+    <w:lvl w:ilvl="8" w:tplc="0409001B" w:tentative="1">
+      <w:start w:val="1"/>
+      <w:numFmt w:val="lowerRoman"/>
+      <w:lvlText w:val="%9."/>
+      <w:lvlJc w:val="right"/>
+      <w:pPr>
+        <w:ind w:left="6120" w:hanging="180"/>
+      </w:pPr>
+    </w:lvl>
+  </w:abstractNum>
+  <w:abstractNum w:abstractNumId="19" w15:restartNumberingAfterBreak="0">
     <w:nsid w:val="53006CAC"/>
     <w:multiLevelType w:val="hybridMultilevel"/>
     <w:tmpl w:val="122EE080"/>
@@ -9236,7 +11952,96 @@
       </w:pPr>
     </w:lvl>
   </w:abstractNum>
-  <w:abstractNum w:abstractNumId="18" w15:restartNumberingAfterBreak="0">
+  <w:abstractNum w:abstractNumId="20" w15:restartNumberingAfterBreak="0">
+    <w:nsid w:val="53F21FEE"/>
+    <w:multiLevelType w:val="hybridMultilevel"/>
+    <w:tmpl w:val="F1AE4B00"/>
+    <w:lvl w:ilvl="0" w:tplc="0409000F">
+      <w:start w:val="1"/>
+      <w:numFmt w:val="decimal"/>
+      <w:lvlText w:val="%1."/>
+      <w:lvlJc w:val="left"/>
+      <w:pPr>
+        <w:ind w:left="720" w:hanging="360"/>
+      </w:pPr>
+      <w:rPr>
+        <w:rFonts w:hint="default"/>
+      </w:rPr>
+    </w:lvl>
+    <w:lvl w:ilvl="1" w:tplc="04090019" w:tentative="1">
+      <w:start w:val="1"/>
+      <w:numFmt w:val="lowerLetter"/>
+      <w:lvlText w:val="%2."/>
+      <w:lvlJc w:val="left"/>
+      <w:pPr>
+        <w:ind w:left="1440" w:hanging="360"/>
+      </w:pPr>
+    </w:lvl>
+    <w:lvl w:ilvl="2" w:tplc="0409001B" w:tentative="1">
+      <w:start w:val="1"/>
+      <w:numFmt w:val="lowerRoman"/>
+      <w:lvlText w:val="%3."/>
+      <w:lvlJc w:val="right"/>
+      <w:pPr>
+        <w:ind w:left="2160" w:hanging="180"/>
+      </w:pPr>
+    </w:lvl>
+    <w:lvl w:ilvl="3" w:tplc="0409000F" w:tentative="1">
+      <w:start w:val="1"/>
+      <w:numFmt w:val="decimal"/>
+      <w:lvlText w:val="%4."/>
+      <w:lvlJc w:val="left"/>
+      <w:pPr>
+        <w:ind w:left="2880" w:hanging="360"/>
+      </w:pPr>
+    </w:lvl>
+    <w:lvl w:ilvl="4" w:tplc="04090019" w:tentative="1">
+      <w:start w:val="1"/>
+      <w:numFmt w:val="lowerLetter"/>
+      <w:lvlText w:val="%5."/>
+      <w:lvlJc w:val="left"/>
+      <w:pPr>
+        <w:ind w:left="3600" w:hanging="360"/>
+      </w:pPr>
+    </w:lvl>
+    <w:lvl w:ilvl="5" w:tplc="0409001B" w:tentative="1">
+      <w:start w:val="1"/>
+      <w:numFmt w:val="lowerRoman"/>
+      <w:lvlText w:val="%6."/>
+      <w:lvlJc w:val="right"/>
+      <w:pPr>
+        <w:ind w:left="4320" w:hanging="180"/>
+      </w:pPr>
+    </w:lvl>
+    <w:lvl w:ilvl="6" w:tplc="0409000F" w:tentative="1">
+      <w:start w:val="1"/>
+      <w:numFmt w:val="decimal"/>
+      <w:lvlText w:val="%7."/>
+      <w:lvlJc w:val="left"/>
+      <w:pPr>
+        <w:ind w:left="5040" w:hanging="360"/>
+      </w:pPr>
+    </w:lvl>
+    <w:lvl w:ilvl="7" w:tplc="04090019" w:tentative="1">
+      <w:start w:val="1"/>
+      <w:numFmt w:val="lowerLetter"/>
+      <w:lvlText w:val="%8."/>
+      <w:lvlJc w:val="left"/>
+      <w:pPr>
+        <w:ind w:left="5760" w:hanging="360"/>
+      </w:pPr>
+    </w:lvl>
+    <w:lvl w:ilvl="8" w:tplc="0409001B" w:tentative="1">
+      <w:start w:val="1"/>
+      <w:numFmt w:val="lowerRoman"/>
+      <w:lvlText w:val="%9."/>
+      <w:lvlJc w:val="right"/>
+      <w:pPr>
+        <w:ind w:left="6480" w:hanging="180"/>
+      </w:pPr>
+    </w:lvl>
+  </w:abstractNum>
+  <w:abstractNum w:abstractNumId="21" w15:restartNumberingAfterBreak="0">
     <w:nsid w:val="53FD5087"/>
     <w:multiLevelType w:val="hybridMultilevel"/>
     <w:tmpl w:val="D5887EEA"/>
@@ -9325,7 +12130,7 @@
       </w:pPr>
     </w:lvl>
   </w:abstractNum>
-  <w:abstractNum w:abstractNumId="19" w15:restartNumberingAfterBreak="0">
+  <w:abstractNum w:abstractNumId="22" w15:restartNumberingAfterBreak="0">
     <w:nsid w:val="551431DD"/>
     <w:multiLevelType w:val="hybridMultilevel"/>
     <w:tmpl w:val="68B6A684"/>
@@ -9414,7 +12219,7 @@
       </w:pPr>
     </w:lvl>
   </w:abstractNum>
-  <w:abstractNum w:abstractNumId="20" w15:restartNumberingAfterBreak="0">
+  <w:abstractNum w:abstractNumId="23" w15:restartNumberingAfterBreak="0">
     <w:nsid w:val="5F0214FC"/>
     <w:multiLevelType w:val="hybridMultilevel"/>
     <w:tmpl w:val="9CDC146E"/>
@@ -9527,7 +12332,7 @@
       </w:rPr>
     </w:lvl>
   </w:abstractNum>
-  <w:abstractNum w:abstractNumId="21" w15:restartNumberingAfterBreak="0">
+  <w:abstractNum w:abstractNumId="24" w15:restartNumberingAfterBreak="0">
     <w:nsid w:val="5F4D672A"/>
     <w:multiLevelType w:val="hybridMultilevel"/>
     <w:tmpl w:val="35661118"/>
@@ -9616,7 +12421,7 @@
       </w:pPr>
     </w:lvl>
   </w:abstractNum>
-  <w:abstractNum w:abstractNumId="22" w15:restartNumberingAfterBreak="0">
+  <w:abstractNum w:abstractNumId="25" w15:restartNumberingAfterBreak="0">
     <w:nsid w:val="61611601"/>
     <w:multiLevelType w:val="hybridMultilevel"/>
     <w:tmpl w:val="A72A7508"/>
@@ -9705,7 +12510,7 @@
       </w:pPr>
     </w:lvl>
   </w:abstractNum>
-  <w:abstractNum w:abstractNumId="23" w15:restartNumberingAfterBreak="0">
+  <w:abstractNum w:abstractNumId="26" w15:restartNumberingAfterBreak="0">
     <w:nsid w:val="64D34789"/>
     <w:multiLevelType w:val="hybridMultilevel"/>
     <w:tmpl w:val="16DC6484"/>
@@ -9794,7 +12599,7 @@
       </w:pPr>
     </w:lvl>
   </w:abstractNum>
-  <w:abstractNum w:abstractNumId="24" w15:restartNumberingAfterBreak="0">
+  <w:abstractNum w:abstractNumId="27" w15:restartNumberingAfterBreak="0">
     <w:nsid w:val="654D045C"/>
     <w:multiLevelType w:val="hybridMultilevel"/>
     <w:tmpl w:val="71320066"/>
@@ -9883,7 +12688,93 @@
       </w:pPr>
     </w:lvl>
   </w:abstractNum>
-  <w:abstractNum w:abstractNumId="25" w15:restartNumberingAfterBreak="0">
+  <w:abstractNum w:abstractNumId="28" w15:restartNumberingAfterBreak="0">
+    <w:nsid w:val="6A2D1E8F"/>
+    <w:multiLevelType w:val="hybridMultilevel"/>
+    <w:tmpl w:val="2D5688A4"/>
+    <w:lvl w:ilvl="0" w:tplc="0409000F">
+      <w:start w:val="1"/>
+      <w:numFmt w:val="decimal"/>
+      <w:lvlText w:val="%1."/>
+      <w:lvlJc w:val="left"/>
+      <w:pPr>
+        <w:ind w:left="720" w:hanging="360"/>
+      </w:pPr>
+    </w:lvl>
+    <w:lvl w:ilvl="1" w:tplc="04090019" w:tentative="1">
+      <w:start w:val="1"/>
+      <w:numFmt w:val="lowerLetter"/>
+      <w:lvlText w:val="%2."/>
+      <w:lvlJc w:val="left"/>
+      <w:pPr>
+        <w:ind w:left="1440" w:hanging="360"/>
+      </w:pPr>
+    </w:lvl>
+    <w:lvl w:ilvl="2" w:tplc="0409001B" w:tentative="1">
+      <w:start w:val="1"/>
+      <w:numFmt w:val="lowerRoman"/>
+      <w:lvlText w:val="%3."/>
+      <w:lvlJc w:val="right"/>
+      <w:pPr>
+        <w:ind w:left="2160" w:hanging="180"/>
+      </w:pPr>
+    </w:lvl>
+    <w:lvl w:ilvl="3" w:tplc="0409000F" w:tentative="1">
+      <w:start w:val="1"/>
+      <w:numFmt w:val="decimal"/>
+      <w:lvlText w:val="%4."/>
+      <w:lvlJc w:val="left"/>
+      <w:pPr>
+        <w:ind w:left="2880" w:hanging="360"/>
+      </w:pPr>
+    </w:lvl>
+    <w:lvl w:ilvl="4" w:tplc="04090019" w:tentative="1">
+      <w:start w:val="1"/>
+      <w:numFmt w:val="lowerLetter"/>
+      <w:lvlText w:val="%5."/>
+      <w:lvlJc w:val="left"/>
+      <w:pPr>
+        <w:ind w:left="3600" w:hanging="360"/>
+      </w:pPr>
+    </w:lvl>
+    <w:lvl w:ilvl="5" w:tplc="0409001B" w:tentative="1">
+      <w:start w:val="1"/>
+      <w:numFmt w:val="lowerRoman"/>
+      <w:lvlText w:val="%6."/>
+      <w:lvlJc w:val="right"/>
+      <w:pPr>
+        <w:ind w:left="4320" w:hanging="180"/>
+      </w:pPr>
+    </w:lvl>
+    <w:lvl w:ilvl="6" w:tplc="0409000F" w:tentative="1">
+      <w:start w:val="1"/>
+      <w:numFmt w:val="decimal"/>
+      <w:lvlText w:val="%7."/>
+      <w:lvlJc w:val="left"/>
+      <w:pPr>
+        <w:ind w:left="5040" w:hanging="360"/>
+      </w:pPr>
+    </w:lvl>
+    <w:lvl w:ilvl="7" w:tplc="04090019" w:tentative="1">
+      <w:start w:val="1"/>
+      <w:numFmt w:val="lowerLetter"/>
+      <w:lvlText w:val="%8."/>
+      <w:lvlJc w:val="left"/>
+      <w:pPr>
+        <w:ind w:left="5760" w:hanging="360"/>
+      </w:pPr>
+    </w:lvl>
+    <w:lvl w:ilvl="8" w:tplc="0409001B" w:tentative="1">
+      <w:start w:val="1"/>
+      <w:numFmt w:val="lowerRoman"/>
+      <w:lvlText w:val="%9."/>
+      <w:lvlJc w:val="right"/>
+      <w:pPr>
+        <w:ind w:left="6480" w:hanging="180"/>
+      </w:pPr>
+    </w:lvl>
+  </w:abstractNum>
+  <w:abstractNum w:abstractNumId="29" w15:restartNumberingAfterBreak="0">
     <w:nsid w:val="6C610384"/>
     <w:multiLevelType w:val="hybridMultilevel"/>
     <w:tmpl w:val="779057EA"/>
@@ -9972,7 +12863,7 @@
       </w:pPr>
     </w:lvl>
   </w:abstractNum>
-  <w:abstractNum w:abstractNumId="26" w15:restartNumberingAfterBreak="0">
+  <w:abstractNum w:abstractNumId="30" w15:restartNumberingAfterBreak="0">
     <w:nsid w:val="744132D7"/>
     <w:multiLevelType w:val="hybridMultilevel"/>
     <w:tmpl w:val="30AE0C86"/>
@@ -10061,7 +12952,7 @@
       </w:pPr>
     </w:lvl>
   </w:abstractNum>
-  <w:abstractNum w:abstractNumId="27" w15:restartNumberingAfterBreak="0">
+  <w:abstractNum w:abstractNumId="31" w15:restartNumberingAfterBreak="0">
     <w:nsid w:val="76EA3856"/>
     <w:multiLevelType w:val="hybridMultilevel"/>
     <w:tmpl w:val="5958E18A"/>
@@ -10150,7 +13041,7 @@
       </w:pPr>
     </w:lvl>
   </w:abstractNum>
-  <w:abstractNum w:abstractNumId="28" w15:restartNumberingAfterBreak="0">
+  <w:abstractNum w:abstractNumId="32" w15:restartNumberingAfterBreak="0">
     <w:nsid w:val="774F5CFB"/>
     <w:multiLevelType w:val="hybridMultilevel"/>
     <w:tmpl w:val="9710B9EE"/>
@@ -10239,7 +13130,7 @@
       </w:pPr>
     </w:lvl>
   </w:abstractNum>
-  <w:abstractNum w:abstractNumId="29" w15:restartNumberingAfterBreak="0">
+  <w:abstractNum w:abstractNumId="33" w15:restartNumberingAfterBreak="0">
     <w:nsid w:val="7B5D5FB3"/>
     <w:multiLevelType w:val="hybridMultilevel"/>
     <w:tmpl w:val="8AEE59EE"/>
@@ -10328,7 +13219,7 @@
       </w:pPr>
     </w:lvl>
   </w:abstractNum>
-  <w:abstractNum w:abstractNumId="30" w15:restartNumberingAfterBreak="0">
+  <w:abstractNum w:abstractNumId="34" w15:restartNumberingAfterBreak="0">
     <w:nsid w:val="7C093E54"/>
     <w:multiLevelType w:val="hybridMultilevel"/>
     <w:tmpl w:val="07E2E3AC"/>
@@ -10417,7 +13308,7 @@
       </w:pPr>
     </w:lvl>
   </w:abstractNum>
-  <w:abstractNum w:abstractNumId="31" w15:restartNumberingAfterBreak="0">
+  <w:abstractNum w:abstractNumId="35" w15:restartNumberingAfterBreak="0">
     <w:nsid w:val="7DBE32CF"/>
     <w:multiLevelType w:val="hybridMultilevel"/>
     <w:tmpl w:val="C92AF380"/>
@@ -10506,7 +13397,7 @@
       </w:pPr>
     </w:lvl>
   </w:abstractNum>
-  <w:abstractNum w:abstractNumId="32" w15:restartNumberingAfterBreak="0">
+  <w:abstractNum w:abstractNumId="36" w15:restartNumberingAfterBreak="0">
     <w:nsid w:val="7F540412"/>
     <w:multiLevelType w:val="hybridMultilevel"/>
     <w:tmpl w:val="E5C674FA"/>
@@ -10605,25 +13496,25 @@
     <w:abstractNumId w:val="14"/>
   </w:num>
   <w:num w:numId="4" w16cid:durableId="2033145947">
-    <w:abstractNumId w:val="32"/>
+    <w:abstractNumId w:val="36"/>
   </w:num>
   <w:num w:numId="5" w16cid:durableId="202055902">
     <w:abstractNumId w:val="0"/>
   </w:num>
   <w:num w:numId="6" w16cid:durableId="1370255834">
-    <w:abstractNumId w:val="23"/>
+    <w:abstractNumId w:val="26"/>
   </w:num>
   <w:num w:numId="7" w16cid:durableId="1398819235">
     <w:abstractNumId w:val="9"/>
   </w:num>
   <w:num w:numId="8" w16cid:durableId="1640839801">
-    <w:abstractNumId w:val="30"/>
+    <w:abstractNumId w:val="34"/>
   </w:num>
   <w:num w:numId="9" w16cid:durableId="1914927308">
     <w:abstractNumId w:val="1"/>
   </w:num>
   <w:num w:numId="10" w16cid:durableId="578298169">
-    <w:abstractNumId w:val="22"/>
+    <w:abstractNumId w:val="25"/>
   </w:num>
   <w:num w:numId="11" w16cid:durableId="1107581818">
     <w:abstractNumId w:val="4"/>
@@ -10632,37 +13523,37 @@
     <w:abstractNumId w:val="8"/>
   </w:num>
   <w:num w:numId="13" w16cid:durableId="819930803">
-    <w:abstractNumId w:val="31"/>
+    <w:abstractNumId w:val="35"/>
   </w:num>
   <w:num w:numId="14" w16cid:durableId="780105164">
-    <w:abstractNumId w:val="20"/>
+    <w:abstractNumId w:val="23"/>
   </w:num>
   <w:num w:numId="15" w16cid:durableId="1362583393">
-    <w:abstractNumId w:val="28"/>
+    <w:abstractNumId w:val="32"/>
   </w:num>
   <w:num w:numId="16" w16cid:durableId="38942300">
-    <w:abstractNumId w:val="21"/>
+    <w:abstractNumId w:val="24"/>
   </w:num>
   <w:num w:numId="17" w16cid:durableId="1915846612">
     <w:abstractNumId w:val="2"/>
   </w:num>
   <w:num w:numId="18" w16cid:durableId="836112392">
-    <w:abstractNumId w:val="24"/>
+    <w:abstractNumId w:val="27"/>
   </w:num>
   <w:num w:numId="19" w16cid:durableId="554505431">
-    <w:abstractNumId w:val="16"/>
+    <w:abstractNumId w:val="17"/>
   </w:num>
   <w:num w:numId="20" w16cid:durableId="189227632">
-    <w:abstractNumId w:val="19"/>
+    <w:abstractNumId w:val="22"/>
   </w:num>
   <w:num w:numId="21" w16cid:durableId="638264107">
-    <w:abstractNumId w:val="18"/>
+    <w:abstractNumId w:val="21"/>
   </w:num>
   <w:num w:numId="22" w16cid:durableId="2101830352">
     <w:abstractNumId w:val="12"/>
   </w:num>
   <w:num w:numId="23" w16cid:durableId="474765578">
-    <w:abstractNumId w:val="27"/>
+    <w:abstractNumId w:val="31"/>
   </w:num>
   <w:num w:numId="24" w16cid:durableId="602108312">
     <w:abstractNumId w:val="7"/>
@@ -10671,13 +13562,13 @@
     <w:abstractNumId w:val="5"/>
   </w:num>
   <w:num w:numId="26" w16cid:durableId="854684359">
-    <w:abstractNumId w:val="17"/>
+    <w:abstractNumId w:val="19"/>
   </w:num>
   <w:num w:numId="27" w16cid:durableId="1537041159">
-    <w:abstractNumId w:val="29"/>
+    <w:abstractNumId w:val="33"/>
   </w:num>
   <w:num w:numId="28" w16cid:durableId="1132599058">
-    <w:abstractNumId w:val="25"/>
+    <w:abstractNumId w:val="29"/>
   </w:num>
   <w:num w:numId="29" w16cid:durableId="1646087260">
     <w:abstractNumId w:val="15"/>
@@ -10689,10 +13580,22 @@
     <w:abstractNumId w:val="6"/>
   </w:num>
   <w:num w:numId="32" w16cid:durableId="1284965829">
-    <w:abstractNumId w:val="26"/>
+    <w:abstractNumId w:val="30"/>
   </w:num>
   <w:num w:numId="33" w16cid:durableId="980384712">
     <w:abstractNumId w:val="3"/>
+  </w:num>
+  <w:num w:numId="34" w16cid:durableId="255289783">
+    <w:abstractNumId w:val="28"/>
+  </w:num>
+  <w:num w:numId="35" w16cid:durableId="490217224">
+    <w:abstractNumId w:val="18"/>
+  </w:num>
+  <w:num w:numId="36" w16cid:durableId="736124967">
+    <w:abstractNumId w:val="16"/>
+  </w:num>
+  <w:num w:numId="37" w16cid:durableId="558788074">
+    <w:abstractNumId w:val="20"/>
   </w:num>
 </w:numbering>
 </file>
@@ -11941,4 +14844,16 @@
     </a:ext>
   </a:extLst>
 </a:theme>
+</file>
+
+<file path=customXml/item1.xml><?xml version="1.0" encoding="utf-8"?>
+<b:Sources xmlns:b="http://schemas.openxmlformats.org/officeDocument/2006/bibliography" xmlns="http://schemas.openxmlformats.org/officeDocument/2006/bibliography" SelectedStyle="\APASixthEditionOfficeOnline.xsl" StyleName="APA" Version="6"/>
+</file>
+
+<file path=customXml/itemProps1.xml><?xml version="1.0" encoding="utf-8"?>
+<ds:datastoreItem xmlns:ds="http://schemas.openxmlformats.org/officeDocument/2006/customXml" ds:itemID="{B46A2B71-FD06-442D-9A90-525FEFDB333D}">
+  <ds:schemaRefs>
+    <ds:schemaRef ds:uri="http://schemas.openxmlformats.org/officeDocument/2006/bibliography"/>
+  </ds:schemaRefs>
+</ds:datastoreItem>
 </file>
</xml_diff>